<commit_message>
Changed figure in supplementals
</commit_message>
<xml_diff>
--- a/SEC_Writings/SEC_Santangelo-et-al_Proc-B_2018_Supplementals.docx
+++ b/SEC_Writings/SEC_Santangelo-et-al_Proc-B_2018_Supplementals.docx
@@ -125,7 +125,21 @@
         <w:rPr>
           <w:rFonts w:ascii="Times New Roman" w:hAnsi="Times New Roman" w:cs="Times New Roman"/>
         </w:rPr>
-        <w:t>Effects of initial allele frequency variation on cyanogenesis cline formation</w:t>
+        <w:t xml:space="preserve">Effects of initial allele frequency variation on </w:t>
+      </w:r>
+      <w:proofErr w:type="spellStart"/>
+      <w:r>
+        <w:rPr>
+          <w:rFonts w:ascii="Times New Roman" w:hAnsi="Times New Roman" w:cs="Times New Roman"/>
+        </w:rPr>
+        <w:t>cyanogenesis</w:t>
+      </w:r>
+      <w:proofErr w:type="spellEnd"/>
+      <w:r>
+        <w:rPr>
+          <w:rFonts w:ascii="Times New Roman" w:hAnsi="Times New Roman" w:cs="Times New Roman"/>
+        </w:rPr>
+        <w:t xml:space="preserve"> cline formation</w:t>
       </w:r>
     </w:p>
     <w:p>
@@ -268,8 +282,17 @@
           <w:rFonts w:ascii="Times New Roman" w:hAnsi="Times New Roman" w:cs="Times New Roman"/>
           <w:color w:val="FF0000"/>
         </w:rPr>
-        <w:t>SX – SX</w:t>
-      </w:r>
+        <w:t xml:space="preserve">SX – </w:t>
+      </w:r>
+      <w:proofErr w:type="spellStart"/>
+      <w:r>
+        <w:rPr>
+          <w:rFonts w:ascii="Times New Roman" w:hAnsi="Times New Roman" w:cs="Times New Roman"/>
+          <w:color w:val="FF0000"/>
+        </w:rPr>
+        <w:t>SX</w:t>
+      </w:r>
+      <w:proofErr w:type="spellEnd"/>
     </w:p>
     <w:p>
       <w:pPr>
@@ -298,8 +321,17 @@
           <w:rFonts w:ascii="Times New Roman" w:hAnsi="Times New Roman" w:cs="Times New Roman"/>
           <w:color w:val="FF0000"/>
         </w:rPr>
-        <w:t>SX – SX</w:t>
-      </w:r>
+        <w:t xml:space="preserve">SX – </w:t>
+      </w:r>
+      <w:proofErr w:type="spellStart"/>
+      <w:r>
+        <w:rPr>
+          <w:rFonts w:ascii="Times New Roman" w:hAnsi="Times New Roman" w:cs="Times New Roman"/>
+          <w:color w:val="FF0000"/>
+        </w:rPr>
+        <w:t>SX</w:t>
+      </w:r>
+      <w:proofErr w:type="spellEnd"/>
     </w:p>
     <w:p>
       <w:pPr>
@@ -336,7 +368,23 @@
           <w:b/>
         </w:rPr>
         <w:lastRenderedPageBreak/>
-        <w:t>Effects of initial allele frequency variation on cyanogenesis cline formation</w:t>
+        <w:t xml:space="preserve">Effects of initial allele frequency variation on </w:t>
+      </w:r>
+      <w:proofErr w:type="spellStart"/>
+      <w:r>
+        <w:rPr>
+          <w:rFonts w:ascii="Times New Roman" w:hAnsi="Times New Roman" w:cs="Times New Roman"/>
+          <w:b/>
+        </w:rPr>
+        <w:t>cyanogenesis</w:t>
+      </w:r>
+      <w:proofErr w:type="spellEnd"/>
+      <w:r>
+        <w:rPr>
+          <w:rFonts w:ascii="Times New Roman" w:hAnsi="Times New Roman" w:cs="Times New Roman"/>
+          <w:b/>
+        </w:rPr>
+        <w:t xml:space="preserve"> cline formation</w:t>
       </w:r>
     </w:p>
     <w:p>
@@ -401,7 +449,19 @@
         <w:rPr>
           <w:rFonts w:ascii="Times New Roman" w:hAnsi="Times New Roman" w:cs="Times New Roman"/>
         </w:rPr>
-        <w:t xml:space="preserve">d the formation and strength of phenotypic clines in HCN. The strongest clines occurred when the frequency of both dominant alleles (i.e. </w:t>
+        <w:t xml:space="preserve">d the formation and strength of phenotypic clines in HCN. The strongest clines </w:t>
+      </w:r>
+      <w:r>
+        <w:rPr>
+          <w:rFonts w:ascii="Times New Roman" w:hAnsi="Times New Roman" w:cs="Times New Roman"/>
+        </w:rPr>
+        <w:t xml:space="preserve">(β = 0.006) </w:t>
+      </w:r>
+      <w:r>
+        <w:rPr>
+          <w:rFonts w:ascii="Times New Roman" w:hAnsi="Times New Roman" w:cs="Times New Roman"/>
+        </w:rPr>
+        <w:t xml:space="preserve">occurred when the frequency of both dominant alleles (i.e. </w:t>
       </w:r>
       <w:r>
         <w:rPr>
@@ -414,7 +474,74 @@
         <w:rPr>
           <w:rFonts w:ascii="Times New Roman" w:hAnsi="Times New Roman" w:cs="Times New Roman"/>
         </w:rPr>
-        <w:t xml:space="preserve">and Li) was 0.5 (Figure SXA). The weakest clines occurred when the frequency of one or both dominant alleles was low (i.e. 0.1) whereas clines of intermediate strength occurred when either or both alleles were at high frequency (i.e. 0.9, Figure SXA). These results hold regardless of migration rate; increasing migration reduced the strength of clines, regardless of initial allele frequencies (Figure SXA). </w:t>
+        <w:t>and Li) was 0.5 (Figure SXA). The weakest clines occurred when the frequency of one or both dominant alleles was low (i.e. 0.1</w:t>
+      </w:r>
+      <w:r>
+        <w:rPr>
+          <w:rFonts w:ascii="Times New Roman" w:hAnsi="Times New Roman" w:cs="Times New Roman"/>
+        </w:rPr>
+        <w:t>; 0.0005</w:t>
+      </w:r>
+      <w:r>
+        <w:rPr>
+          <w:rFonts w:ascii="Times New Roman" w:hAnsi="Times New Roman" w:cs="Times New Roman"/>
+        </w:rPr>
+        <w:t xml:space="preserve"> &lt; </w:t>
+      </w:r>
+      <w:r>
+        <w:rPr>
+          <w:rFonts w:ascii="Times New Roman" w:hAnsi="Times New Roman" w:cs="Times New Roman"/>
+        </w:rPr>
+        <w:t>β</w:t>
+      </w:r>
+      <w:r>
+        <w:rPr>
+          <w:rFonts w:ascii="Times New Roman" w:hAnsi="Times New Roman" w:cs="Times New Roman"/>
+        </w:rPr>
+        <w:t xml:space="preserve"> &lt; 0.002</w:t>
+      </w:r>
+      <w:r>
+        <w:rPr>
+          <w:rFonts w:ascii="Times New Roman" w:hAnsi="Times New Roman" w:cs="Times New Roman"/>
+        </w:rPr>
+        <w:t>) whereas clines of intermediate strength occurred when either or both alleles w</w:t>
+      </w:r>
+      <w:r>
+        <w:rPr>
+          <w:rFonts w:ascii="Times New Roman" w:hAnsi="Times New Roman" w:cs="Times New Roman"/>
+        </w:rPr>
+        <w:t>ere at high frequency (i.e. 0.9; 0</w:t>
+      </w:r>
+      <w:r>
+        <w:rPr>
+          <w:rFonts w:ascii="Times New Roman" w:hAnsi="Times New Roman" w:cs="Times New Roman"/>
+        </w:rPr>
+        <w:t xml:space="preserve">.003 &lt; </w:t>
+      </w:r>
+      <w:r>
+        <w:rPr>
+          <w:rFonts w:ascii="Times New Roman" w:hAnsi="Times New Roman" w:cs="Times New Roman"/>
+        </w:rPr>
+        <w:t>β</w:t>
+      </w:r>
+      <w:r>
+        <w:rPr>
+          <w:rFonts w:ascii="Times New Roman" w:hAnsi="Times New Roman" w:cs="Times New Roman"/>
+          <w:b/>
+        </w:rPr>
+        <w:t xml:space="preserve"> &lt; </w:t>
+      </w:r>
+      <w:r>
+        <w:rPr>
+          <w:rFonts w:ascii="Times New Roman" w:hAnsi="Times New Roman" w:cs="Times New Roman"/>
+        </w:rPr>
+        <w:t>0.005;</w:t>
+      </w:r>
+      <w:r>
+        <w:rPr>
+          <w:rFonts w:ascii="Times New Roman" w:hAnsi="Times New Roman" w:cs="Times New Roman"/>
+        </w:rPr>
+        <w:t xml:space="preserve"> Figure SXA). These results hold regardless of migration rate; increasing migration reduced the strength of clines, regardless of initial allele frequencies (Figure SXA). </w:t>
       </w:r>
     </w:p>
     <w:p>
@@ -430,7 +557,55 @@
           <w:rFonts w:ascii="Times New Roman" w:hAnsi="Times New Roman" w:cs="Times New Roman"/>
         </w:rPr>
         <w:tab/>
-        <w:t xml:space="preserve">The proportion of significantly positive clines was always greater than the proportion of negative clines, independent of initial allele frequencies. The greatest proportion of significantly positive clines occurred when the frequency of both dominant alleles was 0.5, followed by cases when one or both alleles were at low frequency (i.e. 0.1) and finally by cases where one or both alleles were at high frequency (i.e. 0.9, Figure SXB). Significantly negative clines were rare </w:t>
+        <w:t xml:space="preserve">The proportion of significantly positive clines was always greater than the proportion of negative clines, independent of initial allele frequencies. The greatest </w:t>
+      </w:r>
+      <w:r>
+        <w:rPr>
+          <w:rFonts w:ascii="Times New Roman" w:hAnsi="Times New Roman" w:cs="Times New Roman"/>
+        </w:rPr>
+        <w:t>frequency</w:t>
+      </w:r>
+      <w:r>
+        <w:rPr>
+          <w:rFonts w:ascii="Times New Roman" w:hAnsi="Times New Roman" w:cs="Times New Roman"/>
+        </w:rPr>
+        <w:t xml:space="preserve"> of significantly positive clines </w:t>
+      </w:r>
+      <w:r>
+        <w:rPr>
+          <w:rFonts w:ascii="Times New Roman" w:hAnsi="Times New Roman" w:cs="Times New Roman"/>
+        </w:rPr>
+        <w:t xml:space="preserve">peaked at 30% </w:t>
+      </w:r>
+      <w:r>
+        <w:rPr>
+          <w:rFonts w:ascii="Times New Roman" w:hAnsi="Times New Roman" w:cs="Times New Roman"/>
+        </w:rPr>
+        <w:t>when the frequency of both dominant alleles was 0.5, followed by cases when one or both alleles were at low frequency (i.e. 0.1</w:t>
+      </w:r>
+      <w:r>
+        <w:rPr>
+          <w:rFonts w:ascii="Times New Roman" w:hAnsi="Times New Roman" w:cs="Times New Roman"/>
+        </w:rPr>
+        <w:t>; 11 &lt; % &lt; 16</w:t>
+      </w:r>
+      <w:r>
+        <w:rPr>
+          <w:rFonts w:ascii="Times New Roman" w:hAnsi="Times New Roman" w:cs="Times New Roman"/>
+        </w:rPr>
+        <w:t>) and finally by cases where one or both alleles w</w:t>
+      </w:r>
+      <w:r>
+        <w:rPr>
+          <w:rFonts w:ascii="Times New Roman" w:hAnsi="Times New Roman" w:cs="Times New Roman"/>
+        </w:rPr>
+        <w:t>ere at high frequency (i.e. 0.9; 16 &lt; % &lt; 22;</w:t>
+      </w:r>
+      <w:r>
+        <w:rPr>
+          <w:rFonts w:ascii="Times New Roman" w:hAnsi="Times New Roman" w:cs="Times New Roman"/>
+        </w:rPr>
+        <w:t xml:space="preserve"> Figure SXB). Significantly negative clines were rare </w:t>
       </w:r>
       <w:r>
         <w:rPr>
@@ -456,6 +631,7 @@
           <w:rFonts w:ascii="Times New Roman" w:hAnsi="Times New Roman" w:cs="Times New Roman"/>
         </w:rPr>
       </w:pPr>
+      <w:commentRangeStart w:id="0"/>
       <w:r>
         <w:rPr>
           <w:rFonts w:ascii="Times New Roman" w:hAnsi="Times New Roman" w:cs="Times New Roman"/>
@@ -480,7 +656,20 @@
         <w:rPr>
           <w:rFonts w:ascii="Times New Roman" w:hAnsi="Times New Roman" w:cs="Times New Roman"/>
         </w:rPr>
-        <w:t xml:space="preserve">  </w:t>
+        <w:t xml:space="preserve"> </w:t>
+      </w:r>
+      <w:commentRangeEnd w:id="0"/>
+      <w:r>
+        <w:rPr>
+          <w:rStyle w:val="CommentReference"/>
+        </w:rPr>
+        <w:commentReference w:id="0"/>
+      </w:r>
+      <w:r>
+        <w:rPr>
+          <w:rFonts w:ascii="Times New Roman" w:hAnsi="Times New Roman" w:cs="Times New Roman"/>
+        </w:rPr>
+        <w:t xml:space="preserve"> </w:t>
       </w:r>
     </w:p>
     <w:p>
@@ -511,24 +700,22 @@
     </w:p>
     <w:p>
       <w:pPr>
-        <w:spacing w:line="360" w:lineRule="auto"/>
         <w:outlineLvl w:val="0"/>
         <w:rPr>
           <w:rFonts w:ascii="Times New Roman" w:hAnsi="Times New Roman" w:cs="Times New Roman"/>
-          <w:i/>
-        </w:rPr>
-      </w:pPr>
-      <w:r>
-        <w:rPr>
-          <w:rFonts w:ascii="Times New Roman" w:hAnsi="Times New Roman" w:cs="Times New Roman"/>
-          <w:i/>
-          <w:noProof/>
+          <w:b/>
+        </w:rPr>
+      </w:pPr>
+      <w:r>
+        <w:rPr>
+          <w:rFonts w:ascii="Times New Roman" w:hAnsi="Times New Roman" w:cs="Times New Roman"/>
+          <w:b/>
           <w:lang w:val="en-US"/>
         </w:rPr>
         <w:drawing>
-          <wp:inline distT="0" distB="0" distL="0" distR="0" wp14:anchorId="26B81BD4" wp14:editId="001053DC">
-            <wp:extent cx="3759159" cy="6174740"/>
-            <wp:effectExtent l="0" t="0" r="635" b="0"/>
+          <wp:inline distT="0" distB="0" distL="0" distR="0" wp14:anchorId="43947F17" wp14:editId="4E2EBF3B">
+            <wp:extent cx="3753043" cy="6289040"/>
+            <wp:effectExtent l="0" t="0" r="6350" b="10160"/>
             <wp:docPr id="1" name="Picture 1"/>
             <wp:cNvGraphicFramePr>
               <a:graphicFrameLocks xmlns:a="http://schemas.openxmlformats.org/drawingml/2006/main" noChangeAspect="1"/>
@@ -541,7 +728,7 @@
                     <pic:cNvPicPr/>
                   </pic:nvPicPr>
                   <pic:blipFill>
-                    <a:blip r:embed="rId5"/>
+                    <a:blip r:embed="rId7"/>
                     <a:stretch>
                       <a:fillRect/>
                     </a:stretch>
@@ -549,7 +736,7 @@
                   <pic:spPr>
                     <a:xfrm>
                       <a:off x="0" y="0"/>
-                      <a:ext cx="3762639" cy="6180455"/>
+                      <a:ext cx="3770038" cy="6317519"/>
                     </a:xfrm>
                     <a:prstGeom prst="rect">
                       <a:avLst/>
@@ -606,7 +793,57 @@
         <w:rPr>
           <w:rFonts w:ascii="Times New Roman" w:hAnsi="Times New Roman" w:cs="Times New Roman"/>
         </w:rPr>
-        <w:t>) on (A) the mean strength of clines across 1000 simulations and (B) the proportion of significantly positive (open squares) and negative (black diamonds) clines. Simulations were run under a strong gradient in drift, manipulated by imposing a gradient in the maximum size of populations: rural populations were large (</w:t>
+        <w:t>) on (</w:t>
+      </w:r>
+      <w:r>
+        <w:rPr>
+          <w:rFonts w:ascii="Times New Roman" w:hAnsi="Times New Roman" w:cs="Times New Roman"/>
+          <w:i/>
+        </w:rPr>
+        <w:t>a</w:t>
+      </w:r>
+      <w:r>
+        <w:rPr>
+          <w:rFonts w:ascii="Times New Roman" w:hAnsi="Times New Roman" w:cs="Times New Roman"/>
+        </w:rPr>
+        <w:t>) the mean strength of clines across 1000 simulations and (</w:t>
+      </w:r>
+      <w:r>
+        <w:rPr>
+          <w:rFonts w:ascii="Times New Roman" w:hAnsi="Times New Roman" w:cs="Times New Roman"/>
+          <w:i/>
+        </w:rPr>
+        <w:t>b</w:t>
+      </w:r>
+      <w:r>
+        <w:rPr>
+          <w:rFonts w:ascii="Times New Roman" w:hAnsi="Times New Roman" w:cs="Times New Roman"/>
+        </w:rPr>
+        <w:t xml:space="preserve">) the proportion of significantly positive (open </w:t>
+      </w:r>
+      <w:r>
+        <w:rPr>
+          <w:rFonts w:ascii="Times New Roman" w:hAnsi="Times New Roman" w:cs="Times New Roman"/>
+        </w:rPr>
+        <w:t>triangles with dashed line</w:t>
+      </w:r>
+      <w:r>
+        <w:rPr>
+          <w:rFonts w:ascii="Times New Roman" w:hAnsi="Times New Roman" w:cs="Times New Roman"/>
+        </w:rPr>
+        <w:t xml:space="preserve">) and negative (black </w:t>
+      </w:r>
+      <w:r>
+        <w:rPr>
+          <w:rFonts w:ascii="Times New Roman" w:hAnsi="Times New Roman" w:cs="Times New Roman"/>
+        </w:rPr>
+        <w:t>inverted triangles with solid line</w:t>
+      </w:r>
+      <w:r>
+        <w:rPr>
+          <w:rFonts w:ascii="Times New Roman" w:hAnsi="Times New Roman" w:cs="Times New Roman"/>
+        </w:rPr>
+        <w:t>) clines. Simulations were run under a strong gradient in drift, manipulated by imposing a gradient in the maximum size of populations: rural populations were large (</w:t>
       </w:r>
       <w:r>
         <w:rPr>
@@ -632,7 +869,75 @@
         <w:rPr>
           <w:rFonts w:ascii="Times New Roman" w:hAnsi="Times New Roman" w:cs="Times New Roman"/>
         </w:rPr>
-        <w:t>10). In (A), we examined the mean slope of clines under no (open circles), low (grey square), and (high (black diamonds) migration. In (B), positive clines reflect significantly (</w:t>
+        <w:t>10). In (</w:t>
+      </w:r>
+      <w:r>
+        <w:rPr>
+          <w:rFonts w:ascii="Times New Roman" w:hAnsi="Times New Roman" w:cs="Times New Roman"/>
+          <w:i/>
+        </w:rPr>
+        <w:t>a</w:t>
+      </w:r>
+      <w:r>
+        <w:rPr>
+          <w:rFonts w:ascii="Times New Roman" w:hAnsi="Times New Roman" w:cs="Times New Roman"/>
+        </w:rPr>
+        <w:t>)</w:t>
+      </w:r>
+      <w:r>
+        <w:rPr>
+          <w:rFonts w:ascii="Times New Roman" w:hAnsi="Times New Roman" w:cs="Times New Roman"/>
+        </w:rPr>
+        <w:t>, we examined the mean slope of clines under no (open circles</w:t>
+      </w:r>
+      <w:r>
+        <w:rPr>
+          <w:rFonts w:ascii="Times New Roman" w:hAnsi="Times New Roman" w:cs="Times New Roman"/>
+        </w:rPr>
+        <w:t xml:space="preserve"> with dotted line</w:t>
+      </w:r>
+      <w:r>
+        <w:rPr>
+          <w:rFonts w:ascii="Times New Roman" w:hAnsi="Times New Roman" w:cs="Times New Roman"/>
+        </w:rPr>
+        <w:t>), low (grey square</w:t>
+      </w:r>
+      <w:r>
+        <w:rPr>
+          <w:rFonts w:ascii="Times New Roman" w:hAnsi="Times New Roman" w:cs="Times New Roman"/>
+        </w:rPr>
+        <w:t xml:space="preserve">, with dashed line), and </w:t>
+      </w:r>
+      <w:r>
+        <w:rPr>
+          <w:rFonts w:ascii="Times New Roman" w:hAnsi="Times New Roman" w:cs="Times New Roman"/>
+        </w:rPr>
+        <w:t>high (black diamonds</w:t>
+      </w:r>
+      <w:r>
+        <w:rPr>
+          <w:rFonts w:ascii="Times New Roman" w:hAnsi="Times New Roman" w:cs="Times New Roman"/>
+        </w:rPr>
+        <w:t xml:space="preserve"> with solid line</w:t>
+      </w:r>
+      <w:r>
+        <w:rPr>
+          <w:rFonts w:ascii="Times New Roman" w:hAnsi="Times New Roman" w:cs="Times New Roman"/>
+        </w:rPr>
+        <w:t>) migration. In (</w:t>
+      </w:r>
+      <w:r>
+        <w:rPr>
+          <w:rFonts w:ascii="Times New Roman" w:hAnsi="Times New Roman" w:cs="Times New Roman"/>
+          <w:i/>
+        </w:rPr>
+        <w:t>b</w:t>
+      </w:r>
+      <w:r>
+        <w:rPr>
+          <w:rFonts w:ascii="Times New Roman" w:hAnsi="Times New Roman" w:cs="Times New Roman"/>
+        </w:rPr>
+        <w:t>), positive clines reflect significantly (</w:t>
       </w:r>
       <w:r>
         <w:rPr>
@@ -671,18 +976,22 @@
         <w:spacing w:line="480" w:lineRule="auto"/>
         <w:rPr>
           <w:rFonts w:ascii="Times New Roman" w:hAnsi="Times New Roman" w:cs="Times New Roman"/>
-          <w:i/>
-        </w:rPr>
-      </w:pPr>
-      <w:r>
-        <w:rPr>
-          <w:rFonts w:ascii="Times New Roman" w:hAnsi="Times New Roman" w:cs="Times New Roman"/>
+          <w:b/>
+          <w:i/>
+        </w:rPr>
+      </w:pPr>
+      <w:bookmarkStart w:id="1" w:name="_GoBack"/>
+      <w:r>
+        <w:rPr>
+          <w:rFonts w:ascii="Times New Roman" w:hAnsi="Times New Roman" w:cs="Times New Roman"/>
+          <w:b/>
         </w:rPr>
         <w:t xml:space="preserve">Effects of selection on linkage between </w:t>
       </w:r>
       <w:r>
         <w:rPr>
           <w:rFonts w:ascii="Times New Roman" w:hAnsi="Times New Roman" w:cs="Times New Roman"/>
+          <w:b/>
           <w:i/>
         </w:rPr>
         <w:t>CYP79D15</w:t>
@@ -690,17 +999,20 @@
       <w:r>
         <w:rPr>
           <w:rFonts w:ascii="Times New Roman" w:hAnsi="Times New Roman" w:cs="Times New Roman"/>
+          <w:b/>
         </w:rPr>
         <w:t xml:space="preserve"> and </w:t>
       </w:r>
       <w:r>
         <w:rPr>
           <w:rFonts w:ascii="Times New Roman" w:hAnsi="Times New Roman" w:cs="Times New Roman"/>
+          <w:b/>
           <w:i/>
         </w:rPr>
         <w:t>Li</w:t>
       </w:r>
     </w:p>
+    <w:bookmarkEnd w:id="1"/>
     <w:p>
       <w:pPr>
         <w:widowControl w:val="0"/>
@@ -798,7 +1110,14 @@
         <w:rPr>
           <w:rFonts w:ascii="Times New Roman" w:hAnsi="Times New Roman" w:cs="Times New Roman"/>
         </w:rPr>
-        <w:t xml:space="preserve"> linkage disequilibrium as: r</w:t>
+        <w:t xml:space="preserve"> linkage disequilibrium as: </w:t>
+      </w:r>
+      <w:proofErr w:type="spellStart"/>
+      <w:r>
+        <w:rPr>
+          <w:rFonts w:ascii="Times New Roman" w:hAnsi="Times New Roman" w:cs="Times New Roman"/>
+        </w:rPr>
+        <w:t>r</w:t>
       </w:r>
       <w:r>
         <w:rPr>
@@ -807,11 +1126,19 @@
         </w:rPr>
         <w:t>2</w:t>
       </w:r>
-      <w:r>
-        <w:rPr>
-          <w:rFonts w:ascii="Times New Roman" w:hAnsi="Times New Roman" w:cs="Times New Roman"/>
-        </w:rPr>
-        <w:t xml:space="preserve"> = D</w:t>
+      <w:proofErr w:type="spellEnd"/>
+      <w:r>
+        <w:rPr>
+          <w:rFonts w:ascii="Times New Roman" w:hAnsi="Times New Roman" w:cs="Times New Roman"/>
+        </w:rPr>
+        <w:t xml:space="preserve"> = </w:t>
+      </w:r>
+      <w:proofErr w:type="spellStart"/>
+      <w:r>
+        <w:rPr>
+          <w:rFonts w:ascii="Times New Roman" w:hAnsi="Times New Roman" w:cs="Times New Roman"/>
+        </w:rPr>
+        <w:t>D</w:t>
       </w:r>
       <w:r>
         <w:rPr>
@@ -820,11 +1147,19 @@
         </w:rPr>
         <w:t>2</w:t>
       </w:r>
-      <w:r>
-        <w:rPr>
-          <w:rFonts w:ascii="Times New Roman" w:hAnsi="Times New Roman" w:cs="Times New Roman"/>
-        </w:rPr>
-        <w:t xml:space="preserve"> / (p</w:t>
+      <w:proofErr w:type="spellEnd"/>
+      <w:r>
+        <w:rPr>
+          <w:rFonts w:ascii="Times New Roman" w:hAnsi="Times New Roman" w:cs="Times New Roman"/>
+        </w:rPr>
+        <w:t xml:space="preserve"> / (</w:t>
+      </w:r>
+      <w:proofErr w:type="spellStart"/>
+      <w:r>
+        <w:rPr>
+          <w:rFonts w:ascii="Times New Roman" w:hAnsi="Times New Roman" w:cs="Times New Roman"/>
+        </w:rPr>
+        <w:t>p</w:t>
       </w:r>
       <w:r>
         <w:rPr>
@@ -834,11 +1169,19 @@
         </w:rPr>
         <w:t>CYP79D15</w:t>
       </w:r>
-      <w:r>
-        <w:rPr>
-          <w:rFonts w:ascii="Times New Roman" w:hAnsi="Times New Roman" w:cs="Times New Roman"/>
-        </w:rPr>
-        <w:t xml:space="preserve"> × q</w:t>
+      <w:proofErr w:type="spellEnd"/>
+      <w:r>
+        <w:rPr>
+          <w:rFonts w:ascii="Times New Roman" w:hAnsi="Times New Roman" w:cs="Times New Roman"/>
+        </w:rPr>
+        <w:t xml:space="preserve"> × </w:t>
+      </w:r>
+      <w:proofErr w:type="spellStart"/>
+      <w:r>
+        <w:rPr>
+          <w:rFonts w:ascii="Times New Roman" w:hAnsi="Times New Roman" w:cs="Times New Roman"/>
+        </w:rPr>
+        <w:t>q</w:t>
       </w:r>
       <w:r>
         <w:rPr>
@@ -848,34 +1191,157 @@
         </w:rPr>
         <w:t>CYP79D15</w:t>
       </w:r>
+      <w:proofErr w:type="spellEnd"/>
+      <w:r>
+        <w:rPr>
+          <w:rFonts w:ascii="Times New Roman" w:hAnsi="Times New Roman" w:cs="Times New Roman"/>
+        </w:rPr>
+        <w:t xml:space="preserve"> × </w:t>
+      </w:r>
+      <w:proofErr w:type="spellStart"/>
+      <w:r>
+        <w:rPr>
+          <w:rFonts w:ascii="Times New Roman" w:hAnsi="Times New Roman" w:cs="Times New Roman"/>
+        </w:rPr>
+        <w:t>p</w:t>
+      </w:r>
+      <w:r>
+        <w:rPr>
+          <w:rFonts w:ascii="Times New Roman" w:hAnsi="Times New Roman" w:cs="Times New Roman"/>
+          <w:vertAlign w:val="subscript"/>
+        </w:rPr>
+        <w:t>Li</w:t>
+      </w:r>
+      <w:proofErr w:type="spellEnd"/>
+      <w:r>
+        <w:rPr>
+          <w:rFonts w:ascii="Times New Roman" w:hAnsi="Times New Roman" w:cs="Times New Roman"/>
+        </w:rPr>
+        <w:t xml:space="preserve"> ×</w:t>
+      </w:r>
+      <w:proofErr w:type="spellStart"/>
+      <w:r>
+        <w:rPr>
+          <w:rFonts w:ascii="Times New Roman" w:hAnsi="Times New Roman" w:cs="Times New Roman"/>
+        </w:rPr>
+        <w:t>q</w:t>
+      </w:r>
+      <w:r>
+        <w:rPr>
+          <w:rFonts w:ascii="Times New Roman" w:hAnsi="Times New Roman" w:cs="Times New Roman"/>
+          <w:vertAlign w:val="subscript"/>
+        </w:rPr>
+        <w:t>Li</w:t>
+      </w:r>
+      <w:proofErr w:type="spellEnd"/>
+      <w:r>
+        <w:rPr>
+          <w:rFonts w:ascii="Times New Roman" w:hAnsi="Times New Roman" w:cs="Times New Roman"/>
+        </w:rPr>
+        <w:t>), where D</w:t>
+      </w:r>
+      <w:r>
+        <w:rPr>
+          <w:rFonts w:ascii="Times New Roman" w:hAnsi="Times New Roman" w:cs="Times New Roman"/>
+        </w:rPr>
+        <w:t xml:space="preserve"> represents the coefficient of linkage disequilibrium </w:t>
+      </w:r>
+      <w:r>
+        <w:rPr>
+          <w:rFonts w:ascii="Times New Roman" w:hAnsi="Times New Roman" w:cs="Times New Roman"/>
+        </w:rPr>
+        <w:t>and is a function of gamete frequencies in any one generation. In the denominator,</w:t>
+      </w:r>
       <w:r>
         <w:rPr>
           <w:rFonts w:ascii="Times New Roman" w:hAnsi="Times New Roman" w:cs="Times New Roman"/>
         </w:rPr>
         <w:t xml:space="preserve"> </w:t>
       </w:r>
-      <w:r>
-        <w:rPr>
-          <w:rFonts w:ascii="Times New Roman" w:hAnsi="Times New Roman" w:cs="Times New Roman"/>
-        </w:rPr>
-        <w:t>×</w:t>
-      </w:r>
-      <w:r>
-        <w:rPr>
-          <w:rFonts w:ascii="Times New Roman" w:hAnsi="Times New Roman" w:cs="Times New Roman"/>
-        </w:rPr>
-        <w:t xml:space="preserve"> p</w:t>
-      </w:r>
-      <w:r>
-        <w:rPr>
-          <w:rFonts w:ascii="Times New Roman" w:hAnsi="Times New Roman" w:cs="Times New Roman"/>
+      <w:proofErr w:type="spellStart"/>
+      <w:r>
+        <w:rPr>
+          <w:rFonts w:ascii="Times New Roman" w:hAnsi="Times New Roman" w:cs="Times New Roman"/>
+        </w:rPr>
+        <w:t>p</w:t>
+      </w:r>
+      <w:r>
+        <w:rPr>
+          <w:rFonts w:ascii="Times New Roman" w:hAnsi="Times New Roman" w:cs="Times New Roman"/>
+          <w:i/>
           <w:vertAlign w:val="subscript"/>
         </w:rPr>
+        <w:t>CYP79D15</w:t>
+      </w:r>
+      <w:proofErr w:type="spellEnd"/>
+      <w:r>
+        <w:rPr>
+          <w:rFonts w:ascii="Times New Roman" w:hAnsi="Times New Roman" w:cs="Times New Roman"/>
+        </w:rPr>
+        <w:t xml:space="preserve">, </w:t>
+      </w:r>
+      <w:proofErr w:type="spellStart"/>
+      <w:r>
+        <w:rPr>
+          <w:rFonts w:ascii="Times New Roman" w:hAnsi="Times New Roman" w:cs="Times New Roman"/>
+        </w:rPr>
+        <w:t>q</w:t>
+      </w:r>
+      <w:r>
+        <w:rPr>
+          <w:rFonts w:ascii="Times New Roman" w:hAnsi="Times New Roman" w:cs="Times New Roman"/>
+          <w:i/>
+          <w:vertAlign w:val="subscript"/>
+        </w:rPr>
+        <w:t>CYP79D15</w:t>
+      </w:r>
+      <w:proofErr w:type="spellEnd"/>
+      <w:r>
+        <w:rPr>
+          <w:rFonts w:ascii="Times New Roman" w:hAnsi="Times New Roman" w:cs="Times New Roman"/>
+        </w:rPr>
+        <w:t xml:space="preserve">, </w:t>
+      </w:r>
+      <w:proofErr w:type="spellStart"/>
+      <w:r>
+        <w:rPr>
+          <w:rFonts w:ascii="Times New Roman" w:hAnsi="Times New Roman" w:cs="Times New Roman"/>
+        </w:rPr>
+        <w:t>p</w:t>
+      </w:r>
+      <w:r>
+        <w:rPr>
+          <w:rFonts w:ascii="Times New Roman" w:hAnsi="Times New Roman" w:cs="Times New Roman"/>
+          <w:vertAlign w:val="subscript"/>
+        </w:rPr>
         <w:t>Li</w:t>
       </w:r>
-      <w:r>
-        <w:rPr>
-          <w:rFonts w:ascii="Times New Roman" w:hAnsi="Times New Roman" w:cs="Times New Roman"/>
+      <w:proofErr w:type="spellEnd"/>
+      <w:r>
+        <w:rPr>
+          <w:rFonts w:ascii="Times New Roman" w:hAnsi="Times New Roman" w:cs="Times New Roman"/>
+        </w:rPr>
+        <w:t xml:space="preserve">, and </w:t>
+      </w:r>
+      <w:proofErr w:type="spellStart"/>
+      <w:r>
+        <w:rPr>
+          <w:rFonts w:ascii="Times New Roman" w:hAnsi="Times New Roman" w:cs="Times New Roman"/>
+        </w:rPr>
+        <w:t>q</w:t>
+      </w:r>
+      <w:r>
+        <w:rPr>
+          <w:rFonts w:ascii="Times New Roman" w:hAnsi="Times New Roman" w:cs="Times New Roman"/>
+          <w:vertAlign w:val="subscript"/>
+        </w:rPr>
+        <w:t>Li</w:t>
+      </w:r>
+      <w:proofErr w:type="spellEnd"/>
+      <w:r>
+        <w:rPr>
+          <w:rFonts w:ascii="Times New Roman" w:hAnsi="Times New Roman" w:cs="Times New Roman"/>
+          <w:vertAlign w:val="subscript"/>
         </w:rPr>
         <w:t xml:space="preserve"> </w:t>
       </w:r>
@@ -883,18 +1349,25 @@
         <w:rPr>
           <w:rFonts w:ascii="Times New Roman" w:hAnsi="Times New Roman" w:cs="Times New Roman"/>
         </w:rPr>
-        <w:t>×</w:t>
-      </w:r>
-      <w:r>
-        <w:rPr>
-          <w:rFonts w:ascii="Times New Roman" w:hAnsi="Times New Roman" w:cs="Times New Roman"/>
-        </w:rPr>
-        <w:t>q</w:t>
-      </w:r>
-      <w:r>
-        <w:rPr>
-          <w:rFonts w:ascii="Times New Roman" w:hAnsi="Times New Roman" w:cs="Times New Roman"/>
-          <w:vertAlign w:val="subscript"/>
+        <w:t xml:space="preserve">represent the frequency of dominant (i.e. p) and recessive (i.e. q) alleles at </w:t>
+      </w:r>
+      <w:r>
+        <w:rPr>
+          <w:rFonts w:ascii="Times New Roman" w:hAnsi="Times New Roman" w:cs="Times New Roman"/>
+          <w:i/>
+        </w:rPr>
+        <w:t>CYP79D15</w:t>
+      </w:r>
+      <w:r>
+        <w:rPr>
+          <w:rFonts w:ascii="Times New Roman" w:hAnsi="Times New Roman" w:cs="Times New Roman"/>
+        </w:rPr>
+        <w:t xml:space="preserve"> and </w:t>
+      </w:r>
+      <w:r>
+        <w:rPr>
+          <w:rFonts w:ascii="Times New Roman" w:hAnsi="Times New Roman" w:cs="Times New Roman"/>
+          <w:i/>
         </w:rPr>
         <w:t>Li</w:t>
       </w:r>
@@ -902,136 +1375,14 @@
         <w:rPr>
           <w:rFonts w:ascii="Times New Roman" w:hAnsi="Times New Roman" w:cs="Times New Roman"/>
         </w:rPr>
-        <w:t>), where D</w:t>
-      </w:r>
-      <w:r>
-        <w:rPr>
-          <w:rFonts w:ascii="Times New Roman" w:hAnsi="Times New Roman" w:cs="Times New Roman"/>
-        </w:rPr>
-        <w:t xml:space="preserve"> represents the coefficient of linkage disequilibrium </w:t>
-      </w:r>
-      <w:r>
-        <w:rPr>
-          <w:rFonts w:ascii="Times New Roman" w:hAnsi="Times New Roman" w:cs="Times New Roman"/>
-        </w:rPr>
-        <w:t>and is a function of gamete frequencies in any one generation. In the denominator,</w:t>
-      </w:r>
-      <w:r>
-        <w:rPr>
-          <w:rFonts w:ascii="Times New Roman" w:hAnsi="Times New Roman" w:cs="Times New Roman"/>
-        </w:rPr>
-        <w:t xml:space="preserve"> </w:t>
-      </w:r>
-      <w:r>
-        <w:rPr>
-          <w:rFonts w:ascii="Times New Roman" w:hAnsi="Times New Roman" w:cs="Times New Roman"/>
-        </w:rPr>
-        <w:t>p</w:t>
-      </w:r>
-      <w:r>
-        <w:rPr>
-          <w:rFonts w:ascii="Times New Roman" w:hAnsi="Times New Roman" w:cs="Times New Roman"/>
-          <w:i/>
-          <w:vertAlign w:val="subscript"/>
-        </w:rPr>
-        <w:t>CYP79D15</w:t>
-      </w:r>
-      <w:r>
-        <w:rPr>
-          <w:rFonts w:ascii="Times New Roman" w:hAnsi="Times New Roman" w:cs="Times New Roman"/>
-        </w:rPr>
-        <w:t>,</w:t>
-      </w:r>
-      <w:r>
-        <w:rPr>
-          <w:rFonts w:ascii="Times New Roman" w:hAnsi="Times New Roman" w:cs="Times New Roman"/>
-        </w:rPr>
-        <w:t xml:space="preserve"> q</w:t>
-      </w:r>
-      <w:r>
-        <w:rPr>
-          <w:rFonts w:ascii="Times New Roman" w:hAnsi="Times New Roman" w:cs="Times New Roman"/>
-          <w:i/>
-          <w:vertAlign w:val="subscript"/>
-        </w:rPr>
-        <w:t>CYP79D15</w:t>
-      </w:r>
-      <w:r>
-        <w:rPr>
-          <w:rFonts w:ascii="Times New Roman" w:hAnsi="Times New Roman" w:cs="Times New Roman"/>
-        </w:rPr>
-        <w:t>,</w:t>
-      </w:r>
-      <w:r>
-        <w:rPr>
-          <w:rFonts w:ascii="Times New Roman" w:hAnsi="Times New Roman" w:cs="Times New Roman"/>
-        </w:rPr>
-        <w:t xml:space="preserve"> p</w:t>
-      </w:r>
-      <w:r>
-        <w:rPr>
-          <w:rFonts w:ascii="Times New Roman" w:hAnsi="Times New Roman" w:cs="Times New Roman"/>
-          <w:vertAlign w:val="subscript"/>
-        </w:rPr>
-        <w:t>Li</w:t>
-      </w:r>
-      <w:r>
-        <w:rPr>
-          <w:rFonts w:ascii="Times New Roman" w:hAnsi="Times New Roman" w:cs="Times New Roman"/>
-        </w:rPr>
-        <w:t xml:space="preserve">, and </w:t>
-      </w:r>
-      <w:r>
-        <w:rPr>
-          <w:rFonts w:ascii="Times New Roman" w:hAnsi="Times New Roman" w:cs="Times New Roman"/>
-        </w:rPr>
-        <w:t>q</w:t>
-      </w:r>
-      <w:r>
-        <w:rPr>
-          <w:rFonts w:ascii="Times New Roman" w:hAnsi="Times New Roman" w:cs="Times New Roman"/>
-          <w:vertAlign w:val="subscript"/>
-        </w:rPr>
-        <w:t>Li</w:t>
-      </w:r>
-      <w:r>
-        <w:rPr>
-          <w:rFonts w:ascii="Times New Roman" w:hAnsi="Times New Roman" w:cs="Times New Roman"/>
-          <w:vertAlign w:val="subscript"/>
-        </w:rPr>
-        <w:t xml:space="preserve"> </w:t>
-      </w:r>
-      <w:r>
-        <w:rPr>
-          <w:rFonts w:ascii="Times New Roman" w:hAnsi="Times New Roman" w:cs="Times New Roman"/>
-        </w:rPr>
-        <w:t xml:space="preserve">represent the frequency of dominant (i.e. p) and recessive (i.e. q) alleles at </w:t>
-      </w:r>
-      <w:r>
-        <w:rPr>
-          <w:rFonts w:ascii="Times New Roman" w:hAnsi="Times New Roman" w:cs="Times New Roman"/>
-          <w:i/>
-        </w:rPr>
-        <w:t>CYP79D15</w:t>
-      </w:r>
-      <w:r>
-        <w:rPr>
-          <w:rFonts w:ascii="Times New Roman" w:hAnsi="Times New Roman" w:cs="Times New Roman"/>
-        </w:rPr>
-        <w:t xml:space="preserve"> and </w:t>
-      </w:r>
-      <w:r>
-        <w:rPr>
-          <w:rFonts w:ascii="Times New Roman" w:hAnsi="Times New Roman" w:cs="Times New Roman"/>
-          <w:i/>
-        </w:rPr>
-        <w:t>Li</w:t>
-      </w:r>
-      <w:r>
-        <w:rPr>
-          <w:rFonts w:ascii="Times New Roman" w:hAnsi="Times New Roman" w:cs="Times New Roman"/>
-        </w:rPr>
-        <w:t>. Thus, r</w:t>
+        <w:t xml:space="preserve">. Thus, </w:t>
+      </w:r>
+      <w:proofErr w:type="spellStart"/>
+      <w:r>
+        <w:rPr>
+          <w:rFonts w:ascii="Times New Roman" w:hAnsi="Times New Roman" w:cs="Times New Roman"/>
+        </w:rPr>
+        <w:t>r</w:t>
       </w:r>
       <w:r>
         <w:rPr>
@@ -1040,13 +1391,26 @@
         </w:rPr>
         <w:t>2</w:t>
       </w:r>
-      <w:r>
-        <w:rPr>
-          <w:rFonts w:ascii="Times New Roman" w:hAnsi="Times New Roman" w:cs="Times New Roman"/>
-        </w:rPr>
-        <w:t xml:space="preserve"> is a measure of LD that accounts for allele frequencies and has a value of 1 when loci are in perfect LD and 0 when they are in equilibrium (i.e. independent of one another, </w:t>
-      </w:r>
-      <w:commentRangeStart w:id="0"/>
+      <w:proofErr w:type="spellEnd"/>
+      <w:r>
+        <w:rPr>
+          <w:rFonts w:ascii="Times New Roman" w:hAnsi="Times New Roman" w:cs="Times New Roman"/>
+        </w:rPr>
+        <w:t xml:space="preserve"> is a measure of LD that accounts for allele frequencies and has a value of 1 when loci are in </w:t>
+      </w:r>
+      <w:r>
+        <w:rPr>
+          <w:rFonts w:ascii="Times New Roman" w:hAnsi="Times New Roman" w:cs="Times New Roman"/>
+        </w:rPr>
+        <w:t>complete</w:t>
+      </w:r>
+      <w:r>
+        <w:rPr>
+          <w:rFonts w:ascii="Times New Roman" w:hAnsi="Times New Roman" w:cs="Times New Roman"/>
+        </w:rPr>
+        <w:t xml:space="preserve"> LD and 0 when they are in equilibrium (i.e. independent of one another, </w:t>
+      </w:r>
+      <w:commentRangeStart w:id="2"/>
       <w:r>
         <w:rPr>
           <w:rFonts w:ascii="Times New Roman" w:hAnsi="Times New Roman" w:cs="Times New Roman"/>
@@ -1054,13 +1418,13 @@
         </w:rPr>
         <w:t>REF</w:t>
       </w:r>
-      <w:commentRangeEnd w:id="0"/>
+      <w:commentRangeEnd w:id="2"/>
       <w:r>
         <w:rPr>
           <w:rStyle w:val="CommentReference"/>
           <w:rFonts w:ascii="Times New Roman" w:hAnsi="Times New Roman" w:cs="Times New Roman"/>
         </w:rPr>
-        <w:commentReference w:id="0"/>
+        <w:commentReference w:id="2"/>
       </w:r>
       <w:r>
         <w:rPr>
@@ -1084,13 +1448,39 @@
         <w:rPr>
           <w:rFonts w:ascii="Times New Roman" w:hAnsi="Times New Roman" w:cs="Times New Roman"/>
         </w:rPr>
-        <w:t xml:space="preserve"> were then calculated from selected genotypes and this process was carried on recursively for 500 generation</w:t>
-      </w:r>
-      <w:r>
-        <w:rPr>
-          <w:rFonts w:ascii="Times New Roman" w:hAnsi="Times New Roman" w:cs="Times New Roman"/>
-        </w:rPr>
-        <w:t xml:space="preserve">s, allowing us to track the build-up of LD due to selection for cyanogenic and acyanogenic genotypes. </w:t>
+        <w:t xml:space="preserve"> were then calculated from selected genotypes and this process was </w:t>
+      </w:r>
+      <w:r>
+        <w:rPr>
+          <w:rFonts w:ascii="Times New Roman" w:hAnsi="Times New Roman" w:cs="Times New Roman"/>
+        </w:rPr>
+        <w:t>repeated</w:t>
+      </w:r>
+      <w:r>
+        <w:rPr>
+          <w:rFonts w:ascii="Times New Roman" w:hAnsi="Times New Roman" w:cs="Times New Roman"/>
+        </w:rPr>
+        <w:t xml:space="preserve"> recursively for 500 generation</w:t>
+      </w:r>
+      <w:r>
+        <w:rPr>
+          <w:rFonts w:ascii="Times New Roman" w:hAnsi="Times New Roman" w:cs="Times New Roman"/>
+        </w:rPr>
+        <w:t xml:space="preserve">s, allowing us to track the build-up of LD due to selection for cyanogenic and </w:t>
+      </w:r>
+      <w:proofErr w:type="spellStart"/>
+      <w:r>
+        <w:rPr>
+          <w:rFonts w:ascii="Times New Roman" w:hAnsi="Times New Roman" w:cs="Times New Roman"/>
+        </w:rPr>
+        <w:t>acyanogenic</w:t>
+      </w:r>
+      <w:proofErr w:type="spellEnd"/>
+      <w:r>
+        <w:rPr>
+          <w:rFonts w:ascii="Times New Roman" w:hAnsi="Times New Roman" w:cs="Times New Roman"/>
+        </w:rPr>
+        <w:t xml:space="preserve"> genotypes. </w:t>
       </w:r>
     </w:p>
     <w:p>
@@ -1109,14 +1499,29 @@
           <w:rFonts w:ascii="Times New Roman" w:hAnsi="Times New Roman" w:cs="Times New Roman"/>
         </w:rPr>
         <w:tab/>
-        <w:t>Our results show that the build-up of LD is minimal and decays rapidly over 500 generations (Figure SX). Even under strong selection (e.g. -0.1), r</w:t>
+        <w:t xml:space="preserve">Our results show that the build-up of LD is minimal and decays rapidly over 500 generations (Figure SX). Even under strong selection (e.g. -0.1), </w:t>
+      </w:r>
+      <w:proofErr w:type="spellStart"/>
+      <w:r>
+        <w:rPr>
+          <w:rFonts w:ascii="Times New Roman" w:hAnsi="Times New Roman" w:cs="Times New Roman"/>
+        </w:rPr>
+        <w:t>r</w:t>
       </w:r>
       <w:r>
         <w:rPr>
           <w:rFonts w:ascii="Times New Roman" w:hAnsi="Times New Roman" w:cs="Times New Roman"/>
           <w:vertAlign w:val="superscript"/>
         </w:rPr>
-        <w:t xml:space="preserve">2 </w:t>
+        <w:t>2</w:t>
+      </w:r>
+      <w:proofErr w:type="spellEnd"/>
+      <w:r>
+        <w:rPr>
+          <w:rFonts w:ascii="Times New Roman" w:hAnsi="Times New Roman" w:cs="Times New Roman"/>
+          <w:vertAlign w:val="superscript"/>
+        </w:rPr>
+        <w:t xml:space="preserve"> </w:t>
       </w:r>
       <w:r>
         <w:rPr>
@@ -1130,20 +1535,20 @@
         </w:rPr>
         <w:t>, which is sufficiently close to zero to consider the loci in linkage equilibrium for all practical purposes</w:t>
       </w:r>
-      <w:commentRangeStart w:id="1"/>
+      <w:commentRangeStart w:id="3"/>
       <w:r>
         <w:rPr>
           <w:rFonts w:ascii="Times New Roman" w:hAnsi="Times New Roman" w:cs="Times New Roman"/>
         </w:rPr>
         <w:t>.</w:t>
       </w:r>
-      <w:commentRangeEnd w:id="1"/>
+      <w:commentRangeEnd w:id="3"/>
       <w:r>
         <w:rPr>
           <w:rStyle w:val="CommentReference"/>
           <w:rFonts w:ascii="Times New Roman" w:hAnsi="Times New Roman" w:cs="Times New Roman"/>
         </w:rPr>
-        <w:commentReference w:id="1"/>
+        <w:commentReference w:id="3"/>
       </w:r>
       <w:r>
         <w:rPr>
@@ -1151,19 +1556,19 @@
         </w:rPr>
         <w:t xml:space="preserve"> Given these results, we ignored the build-up of LD due to selection in our simulations</w:t>
       </w:r>
-      <w:commentRangeStart w:id="2"/>
+      <w:commentRangeStart w:id="4"/>
       <w:r>
         <w:rPr>
           <w:rFonts w:ascii="Times New Roman" w:hAnsi="Times New Roman" w:cs="Times New Roman"/>
         </w:rPr>
         <w:t>.</w:t>
       </w:r>
-      <w:commentRangeEnd w:id="2"/>
+      <w:commentRangeEnd w:id="4"/>
       <w:r>
         <w:rPr>
           <w:rStyle w:val="CommentReference"/>
         </w:rPr>
-        <w:commentReference w:id="2"/>
+        <w:commentReference w:id="4"/>
       </w:r>
       <w:r>
         <w:rPr>
@@ -1316,7 +1721,21 @@
         <w:rPr>
           <w:rFonts w:ascii="Times New Roman" w:hAnsi="Times New Roman" w:cs="Times New Roman"/>
         </w:rPr>
-        <w:t xml:space="preserve">due to selection acting on cyanogenic white clover genotypes. Negative selection coefficients represent selection acting against cyanogenic clover genotypes while positive coefficients represent selection favouring cyanogenesis. Selection causes minimal build-up of LD between </w:t>
+        <w:t xml:space="preserve">due to selection acting on cyanogenic white clover genotypes. Negative selection coefficients represent selection acting against cyanogenic clover genotypes while positive coefficients represent selection favouring </w:t>
+      </w:r>
+      <w:proofErr w:type="spellStart"/>
+      <w:r>
+        <w:rPr>
+          <w:rFonts w:ascii="Times New Roman" w:hAnsi="Times New Roman" w:cs="Times New Roman"/>
+        </w:rPr>
+        <w:t>cyanogenesis</w:t>
+      </w:r>
+      <w:proofErr w:type="spellEnd"/>
+      <w:r>
+        <w:rPr>
+          <w:rFonts w:ascii="Times New Roman" w:hAnsi="Times New Roman" w:cs="Times New Roman"/>
+        </w:rPr>
+        <w:t xml:space="preserve">. Selection causes minimal build-up of LD between </w:t>
       </w:r>
       <w:r>
         <w:rPr>
@@ -1373,7 +1792,7 @@
 
 <file path=word/comments.xml><?xml version="1.0" encoding="utf-8"?>
 <w:comments xmlns:wpc="http://schemas.microsoft.com/office/word/2010/wordprocessingCanvas" xmlns:mo="http://schemas.microsoft.com/office/mac/office/2008/main" xmlns:mc="http://schemas.openxmlformats.org/markup-compatibility/2006" xmlns:mv="urn:schemas-microsoft-com:mac:vml" xmlns:o="urn:schemas-microsoft-com:office:office" xmlns:r="http://schemas.openxmlformats.org/officeDocument/2006/relationships" xmlns:m="http://schemas.openxmlformats.org/officeDocument/2006/math" xmlns:v="urn:schemas-microsoft-com:vml" xmlns:wp14="http://schemas.microsoft.com/office/word/2010/wordprocessingDrawing" xmlns:wp="http://schemas.openxmlformats.org/drawingml/2006/wordprocessingDrawing" xmlns:w10="urn:schemas-microsoft-com:office:word" xmlns:w="http://schemas.openxmlformats.org/wordprocessingml/2006/main" xmlns:w14="http://schemas.microsoft.com/office/word/2010/wordml" xmlns:w15="http://schemas.microsoft.com/office/word/2012/wordml" xmlns:wpg="http://schemas.microsoft.com/office/word/2010/wordprocessingGroup" xmlns:wpi="http://schemas.microsoft.com/office/word/2010/wordprocessingInk" xmlns:wne="http://schemas.microsoft.com/office/word/2006/wordml" xmlns:wps="http://schemas.microsoft.com/office/word/2010/wordprocessingShape" mc:Ignorable="w14 w15 wp14">
-  <w:comment w:id="0" w:author="James Santangelo" w:date="2018-01-03T14:29:00Z" w:initials="JS">
+  <w:comment w:id="0" w:author="James Santangelo" w:date="2018-01-18T16:42:00Z" w:initials="JS">
     <w:p>
       <w:pPr>
         <w:pStyle w:val="CommentText"/>
@@ -1385,7 +1804,27 @@
         <w:annotationRef/>
       </w:r>
       <w:r>
-        <w:t>Rob—Do you have a good reference for the use of r</w:t>
+        <w:t xml:space="preserve">Simulations still running. </w:t>
+      </w:r>
+    </w:p>
+  </w:comment>
+  <w:comment w:id="2" w:author="James Santangelo" w:date="2018-01-03T14:29:00Z" w:initials="JS">
+    <w:p>
+      <w:pPr>
+        <w:pStyle w:val="CommentText"/>
+      </w:pPr>
+      <w:r>
+        <w:rPr>
+          <w:rStyle w:val="CommentReference"/>
+        </w:rPr>
+        <w:annotationRef/>
+      </w:r>
+      <w:r>
+        <w:t xml:space="preserve">Rob—Do you have a good reference for the use of </w:t>
+      </w:r>
+      <w:proofErr w:type="spellStart"/>
+      <w:r>
+        <w:t>r</w:t>
       </w:r>
       <w:r>
         <w:rPr>
@@ -1393,6 +1832,7 @@
         </w:rPr>
         <w:t>2</w:t>
       </w:r>
+      <w:proofErr w:type="spellEnd"/>
       <w:r>
         <w:rPr>
           <w:vertAlign w:val="superscript"/>
@@ -1404,7 +1844,7 @@
       </w:r>
     </w:p>
   </w:comment>
-  <w:comment w:id="1" w:author="James Santangelo" w:date="2018-01-03T14:44:00Z" w:initials="JS">
+  <w:comment w:id="3" w:author="James Santangelo" w:date="2018-01-03T14:44:00Z" w:initials="JS">
     <w:p>
       <w:pPr>
         <w:pStyle w:val="CommentText"/>
@@ -1416,7 +1856,11 @@
         <w:annotationRef/>
       </w:r>
       <w:r>
-        <w:t>Do we have a reference here that could strengthen this point? What is the range of r</w:t>
+        <w:t xml:space="preserve">Do we have a reference here that could strengthen this point? What is the range of </w:t>
+      </w:r>
+      <w:proofErr w:type="spellStart"/>
+      <w:r>
+        <w:t>r</w:t>
       </w:r>
       <w:r>
         <w:rPr>
@@ -1424,6 +1868,7 @@
         </w:rPr>
         <w:t>2</w:t>
       </w:r>
+      <w:proofErr w:type="spellEnd"/>
       <w:r>
         <w:rPr>
           <w:vertAlign w:val="superscript"/>
@@ -1435,7 +1880,7 @@
       </w:r>
     </w:p>
   </w:comment>
-  <w:comment w:id="2" w:author="James Santangelo" w:date="2018-01-03T14:49:00Z" w:initials="JS">
+  <w:comment w:id="4" w:author="James Santangelo" w:date="2018-01-03T14:49:00Z" w:initials="JS">
     <w:p>
       <w:pPr>
         <w:pStyle w:val="CommentText"/>
@@ -1456,13 +1901,19 @@
         <w:t xml:space="preserve">against </w:t>
       </w:r>
       <w:r>
-        <w:t>HCN? I think it’s a cool result but not central to the paper. I also still have a hard time imagining why this is by at the very least is show that selection acting on an epistatic phenotype results in an asymmetrical build-up of LD</w:t>
+        <w:t xml:space="preserve">HCN? I think it’s a cool result but not central to the paper. I also still have a hard time imagining why this is by at the very least is show that selection acting on </w:t>
+      </w:r>
+      <w:proofErr w:type="gramStart"/>
+      <w:r>
+        <w:t>an epistatic phenotype results</w:t>
+      </w:r>
+      <w:proofErr w:type="gramEnd"/>
+      <w:r>
+        <w:t xml:space="preserve"> in an asymmetrical build-up of LD</w:t>
       </w:r>
       <w:r>
         <w:t>, depending on the direction of selection</w:t>
       </w:r>
-      <w:bookmarkStart w:id="3" w:name="_GoBack"/>
-      <w:bookmarkEnd w:id="3"/>
       <w:r>
         <w:t xml:space="preserve">.  </w:t>
       </w:r>
@@ -1473,6 +1924,7 @@
 
 <file path=word/commentsExtended.xml><?xml version="1.0" encoding="utf-8"?>
 <w15:commentsEx xmlns:wpc="http://schemas.microsoft.com/office/word/2010/wordprocessingCanvas" xmlns:mo="http://schemas.microsoft.com/office/mac/office/2008/main" xmlns:mc="http://schemas.openxmlformats.org/markup-compatibility/2006" xmlns:mv="urn:schemas-microsoft-com:mac:vml" xmlns:o="urn:schemas-microsoft-com:office:office" xmlns:r="http://schemas.openxmlformats.org/officeDocument/2006/relationships" xmlns:m="http://schemas.openxmlformats.org/officeDocument/2006/math" xmlns:v="urn:schemas-microsoft-com:vml" xmlns:wp14="http://schemas.microsoft.com/office/word/2010/wordprocessingDrawing" xmlns:wp="http://schemas.openxmlformats.org/drawingml/2006/wordprocessingDrawing" xmlns:w10="urn:schemas-microsoft-com:office:word" xmlns:w="http://schemas.openxmlformats.org/wordprocessingml/2006/main" xmlns:w14="http://schemas.microsoft.com/office/word/2010/wordml" xmlns:w15="http://schemas.microsoft.com/office/word/2012/wordml" xmlns:wpg="http://schemas.microsoft.com/office/word/2010/wordprocessingGroup" xmlns:wpi="http://schemas.microsoft.com/office/word/2010/wordprocessingInk" xmlns:wne="http://schemas.microsoft.com/office/word/2006/wordml" xmlns:wps="http://schemas.microsoft.com/office/word/2010/wordprocessingShape" mc:Ignorable="w14 w15 wp14">
+  <w15:commentEx w15:paraId="58250232" w15:done="0"/>
   <w15:commentEx w15:paraId="4C797F92" w15:done="0"/>
   <w15:commentEx w15:paraId="46E8EF38" w15:done="0"/>
   <w15:commentEx w15:paraId="2EDDB632" w15:done="0"/>
@@ -2015,7 +2467,6 @@
   <w:style w:type="character" w:default="1" w:styleId="DefaultParagraphFont">
     <w:name w:val="Default Paragraph Font"/>
     <w:uiPriority w:val="1"/>
-    <w:semiHidden/>
     <w:unhideWhenUsed/>
   </w:style>
   <w:style w:type="table" w:default="1" w:styleId="TableNormal">

</xml_diff>

<commit_message>
Added Marc's comments to main text and supplementals
</commit_message>
<xml_diff>
--- a/SEC_Writings/SEC_Santangelo-et-al_Proc-B_2018_Supplementals.docx
+++ b/SEC_Writings/SEC_Santangelo-et-al_Proc-B_2018_Supplementals.docx
@@ -18,6 +18,9 @@
           <w:lang w:val="en-US"/>
         </w:rPr>
       </w:pPr>
+      <w:bookmarkStart w:id="0" w:name="_GoBack"/>
+      <w:bookmarkEnd w:id="0"/>
+      <w:commentRangeStart w:id="1"/>
       <w:r>
         <w:rPr>
           <w:rFonts w:ascii="Times New Roman" w:hAnsi="Times New Roman" w:cs="Times New Roman"/>
@@ -25,7 +28,23 @@
           <w:sz w:val="28"/>
           <w:szCs w:val="28"/>
         </w:rPr>
-        <w:t xml:space="preserve">Online supplementary materials for: </w:t>
+        <w:t>Online</w:t>
+      </w:r>
+      <w:commentRangeEnd w:id="1"/>
+      <w:r>
+        <w:rPr>
+          <w:rStyle w:val="CommentReference"/>
+        </w:rPr>
+        <w:commentReference w:id="1"/>
+      </w:r>
+      <w:r>
+        <w:rPr>
+          <w:rFonts w:ascii="Times New Roman" w:hAnsi="Times New Roman" w:cs="Times New Roman"/>
+          <w:b/>
+          <w:sz w:val="28"/>
+          <w:szCs w:val="28"/>
+        </w:rPr>
+        <w:t xml:space="preserve"> supplementary materials for: </w:t>
       </w:r>
       <w:r>
         <w:rPr>
@@ -74,12 +93,20 @@
           <w:b/>
         </w:rPr>
       </w:pPr>
+      <w:commentRangeStart w:id="2"/>
       <w:r>
         <w:rPr>
           <w:rFonts w:ascii="Times New Roman" w:hAnsi="Times New Roman" w:cs="Times New Roman"/>
           <w:b/>
         </w:rPr>
         <w:t>Contents of online supplementary materials:</w:t>
+      </w:r>
+      <w:commentRangeEnd w:id="2"/>
+      <w:r>
+        <w:rPr>
+          <w:rStyle w:val="CommentReference"/>
+        </w:rPr>
+        <w:commentReference w:id="2"/>
       </w:r>
     </w:p>
     <w:p>
@@ -273,7 +300,21 @@
         <w:rPr>
           <w:rFonts w:ascii="Times New Roman" w:hAnsi="Times New Roman" w:cs="Times New Roman"/>
         </w:rPr>
-        <w:t>S3: Drift-selection balance through serial founder evens (drift scenario 2)</w:t>
+        <w:t>S3: Drift-selection balance through serial founder even</w:t>
+      </w:r>
+      <w:ins w:id="3" w:author="Marc Johnson" w:date="2018-01-24T11:14:00Z">
+        <w:r>
+          <w:rPr>
+            <w:rFonts w:ascii="Times New Roman" w:hAnsi="Times New Roman" w:cs="Times New Roman"/>
+          </w:rPr>
+          <w:t>t</w:t>
+        </w:r>
+      </w:ins>
+      <w:r>
+        <w:rPr>
+          <w:rFonts w:ascii="Times New Roman" w:hAnsi="Times New Roman" w:cs="Times New Roman"/>
+        </w:rPr>
+        <w:t>s (drift scenario 2)</w:t>
       </w:r>
     </w:p>
     <w:p>
@@ -487,6 +528,7 @@
         </w:rPr>
         <w:t xml:space="preserve">occurred when the frequency of both dominant alleles (i.e. </w:t>
       </w:r>
+      <w:commentRangeStart w:id="4"/>
       <w:r>
         <w:rPr>
           <w:rFonts w:ascii="Times New Roman" w:hAnsi="Times New Roman" w:cs="Times New Roman"/>
@@ -498,7 +540,32 @@
         <w:rPr>
           <w:rFonts w:ascii="Times New Roman" w:hAnsi="Times New Roman" w:cs="Times New Roman"/>
         </w:rPr>
-        <w:t>and Li) was 0.5 (Figure S1</w:t>
+        <w:t xml:space="preserve">and </w:t>
+      </w:r>
+      <w:r>
+        <w:rPr>
+          <w:rFonts w:ascii="Times New Roman" w:hAnsi="Times New Roman" w:cs="Times New Roman"/>
+          <w:i/>
+          <w:rPrChange w:id="5" w:author="Marc Johnson" w:date="2018-01-24T11:16:00Z">
+            <w:rPr>
+              <w:rFonts w:ascii="Times New Roman" w:hAnsi="Times New Roman" w:cs="Times New Roman"/>
+            </w:rPr>
+          </w:rPrChange>
+        </w:rPr>
+        <w:t>Li</w:t>
+      </w:r>
+      <w:commentRangeEnd w:id="4"/>
+      <w:r>
+        <w:rPr>
+          <w:rStyle w:val="CommentReference"/>
+        </w:rPr>
+        <w:commentReference w:id="4"/>
+      </w:r>
+      <w:r>
+        <w:rPr>
+          <w:rFonts w:ascii="Times New Roman" w:hAnsi="Times New Roman" w:cs="Times New Roman"/>
+        </w:rPr>
+        <w:t>) was 0.5 (Figure S1</w:t>
       </w:r>
       <w:r>
         <w:rPr>
@@ -559,13 +626,41 @@
         <w:rPr>
           <w:rFonts w:ascii="Times New Roman" w:hAnsi="Times New Roman" w:cs="Times New Roman"/>
         </w:rPr>
-        <w:t xml:space="preserve">A). These results hold regardless of </w:t>
-      </w:r>
-      <w:r>
-        <w:rPr>
-          <w:rFonts w:ascii="Times New Roman" w:hAnsi="Times New Roman" w:cs="Times New Roman"/>
-        </w:rPr>
-        <w:t>levels of gene flow</w:t>
+        <w:t>A). These results hold regardless of</w:t>
+      </w:r>
+      <w:ins w:id="6" w:author="Marc Johnson" w:date="2018-01-24T11:18:00Z">
+        <w:r>
+          <w:rPr>
+            <w:rFonts w:ascii="Times New Roman" w:hAnsi="Times New Roman" w:cs="Times New Roman"/>
+          </w:rPr>
+          <w:t xml:space="preserve"> the</w:t>
+        </w:r>
+      </w:ins>
+      <w:r>
+        <w:rPr>
+          <w:rFonts w:ascii="Times New Roman" w:hAnsi="Times New Roman" w:cs="Times New Roman"/>
+        </w:rPr>
+        <w:t xml:space="preserve"> </w:t>
+      </w:r>
+      <w:r>
+        <w:rPr>
+          <w:rFonts w:ascii="Times New Roman" w:hAnsi="Times New Roman" w:cs="Times New Roman"/>
+        </w:rPr>
+        <w:t>level</w:t>
+      </w:r>
+      <w:del w:id="7" w:author="Marc Johnson" w:date="2018-01-24T11:18:00Z">
+        <w:r>
+          <w:rPr>
+            <w:rFonts w:ascii="Times New Roman" w:hAnsi="Times New Roman" w:cs="Times New Roman"/>
+          </w:rPr>
+          <w:delText>s</w:delText>
+        </w:r>
+      </w:del>
+      <w:r>
+        <w:rPr>
+          <w:rFonts w:ascii="Times New Roman" w:hAnsi="Times New Roman" w:cs="Times New Roman"/>
+        </w:rPr>
+        <w:t xml:space="preserve"> of gene flow</w:t>
       </w:r>
       <w:r>
         <w:rPr>
@@ -703,7 +798,7 @@
           <w:rFonts w:ascii="Times New Roman" w:hAnsi="Times New Roman" w:cs="Times New Roman"/>
         </w:rPr>
       </w:pPr>
-      <w:commentRangeStart w:id="0"/>
+      <w:commentRangeStart w:id="8"/>
       <w:r>
         <w:rPr>
           <w:rFonts w:ascii="Times New Roman" w:hAnsi="Times New Roman" w:cs="Times New Roman"/>
@@ -730,12 +825,12 @@
         </w:rPr>
         <w:t xml:space="preserve"> </w:t>
       </w:r>
-      <w:commentRangeEnd w:id="0"/>
+      <w:commentRangeEnd w:id="8"/>
       <w:r>
         <w:rPr>
           <w:rStyle w:val="CommentReference"/>
         </w:rPr>
-        <w:commentReference w:id="0"/>
+        <w:commentReference w:id="8"/>
       </w:r>
       <w:r>
         <w:rPr>
@@ -782,6 +877,8 @@
         <w:rPr>
           <w:rFonts w:ascii="Times New Roman" w:hAnsi="Times New Roman" w:cs="Times New Roman"/>
           <w:b/>
+          <w:noProof/>
+          <w:lang w:val="en-US"/>
         </w:rPr>
         <w:lastRenderedPageBreak/>
         <w:drawing>
@@ -935,7 +1032,21 @@
         <w:rPr>
           <w:rFonts w:ascii="Times New Roman" w:hAnsi="Times New Roman" w:cs="Times New Roman"/>
         </w:rPr>
-        <w:t>1000) while urban population were small (</w:t>
+        <w:t>1000) while urban population</w:t>
+      </w:r>
+      <w:ins w:id="9" w:author="Marc Johnson" w:date="2018-01-24T11:21:00Z">
+        <w:r>
+          <w:rPr>
+            <w:rFonts w:ascii="Times New Roman" w:hAnsi="Times New Roman" w:cs="Times New Roman"/>
+          </w:rPr>
+          <w:t>s</w:t>
+        </w:r>
+      </w:ins>
+      <w:r>
+        <w:rPr>
+          <w:rFonts w:ascii="Times New Roman" w:hAnsi="Times New Roman" w:cs="Times New Roman"/>
+        </w:rPr>
+        <w:t xml:space="preserve"> were small (</w:t>
       </w:r>
       <w:r>
         <w:rPr>
@@ -963,11 +1074,19 @@
         </w:rPr>
         <w:t>)</w:t>
       </w:r>
-      <w:r>
-        <w:rPr>
-          <w:rFonts w:ascii="Times New Roman" w:hAnsi="Times New Roman" w:cs="Times New Roman"/>
-        </w:rPr>
-        <w:t>, we examined the mean slope of clines under no (open circles</w:t>
+      <w:del w:id="10" w:author="Marc Johnson" w:date="2018-01-24T11:22:00Z">
+        <w:r>
+          <w:rPr>
+            <w:rFonts w:ascii="Times New Roman" w:hAnsi="Times New Roman" w:cs="Times New Roman"/>
+          </w:rPr>
+          <w:delText>,</w:delText>
+        </w:r>
+      </w:del>
+      <w:r>
+        <w:rPr>
+          <w:rFonts w:ascii="Times New Roman" w:hAnsi="Times New Roman" w:cs="Times New Roman"/>
+        </w:rPr>
+        <w:t xml:space="preserve"> we examined the mean slope of clines under no (open circles</w:t>
       </w:r>
       <w:r>
         <w:rPr>
@@ -1003,7 +1122,29 @@
         <w:rPr>
           <w:rFonts w:ascii="Times New Roman" w:hAnsi="Times New Roman" w:cs="Times New Roman"/>
         </w:rPr>
-        <w:t>) migration. In (</w:t>
+        <w:t xml:space="preserve">) </w:t>
+      </w:r>
+      <w:del w:id="11" w:author="Marc Johnson" w:date="2018-01-24T11:22:00Z">
+        <w:r>
+          <w:rPr>
+            <w:rFonts w:ascii="Times New Roman" w:hAnsi="Times New Roman" w:cs="Times New Roman"/>
+          </w:rPr>
+          <w:delText>migration</w:delText>
+        </w:r>
+      </w:del>
+      <w:ins w:id="12" w:author="Marc Johnson" w:date="2018-01-24T11:22:00Z">
+        <w:r>
+          <w:rPr>
+            <w:rFonts w:ascii="Times New Roman" w:hAnsi="Times New Roman" w:cs="Times New Roman"/>
+          </w:rPr>
+          <w:t>gene flow</w:t>
+        </w:r>
+      </w:ins>
+      <w:r>
+        <w:rPr>
+          <w:rFonts w:ascii="Times New Roman" w:hAnsi="Times New Roman" w:cs="Times New Roman"/>
+        </w:rPr>
+        <w:t>. In (</w:t>
       </w:r>
       <w:r>
         <w:rPr>
@@ -1016,7 +1157,21 @@
         <w:rPr>
           <w:rFonts w:ascii="Times New Roman" w:hAnsi="Times New Roman" w:cs="Times New Roman"/>
         </w:rPr>
-        <w:t>), positive clines reflect significantly (</w:t>
+        <w:t>)</w:t>
+      </w:r>
+      <w:del w:id="13" w:author="Marc Johnson" w:date="2018-01-24T11:22:00Z">
+        <w:r>
+          <w:rPr>
+            <w:rFonts w:ascii="Times New Roman" w:hAnsi="Times New Roman" w:cs="Times New Roman"/>
+          </w:rPr>
+          <w:delText>,</w:delText>
+        </w:r>
+      </w:del>
+      <w:r>
+        <w:rPr>
+          <w:rFonts w:ascii="Times New Roman" w:hAnsi="Times New Roman" w:cs="Times New Roman"/>
+        </w:rPr>
+        <w:t xml:space="preserve"> positive clines reflect significantly (</w:t>
       </w:r>
       <w:r>
         <w:rPr>
@@ -1150,7 +1305,21 @@
         <w:rPr>
           <w:rFonts w:ascii="Times New Roman" w:hAnsi="Times New Roman" w:cs="Times New Roman"/>
         </w:rPr>
-        <w:t xml:space="preserve">when selection is acting on HCN. We initialized a single population at with the frequency of both dominant alleles set to 0.5. From these allele frequencies, we calculated the frequency of all 16 possible diploid genotypes, assuming Hardy-Weinberg equilibrium. We then subjected these genotypes to selection, which acted against (negative selection coefficients) or in favor of (positive selection coefficients) cyanogenic genotypes. From the selected genotypes, we calculated the frequency of gametes, where heterozygotes were assumed to produce equal frequencies (i.e. 0.25) of all 4 possible gametes given the absence of physical linkage between </w:t>
+        <w:t xml:space="preserve">when selection is acting on HCN. We initialized a single population </w:t>
+      </w:r>
+      <w:del w:id="14" w:author="Marc Johnson" w:date="2018-01-24T11:23:00Z">
+        <w:r>
+          <w:rPr>
+            <w:rFonts w:ascii="Times New Roman" w:hAnsi="Times New Roman" w:cs="Times New Roman"/>
+          </w:rPr>
+          <w:delText xml:space="preserve">at </w:delText>
+        </w:r>
+      </w:del>
+      <w:r>
+        <w:rPr>
+          <w:rFonts w:ascii="Times New Roman" w:hAnsi="Times New Roman" w:cs="Times New Roman"/>
+        </w:rPr>
+        <w:t xml:space="preserve">with the frequency of both dominant alleles set to 0.5. From these allele frequencies, we calculated the frequency of all 16 possible diploid genotypes, assuming Hardy-Weinberg equilibrium. We then subjected these genotypes to selection, which acted against (negative selection coefficients) or in favor of (positive selection coefficients) cyanogenic genotypes. From the selected genotypes, we calculated the frequency of gametes, where heterozygotes were assumed to produce equal frequencies (i.e. 0.25) of all 4 possible gametes given the absence of physical linkage between </w:t>
       </w:r>
       <w:r>
         <w:rPr>
@@ -1280,7 +1449,27 @@
         <w:rPr>
           <w:rFonts w:ascii="Times New Roman" w:hAnsi="Times New Roman" w:cs="Times New Roman"/>
         </w:rPr>
-        <w:t>and is a function of gamete frequencies in any one generation. In the denominator,</w:t>
+        <w:t xml:space="preserve">and is </w:t>
+      </w:r>
+      <w:commentRangeStart w:id="15"/>
+      <w:r>
+        <w:rPr>
+          <w:rFonts w:ascii="Times New Roman" w:hAnsi="Times New Roman" w:cs="Times New Roman"/>
+        </w:rPr>
+        <w:t>a function of gamete frequencies in any one generation</w:t>
+      </w:r>
+      <w:commentRangeEnd w:id="15"/>
+      <w:r>
+        <w:rPr>
+          <w:rStyle w:val="CommentReference"/>
+        </w:rPr>
+        <w:commentReference w:id="15"/>
+      </w:r>
+      <w:r>
+        <w:rPr>
+          <w:rFonts w:ascii="Times New Roman" w:hAnsi="Times New Roman" w:cs="Times New Roman"/>
+        </w:rPr>
+        <w:t>. In the denominator,</w:t>
       </w:r>
       <w:r>
         <w:rPr>
@@ -1391,9 +1580,24 @@
         <w:rPr>
           <w:rFonts w:ascii="Times New Roman" w:hAnsi="Times New Roman" w:cs="Times New Roman"/>
         </w:rPr>
-        <w:t xml:space="preserve"> LD and 0 when they are in equilibrium (i.e. independent of one another, </w:t>
-      </w:r>
-      <w:commentRangeStart w:id="1"/>
+        <w:t xml:space="preserve"> LD and 0 when they are in </w:t>
+      </w:r>
+      <w:ins w:id="16" w:author="Marc Johnson" w:date="2018-01-24T11:24:00Z">
+        <w:r>
+          <w:rPr>
+            <w:rFonts w:ascii="Times New Roman" w:hAnsi="Times New Roman" w:cs="Times New Roman"/>
+          </w:rPr>
+          <w:t xml:space="preserve">linkage </w:t>
+        </w:r>
+      </w:ins>
+      <w:r>
+        <w:rPr>
+          <w:rFonts w:ascii="Times New Roman" w:hAnsi="Times New Roman" w:cs="Times New Roman"/>
+        </w:rPr>
+        <w:t xml:space="preserve">equilibrium (i.e. independent of one another, </w:t>
+      </w:r>
+      <w:commentRangeStart w:id="17"/>
+      <w:commentRangeStart w:id="18"/>
       <w:r>
         <w:rPr>
           <w:rFonts w:ascii="Times New Roman" w:hAnsi="Times New Roman" w:cs="Times New Roman"/>
@@ -1401,13 +1605,20 @@
         </w:rPr>
         <w:t>REF</w:t>
       </w:r>
-      <w:commentRangeEnd w:id="1"/>
+      <w:commentRangeEnd w:id="17"/>
       <w:r>
         <w:rPr>
           <w:rStyle w:val="CommentReference"/>
           <w:rFonts w:ascii="Times New Roman" w:hAnsi="Times New Roman" w:cs="Times New Roman"/>
         </w:rPr>
-        <w:commentReference w:id="1"/>
+        <w:commentReference w:id="17"/>
+      </w:r>
+      <w:commentRangeEnd w:id="18"/>
+      <w:r>
+        <w:rPr>
+          <w:rStyle w:val="CommentReference"/>
+        </w:rPr>
+        <w:commentReference w:id="18"/>
       </w:r>
       <w:r>
         <w:rPr>
@@ -1501,20 +1712,20 @@
         </w:rPr>
         <w:t>, which is sufficiently close to zero to consider the loci in linkage equilibrium</w:t>
       </w:r>
-      <w:commentRangeStart w:id="2"/>
+      <w:commentRangeStart w:id="19"/>
       <w:r>
         <w:rPr>
           <w:rFonts w:ascii="Times New Roman" w:hAnsi="Times New Roman" w:cs="Times New Roman"/>
         </w:rPr>
         <w:t>.</w:t>
       </w:r>
-      <w:commentRangeEnd w:id="2"/>
+      <w:commentRangeEnd w:id="19"/>
       <w:r>
         <w:rPr>
           <w:rStyle w:val="CommentReference"/>
           <w:rFonts w:ascii="Times New Roman" w:hAnsi="Times New Roman" w:cs="Times New Roman"/>
         </w:rPr>
-        <w:commentReference w:id="2"/>
+        <w:commentReference w:id="19"/>
       </w:r>
       <w:r>
         <w:rPr>
@@ -1522,19 +1733,19 @@
         </w:rPr>
         <w:t xml:space="preserve"> Given these results, we ignored the build-up of LD due to selection in our simulations</w:t>
       </w:r>
-      <w:commentRangeStart w:id="3"/>
+      <w:commentRangeStart w:id="20"/>
       <w:r>
         <w:rPr>
           <w:rFonts w:ascii="Times New Roman" w:hAnsi="Times New Roman" w:cs="Times New Roman"/>
         </w:rPr>
         <w:t>.</w:t>
       </w:r>
-      <w:commentRangeEnd w:id="3"/>
+      <w:commentRangeEnd w:id="20"/>
       <w:r>
         <w:rPr>
           <w:rStyle w:val="CommentReference"/>
         </w:rPr>
-        <w:commentReference w:id="3"/>
+        <w:commentReference w:id="20"/>
       </w:r>
       <w:r>
         <w:rPr>
@@ -1709,7 +1920,21 @@
         <w:rPr>
           <w:rFonts w:ascii="Times New Roman" w:hAnsi="Times New Roman" w:cs="Times New Roman"/>
         </w:rPr>
-        <w:t xml:space="preserve">, which decays rapidly over 5000 generations. </w:t>
+        <w:t>, which decays rapidly over 50</w:t>
+      </w:r>
+      <w:del w:id="21" w:author="Marc Johnson" w:date="2018-01-24T11:26:00Z">
+        <w:r>
+          <w:rPr>
+            <w:rFonts w:ascii="Times New Roman" w:hAnsi="Times New Roman" w:cs="Times New Roman"/>
+          </w:rPr>
+          <w:delText>0</w:delText>
+        </w:r>
+      </w:del>
+      <w:r>
+        <w:rPr>
+          <w:rFonts w:ascii="Times New Roman" w:hAnsi="Times New Roman" w:cs="Times New Roman"/>
+        </w:rPr>
+        <w:t xml:space="preserve">0 generations. </w:t>
       </w:r>
     </w:p>
     <w:p>
@@ -1808,7 +2033,43 @@
         <w:rPr>
           <w:rFonts w:ascii="Times New Roman" w:hAnsi="Times New Roman" w:cs="Times New Roman"/>
         </w:rPr>
-        <w:t>positive cyanogenesis clines. In the absence of founder events, increasing selection led to consistently stronger clines, independent of migration rate (figure S3</w:t>
+        <w:t xml:space="preserve">positive cyanogenesis clines. In the absence of founder events, increasing selection led to consistently stronger clines, independent of </w:t>
+      </w:r>
+      <w:del w:id="22" w:author="Marc Johnson" w:date="2018-01-24T11:27:00Z">
+        <w:r>
+          <w:rPr>
+            <w:rFonts w:ascii="Times New Roman" w:hAnsi="Times New Roman" w:cs="Times New Roman"/>
+          </w:rPr>
+          <w:delText xml:space="preserve">migration </w:delText>
+        </w:r>
+      </w:del>
+      <w:ins w:id="23" w:author="Marc Johnson" w:date="2018-01-24T11:27:00Z">
+        <w:r>
+          <w:rPr>
+            <w:rFonts w:ascii="Times New Roman" w:hAnsi="Times New Roman" w:cs="Times New Roman"/>
+          </w:rPr>
+          <w:t xml:space="preserve">the </w:t>
+        </w:r>
+      </w:ins>
+      <w:r>
+        <w:rPr>
+          <w:rFonts w:ascii="Times New Roman" w:hAnsi="Times New Roman" w:cs="Times New Roman"/>
+        </w:rPr>
+        <w:t xml:space="preserve">rate </w:t>
+      </w:r>
+      <w:ins w:id="24" w:author="Marc Johnson" w:date="2018-01-24T11:27:00Z">
+        <w:r>
+          <w:rPr>
+            <w:rFonts w:ascii="Times New Roman" w:hAnsi="Times New Roman" w:cs="Times New Roman"/>
+          </w:rPr>
+          <w:t xml:space="preserve">of gene flow </w:t>
+        </w:r>
+      </w:ins>
+      <w:r>
+        <w:rPr>
+          <w:rFonts w:ascii="Times New Roman" w:hAnsi="Times New Roman" w:cs="Times New Roman"/>
+        </w:rPr>
+        <w:t>(figure S3</w:t>
       </w:r>
       <w:r>
         <w:rPr>
@@ -1859,7 +2120,21 @@
         <w:rPr>
           <w:rFonts w:ascii="Times New Roman" w:hAnsi="Times New Roman" w:cs="Times New Roman"/>
         </w:rPr>
-        <w:t xml:space="preserve">) whereas the strongest positive clines occurred when </w:t>
+        <w:t>)</w:t>
+      </w:r>
+      <w:ins w:id="25" w:author="Marc Johnson" w:date="2018-01-24T11:27:00Z">
+        <w:r>
+          <w:rPr>
+            <w:rFonts w:ascii="Times New Roman" w:hAnsi="Times New Roman" w:cs="Times New Roman"/>
+          </w:rPr>
+          <w:t>,</w:t>
+        </w:r>
+      </w:ins>
+      <w:r>
+        <w:rPr>
+          <w:rFonts w:ascii="Times New Roman" w:hAnsi="Times New Roman" w:cs="Times New Roman"/>
+        </w:rPr>
+        <w:t xml:space="preserve"> whereas the strongest positive clines occurred when </w:t>
       </w:r>
       <w:r>
         <w:rPr>
@@ -1872,7 +2147,29 @@
         <w:rPr>
           <w:rFonts w:ascii="Times New Roman" w:hAnsi="Times New Roman" w:cs="Times New Roman"/>
         </w:rPr>
-        <w:t>= 0.05 (β ≈ 0.005 for both low and no migration). High gene flow reduced the extent to which negative clines were formed by selection (figure 3</w:t>
+        <w:t xml:space="preserve">= 0.05 (β ≈ 0.005 for both low and no migration). High gene flow reduced the extent </w:t>
+      </w:r>
+      <w:del w:id="26" w:author="Marc Johnson" w:date="2018-01-24T11:28:00Z">
+        <w:r>
+          <w:rPr>
+            <w:rFonts w:ascii="Times New Roman" w:hAnsi="Times New Roman" w:cs="Times New Roman"/>
+          </w:rPr>
+          <w:delText xml:space="preserve">to </w:delText>
+        </w:r>
+      </w:del>
+      <w:ins w:id="27" w:author="Marc Johnson" w:date="2018-01-24T11:28:00Z">
+        <w:r>
+          <w:rPr>
+            <w:rFonts w:ascii="Times New Roman" w:hAnsi="Times New Roman" w:cs="Times New Roman"/>
+          </w:rPr>
+          <w:t xml:space="preserve">at </w:t>
+        </w:r>
+      </w:ins>
+      <w:r>
+        <w:rPr>
+          <w:rFonts w:ascii="Times New Roman" w:hAnsi="Times New Roman" w:cs="Times New Roman"/>
+        </w:rPr>
+        <w:t>which negative clines were formed by selection (figure 3</w:t>
       </w:r>
       <w:r>
         <w:rPr>
@@ -1898,13 +2195,89 @@
         <w:rPr>
           <w:rFonts w:ascii="Times New Roman" w:hAnsi="Times New Roman" w:cs="Times New Roman"/>
         </w:rPr>
-        <w:t xml:space="preserve">0.005) was require before generating positive clines in the presence of high gene flow. When founder effects were strong, </w:t>
-      </w:r>
-      <w:r>
-        <w:rPr>
-          <w:rFonts w:ascii="Times New Roman" w:hAnsi="Times New Roman" w:cs="Times New Roman"/>
-        </w:rPr>
-        <w:t>selection had to be greater than 0.0025, 0.01, and 0.005 to generate positive clines when gene flow was absent, low and high, respectively (figure S3</w:t>
+        <w:t>0.005) was require</w:t>
+      </w:r>
+      <w:ins w:id="28" w:author="Marc Johnson" w:date="2018-01-24T11:27:00Z">
+        <w:r>
+          <w:rPr>
+            <w:rFonts w:ascii="Times New Roman" w:hAnsi="Times New Roman" w:cs="Times New Roman"/>
+          </w:rPr>
+          <w:t>d</w:t>
+        </w:r>
+      </w:ins>
+      <w:r>
+        <w:rPr>
+          <w:rFonts w:ascii="Times New Roman" w:hAnsi="Times New Roman" w:cs="Times New Roman"/>
+        </w:rPr>
+        <w:t xml:space="preserve"> before </w:t>
+      </w:r>
+      <w:del w:id="29" w:author="Marc Johnson" w:date="2018-01-24T11:28:00Z">
+        <w:r>
+          <w:rPr>
+            <w:rFonts w:ascii="Times New Roman" w:hAnsi="Times New Roman" w:cs="Times New Roman"/>
+          </w:rPr>
+          <w:delText xml:space="preserve">generating </w:delText>
+        </w:r>
+      </w:del>
+      <w:r>
+        <w:rPr>
+          <w:rFonts w:ascii="Times New Roman" w:hAnsi="Times New Roman" w:cs="Times New Roman"/>
+        </w:rPr>
+        <w:t xml:space="preserve">positive clines </w:t>
+      </w:r>
+      <w:ins w:id="30" w:author="Marc Johnson" w:date="2018-01-24T11:28:00Z">
+        <w:r>
+          <w:rPr>
+            <w:rFonts w:ascii="Times New Roman" w:hAnsi="Times New Roman" w:cs="Times New Roman"/>
+          </w:rPr>
+          <w:t xml:space="preserve">evolved </w:t>
+        </w:r>
+      </w:ins>
+      <w:r>
+        <w:rPr>
+          <w:rFonts w:ascii="Times New Roman" w:hAnsi="Times New Roman" w:cs="Times New Roman"/>
+        </w:rPr>
+        <w:t xml:space="preserve">in the presence of high gene flow. When founder effects were strong, </w:t>
+      </w:r>
+      <w:r>
+        <w:rPr>
+          <w:rFonts w:ascii="Times New Roman" w:hAnsi="Times New Roman" w:cs="Times New Roman"/>
+        </w:rPr>
+        <w:t>selection had to be greater than 0.0025, 0.01, and 0.005 to generate positive clines when gene flow was absent</w:t>
+      </w:r>
+      <w:ins w:id="31" w:author="Marc Johnson" w:date="2018-01-24T11:28:00Z">
+        <w:r>
+          <w:rPr>
+            <w:rFonts w:ascii="Times New Roman" w:hAnsi="Times New Roman" w:cs="Times New Roman"/>
+          </w:rPr>
+          <w:t xml:space="preserve"> (</w:t>
+        </w:r>
+        <w:commentRangeStart w:id="32"/>
+        <w:r>
+          <w:rPr>
+            <w:rFonts w:ascii="Times New Roman" w:hAnsi="Times New Roman" w:cs="Times New Roman"/>
+          </w:rPr>
+          <w:t xml:space="preserve">m = </w:t>
+        </w:r>
+        <w:commentRangeEnd w:id="32"/>
+        <w:r>
+          <w:rPr>
+            <w:rStyle w:val="CommentReference"/>
+          </w:rPr>
+          <w:commentReference w:id="32"/>
+        </w:r>
+        <w:r>
+          <w:rPr>
+            <w:rFonts w:ascii="Times New Roman" w:hAnsi="Times New Roman" w:cs="Times New Roman"/>
+          </w:rPr>
+          <w:t>)</w:t>
+        </w:r>
+      </w:ins>
+      <w:r>
+        <w:rPr>
+          <w:rFonts w:ascii="Times New Roman" w:hAnsi="Times New Roman" w:cs="Times New Roman"/>
+        </w:rPr>
+        <w:t>, low and high, respectively (figure S3</w:t>
       </w:r>
       <w:r>
         <w:rPr>
@@ -1930,7 +2303,21 @@
         <w:rPr>
           <w:rFonts w:ascii="Times New Roman" w:hAnsi="Times New Roman" w:cs="Times New Roman"/>
         </w:rPr>
-        <w:t xml:space="preserve">= 0.05 (β ≈ 0.002 for no and low gene flow). These results are consistent with intermediate fonder effects generating the strongest clines in HCN and further demonstrate that strong selection is required to overcome the formation of clines in the presence of an opposing drift gradient. </w:t>
+        <w:t>= 0.05 (β ≈ 0.002 for no and low gene flow). These results are consistent with intermediate fo</w:t>
+      </w:r>
+      <w:ins w:id="33" w:author="Marc Johnson" w:date="2018-01-24T11:29:00Z">
+        <w:r>
+          <w:rPr>
+            <w:rFonts w:ascii="Times New Roman" w:hAnsi="Times New Roman" w:cs="Times New Roman"/>
+          </w:rPr>
+          <w:t>u</w:t>
+        </w:r>
+      </w:ins>
+      <w:r>
+        <w:rPr>
+          <w:rFonts w:ascii="Times New Roman" w:hAnsi="Times New Roman" w:cs="Times New Roman"/>
+        </w:rPr>
+        <w:t xml:space="preserve">nder effects generating the strongest clines in HCN and further demonstrate that strong selection is required to overcome the formation of clines in the presence of an opposing drift gradient. </w:t>
       </w:r>
     </w:p>
     <w:p>
@@ -1949,7 +2336,21 @@
           <w:rFonts w:ascii="Times New Roman" w:hAnsi="Times New Roman" w:cs="Times New Roman"/>
         </w:rPr>
         <w:tab/>
-        <w:t>Serial founder events also influenced the extent to which selection generated positive and negative cyanogenesis clines. In the absence of founder events and when selection is less than 0.005, both positive and negative clines occur with approximately 30% frequency (figure S3</w:t>
+        <w:t>Serial founder events also influenced the extent to which selection generated positive and negative cyanogenesis clines. In the absence of founder events</w:t>
+      </w:r>
+      <w:ins w:id="34" w:author="Marc Johnson" w:date="2018-01-24T11:29:00Z">
+        <w:r>
+          <w:rPr>
+            <w:rFonts w:ascii="Times New Roman" w:hAnsi="Times New Roman" w:cs="Times New Roman"/>
+          </w:rPr>
+          <w:t>,</w:t>
+        </w:r>
+      </w:ins>
+      <w:r>
+        <w:rPr>
+          <w:rFonts w:ascii="Times New Roman" w:hAnsi="Times New Roman" w:cs="Times New Roman"/>
+        </w:rPr>
+        <w:t xml:space="preserve"> and when selection is less than 0.005, both positive and negative clines occur with approximately 30% frequency (figure S3</w:t>
       </w:r>
       <w:r>
         <w:rPr>
@@ -1975,7 +2376,43 @@
         <w:rPr>
           <w:rFonts w:ascii="Times New Roman" w:hAnsi="Times New Roman" w:cs="Times New Roman"/>
         </w:rPr>
-        <w:t>&gt; 0.005, the frequency of positive clines rapidly increases to 100% while negative clines declines to 0% (figure S3</w:t>
+        <w:t>&gt; 0.005, the frequency of positive clines rapidly increases to 100%</w:t>
+      </w:r>
+      <w:ins w:id="35" w:author="Marc Johnson" w:date="2018-01-24T11:29:00Z">
+        <w:r>
+          <w:rPr>
+            <w:rFonts w:ascii="Times New Roman" w:hAnsi="Times New Roman" w:cs="Times New Roman"/>
+          </w:rPr>
+          <w:t>,</w:t>
+        </w:r>
+      </w:ins>
+      <w:r>
+        <w:rPr>
+          <w:rFonts w:ascii="Times New Roman" w:hAnsi="Times New Roman" w:cs="Times New Roman"/>
+        </w:rPr>
+        <w:t xml:space="preserve"> </w:t>
+      </w:r>
+      <w:del w:id="36" w:author="Marc Johnson" w:date="2018-01-24T11:29:00Z">
+        <w:r>
+          <w:rPr>
+            <w:rFonts w:ascii="Times New Roman" w:hAnsi="Times New Roman" w:cs="Times New Roman"/>
+          </w:rPr>
+          <w:delText xml:space="preserve">while </w:delText>
+        </w:r>
+      </w:del>
+      <w:ins w:id="37" w:author="Marc Johnson" w:date="2018-01-24T11:29:00Z">
+        <w:r>
+          <w:rPr>
+            <w:rFonts w:ascii="Times New Roman" w:hAnsi="Times New Roman" w:cs="Times New Roman"/>
+          </w:rPr>
+          <w:t xml:space="preserve">whereas </w:t>
+        </w:r>
+      </w:ins>
+      <w:r>
+        <w:rPr>
+          <w:rFonts w:ascii="Times New Roman" w:hAnsi="Times New Roman" w:cs="Times New Roman"/>
+        </w:rPr>
+        <w:t>negative clines declines to 0% (figure S3</w:t>
       </w:r>
       <w:r>
         <w:rPr>
@@ -2040,7 +2477,85 @@
           <w:rFonts w:ascii="Times New Roman" w:hAnsi="Times New Roman" w:cs="Times New Roman"/>
         </w:rPr>
         <w:lastRenderedPageBreak/>
-        <w:t>founder events result in little change in the frequent of positive clines, which fluctuate around 20% frequency for all but the strongest selection coefficient (figure S3</w:t>
+        <w:t>founder events result in little change in the frequen</w:t>
+      </w:r>
+      <w:ins w:id="38" w:author="Marc Johnson" w:date="2018-01-24T11:30:00Z">
+        <w:r>
+          <w:rPr>
+            <w:rFonts w:ascii="Times New Roman" w:hAnsi="Times New Roman" w:cs="Times New Roman"/>
+          </w:rPr>
+          <w:t>cy</w:t>
+        </w:r>
+      </w:ins>
+      <w:del w:id="39" w:author="Marc Johnson" w:date="2018-01-24T11:30:00Z">
+        <w:r>
+          <w:rPr>
+            <w:rFonts w:ascii="Times New Roman" w:hAnsi="Times New Roman" w:cs="Times New Roman"/>
+          </w:rPr>
+          <w:delText>t</w:delText>
+        </w:r>
+      </w:del>
+      <w:r>
+        <w:rPr>
+          <w:rFonts w:ascii="Times New Roman" w:hAnsi="Times New Roman" w:cs="Times New Roman"/>
+        </w:rPr>
+        <w:t xml:space="preserve"> of positive clines, which fluctuate around 20% </w:t>
+      </w:r>
+      <w:del w:id="40" w:author="Marc Johnson" w:date="2018-01-24T11:30:00Z">
+        <w:r>
+          <w:rPr>
+            <w:rFonts w:ascii="Times New Roman" w:hAnsi="Times New Roman" w:cs="Times New Roman"/>
+          </w:rPr>
+          <w:delText xml:space="preserve">frequency </w:delText>
+        </w:r>
+      </w:del>
+      <w:r>
+        <w:rPr>
+          <w:rFonts w:ascii="Times New Roman" w:hAnsi="Times New Roman" w:cs="Times New Roman"/>
+        </w:rPr>
+        <w:t>for all but the strongest selection coefficient</w:t>
+      </w:r>
+      <w:ins w:id="41" w:author="Marc Johnson" w:date="2018-01-24T11:30:00Z">
+        <w:r>
+          <w:rPr>
+            <w:rFonts w:ascii="Times New Roman" w:hAnsi="Times New Roman" w:cs="Times New Roman"/>
+          </w:rPr>
+          <w:t xml:space="preserve"> (</w:t>
+        </w:r>
+      </w:ins>
+      <w:ins w:id="42" w:author="Marc Johnson" w:date="2018-01-24T11:31:00Z">
+        <w:r>
+          <w:rPr>
+            <w:rFonts w:ascii="Times New Roman" w:hAnsi="Times New Roman" w:cs="Times New Roman"/>
+            <w:i/>
+            <w:rPrChange w:id="43" w:author="Marc Johnson" w:date="2018-01-24T11:31:00Z">
+              <w:rPr>
+                <w:rFonts w:ascii="Times New Roman" w:hAnsi="Times New Roman" w:cs="Times New Roman"/>
+              </w:rPr>
+            </w:rPrChange>
+          </w:rPr>
+          <w:t>s</w:t>
+        </w:r>
+        <w:r>
+          <w:rPr>
+            <w:rFonts w:ascii="Times New Roman" w:hAnsi="Times New Roman" w:cs="Times New Roman"/>
+          </w:rPr>
+          <w:t xml:space="preserve"> = </w:t>
+        </w:r>
+      </w:ins>
+      <w:ins w:id="44" w:author="Marc Johnson" w:date="2018-01-24T11:30:00Z">
+        <w:r>
+          <w:rPr>
+            <w:rFonts w:ascii="Times New Roman" w:hAnsi="Times New Roman" w:cs="Times New Roman"/>
+          </w:rPr>
+          <w:t>)</w:t>
+        </w:r>
+      </w:ins>
+      <w:r>
+        <w:rPr>
+          <w:rFonts w:ascii="Times New Roman" w:hAnsi="Times New Roman" w:cs="Times New Roman"/>
+        </w:rPr>
+        <w:t xml:space="preserve"> (figure S3</w:t>
       </w:r>
       <w:r>
         <w:rPr>
@@ -2066,13 +2581,27 @@
         <w:rPr>
           <w:rFonts w:ascii="Times New Roman" w:hAnsi="Times New Roman" w:cs="Times New Roman"/>
         </w:rPr>
-        <w:t>≥</w:t>
-      </w:r>
-      <w:r>
-        <w:rPr>
-          <w:rFonts w:ascii="Times New Roman" w:hAnsi="Times New Roman" w:cs="Times New Roman"/>
-        </w:rPr>
-        <w:t xml:space="preserve"> 0.0025, becoming less common the negative clines when </w:t>
+        <w:t xml:space="preserve">≥ 0.0025, </w:t>
+      </w:r>
+      <w:commentRangeStart w:id="45"/>
+      <w:r>
+        <w:rPr>
+          <w:rFonts w:ascii="Times New Roman" w:hAnsi="Times New Roman" w:cs="Times New Roman"/>
+        </w:rPr>
+        <w:t xml:space="preserve">becoming less common the negative clines </w:t>
+      </w:r>
+      <w:commentRangeEnd w:id="45"/>
+      <w:r>
+        <w:rPr>
+          <w:rStyle w:val="CommentReference"/>
+        </w:rPr>
+        <w:commentReference w:id="45"/>
+      </w:r>
+      <w:r>
+        <w:rPr>
+          <w:rFonts w:ascii="Times New Roman" w:hAnsi="Times New Roman" w:cs="Times New Roman"/>
+        </w:rPr>
+        <w:t xml:space="preserve">when </w:t>
       </w:r>
       <w:r>
         <w:rPr>
@@ -2085,13 +2614,7 @@
         <w:rPr>
           <w:rFonts w:ascii="Times New Roman" w:hAnsi="Times New Roman" w:cs="Times New Roman"/>
         </w:rPr>
-        <w:t>≥</w:t>
-      </w:r>
-      <w:r>
-        <w:rPr>
-          <w:rFonts w:ascii="Times New Roman" w:hAnsi="Times New Roman" w:cs="Times New Roman"/>
-        </w:rPr>
-        <w:t xml:space="preserve"> 0.005 (figure S3</w:t>
+        <w:t>≥ 0.005 (figure S3</w:t>
       </w:r>
       <w:r>
         <w:rPr>
@@ -2104,7 +2627,21 @@
         <w:rPr>
           <w:rFonts w:ascii="Times New Roman" w:hAnsi="Times New Roman" w:cs="Times New Roman"/>
         </w:rPr>
-        <w:t xml:space="preserve">). These results further demonstrate that strong selection is required to overcome the formation of clines in HCN in the presence of opposing gradients in genetic drift.  </w:t>
+        <w:t xml:space="preserve">). These results further demonstrate that strong selection is required to overcome the formation of clines in HCN in the presence of </w:t>
+      </w:r>
+      <w:ins w:id="46" w:author="Marc Johnson" w:date="2018-01-24T11:32:00Z">
+        <w:r>
+          <w:rPr>
+            <w:rFonts w:ascii="Times New Roman" w:hAnsi="Times New Roman" w:cs="Times New Roman"/>
+          </w:rPr>
+          <w:t xml:space="preserve">an </w:t>
+        </w:r>
+      </w:ins>
+      <w:r>
+        <w:rPr>
+          <w:rFonts w:ascii="Times New Roman" w:hAnsi="Times New Roman" w:cs="Times New Roman"/>
+        </w:rPr>
+        <w:t xml:space="preserve">opposing gradients in genetic drift.  </w:t>
       </w:r>
     </w:p>
     <w:p>
@@ -2135,9 +2672,12 @@
           <w:rFonts w:ascii="Times New Roman" w:hAnsi="Times New Roman" w:cs="Times New Roman"/>
         </w:rPr>
       </w:pPr>
-      <w:r>
-        <w:rPr>
-          <w:rFonts w:ascii="Times New Roman" w:hAnsi="Times New Roman" w:cs="Times New Roman"/>
+      <w:commentRangeStart w:id="47"/>
+      <w:r>
+        <w:rPr>
+          <w:rFonts w:ascii="Times New Roman" w:hAnsi="Times New Roman" w:cs="Times New Roman"/>
+          <w:noProof/>
+          <w:lang w:val="en-US"/>
         </w:rPr>
         <w:lastRenderedPageBreak/>
         <w:drawing>
@@ -2176,6 +2716,13 @@
           </wp:inline>
         </w:drawing>
       </w:r>
+      <w:commentRangeEnd w:id="47"/>
+      <w:r>
+        <w:rPr>
+          <w:rStyle w:val="CommentReference"/>
+        </w:rPr>
+        <w:commentReference w:id="47"/>
+      </w:r>
     </w:p>
     <w:p>
       <w:pPr>
@@ -2200,19 +2747,7 @@
         <w:rPr>
           <w:rFonts w:ascii="Times New Roman" w:hAnsi="Times New Roman" w:cs="Times New Roman"/>
         </w:rPr>
-        <w:t xml:space="preserve">Populations colonized from the urban-most population to the rural-most population. </w:t>
-      </w:r>
-      <w:r>
-        <w:rPr>
-          <w:rFonts w:ascii="Times New Roman" w:hAnsi="Times New Roman" w:cs="Times New Roman"/>
-        </w:rPr>
-        <w:t>Selection favours HCN+ genotypes in rural populations and HCN– genotypes in urban populations.</w:t>
-      </w:r>
-      <w:r>
-        <w:rPr>
-          <w:rFonts w:ascii="Times New Roman" w:hAnsi="Times New Roman" w:cs="Times New Roman"/>
-        </w:rPr>
-        <w:t xml:space="preserve"> (</w:t>
+        <w:t>Populations colonized from the urban-most population to the rural-most population. Selection favours HCN+ genotypes in rural populations and HCN– genotypes in urban populations. (</w:t>
       </w:r>
       <w:r>
         <w:rPr>
@@ -2237,7 +2772,21 @@
         <w:rPr>
           <w:rFonts w:ascii="Times New Roman" w:hAnsi="Times New Roman" w:cs="Times New Roman"/>
         </w:rPr>
-        <w:t>with dotted line), low gene flow (grey square with dashed line) or high gene flow (black diamonds with solid line). (</w:t>
+        <w:t>with dotted line), low gene flow (grey square with dashed line)</w:t>
+      </w:r>
+      <w:ins w:id="48" w:author="Marc Johnson" w:date="2018-01-24T11:33:00Z">
+        <w:r>
+          <w:rPr>
+            <w:rFonts w:ascii="Times New Roman" w:hAnsi="Times New Roman" w:cs="Times New Roman"/>
+          </w:rPr>
+          <w:t>,</w:t>
+        </w:r>
+      </w:ins>
+      <w:r>
+        <w:rPr>
+          <w:rFonts w:ascii="Times New Roman" w:hAnsi="Times New Roman" w:cs="Times New Roman"/>
+        </w:rPr>
+        <w:t xml:space="preserve"> or high gene flow (black diamonds with solid line). (</w:t>
       </w:r>
       <w:r>
         <w:rPr>
@@ -2559,6 +3108,8 @@
         <w:rPr>
           <w:rFonts w:ascii="Times New Roman" w:hAnsi="Times New Roman" w:cs="Times New Roman"/>
           <w:b/>
+          <w:noProof/>
+          <w:lang w:val="en-US"/>
         </w:rPr>
         <w:lastRenderedPageBreak/>
         <w:drawing>
@@ -2641,7 +3192,29 @@
         <w:rPr>
           <w:rFonts w:ascii="Times New Roman" w:hAnsi="Times New Roman" w:cs="Times New Roman"/>
         </w:rPr>
-        <w:t>) remain qualitatively similar regardless of which generation is chosen from analysis. (</w:t>
+        <w:t xml:space="preserve">) remain qualitatively similar regardless of which generation is chosen </w:t>
+      </w:r>
+      <w:del w:id="49" w:author="Marc Johnson" w:date="2018-01-24T11:37:00Z">
+        <w:r>
+          <w:rPr>
+            <w:rFonts w:ascii="Times New Roman" w:hAnsi="Times New Roman" w:cs="Times New Roman"/>
+          </w:rPr>
+          <w:delText xml:space="preserve">from </w:delText>
+        </w:r>
+      </w:del>
+      <w:ins w:id="50" w:author="Marc Johnson" w:date="2018-01-24T11:37:00Z">
+        <w:r>
+          <w:rPr>
+            <w:rFonts w:ascii="Times New Roman" w:hAnsi="Times New Roman" w:cs="Times New Roman"/>
+          </w:rPr>
+          <w:t xml:space="preserve">for </w:t>
+        </w:r>
+      </w:ins>
+      <w:r>
+        <w:rPr>
+          <w:rFonts w:ascii="Times New Roman" w:hAnsi="Times New Roman" w:cs="Times New Roman"/>
+        </w:rPr>
+        <w:t>analysis. (</w:t>
       </w:r>
       <w:r>
         <w:rPr>
@@ -2667,19 +3240,21 @@
         <w:rPr>
           <w:rFonts w:ascii="Times New Roman" w:hAnsi="Times New Roman" w:cs="Times New Roman"/>
         </w:rPr>
-        <w:t xml:space="preserve">) The proportion of significantly positive clines across 1000 simulations </w:t>
-      </w:r>
-      <w:r>
-        <w:rPr>
-          <w:rFonts w:ascii="Times New Roman" w:hAnsi="Times New Roman" w:cs="Times New Roman"/>
-        </w:rPr>
-        <w:t>every generation from 1 to 500 under varying levels of gene flow</w:t>
-      </w:r>
-      <w:r>
-        <w:rPr>
-          <w:rFonts w:ascii="Times New Roman" w:hAnsi="Times New Roman" w:cs="Times New Roman"/>
-        </w:rPr>
-        <w:t>. Only levels of gene flow from 0 to 0.05 are shown to increase visibility of lines. Red bar at generation 250 represents the generation used in analyses and results are shown in main text figures 4</w:t>
+        <w:t xml:space="preserve">) The proportion of significantly positive clines across 1000 simulations every generation from 1 to 500 under varying levels of gene flow. Only levels of gene flow from 0 to 0.05 are shown to increase visibility of lines. Red bar at generation 250 represents the generation used in analyses and results are shown in main text </w:t>
+      </w:r>
+      <w:ins w:id="51" w:author="Marc Johnson" w:date="2018-01-24T11:38:00Z">
+        <w:r>
+          <w:rPr>
+            <w:rFonts w:ascii="Times New Roman" w:hAnsi="Times New Roman" w:cs="Times New Roman"/>
+          </w:rPr>
+          <w:t>(</w:t>
+        </w:r>
+      </w:ins>
+      <w:r>
+        <w:rPr>
+          <w:rFonts w:ascii="Times New Roman" w:hAnsi="Times New Roman" w:cs="Times New Roman"/>
+        </w:rPr>
+        <w:t>figures 4</w:t>
       </w:r>
       <w:r>
         <w:rPr>
@@ -2701,6 +3276,14 @@
         </w:rPr>
         <w:t>d</w:t>
       </w:r>
+      <w:ins w:id="52" w:author="Marc Johnson" w:date="2018-01-24T11:38:00Z">
+        <w:r>
+          <w:rPr>
+            <w:rFonts w:ascii="Times New Roman" w:hAnsi="Times New Roman" w:cs="Times New Roman"/>
+          </w:rPr>
+          <w:t>)</w:t>
+        </w:r>
+      </w:ins>
       <w:r>
         <w:rPr>
           <w:rFonts w:ascii="Times New Roman" w:hAnsi="Times New Roman" w:cs="Times New Roman"/>
@@ -2771,7 +3354,29 @@
         <w:rPr>
           <w:rFonts w:ascii="Times New Roman" w:hAnsi="Times New Roman" w:cs="Times New Roman"/>
         </w:rPr>
-        <w:t xml:space="preserve">For simplicity, we only examined the strength of clines simulated under weak or intermediate gradients in carrying capacity (drift scenario 1) and for no and high migration. Data for observed clines were obtained from </w:t>
+        <w:t xml:space="preserve">For simplicity, we only examined the strength of clines simulated under weak or intermediate gradients in carrying capacity (drift scenario 1) and for no and high </w:t>
+      </w:r>
+      <w:del w:id="53" w:author="Marc Johnson" w:date="2018-01-24T11:39:00Z">
+        <w:r>
+          <w:rPr>
+            <w:rFonts w:ascii="Times New Roman" w:hAnsi="Times New Roman" w:cs="Times New Roman"/>
+          </w:rPr>
+          <w:delText>migration</w:delText>
+        </w:r>
+      </w:del>
+      <w:ins w:id="54" w:author="Marc Johnson" w:date="2018-01-24T11:39:00Z">
+        <w:r>
+          <w:rPr>
+            <w:rFonts w:ascii="Times New Roman" w:hAnsi="Times New Roman" w:cs="Times New Roman"/>
+          </w:rPr>
+          <w:t>gene flow</w:t>
+        </w:r>
+      </w:ins>
+      <w:r>
+        <w:rPr>
+          <w:rFonts w:ascii="Times New Roman" w:hAnsi="Times New Roman" w:cs="Times New Roman"/>
+        </w:rPr>
+        <w:t xml:space="preserve">. Data for observed clines were obtained from </w:t>
       </w:r>
       <w:r>
         <w:rPr>
@@ -2845,7 +3450,35 @@
         <w:rPr>
           <w:rFonts w:ascii="Times New Roman" w:hAnsi="Times New Roman" w:cs="Times New Roman"/>
         </w:rPr>
-        <w:t xml:space="preserve">. Because the length of transects in our simulations and across cities varied, it was first necessary to standardize slopes before comparison. We standardized transects to a minimum value of 0 (urban-most population) and a maximum value of 1 (rural-most population). We then performed a linear regression using within-population HCN frequency as the response variable and standardized distance value as the predictor variable. Positive slopes represent less HCN in urban populations whereas negative slopes represent the opposite. </w:t>
+        <w:t xml:space="preserve">. Because the length of transects in our simulations and across cities varied, it was </w:t>
+      </w:r>
+      <w:del w:id="55" w:author="Marc Johnson" w:date="2018-01-24T11:40:00Z">
+        <w:r>
+          <w:rPr>
+            <w:rFonts w:ascii="Times New Roman" w:hAnsi="Times New Roman" w:cs="Times New Roman"/>
+          </w:rPr>
+          <w:delText xml:space="preserve">first </w:delText>
+        </w:r>
+      </w:del>
+      <w:r>
+        <w:rPr>
+          <w:rFonts w:ascii="Times New Roman" w:hAnsi="Times New Roman" w:cs="Times New Roman"/>
+        </w:rPr>
+        <w:t xml:space="preserve">necessary </w:t>
+      </w:r>
+      <w:ins w:id="56" w:author="Marc Johnson" w:date="2018-01-24T11:40:00Z">
+        <w:r>
+          <w:rPr>
+            <w:rFonts w:ascii="Times New Roman" w:hAnsi="Times New Roman" w:cs="Times New Roman"/>
+          </w:rPr>
+          <w:t xml:space="preserve">first </w:t>
+        </w:r>
+      </w:ins>
+      <w:r>
+        <w:rPr>
+          <w:rFonts w:ascii="Times New Roman" w:hAnsi="Times New Roman" w:cs="Times New Roman"/>
+        </w:rPr>
+        <w:t xml:space="preserve">to standardize slopes before comparison. We standardized transects to a minimum value of 0 (urban-most population) and a maximum value of 1 (rural-most population). We then performed a linear regression using within-population HCN frequency as the response variable and standardized distance value as the predictor variable. Positive slopes represent less HCN in urban populations whereas negative slopes represent the opposite. </w:t>
       </w:r>
     </w:p>
     <w:p>
@@ -2918,15 +3551,8 @@
         <w:rPr>
           <w:rFonts w:ascii="Times New Roman" w:hAnsi="Times New Roman" w:cs="Times New Roman"/>
         </w:rPr>
-        <w:t xml:space="preserve">). The weakest simulated clines in HCN occurred under an intermediate gradient in drift with high gene flow (–0.24 &lt; </w:t>
-      </w:r>
-      <w:r>
-        <w:rPr>
-          <w:rFonts w:ascii="Times New Roman" w:hAnsi="Times New Roman" w:cs="Times New Roman"/>
-        </w:rPr>
-        <w:t>β</w:t>
-      </w:r>
-      <w:bookmarkStart w:id="4" w:name="_GoBack"/>
+        <w:t>). The weakest simulated clines in HCN occurred under an intermediate gradient in drift with high gene flow (–0.24 &lt; β</w:t>
+      </w:r>
       <w:r>
         <w:rPr>
           <w:rFonts w:ascii="Times New Roman" w:hAnsi="Times New Roman" w:cs="Times New Roman"/>
@@ -2934,7 +3560,6 @@
         </w:rPr>
         <w:t>simulated</w:t>
       </w:r>
-      <w:bookmarkEnd w:id="4"/>
       <w:r>
         <w:rPr>
           <w:rFonts w:ascii="Times New Roman" w:hAnsi="Times New Roman" w:cs="Times New Roman"/>
@@ -2977,7 +3602,35 @@
         <w:rPr>
           <w:rFonts w:ascii="Times New Roman" w:hAnsi="Times New Roman" w:cs="Times New Roman"/>
         </w:rPr>
-        <w:t xml:space="preserve"> observed clines are within the range of even the weakest clines simulated under a gradient in drift, suggesting that drift is sufficient to generate clines as strong as those observed in across urbanization gradients.</w:t>
+        <w:t xml:space="preserve"> observed clines are within the range of even the weakest clines simulated under a gradient in drift, suggesting that drift is sufficient to generate clines as strong as those observed </w:t>
+      </w:r>
+      <w:del w:id="57" w:author="Marc Johnson" w:date="2018-01-24T11:41:00Z">
+        <w:r>
+          <w:rPr>
+            <w:rFonts w:ascii="Times New Roman" w:hAnsi="Times New Roman" w:cs="Times New Roman"/>
+          </w:rPr>
+          <w:delText xml:space="preserve">in </w:delText>
+        </w:r>
+      </w:del>
+      <w:r>
+        <w:rPr>
+          <w:rFonts w:ascii="Times New Roman" w:hAnsi="Times New Roman" w:cs="Times New Roman"/>
+        </w:rPr>
+        <w:t xml:space="preserve">across </w:t>
+      </w:r>
+      <w:ins w:id="58" w:author="Marc Johnson" w:date="2018-01-24T11:41:00Z">
+        <w:r>
+          <w:rPr>
+            <w:rFonts w:ascii="Times New Roman" w:hAnsi="Times New Roman" w:cs="Times New Roman"/>
+          </w:rPr>
+          <w:t xml:space="preserve">replicated </w:t>
+        </w:r>
+      </w:ins>
+      <w:r>
+        <w:rPr>
+          <w:rFonts w:ascii="Times New Roman" w:hAnsi="Times New Roman" w:cs="Times New Roman"/>
+        </w:rPr>
+        <w:t>urbanization gradients.</w:t>
       </w:r>
     </w:p>
     <w:p>
@@ -3010,6 +3663,8 @@
       <w:r>
         <w:rPr>
           <w:rFonts w:ascii="Times New Roman" w:hAnsi="Times New Roman" w:cs="Times New Roman"/>
+          <w:noProof/>
+          <w:lang w:val="en-US"/>
         </w:rPr>
         <w:lastRenderedPageBreak/>
         <w:drawing>
@@ -3195,13 +3850,7 @@
         <w:rPr>
           <w:rFonts w:ascii="Times New Roman" w:hAnsi="Times New Roman" w:cs="Times New Roman"/>
         </w:rPr>
-        <w:t xml:space="preserve">. </w:t>
-      </w:r>
-      <w:r>
-        <w:rPr>
-          <w:rFonts w:ascii="Times New Roman" w:hAnsi="Times New Roman" w:cs="Times New Roman"/>
-        </w:rPr>
-        <w:t>(</w:t>
+        <w:t>. (</w:t>
       </w:r>
       <w:r>
         <w:rPr>
@@ -3214,31 +3863,7 @@
         <w:rPr>
           <w:rFonts w:ascii="Times New Roman" w:hAnsi="Times New Roman" w:cs="Times New Roman"/>
         </w:rPr>
-        <w:t>) Slopes from simulations under a</w:t>
-      </w:r>
-      <w:r>
-        <w:rPr>
-          <w:rFonts w:ascii="Times New Roman" w:hAnsi="Times New Roman" w:cs="Times New Roman"/>
-        </w:rPr>
-        <w:t>n</w:t>
-      </w:r>
-      <w:r>
-        <w:rPr>
-          <w:rFonts w:ascii="Times New Roman" w:hAnsi="Times New Roman" w:cs="Times New Roman"/>
-        </w:rPr>
-        <w:t xml:space="preserve"> </w:t>
-      </w:r>
-      <w:r>
-        <w:rPr>
-          <w:rFonts w:ascii="Times New Roman" w:hAnsi="Times New Roman" w:cs="Times New Roman"/>
-        </w:rPr>
-        <w:t>intermediate</w:t>
-      </w:r>
-      <w:r>
-        <w:rPr>
-          <w:rFonts w:ascii="Times New Roman" w:hAnsi="Times New Roman" w:cs="Times New Roman"/>
-        </w:rPr>
-        <w:t xml:space="preserve"> gradient in drift (minimum urban </w:t>
+        <w:t xml:space="preserve">) Slopes from simulations under an intermediate gradient in drift (minimum urban </w:t>
       </w:r>
       <w:r>
         <w:rPr>
@@ -3251,19 +3876,7 @@
         <w:rPr>
           <w:rFonts w:ascii="Times New Roman" w:hAnsi="Times New Roman" w:cs="Times New Roman"/>
         </w:rPr>
-        <w:t>= 10</w:t>
-      </w:r>
-      <w:r>
-        <w:rPr>
-          <w:rFonts w:ascii="Times New Roman" w:hAnsi="Times New Roman" w:cs="Times New Roman"/>
-        </w:rPr>
-        <w:t>0</w:t>
-      </w:r>
-      <w:r>
-        <w:rPr>
-          <w:rFonts w:ascii="Times New Roman" w:hAnsi="Times New Roman" w:cs="Times New Roman"/>
-        </w:rPr>
-        <w:t xml:space="preserve">) and no </w:t>
+        <w:t xml:space="preserve">= 100) and no </w:t>
       </w:r>
       <w:r>
         <w:rPr>
@@ -3275,19 +3888,7 @@
         <w:rPr>
           <w:rFonts w:ascii="Times New Roman" w:hAnsi="Times New Roman" w:cs="Times New Roman"/>
         </w:rPr>
-        <w:t>.</w:t>
-      </w:r>
-      <w:r>
-        <w:rPr>
-          <w:rFonts w:ascii="Times New Roman" w:hAnsi="Times New Roman" w:cs="Times New Roman"/>
-        </w:rPr>
-        <w:t xml:space="preserve"> </w:t>
-      </w:r>
-      <w:r>
-        <w:rPr>
-          <w:rFonts w:ascii="Times New Roman" w:hAnsi="Times New Roman" w:cs="Times New Roman"/>
-        </w:rPr>
-        <w:t>(</w:t>
+        <w:t>. (</w:t>
       </w:r>
       <w:r>
         <w:rPr>
@@ -3313,19 +3914,7 @@
         <w:rPr>
           <w:rFonts w:ascii="Times New Roman" w:hAnsi="Times New Roman" w:cs="Times New Roman"/>
         </w:rPr>
-        <w:t xml:space="preserve">= 10) and </w:t>
-      </w:r>
-      <w:r>
-        <w:rPr>
-          <w:rFonts w:ascii="Times New Roman" w:hAnsi="Times New Roman" w:cs="Times New Roman"/>
-        </w:rPr>
-        <w:t>high</w:t>
-      </w:r>
-      <w:r>
-        <w:rPr>
-          <w:rFonts w:ascii="Times New Roman" w:hAnsi="Times New Roman" w:cs="Times New Roman"/>
-        </w:rPr>
-        <w:t xml:space="preserve"> </w:t>
+        <w:t xml:space="preserve">= 10) and high </w:t>
       </w:r>
       <w:r>
         <w:rPr>
@@ -3350,25 +3939,7 @@
         <w:rPr>
           <w:rFonts w:ascii="Times New Roman" w:hAnsi="Times New Roman" w:cs="Times New Roman"/>
         </w:rPr>
-        <w:t>0.05)</w:t>
-      </w:r>
-      <w:r>
-        <w:rPr>
-          <w:rFonts w:ascii="Times New Roman" w:hAnsi="Times New Roman" w:cs="Times New Roman"/>
-        </w:rPr>
-        <w:t>.</w:t>
-      </w:r>
-      <w:r>
-        <w:rPr>
-          <w:rFonts w:ascii="Times New Roman" w:hAnsi="Times New Roman" w:cs="Times New Roman"/>
-        </w:rPr>
-        <w:t xml:space="preserve"> </w:t>
-      </w:r>
-      <w:r>
-        <w:rPr>
-          <w:rFonts w:ascii="Times New Roman" w:hAnsi="Times New Roman" w:cs="Times New Roman"/>
-        </w:rPr>
-        <w:t>(</w:t>
+        <w:t>0.05). (</w:t>
       </w:r>
       <w:r>
         <w:rPr>
@@ -3381,31 +3952,7 @@
         <w:rPr>
           <w:rFonts w:ascii="Times New Roman" w:hAnsi="Times New Roman" w:cs="Times New Roman"/>
         </w:rPr>
-        <w:t>) Slopes from simulations under a</w:t>
-      </w:r>
-      <w:r>
-        <w:rPr>
-          <w:rFonts w:ascii="Times New Roman" w:hAnsi="Times New Roman" w:cs="Times New Roman"/>
-        </w:rPr>
-        <w:t>n</w:t>
-      </w:r>
-      <w:r>
-        <w:rPr>
-          <w:rFonts w:ascii="Times New Roman" w:hAnsi="Times New Roman" w:cs="Times New Roman"/>
-        </w:rPr>
-        <w:t xml:space="preserve"> </w:t>
-      </w:r>
-      <w:r>
-        <w:rPr>
-          <w:rFonts w:ascii="Times New Roman" w:hAnsi="Times New Roman" w:cs="Times New Roman"/>
-        </w:rPr>
-        <w:t>intermediate</w:t>
-      </w:r>
-      <w:r>
-        <w:rPr>
-          <w:rFonts w:ascii="Times New Roman" w:hAnsi="Times New Roman" w:cs="Times New Roman"/>
-        </w:rPr>
-        <w:t xml:space="preserve"> gradient in drift (minimum urban </w:t>
+        <w:t xml:space="preserve">) Slopes from simulations under an intermediate gradient in drift (minimum urban </w:t>
       </w:r>
       <w:r>
         <w:rPr>
@@ -3418,31 +3965,7 @@
         <w:rPr>
           <w:rFonts w:ascii="Times New Roman" w:hAnsi="Times New Roman" w:cs="Times New Roman"/>
         </w:rPr>
-        <w:t>= 1</w:t>
-      </w:r>
-      <w:r>
-        <w:rPr>
-          <w:rFonts w:ascii="Times New Roman" w:hAnsi="Times New Roman" w:cs="Times New Roman"/>
-        </w:rPr>
-        <w:t>0</w:t>
-      </w:r>
-      <w:r>
-        <w:rPr>
-          <w:rFonts w:ascii="Times New Roman" w:hAnsi="Times New Roman" w:cs="Times New Roman"/>
-        </w:rPr>
-        <w:t xml:space="preserve">0) and </w:t>
-      </w:r>
-      <w:r>
-        <w:rPr>
-          <w:rFonts w:ascii="Times New Roman" w:hAnsi="Times New Roman" w:cs="Times New Roman"/>
-        </w:rPr>
-        <w:t>high</w:t>
-      </w:r>
-      <w:r>
-        <w:rPr>
-          <w:rFonts w:ascii="Times New Roman" w:hAnsi="Times New Roman" w:cs="Times New Roman"/>
-        </w:rPr>
-        <w:t xml:space="preserve"> </w:t>
+        <w:t xml:space="preserve">= 100) and high </w:t>
       </w:r>
       <w:r>
         <w:rPr>
@@ -3467,19 +3990,7 @@
         <w:rPr>
           <w:rFonts w:ascii="Times New Roman" w:hAnsi="Times New Roman" w:cs="Times New Roman"/>
         </w:rPr>
-        <w:t>0.05)</w:t>
-      </w:r>
-      <w:r>
-        <w:rPr>
-          <w:rFonts w:ascii="Times New Roman" w:hAnsi="Times New Roman" w:cs="Times New Roman"/>
-        </w:rPr>
-        <w:t>.</w:t>
-      </w:r>
-      <w:r>
-        <w:rPr>
-          <w:rFonts w:ascii="Times New Roman" w:hAnsi="Times New Roman" w:cs="Times New Roman"/>
-        </w:rPr>
-        <w:t xml:space="preserve"> (</w:t>
+        <w:t>0.05). (</w:t>
       </w:r>
       <w:r>
         <w:rPr>
@@ -3520,7 +4031,7 @@
 
 <file path=word/comments.xml><?xml version="1.0" encoding="utf-8"?>
 <w:comments xmlns:wpc="http://schemas.microsoft.com/office/word/2010/wordprocessingCanvas" xmlns:cx="http://schemas.microsoft.com/office/drawing/2014/chartex" xmlns:cx1="http://schemas.microsoft.com/office/drawing/2015/9/8/chartex" xmlns:cx2="http://schemas.microsoft.com/office/drawing/2015/10/21/chartex" xmlns:cx3="http://schemas.microsoft.com/office/drawing/2016/5/9/chartex" xmlns:cx4="http://schemas.microsoft.com/office/drawing/2016/5/10/chartex" xmlns:cx5="http://schemas.microsoft.com/office/drawing/2016/5/11/chartex" xmlns:cx6="http://schemas.microsoft.com/office/drawing/2016/5/12/chartex" xmlns:cx7="http://schemas.microsoft.com/office/drawing/2016/5/13/chartex" xmlns:cx8="http://schemas.microsoft.com/office/drawing/2016/5/14/chartex" xmlns:mc="http://schemas.openxmlformats.org/markup-compatibility/2006" xmlns:aink="http://schemas.microsoft.com/office/drawing/2016/ink" xmlns:am3d="http://schemas.microsoft.com/office/drawing/2017/model3d" xmlns:o="urn:schemas-microsoft-com:office:office" xmlns:r="http://schemas.openxmlformats.org/officeDocument/2006/relationships" xmlns:m="http://schemas.openxmlformats.org/officeDocument/2006/math" xmlns:v="urn:schemas-microsoft-com:vml" xmlns:wp14="http://schemas.microsoft.com/office/word/2010/wordprocessingDrawing" xmlns:wp="http://schemas.openxmlformats.org/drawingml/2006/wordprocessingDrawing" xmlns:w10="urn:schemas-microsoft-com:office:word" xmlns:w="http://schemas.openxmlformats.org/wordprocessingml/2006/main" xmlns:w14="http://schemas.microsoft.com/office/word/2010/wordml" xmlns:w15="http://schemas.microsoft.com/office/word/2012/wordml" xmlns:w16cid="http://schemas.microsoft.com/office/word/2016/wordml/cid" xmlns:w16se="http://schemas.microsoft.com/office/word/2015/wordml/symex" xmlns:wpg="http://schemas.microsoft.com/office/word/2010/wordprocessingGroup" xmlns:wpi="http://schemas.microsoft.com/office/word/2010/wordprocessingInk" xmlns:wne="http://schemas.microsoft.com/office/word/2006/wordml" xmlns:wps="http://schemas.microsoft.com/office/word/2010/wordprocessingShape" mc:Ignorable="w14 w15 w16se w16cid wp14">
-  <w:comment w:id="0" w:author="James Santangelo" w:date="2018-01-18T16:42:00Z" w:initials="JS">
+  <w:comment w:id="1" w:author="Marc Johnson" w:date="2018-01-24T11:13:00Z" w:initials="MJ">
     <w:p>
       <w:pPr>
         <w:pStyle w:val="CommentText"/>
@@ -3532,14 +4043,81 @@
         <w:annotationRef/>
       </w:r>
       <w:r>
+        <w:t>Please add page numbers and line numbers to facilitate communication with reviewers</w:t>
+      </w:r>
+      <w:r>
+        <w:t>.</w:t>
+      </w:r>
+    </w:p>
+    <w:p>
+      <w:pPr>
+        <w:pStyle w:val="CommentText"/>
+      </w:pPr>
+    </w:p>
+    <w:p>
+      <w:pPr>
+        <w:pStyle w:val="CommentText"/>
+      </w:pPr>
+      <w:r>
+        <w:t>There are still a fair number of typos in the text so please give this another careful reading after incorporating my revisions.</w:t>
+      </w:r>
+    </w:p>
+  </w:comment>
+  <w:comment w:id="2" w:author="Marc Johnson" w:date="2018-01-24T11:16:00Z" w:initials="MJ">
+    <w:p>
+      <w:pPr>
+        <w:pStyle w:val="CommentText"/>
+      </w:pPr>
+      <w:r>
         <w:rPr>
           <w:rStyle w:val="CommentReference"/>
         </w:rPr>
+        <w:annotationRef/>
+      </w:r>
+      <w:r>
+        <w:t>Please check and confirm formatting conforms to Proc B standards. They are a little different.</w:t>
+      </w:r>
+    </w:p>
+  </w:comment>
+  <w:comment w:id="4" w:author="Marc Johnson" w:date="2018-01-24T11:17:00Z" w:initials="MJ">
+    <w:p>
+      <w:pPr>
+        <w:pStyle w:val="CommentText"/>
+      </w:pPr>
+      <w:r>
+        <w:rPr>
+          <w:rStyle w:val="CommentReference"/>
+        </w:rPr>
+        <w:annotationRef/>
+      </w:r>
+      <w:r>
+        <w:t>Gene names are typically italicized, but are allele names? I am not sure if you</w:t>
+      </w:r>
+      <w:r>
+        <w:t xml:space="preserve"> are trying to name the dominant alleles in this way or if you are trying to give the more generic gene name. If the latter, italicize Li as well.</w:t>
+      </w:r>
+    </w:p>
+  </w:comment>
+  <w:comment w:id="8" w:author="James Santangelo" w:date="2018-01-18T16:42:00Z" w:initials="JS">
+    <w:p>
+      <w:pPr>
+        <w:pStyle w:val="CommentText"/>
+      </w:pPr>
+      <w:r>
+        <w:rPr>
+          <w:rStyle w:val="CommentReference"/>
+        </w:rPr>
+        <w:annotationRef/>
+      </w:r>
+      <w:r>
+        <w:rPr>
+          <w:rStyle w:val="CommentReference"/>
+        </w:rPr>
         <w:t>R script to summarize simulation data is currently running.</w:t>
       </w:r>
     </w:p>
   </w:comment>
-  <w:comment w:id="1" w:author="James Santangelo" w:date="2018-01-03T14:29:00Z" w:initials="JS">
+  <w:comment w:id="15" w:author="Marc Johnson" w:date="2018-01-24T11:24:00Z" w:initials="MJ">
     <w:p>
       <w:pPr>
         <w:pStyle w:val="CommentText"/>
@@ -3551,6 +4129,22 @@
         <w:annotationRef/>
       </w:r>
       <w:r>
+        <w:t>Please give the function</w:t>
+      </w:r>
+    </w:p>
+  </w:comment>
+  <w:comment w:id="17" w:author="James Santangelo" w:date="2018-01-03T14:29:00Z" w:initials="JS">
+    <w:p>
+      <w:pPr>
+        <w:pStyle w:val="CommentText"/>
+      </w:pPr>
+      <w:r>
+        <w:rPr>
+          <w:rStyle w:val="CommentReference"/>
+        </w:rPr>
+        <w:annotationRef/>
+      </w:r>
+      <w:r>
         <w:t>Rob—Do you have a good reference for the use of r</w:t>
       </w:r>
       <w:r>
@@ -3568,9 +4162,12 @@
       <w:r>
         <w:t>as a measure of LD.</w:t>
       </w:r>
+      <w:r>
+        <w:t xml:space="preserve"> </w:t>
+      </w:r>
     </w:p>
   </w:comment>
-  <w:comment w:id="2" w:author="James Santangelo" w:date="2018-01-03T14:44:00Z" w:initials="JS">
+  <w:comment w:id="18" w:author="Marc Johnson" w:date="2018-01-24T11:25:00Z" w:initials="MJ">
     <w:p>
       <w:pPr>
         <w:pStyle w:val="CommentText"/>
@@ -3582,6 +4179,22 @@
         <w:annotationRef/>
       </w:r>
       <w:r>
+        <w:t>Check Hartl and Clark, it is in there. Give page ref too.</w:t>
+      </w:r>
+    </w:p>
+  </w:comment>
+  <w:comment w:id="19" w:author="James Santangelo" w:date="2018-01-03T14:44:00Z" w:initials="JS">
+    <w:p>
+      <w:pPr>
+        <w:pStyle w:val="CommentText"/>
+      </w:pPr>
+      <w:r>
+        <w:rPr>
+          <w:rStyle w:val="CommentReference"/>
+        </w:rPr>
+        <w:annotationRef/>
+      </w:r>
+      <w:r>
         <w:t>Do we have a reference here that could strengthen this point? What is the range of r</w:t>
       </w:r>
       <w:r>
@@ -3601,7 +4214,7 @@
       </w:r>
     </w:p>
   </w:comment>
-  <w:comment w:id="3" w:author="James Santangelo" w:date="2018-01-03T14:49:00Z" w:initials="JS">
+  <w:comment w:id="20" w:author="James Santangelo" w:date="2018-01-03T14:49:00Z" w:initials="JS">
     <w:p>
       <w:pPr>
         <w:pStyle w:val="CommentText"/>
@@ -3629,6 +4242,57 @@
       </w:r>
       <w:r>
         <w:t xml:space="preserve">.  </w:t>
+      </w:r>
+    </w:p>
+  </w:comment>
+  <w:comment w:id="32" w:author="Marc Johnson" w:date="2018-01-24T11:28:00Z" w:initials="MJ">
+    <w:p>
+      <w:pPr>
+        <w:pStyle w:val="CommentText"/>
+      </w:pPr>
+      <w:r>
+        <w:rPr>
+          <w:rStyle w:val="CommentReference"/>
+        </w:rPr>
+        <w:annotationRef/>
+      </w:r>
+      <w:r>
+        <w:t>Fill in for each please</w:t>
+      </w:r>
+    </w:p>
+  </w:comment>
+  <w:comment w:id="45" w:author="Marc Johnson" w:date="2018-01-24T11:32:00Z" w:initials="MJ">
+    <w:p>
+      <w:pPr>
+        <w:pStyle w:val="CommentText"/>
+      </w:pPr>
+      <w:r>
+        <w:t xml:space="preserve">Awkwardly worded, please </w:t>
+      </w:r>
+      <w:r>
+        <w:rPr>
+          <w:rStyle w:val="CommentReference"/>
+        </w:rPr>
+        <w:annotationRef/>
+      </w:r>
+      <w:r>
+        <w:t>revise</w:t>
+      </w:r>
+    </w:p>
+  </w:comment>
+  <w:comment w:id="47" w:author="Marc Johnson" w:date="2018-01-24T11:32:00Z" w:initials="MJ">
+    <w:p>
+      <w:pPr>
+        <w:pStyle w:val="CommentText"/>
+      </w:pPr>
+      <w:r>
+        <w:rPr>
+          <w:rStyle w:val="CommentReference"/>
+        </w:rPr>
+        <w:annotationRef/>
+      </w:r>
+      <w:r>
+        <w:t>Title in right column should be capitalized. Lower case on y-axis title: “Mean slope”</w:t>
       </w:r>
     </w:p>
   </w:comment>
@@ -3637,19 +4301,35 @@
 
 <file path=word/commentsExtended.xml><?xml version="1.0" encoding="utf-8"?>
 <w15:commentsEx xmlns:wpc="http://schemas.microsoft.com/office/word/2010/wordprocessingCanvas" xmlns:cx="http://schemas.microsoft.com/office/drawing/2014/chartex" xmlns:cx1="http://schemas.microsoft.com/office/drawing/2015/9/8/chartex" xmlns:cx2="http://schemas.microsoft.com/office/drawing/2015/10/21/chartex" xmlns:cx3="http://schemas.microsoft.com/office/drawing/2016/5/9/chartex" xmlns:cx4="http://schemas.microsoft.com/office/drawing/2016/5/10/chartex" xmlns:cx5="http://schemas.microsoft.com/office/drawing/2016/5/11/chartex" xmlns:cx6="http://schemas.microsoft.com/office/drawing/2016/5/12/chartex" xmlns:cx7="http://schemas.microsoft.com/office/drawing/2016/5/13/chartex" xmlns:cx8="http://schemas.microsoft.com/office/drawing/2016/5/14/chartex" xmlns:mc="http://schemas.openxmlformats.org/markup-compatibility/2006" xmlns:aink="http://schemas.microsoft.com/office/drawing/2016/ink" xmlns:am3d="http://schemas.microsoft.com/office/drawing/2017/model3d" xmlns:o="urn:schemas-microsoft-com:office:office" xmlns:r="http://schemas.openxmlformats.org/officeDocument/2006/relationships" xmlns:m="http://schemas.openxmlformats.org/officeDocument/2006/math" xmlns:v="urn:schemas-microsoft-com:vml" xmlns:wp14="http://schemas.microsoft.com/office/word/2010/wordprocessingDrawing" xmlns:wp="http://schemas.openxmlformats.org/drawingml/2006/wordprocessingDrawing" xmlns:w10="urn:schemas-microsoft-com:office:word" xmlns:w="http://schemas.openxmlformats.org/wordprocessingml/2006/main" xmlns:w14="http://schemas.microsoft.com/office/word/2010/wordml" xmlns:w15="http://schemas.microsoft.com/office/word/2012/wordml" xmlns:w16cid="http://schemas.microsoft.com/office/word/2016/wordml/cid" xmlns:w16se="http://schemas.microsoft.com/office/word/2015/wordml/symex" xmlns:wpg="http://schemas.microsoft.com/office/word/2010/wordprocessingGroup" xmlns:wpi="http://schemas.microsoft.com/office/word/2010/wordprocessingInk" xmlns:wne="http://schemas.microsoft.com/office/word/2006/wordml" xmlns:wps="http://schemas.microsoft.com/office/word/2010/wordprocessingShape" mc:Ignorable="w14 w15 w16se w16cid wp14">
+  <w15:commentEx w15:paraId="56FA8478" w15:done="0"/>
+  <w15:commentEx w15:paraId="5CFCAD8B" w15:done="0"/>
+  <w15:commentEx w15:paraId="33723F67" w15:done="0"/>
   <w15:commentEx w15:paraId="58250232" w15:done="0"/>
+  <w15:commentEx w15:paraId="0C330F09" w15:done="0"/>
   <w15:commentEx w15:paraId="4C797F92" w15:done="0"/>
+  <w15:commentEx w15:paraId="67B512AE" w15:paraIdParent="4C797F92" w15:done="0"/>
   <w15:commentEx w15:paraId="46E8EF38" w15:done="0"/>
   <w15:commentEx w15:paraId="2EDDB632" w15:done="0"/>
+  <w15:commentEx w15:paraId="0F06B1DF" w15:done="0"/>
+  <w15:commentEx w15:paraId="554FD614" w15:done="0"/>
+  <w15:commentEx w15:paraId="3E34DC49" w15:done="0"/>
 </w15:commentsEx>
 </file>
 
 <file path=word/commentsIds.xml><?xml version="1.0" encoding="utf-8"?>
 <w16cid:commentsIds xmlns:wpc="http://schemas.microsoft.com/office/word/2010/wordprocessingCanvas" xmlns:cx="http://schemas.microsoft.com/office/drawing/2014/chartex" xmlns:cx1="http://schemas.microsoft.com/office/drawing/2015/9/8/chartex" xmlns:cx2="http://schemas.microsoft.com/office/drawing/2015/10/21/chartex" xmlns:cx3="http://schemas.microsoft.com/office/drawing/2016/5/9/chartex" xmlns:cx4="http://schemas.microsoft.com/office/drawing/2016/5/10/chartex" xmlns:cx5="http://schemas.microsoft.com/office/drawing/2016/5/11/chartex" xmlns:cx6="http://schemas.microsoft.com/office/drawing/2016/5/12/chartex" xmlns:cx7="http://schemas.microsoft.com/office/drawing/2016/5/13/chartex" xmlns:cx8="http://schemas.microsoft.com/office/drawing/2016/5/14/chartex" xmlns:mc="http://schemas.openxmlformats.org/markup-compatibility/2006" xmlns:aink="http://schemas.microsoft.com/office/drawing/2016/ink" xmlns:am3d="http://schemas.microsoft.com/office/drawing/2017/model3d" xmlns:o="urn:schemas-microsoft-com:office:office" xmlns:r="http://schemas.openxmlformats.org/officeDocument/2006/relationships" xmlns:m="http://schemas.openxmlformats.org/officeDocument/2006/math" xmlns:v="urn:schemas-microsoft-com:vml" xmlns:wp14="http://schemas.microsoft.com/office/word/2010/wordprocessingDrawing" xmlns:wp="http://schemas.openxmlformats.org/drawingml/2006/wordprocessingDrawing" xmlns:w10="urn:schemas-microsoft-com:office:word" xmlns:w="http://schemas.openxmlformats.org/wordprocessingml/2006/main" xmlns:w14="http://schemas.microsoft.com/office/word/2010/wordml" xmlns:w15="http://schemas.microsoft.com/office/word/2012/wordml" xmlns:w16cid="http://schemas.microsoft.com/office/word/2016/wordml/cid" xmlns:w16se="http://schemas.microsoft.com/office/word/2015/wordml/symex" xmlns:wpg="http://schemas.microsoft.com/office/word/2010/wordprocessingGroup" xmlns:wpi="http://schemas.microsoft.com/office/word/2010/wordprocessingInk" xmlns:wne="http://schemas.microsoft.com/office/word/2006/wordml" xmlns:wps="http://schemas.microsoft.com/office/word/2010/wordprocessingShape" mc:Ignorable="w14 w15 w16se w16cid wp14">
+  <w16cid:commentId w16cid:paraId="56FA8478" w16cid:durableId="1E1353E1"/>
+  <w16cid:commentId w16cid:paraId="5CFCAD8B" w16cid:durableId="1E1353E2"/>
+  <w16cid:commentId w16cid:paraId="33723F67" w16cid:durableId="1E1353E3"/>
   <w16cid:commentId w16cid:paraId="58250232" w16cid:durableId="1E0F122F"/>
+  <w16cid:commentId w16cid:paraId="0C330F09" w16cid:durableId="1E1353E5"/>
   <w16cid:commentId w16cid:paraId="4C797F92" w16cid:durableId="1E0F1230"/>
+  <w16cid:commentId w16cid:paraId="67B512AE" w16cid:durableId="1E1353E7"/>
   <w16cid:commentId w16cid:paraId="46E8EF38" w16cid:durableId="1E0F1231"/>
   <w16cid:commentId w16cid:paraId="2EDDB632" w16cid:durableId="1E0F1232"/>
+  <w16cid:commentId w16cid:paraId="0F06B1DF" w16cid:durableId="1E1353EA"/>
+  <w16cid:commentId w16cid:paraId="554FD614" w16cid:durableId="1E1353EB"/>
+  <w16cid:commentId w16cid:paraId="3E34DC49" w16cid:durableId="1E1353EC"/>
 </w16cid:commentsIds>
 </file>
 
@@ -3776,6 +4456,9 @@
 
 <file path=word/people.xml><?xml version="1.0" encoding="utf-8"?>
 <w15:people xmlns:wpc="http://schemas.microsoft.com/office/word/2010/wordprocessingCanvas" xmlns:cx="http://schemas.microsoft.com/office/drawing/2014/chartex" xmlns:cx1="http://schemas.microsoft.com/office/drawing/2015/9/8/chartex" xmlns:cx2="http://schemas.microsoft.com/office/drawing/2015/10/21/chartex" xmlns:cx3="http://schemas.microsoft.com/office/drawing/2016/5/9/chartex" xmlns:cx4="http://schemas.microsoft.com/office/drawing/2016/5/10/chartex" xmlns:cx5="http://schemas.microsoft.com/office/drawing/2016/5/11/chartex" xmlns:cx6="http://schemas.microsoft.com/office/drawing/2016/5/12/chartex" xmlns:cx7="http://schemas.microsoft.com/office/drawing/2016/5/13/chartex" xmlns:cx8="http://schemas.microsoft.com/office/drawing/2016/5/14/chartex" xmlns:mc="http://schemas.openxmlformats.org/markup-compatibility/2006" xmlns:aink="http://schemas.microsoft.com/office/drawing/2016/ink" xmlns:am3d="http://schemas.microsoft.com/office/drawing/2017/model3d" xmlns:o="urn:schemas-microsoft-com:office:office" xmlns:r="http://schemas.openxmlformats.org/officeDocument/2006/relationships" xmlns:m="http://schemas.openxmlformats.org/officeDocument/2006/math" xmlns:v="urn:schemas-microsoft-com:vml" xmlns:wp14="http://schemas.microsoft.com/office/word/2010/wordprocessingDrawing" xmlns:wp="http://schemas.openxmlformats.org/drawingml/2006/wordprocessingDrawing" xmlns:w10="urn:schemas-microsoft-com:office:word" xmlns:w="http://schemas.openxmlformats.org/wordprocessingml/2006/main" xmlns:w14="http://schemas.microsoft.com/office/word/2010/wordml" xmlns:w15="http://schemas.microsoft.com/office/word/2012/wordml" xmlns:w16cid="http://schemas.microsoft.com/office/word/2016/wordml/cid" xmlns:w16se="http://schemas.microsoft.com/office/word/2015/wordml/symex" xmlns:wpg="http://schemas.microsoft.com/office/word/2010/wordprocessingGroup" xmlns:wpi="http://schemas.microsoft.com/office/word/2010/wordprocessingInk" xmlns:wne="http://schemas.microsoft.com/office/word/2006/wordml" xmlns:wps="http://schemas.microsoft.com/office/word/2010/wordprocessingShape" mc:Ignorable="w14 w15 w16se w16cid wp14">
+  <w15:person w15:author="Marc Johnson">
+    <w15:presenceInfo w15:providerId="None" w15:userId="Marc Johnson"/>
+  </w15:person>
   <w15:person w15:author="James Santangelo">
     <w15:presenceInfo w15:providerId="None" w15:userId="James Santangelo"/>
   </w15:person>
@@ -4180,6 +4863,7 @@
   <w:style w:type="character" w:default="1" w:styleId="DefaultParagraphFont">
     <w:name w:val="Default Paragraph Font"/>
     <w:uiPriority w:val="1"/>
+    <w:semiHidden/>
     <w:unhideWhenUsed/>
   </w:style>
   <w:style w:type="table" w:default="1" w:styleId="TableNormal">
@@ -4574,7 +5258,7 @@
 </file>
 
 <file path=customXml/itemProps1.xml><?xml version="1.0" encoding="utf-8"?>
-<ds:datastoreItem xmlns:ds="http://schemas.openxmlformats.org/officeDocument/2006/customXml" ds:itemID="{F9760931-7D54-6E43-8E48-B1C6E4246414}">
+<ds:datastoreItem xmlns:ds="http://schemas.openxmlformats.org/officeDocument/2006/customXml" ds:itemID="{9E825669-5536-BA4B-8CEA-2812D1B462F8}">
   <ds:schemaRefs>
     <ds:schemaRef ds:uri="http://schemas.openxmlformats.org/officeDocument/2006/bibliography"/>
   </ds:schemaRefs>

</xml_diff>

<commit_message>
Added Hardl and Clark reference
</commit_message>
<xml_diff>
--- a/SEC_Writings/SEC_Santangelo-et-al_Proc-B_2018_Supplementals.docx
+++ b/SEC_Writings/SEC_Santangelo-et-al_Proc-B_2018_Supplementals.docx
@@ -175,8 +175,17 @@
           <w:rFonts w:ascii="Times New Roman" w:hAnsi="Times New Roman" w:cs="Times New Roman"/>
           <w:b/>
         </w:rPr>
-        <w:t>Figure S1</w:t>
-      </w:r>
+        <w:t xml:space="preserve">Figure </w:t>
+      </w:r>
+      <w:proofErr w:type="spellStart"/>
+      <w:r>
+        <w:rPr>
+          <w:rFonts w:ascii="Times New Roman" w:hAnsi="Times New Roman" w:cs="Times New Roman"/>
+          <w:b/>
+        </w:rPr>
+        <w:t>S1</w:t>
+      </w:r>
+      <w:proofErr w:type="spellEnd"/>
       <w:r>
         <w:rPr>
           <w:rFonts w:ascii="Times New Roman" w:hAnsi="Times New Roman" w:cs="Times New Roman"/>
@@ -432,6 +441,7 @@
         <w:rPr>
           <w:rFonts w:ascii="Times New Roman" w:hAnsi="Times New Roman" w:cs="Times New Roman"/>
           <w:b/>
+          <w:noProof/>
         </w:rPr>
         <w:lastRenderedPageBreak/>
         <w:drawing>
@@ -483,7 +493,23 @@
           <w:rFonts w:ascii="Times New Roman" w:hAnsi="Times New Roman" w:cs="Times New Roman"/>
           <w:b/>
         </w:rPr>
-        <w:t xml:space="preserve">Figure S2: </w:t>
+        <w:t xml:space="preserve">Figure </w:t>
+      </w:r>
+      <w:proofErr w:type="spellStart"/>
+      <w:r>
+        <w:rPr>
+          <w:rFonts w:ascii="Times New Roman" w:hAnsi="Times New Roman" w:cs="Times New Roman"/>
+          <w:b/>
+        </w:rPr>
+        <w:t>S2</w:t>
+      </w:r>
+      <w:proofErr w:type="spellEnd"/>
+      <w:r>
+        <w:rPr>
+          <w:rFonts w:ascii="Times New Roman" w:hAnsi="Times New Roman" w:cs="Times New Roman"/>
+          <w:b/>
+        </w:rPr>
+        <w:t xml:space="preserve">: </w:t>
       </w:r>
       <w:r>
         <w:rPr>
@@ -705,6 +731,7 @@
         </w:rPr>
         <w:t xml:space="preserve">Figure </w:t>
       </w:r>
+      <w:proofErr w:type="spellStart"/>
       <w:r>
         <w:rPr>
           <w:rFonts w:ascii="Times New Roman" w:hAnsi="Times New Roman" w:cs="Times New Roman"/>
@@ -712,6 +739,7 @@
         </w:rPr>
         <w:t>S3</w:t>
       </w:r>
+      <w:proofErr w:type="spellEnd"/>
       <w:r>
         <w:rPr>
           <w:rFonts w:ascii="Times New Roman" w:hAnsi="Times New Roman" w:cs="Times New Roman"/>
@@ -1113,22 +1141,43 @@
           <w:rFonts w:ascii="Times New Roman" w:hAnsi="Times New Roman" w:cs="Times New Roman"/>
           <w:b/>
         </w:rPr>
-        <w:t>Figure S4</w:t>
-      </w:r>
-      <w:bookmarkStart w:id="0" w:name="_GoBack"/>
-      <w:bookmarkEnd w:id="0"/>
+        <w:t xml:space="preserve">Figure </w:t>
+      </w:r>
+      <w:proofErr w:type="spellStart"/>
       <w:r>
         <w:rPr>
           <w:rFonts w:ascii="Times New Roman" w:hAnsi="Times New Roman" w:cs="Times New Roman"/>
           <w:b/>
         </w:rPr>
+        <w:t>S4</w:t>
+      </w:r>
+      <w:proofErr w:type="spellEnd"/>
+      <w:r>
+        <w:rPr>
+          <w:rFonts w:ascii="Times New Roman" w:hAnsi="Times New Roman" w:cs="Times New Roman"/>
+          <w:b/>
+        </w:rPr>
         <w:t xml:space="preserve">: </w:t>
       </w:r>
       <w:r>
         <w:rPr>
           <w:rFonts w:ascii="Times New Roman" w:hAnsi="Times New Roman" w:cs="Times New Roman"/>
         </w:rPr>
-        <w:t>The strength of selecting favoring cyanogenic (i.e. HCN+) or acyanogenic (i.e. HCN–) genotypes depended on the population’s position on the landscape. We first defined a maximum selection coefficient (-</w:t>
+        <w:t xml:space="preserve">The strength of selecting favoring cyanogenic (i.e. HCN+) or </w:t>
+      </w:r>
+      <w:proofErr w:type="spellStart"/>
+      <w:r>
+        <w:rPr>
+          <w:rFonts w:ascii="Times New Roman" w:hAnsi="Times New Roman" w:cs="Times New Roman"/>
+        </w:rPr>
+        <w:t>acyanogenic</w:t>
+      </w:r>
+      <w:proofErr w:type="spellEnd"/>
+      <w:r>
+        <w:rPr>
+          <w:rFonts w:ascii="Times New Roman" w:hAnsi="Times New Roman" w:cs="Times New Roman"/>
+        </w:rPr>
+        <w:t xml:space="preserve"> (i.e. HCN–) genotypes depended on the population’s position on the landscape. We first defined a maximum selection coefficient (-</w:t>
       </w:r>
       <w:r>
         <w:rPr>
@@ -1289,13 +1338,22 @@
           <w:rFonts w:ascii="Times New Roman" w:hAnsi="Times New Roman" w:cs="Times New Roman"/>
           <w:b/>
         </w:rPr>
-        <w:t>Figure S3</w:t>
-      </w:r>
+        <w:t xml:space="preserve">Figure </w:t>
+      </w:r>
+      <w:proofErr w:type="spellStart"/>
       <w:r>
         <w:rPr>
           <w:rFonts w:ascii="Times New Roman" w:hAnsi="Times New Roman" w:cs="Times New Roman"/>
           <w:b/>
         </w:rPr>
+        <w:t>S3</w:t>
+      </w:r>
+      <w:proofErr w:type="spellEnd"/>
+      <w:r>
+        <w:rPr>
+          <w:rFonts w:ascii="Times New Roman" w:hAnsi="Times New Roman" w:cs="Times New Roman"/>
+          <w:b/>
+        </w:rPr>
         <w:t xml:space="preserve">: </w:t>
       </w:r>
       <w:r>
@@ -1328,7 +1386,21 @@
         <w:rPr>
           <w:rFonts w:ascii="Times New Roman" w:hAnsi="Times New Roman" w:cs="Times New Roman"/>
         </w:rPr>
-        <w:t xml:space="preserve">due to selection acting on cyanogenic white clover genotypes. Negative selection coefficients represent selection acting against cyanogenic clover genotypes while positive coefficients represent selection favouring cyanogenesis. Selection causes minimal build-up of LD between </w:t>
+        <w:t xml:space="preserve">due to selection acting on cyanogenic white clover genotypes. Negative selection coefficients represent selection acting against cyanogenic clover genotypes while positive coefficients represent selection favouring </w:t>
+      </w:r>
+      <w:proofErr w:type="spellStart"/>
+      <w:r>
+        <w:rPr>
+          <w:rFonts w:ascii="Times New Roman" w:hAnsi="Times New Roman" w:cs="Times New Roman"/>
+        </w:rPr>
+        <w:t>cyanogenesis</w:t>
+      </w:r>
+      <w:proofErr w:type="spellEnd"/>
+      <w:r>
+        <w:rPr>
+          <w:rFonts w:ascii="Times New Roman" w:hAnsi="Times New Roman" w:cs="Times New Roman"/>
+        </w:rPr>
+        <w:t xml:space="preserve">. Selection causes minimal build-up of LD between </w:t>
       </w:r>
       <w:r>
         <w:rPr>
@@ -1390,6 +1462,7 @@
       <w:r>
         <w:rPr>
           <w:rFonts w:ascii="Times New Roman" w:hAnsi="Times New Roman" w:cs="Times New Roman"/>
+          <w:noProof/>
         </w:rPr>
         <w:lastRenderedPageBreak/>
         <w:drawing>
@@ -1441,8 +1514,17 @@
           <w:rFonts w:ascii="Times New Roman" w:hAnsi="Times New Roman" w:cs="Times New Roman"/>
           <w:b/>
         </w:rPr>
-        <w:t>Figure S4</w:t>
-      </w:r>
+        <w:t xml:space="preserve">Figure </w:t>
+      </w:r>
+      <w:proofErr w:type="spellStart"/>
+      <w:r>
+        <w:rPr>
+          <w:rFonts w:ascii="Times New Roman" w:hAnsi="Times New Roman" w:cs="Times New Roman"/>
+          <w:b/>
+        </w:rPr>
+        <w:t>S4</w:t>
+      </w:r>
+      <w:proofErr w:type="spellEnd"/>
       <w:r>
         <w:rPr>
           <w:rFonts w:ascii="Times New Roman" w:hAnsi="Times New Roman" w:cs="Times New Roman"/>
@@ -1663,7 +1745,23 @@
           <w:rFonts w:ascii="Times New Roman" w:hAnsi="Times New Roman" w:cs="Times New Roman"/>
           <w:b/>
         </w:rPr>
-        <w:t xml:space="preserve">Figure S4: </w:t>
+        <w:t xml:space="preserve">Figure </w:t>
+      </w:r>
+      <w:proofErr w:type="spellStart"/>
+      <w:r>
+        <w:rPr>
+          <w:rFonts w:ascii="Times New Roman" w:hAnsi="Times New Roman" w:cs="Times New Roman"/>
+          <w:b/>
+        </w:rPr>
+        <w:t>S4</w:t>
+      </w:r>
+      <w:proofErr w:type="spellEnd"/>
+      <w:r>
+        <w:rPr>
+          <w:rFonts w:ascii="Times New Roman" w:hAnsi="Times New Roman" w:cs="Times New Roman"/>
+          <w:b/>
+        </w:rPr>
+        <w:t xml:space="preserve">: </w:t>
       </w:r>
       <w:r>
         <w:rPr>
@@ -1721,20 +1819,42 @@
         <w:rPr>
           <w:rFonts w:ascii="Times New Roman" w:hAnsi="Times New Roman" w:cs="Times New Roman"/>
         </w:rPr>
-        <w:t>) The proportion of significantly positive clines across 1000 simulations every generation from 1 to 500 under varying levels of gene flow. Only levels of gene flow from 0 to 0.05 are shown to increase visibility of lines. Red bar at generation 250 represents the generation used in analyses and results are shown in main text (figures 4</w:t>
-      </w:r>
-      <w:r>
-        <w:rPr>
-          <w:rFonts w:ascii="Times New Roman" w:hAnsi="Times New Roman" w:cs="Times New Roman"/>
-          <w:i/>
-        </w:rPr>
-        <w:t xml:space="preserve">b </w:t>
-      </w:r>
-      <w:r>
-        <w:rPr>
-          <w:rFonts w:ascii="Times New Roman" w:hAnsi="Times New Roman" w:cs="Times New Roman"/>
-        </w:rPr>
-        <w:t>and 4</w:t>
+        <w:t xml:space="preserve">) The proportion of significantly positive clines across 1000 simulations every generation from 1 to 500 under varying levels of gene flow. Only levels of gene flow from 0 to 0.05 are shown to increase visibility of lines. Red bar at generation 250 represents the generation used in analyses and results are shown in main text (figures </w:t>
+      </w:r>
+      <w:proofErr w:type="spellStart"/>
+      <w:r>
+        <w:rPr>
+          <w:rFonts w:ascii="Times New Roman" w:hAnsi="Times New Roman" w:cs="Times New Roman"/>
+        </w:rPr>
+        <w:t>4</w:t>
+      </w:r>
+      <w:r>
+        <w:rPr>
+          <w:rFonts w:ascii="Times New Roman" w:hAnsi="Times New Roman" w:cs="Times New Roman"/>
+          <w:i/>
+        </w:rPr>
+        <w:t>b</w:t>
+      </w:r>
+      <w:proofErr w:type="spellEnd"/>
+      <w:r>
+        <w:rPr>
+          <w:rFonts w:ascii="Times New Roman" w:hAnsi="Times New Roman" w:cs="Times New Roman"/>
+          <w:i/>
+        </w:rPr>
+        <w:t xml:space="preserve"> </w:t>
+      </w:r>
+      <w:r>
+        <w:rPr>
+          <w:rFonts w:ascii="Times New Roman" w:hAnsi="Times New Roman" w:cs="Times New Roman"/>
+        </w:rPr>
+        <w:t xml:space="preserve">and </w:t>
+      </w:r>
+      <w:proofErr w:type="spellStart"/>
+      <w:r>
+        <w:rPr>
+          <w:rFonts w:ascii="Times New Roman" w:hAnsi="Times New Roman" w:cs="Times New Roman"/>
+        </w:rPr>
+        <w:t>4</w:t>
       </w:r>
       <w:r>
         <w:rPr>
@@ -1743,6 +1863,7 @@
         </w:rPr>
         <w:t>d</w:t>
       </w:r>
+      <w:proofErr w:type="spellEnd"/>
       <w:r>
         <w:rPr>
           <w:rFonts w:ascii="Times New Roman" w:hAnsi="Times New Roman" w:cs="Times New Roman"/>
@@ -1826,7 +1947,23 @@
           <w:rFonts w:ascii="Times New Roman" w:hAnsi="Times New Roman" w:cs="Times New Roman"/>
           <w:b/>
         </w:rPr>
-        <w:t>Figure S5:</w:t>
+        <w:t xml:space="preserve">Figure </w:t>
+      </w:r>
+      <w:proofErr w:type="spellStart"/>
+      <w:r>
+        <w:rPr>
+          <w:rFonts w:ascii="Times New Roman" w:hAnsi="Times New Roman" w:cs="Times New Roman"/>
+          <w:b/>
+        </w:rPr>
+        <w:t>S5</w:t>
+      </w:r>
+      <w:proofErr w:type="spellEnd"/>
+      <w:r>
+        <w:rPr>
+          <w:rFonts w:ascii="Times New Roman" w:hAnsi="Times New Roman" w:cs="Times New Roman"/>
+          <w:b/>
+        </w:rPr>
+        <w:t>:</w:t>
       </w:r>
       <w:r>
         <w:rPr>
@@ -1883,12 +2020,14 @@
         </w:rPr>
         <w:t xml:space="preserve">) </w:t>
       </w:r>
+      <w:proofErr w:type="spellStart"/>
       <w:r>
         <w:rPr>
           <w:rFonts w:ascii="Times New Roman" w:hAnsi="Times New Roman" w:cs="Times New Roman"/>
         </w:rPr>
         <w:t>cyanogenesis</w:t>
       </w:r>
+      <w:proofErr w:type="spellEnd"/>
       <w:r>
         <w:rPr>
           <w:rFonts w:ascii="Times New Roman" w:hAnsi="Times New Roman" w:cs="Times New Roman"/>
@@ -2036,7 +2175,21 @@
         <w:rPr>
           <w:rFonts w:ascii="Times New Roman" w:hAnsi="Times New Roman" w:cs="Times New Roman"/>
         </w:rPr>
-        <w:t xml:space="preserve">) Distribution of slopes from urban-rural cyanogenesis clines observed across cities (n = 26) by Thompson et al. (2016) and Johnson et al. (2018). Blue bars represent clines that are significant at </w:t>
+        <w:t xml:space="preserve">) Distribution of slopes from urban-rural </w:t>
+      </w:r>
+      <w:proofErr w:type="spellStart"/>
+      <w:r>
+        <w:rPr>
+          <w:rFonts w:ascii="Times New Roman" w:hAnsi="Times New Roman" w:cs="Times New Roman"/>
+        </w:rPr>
+        <w:t>cyanogenesis</w:t>
+      </w:r>
+      <w:proofErr w:type="spellEnd"/>
+      <w:r>
+        <w:rPr>
+          <w:rFonts w:ascii="Times New Roman" w:hAnsi="Times New Roman" w:cs="Times New Roman"/>
+        </w:rPr>
+        <w:t xml:space="preserve"> clines observed across cities (n = 26) by Thompson et al. (2016) and Johnson et al. (2018). Blue bars represent clines that are significant at </w:t>
       </w:r>
       <w:r>
         <w:rPr>
@@ -2119,6 +2272,7 @@
         </w:rPr>
         <w:t xml:space="preserve"> </w:t>
       </w:r>
+      <w:proofErr w:type="spellStart"/>
       <w:r>
         <w:rPr>
           <w:rFonts w:ascii="Times New Roman" w:hAnsi="Times New Roman" w:cs="Times New Roman"/>
@@ -2131,7 +2285,15 @@
           <w:rFonts w:ascii="Times New Roman" w:hAnsi="Times New Roman" w:cs="Times New Roman"/>
           <w:b/>
         </w:rPr>
-        <w:t>1:</w:t>
+        <w:t>1</w:t>
+      </w:r>
+      <w:proofErr w:type="spellEnd"/>
+      <w:r>
+        <w:rPr>
+          <w:rFonts w:ascii="Times New Roman" w:hAnsi="Times New Roman" w:cs="Times New Roman"/>
+          <w:b/>
+        </w:rPr>
+        <w:t>:</w:t>
       </w:r>
       <w:r>
         <w:rPr>
@@ -2693,7 +2855,23 @@
                 <w:rFonts w:ascii="Times New Roman" w:eastAsia="Times New Roman" w:hAnsi="Times New Roman" w:cs="Times New Roman"/>
                 <w:color w:val="000000"/>
               </w:rPr>
-              <w:t xml:space="preserve">Maximum strength of selection acting on cyanogenic or acyanogenic genotypes. Actual strength of selection depends on a population's position in the landscape matrix. </w:t>
+              <w:t xml:space="preserve">Maximum strength of selection acting on cyanogenic or </w:t>
+            </w:r>
+            <w:proofErr w:type="spellStart"/>
+            <w:r>
+              <w:rPr>
+                <w:rFonts w:ascii="Times New Roman" w:eastAsia="Times New Roman" w:hAnsi="Times New Roman" w:cs="Times New Roman"/>
+                <w:color w:val="000000"/>
+              </w:rPr>
+              <w:t>acyanogenic</w:t>
+            </w:r>
+            <w:proofErr w:type="spellEnd"/>
+            <w:r>
+              <w:rPr>
+                <w:rFonts w:ascii="Times New Roman" w:eastAsia="Times New Roman" w:hAnsi="Times New Roman" w:cs="Times New Roman"/>
+                <w:color w:val="000000"/>
+              </w:rPr>
+              <w:t xml:space="preserve"> genotypes. Actual strength of selection depends on a population's position in the landscape matrix. </w:t>
             </w:r>
           </w:p>
         </w:tc>
@@ -2918,8 +3096,17 @@
                 <w:rFonts w:ascii="Times New Roman" w:eastAsia="Times New Roman" w:hAnsi="Times New Roman" w:cs="Times New Roman"/>
                 <w:color w:val="000000"/>
               </w:rPr>
-              <w:t>Intrinsic rate of population increase</w:t>
+              <w:t xml:space="preserve">Intrinsic rate of population </w:t>
             </w:r>
+            <w:proofErr w:type="gramStart"/>
+            <w:r>
+              <w:rPr>
+                <w:rFonts w:ascii="Times New Roman" w:eastAsia="Times New Roman" w:hAnsi="Times New Roman" w:cs="Times New Roman"/>
+                <w:color w:val="000000"/>
+              </w:rPr>
+              <w:t>increase</w:t>
+            </w:r>
+            <w:proofErr w:type="gramEnd"/>
           </w:p>
         </w:tc>
         <w:tc>
@@ -3010,14 +3197,46 @@
           <w:rFonts w:ascii="Times New Roman" w:hAnsi="Times New Roman" w:cs="Times New Roman"/>
           <w:u w:val="single"/>
         </w:rPr>
-        <w:t xml:space="preserve">ext S1: </w:t>
-      </w:r>
+        <w:t xml:space="preserve">ext </w:t>
+      </w:r>
+      <w:proofErr w:type="spellStart"/>
       <w:r>
         <w:rPr>
           <w:rFonts w:ascii="Times New Roman" w:hAnsi="Times New Roman" w:cs="Times New Roman"/>
           <w:u w:val="single"/>
         </w:rPr>
-        <w:t>Effects of initial allele frequency variation on cyanogenesis cline formation</w:t>
+        <w:t>S1</w:t>
+      </w:r>
+      <w:proofErr w:type="spellEnd"/>
+      <w:r>
+        <w:rPr>
+          <w:rFonts w:ascii="Times New Roman" w:hAnsi="Times New Roman" w:cs="Times New Roman"/>
+          <w:u w:val="single"/>
+        </w:rPr>
+        <w:t xml:space="preserve">: </w:t>
+      </w:r>
+      <w:r>
+        <w:rPr>
+          <w:rFonts w:ascii="Times New Roman" w:hAnsi="Times New Roman" w:cs="Times New Roman"/>
+          <w:u w:val="single"/>
+        </w:rPr>
+        <w:t xml:space="preserve">Effects of initial allele frequency variation on </w:t>
+      </w:r>
+      <w:proofErr w:type="spellStart"/>
+      <w:r>
+        <w:rPr>
+          <w:rFonts w:ascii="Times New Roman" w:hAnsi="Times New Roman" w:cs="Times New Roman"/>
+          <w:u w:val="single"/>
+        </w:rPr>
+        <w:t>cyanogenesis</w:t>
+      </w:r>
+      <w:proofErr w:type="spellEnd"/>
+      <w:r>
+        <w:rPr>
+          <w:rFonts w:ascii="Times New Roman" w:hAnsi="Times New Roman" w:cs="Times New Roman"/>
+          <w:u w:val="single"/>
+        </w:rPr>
+        <w:t xml:space="preserve"> cline formation</w:t>
       </w:r>
     </w:p>
     <w:p>
@@ -3367,13 +3586,7 @@
         <w:rPr>
           <w:rFonts w:ascii="Times New Roman" w:hAnsi="Times New Roman" w:cs="Times New Roman"/>
         </w:rPr>
-        <w:t>The initial frequency of dominant alleles in the rural-most population influenced the strength and formation of clines through serial founder events</w:t>
-      </w:r>
-      <w:r>
-        <w:rPr>
-          <w:rFonts w:ascii="Times New Roman" w:hAnsi="Times New Roman" w:cs="Times New Roman"/>
-        </w:rPr>
-        <w:t xml:space="preserve">. In the absence of founder events, </w:t>
+        <w:t xml:space="preserve">The initial frequency of dominant alleles in the rural-most population influenced the strength and formation of clines through serial founder events. In the absence of founder events, </w:t>
       </w:r>
       <w:r>
         <w:rPr>
@@ -3386,14 +3599,29 @@
           <w:rFonts w:ascii="Times New Roman" w:hAnsi="Times New Roman" w:cs="Times New Roman"/>
         </w:rPr>
         <w:lastRenderedPageBreak/>
-        <w:t>zero (0.00002 &lt; β &lt; 0.0006), independent of migration rate (figure S2</w:t>
-      </w:r>
-      <w:r>
-        <w:rPr>
-          <w:rFonts w:ascii="Times New Roman" w:hAnsi="Times New Roman" w:cs="Times New Roman"/>
-          <w:i/>
-        </w:rPr>
-        <w:t xml:space="preserve">a). </w:t>
+        <w:t xml:space="preserve">zero (0.00002 &lt; β &lt; 0.0006), independent of migration rate (figure </w:t>
+      </w:r>
+      <w:proofErr w:type="spellStart"/>
+      <w:r>
+        <w:rPr>
+          <w:rFonts w:ascii="Times New Roman" w:hAnsi="Times New Roman" w:cs="Times New Roman"/>
+        </w:rPr>
+        <w:t>S2</w:t>
+      </w:r>
+      <w:r>
+        <w:rPr>
+          <w:rFonts w:ascii="Times New Roman" w:hAnsi="Times New Roman" w:cs="Times New Roman"/>
+          <w:i/>
+        </w:rPr>
+        <w:t>a</w:t>
+      </w:r>
+      <w:proofErr w:type="spellEnd"/>
+      <w:r>
+        <w:rPr>
+          <w:rFonts w:ascii="Times New Roman" w:hAnsi="Times New Roman" w:cs="Times New Roman"/>
+          <w:i/>
+        </w:rPr>
+        <w:t xml:space="preserve">). </w:t>
       </w:r>
       <w:r>
         <w:rPr>
@@ -3450,17 +3678,19 @@
         </w:rPr>
         <w:t xml:space="preserve">when one or both dominant alleles was at low frequency (e.g. 0.1, </w:t>
       </w:r>
-      <w:r>
-        <w:rPr>
-          <w:rFonts w:ascii="Times New Roman" w:hAnsi="Times New Roman" w:cs="Times New Roman"/>
-        </w:rPr>
-        <w:t>β</w:t>
-      </w:r>
-      <w:r>
-        <w:rPr>
-          <w:rFonts w:ascii="Times New Roman" w:hAnsi="Times New Roman" w:cs="Times New Roman"/>
-        </w:rPr>
-        <w:t xml:space="preserve">  = 0.0005 when </w:t>
+      <w:proofErr w:type="gramStart"/>
+      <w:r>
+        <w:rPr>
+          <w:rFonts w:ascii="Times New Roman" w:hAnsi="Times New Roman" w:cs="Times New Roman"/>
+        </w:rPr>
+        <w:t>β  =</w:t>
+      </w:r>
+      <w:proofErr w:type="gramEnd"/>
+      <w:r>
+        <w:rPr>
+          <w:rFonts w:ascii="Times New Roman" w:hAnsi="Times New Roman" w:cs="Times New Roman"/>
+        </w:rPr>
+        <w:t xml:space="preserve"> 0.0005 when </w:t>
       </w:r>
       <w:r>
         <w:rPr>
@@ -3473,7 +3703,14 @@
         <w:rPr>
           <w:rFonts w:ascii="Times New Roman" w:hAnsi="Times New Roman" w:cs="Times New Roman"/>
         </w:rPr>
-        <w:t>0, figure S2</w:t>
+        <w:t xml:space="preserve">0, figure </w:t>
+      </w:r>
+      <w:proofErr w:type="spellStart"/>
+      <w:r>
+        <w:rPr>
+          <w:rFonts w:ascii="Times New Roman" w:hAnsi="Times New Roman" w:cs="Times New Roman"/>
+        </w:rPr>
+        <w:t>S2</w:t>
       </w:r>
       <w:r>
         <w:rPr>
@@ -3482,11 +3719,19 @@
         </w:rPr>
         <w:t>b</w:t>
       </w:r>
-      <w:r>
-        <w:rPr>
-          <w:rFonts w:ascii="Times New Roman" w:hAnsi="Times New Roman" w:cs="Times New Roman"/>
-        </w:rPr>
-        <w:t>). This result holds regardless of the level of gene flow (figure S2</w:t>
+      <w:proofErr w:type="spellEnd"/>
+      <w:r>
+        <w:rPr>
+          <w:rFonts w:ascii="Times New Roman" w:hAnsi="Times New Roman" w:cs="Times New Roman"/>
+        </w:rPr>
+        <w:t xml:space="preserve">). This result holds regardless of the level of gene flow (figure </w:t>
+      </w:r>
+      <w:proofErr w:type="spellStart"/>
+      <w:r>
+        <w:rPr>
+          <w:rFonts w:ascii="Times New Roman" w:hAnsi="Times New Roman" w:cs="Times New Roman"/>
+        </w:rPr>
+        <w:t>S2</w:t>
       </w:r>
       <w:r>
         <w:rPr>
@@ -3495,6 +3740,7 @@
         </w:rPr>
         <w:t>b</w:t>
       </w:r>
+      <w:proofErr w:type="spellEnd"/>
       <w:r>
         <w:rPr>
           <w:rFonts w:ascii="Times New Roman" w:hAnsi="Times New Roman" w:cs="Times New Roman"/>
@@ -3548,25 +3794,20 @@
         <w:rPr>
           <w:rFonts w:ascii="Times New Roman" w:hAnsi="Times New Roman" w:cs="Times New Roman"/>
         </w:rPr>
-        <w:t xml:space="preserve">= 0.01, </w:t>
-      </w:r>
-      <w:r>
-        <w:rPr>
-          <w:rFonts w:ascii="Times New Roman" w:hAnsi="Times New Roman" w:cs="Times New Roman"/>
-        </w:rPr>
-        <w:t>β</w:t>
-      </w:r>
-      <w:r>
-        <w:rPr>
-          <w:rFonts w:ascii="Times New Roman" w:hAnsi="Times New Roman" w:cs="Times New Roman"/>
-        </w:rPr>
-        <w:t xml:space="preserve"> = 0.002</w:t>
-      </w:r>
-      <w:r>
-        <w:rPr>
-          <w:rFonts w:ascii="Times New Roman" w:hAnsi="Times New Roman" w:cs="Times New Roman"/>
-        </w:rPr>
-        <w:t>, figure S2</w:t>
+        <w:t>= 0.01, β = 0.002</w:t>
+      </w:r>
+      <w:r>
+        <w:rPr>
+          <w:rFonts w:ascii="Times New Roman" w:hAnsi="Times New Roman" w:cs="Times New Roman"/>
+        </w:rPr>
+        <w:t xml:space="preserve">, figure </w:t>
+      </w:r>
+      <w:proofErr w:type="spellStart"/>
+      <w:r>
+        <w:rPr>
+          <w:rFonts w:ascii="Times New Roman" w:hAnsi="Times New Roman" w:cs="Times New Roman"/>
+        </w:rPr>
+        <w:t>S2</w:t>
       </w:r>
       <w:r>
         <w:rPr>
@@ -3575,6 +3816,7 @@
         </w:rPr>
         <w:t>c</w:t>
       </w:r>
+      <w:proofErr w:type="spellEnd"/>
       <w:r>
         <w:rPr>
           <w:rFonts w:ascii="Times New Roman" w:hAnsi="Times New Roman" w:cs="Times New Roman"/>
@@ -3627,7 +3869,14 @@
         <w:rPr>
           <w:rFonts w:ascii="Times New Roman" w:hAnsi="Times New Roman" w:cs="Times New Roman"/>
         </w:rPr>
-        <w:t>In the absence of founder effects (founder proportion = 1.0), the frequency of positive clines peaked at 43% when the initial frequency of both dominant alleles was 0.1 and declined gradually to a frequency of 29% when both alleles began at 0.9 (figure S2</w:t>
+        <w:t xml:space="preserve">In the absence of founder effects (founder proportion = 1.0), the frequency of positive clines peaked at 43% when the initial frequency of both dominant alleles was 0.1 and declined gradually to a frequency of 29% when both alleles began at 0.9 (figure </w:t>
+      </w:r>
+      <w:proofErr w:type="spellStart"/>
+      <w:r>
+        <w:rPr>
+          <w:rFonts w:ascii="Times New Roman" w:hAnsi="Times New Roman" w:cs="Times New Roman"/>
+        </w:rPr>
+        <w:t>S2</w:t>
       </w:r>
       <w:r>
         <w:rPr>
@@ -3636,6 +3885,7 @@
         </w:rPr>
         <w:t>d</w:t>
       </w:r>
+      <w:proofErr w:type="spellEnd"/>
       <w:r>
         <w:rPr>
           <w:rFonts w:ascii="Times New Roman" w:hAnsi="Times New Roman" w:cs="Times New Roman"/>
@@ -3652,7 +3902,14 @@
         <w:rPr>
           <w:rFonts w:ascii="Times New Roman" w:hAnsi="Times New Roman" w:cs="Times New Roman"/>
         </w:rPr>
-        <w:t>more common than negative clines, with the exception of when both dominant alleles were at high frequency (i.e. 0.9 figure S2</w:t>
+        <w:t xml:space="preserve">more common than negative clines, with the exception of when both dominant alleles were at high frequency (i.e. 0.9 figure </w:t>
+      </w:r>
+      <w:proofErr w:type="spellStart"/>
+      <w:r>
+        <w:rPr>
+          <w:rFonts w:ascii="Times New Roman" w:hAnsi="Times New Roman" w:cs="Times New Roman"/>
+        </w:rPr>
+        <w:t>S2</w:t>
       </w:r>
       <w:r>
         <w:rPr>
@@ -3661,11 +3918,19 @@
         </w:rPr>
         <w:t>e</w:t>
       </w:r>
-      <w:r>
-        <w:rPr>
-          <w:rFonts w:ascii="Times New Roman" w:hAnsi="Times New Roman" w:cs="Times New Roman"/>
-        </w:rPr>
-        <w:t>). When founder effects were strong (founding proportion = 0.01), positive clines were again more common than negative clines, but a substantial difference between the two only occurred when one dominant alleles was at high frequency or when both began at a frequency of 0.5 (figure S2</w:t>
+      <w:proofErr w:type="spellEnd"/>
+      <w:r>
+        <w:rPr>
+          <w:rFonts w:ascii="Times New Roman" w:hAnsi="Times New Roman" w:cs="Times New Roman"/>
+        </w:rPr>
+        <w:t xml:space="preserve">). When founder effects were strong (founding proportion = 0.01), positive clines were again more common than negative clines, but a substantial difference between the two only occurred when one dominant alleles was at high frequency or when both began at a frequency of 0.5 (figure </w:t>
+      </w:r>
+      <w:proofErr w:type="spellStart"/>
+      <w:r>
+        <w:rPr>
+          <w:rFonts w:ascii="Times New Roman" w:hAnsi="Times New Roman" w:cs="Times New Roman"/>
+        </w:rPr>
+        <w:t>S2</w:t>
       </w:r>
       <w:r>
         <w:rPr>
@@ -3674,6 +3939,7 @@
         </w:rPr>
         <w:t>f</w:t>
       </w:r>
+      <w:proofErr w:type="spellEnd"/>
       <w:r>
         <w:rPr>
           <w:rFonts w:ascii="Times New Roman" w:hAnsi="Times New Roman" w:cs="Times New Roman"/>
@@ -3715,14 +3981,23 @@
           <w:rFonts w:ascii="Times New Roman" w:hAnsi="Times New Roman" w:cs="Times New Roman"/>
           <w:u w:val="single"/>
         </w:rPr>
-        <w:t>Supplementary text S2: Modelling g</w:t>
-      </w:r>
+        <w:t xml:space="preserve">Supplementary text </w:t>
+      </w:r>
+      <w:proofErr w:type="spellStart"/>
       <w:r>
         <w:rPr>
           <w:rFonts w:ascii="Times New Roman" w:hAnsi="Times New Roman" w:cs="Times New Roman"/>
           <w:u w:val="single"/>
         </w:rPr>
-        <w:t>ene flow</w:t>
+        <w:t>S2</w:t>
+      </w:r>
+      <w:proofErr w:type="spellEnd"/>
+      <w:r>
+        <w:rPr>
+          <w:rFonts w:ascii="Times New Roman" w:hAnsi="Times New Roman" w:cs="Times New Roman"/>
+          <w:u w:val="single"/>
+        </w:rPr>
+        <w:t>: Modelling gene flow</w:t>
       </w:r>
     </w:p>
     <w:p>
@@ -3802,7 +4077,7 @@
         <w:rPr>
           <w:rFonts w:ascii="Times New Roman" w:hAnsi="Times New Roman" w:cs="Times New Roman"/>
         </w:rPr>
-        <w:instrText>ADDIN CSL_CITATION { "citationItems" : [ { "id" : "ITEM-1", "itemData" : { "DOI" : "Article", "ISBN" : "0016-6731", "ISSN" : "0016-6731", "PMID" : "17247074", "abstract" : "Study of statistical differences among local populations is an important line of attack on the evolutionary problem. While such differences can only rarely represent first steps toward speciation in the sense of the splitting of the species, they are important for the evolution of the species as a whole. They provide a possible basis for intergroup selection of genetic systems, a process that provides a more effective mechanism for adaptive advance of the species as a whole than does the mass selection which is all that can occur under panmixia.", "author" : [ { "dropping-particle" : "", "family" : "Wright", "given" : "Sewall", "non-dropping-particle" : "", "parse-names" : false, "suffix" : "" } ], "container-title" : "Genetics", "id" : "ITEM-1", "issue" : "2", "issued" : { "date-parts" : [ [ "1943" ] ] }, "page" : "114-138", "title" : "Isolation by Distance", "type" : "article-journal", "volume" : "28" }, "uris" : [ "http://www.mendeley.com/documents/?uuid=9f08b4ab-7a80-44c4-bd22-1d0188bb0be0" ] } ], "mendeley" : { "formattedCitation" : "[6]", "plainTextFormattedCitation" : "[6]", "previouslyFormattedCitation" : "[6]" }, "properties" : {  }, "schema" : "https://github.com/citation-style-language/schema/raw/master/csl-citation.json" }</w:instrText>
+        <w:instrText>ADDIN CSL_CITATION { "citationItems" : [ { "id" : "ITEM-1", "itemData" : { "DOI" : "Article", "ISBN" : "0016-6731", "ISSN" : "0016-6731", "PMID" : "17247074", "abstract" : "Study of statistical differences among local populations is an important line of attack on the evolutionary problem. While such differences can only rarely represent first steps toward speciation in the sense of the splitting of the species, they are important for the evolution of the species as a whole. They provide a possible basis for intergroup selection of genetic systems, a process that provides a more effective mechanism for adaptive advance of the species as a whole than does the mass selection which is all that can occur under panmixia.", "author" : [ { "dropping-particle" : "", "family" : "Wright", "given" : "Sewall", "non-dropping-particle" : "", "parse-names" : false, "suffix" : "" } ], "container-title" : "Genetics", "id" : "ITEM-1", "issue" : "2", "issued" : { "date-parts" : [ [ "1943" ] ] }, "page" : "114-138", "title" : "Isolation by Distance", "type" : "article-journal", "volume" : "28" }, "uris" : [ "http://www.mendeley.com/documents/?uuid=9f08b4ab-7a80-44c4-bd22-1d0188bb0be0" ] } ], "mendeley" : { "formattedCitation" : "[1]", "plainTextFormattedCitation" : "[1]", "previouslyFormattedCitation" : "[1]" }, "properties" : {  }, "schema" : "https://github.com/citation-style-language/schema/raw/master/csl-citation.json" }</w:instrText>
       </w:r>
       <w:r>
         <w:rPr>
@@ -3815,7 +4090,7 @@
           <w:rFonts w:ascii="Times New Roman" w:hAnsi="Times New Roman" w:cs="Times New Roman"/>
           <w:noProof/>
         </w:rPr>
-        <w:t>[6]</w:t>
+        <w:t>[1]</w:t>
       </w:r>
       <w:r>
         <w:rPr>
@@ -4660,7 +4935,21 @@
         <w:rPr>
           <w:rFonts w:ascii="Times New Roman" w:eastAsiaTheme="minorEastAsia" w:hAnsi="Times New Roman" w:cs="Times New Roman"/>
         </w:rPr>
-        <w:t xml:space="preserve">’s migrant pool, averaged across all other existing populations, respectively. </w:t>
+        <w:t>’s migrant po</w:t>
+      </w:r>
+      <w:proofErr w:type="spellStart"/>
+      <w:r>
+        <w:rPr>
+          <w:rFonts w:ascii="Times New Roman" w:eastAsiaTheme="minorEastAsia" w:hAnsi="Times New Roman" w:cs="Times New Roman"/>
+        </w:rPr>
+        <w:t>ol</w:t>
+      </w:r>
+      <w:proofErr w:type="spellEnd"/>
+      <w:r>
+        <w:rPr>
+          <w:rFonts w:ascii="Times New Roman" w:eastAsiaTheme="minorEastAsia" w:hAnsi="Times New Roman" w:cs="Times New Roman"/>
+        </w:rPr>
+        <w:t xml:space="preserve">, averaged across all other existing populations, respectively. </w:t>
       </w:r>
       <w:r>
         <w:rPr>
@@ -5626,7 +5915,23 @@
           <w:rFonts w:ascii="Times New Roman" w:hAnsi="Times New Roman" w:cs="Times New Roman"/>
           <w:u w:val="single"/>
         </w:rPr>
-        <w:t xml:space="preserve">Supplementary text S2: </w:t>
+        <w:t xml:space="preserve">Supplementary text </w:t>
+      </w:r>
+      <w:proofErr w:type="spellStart"/>
+      <w:r>
+        <w:rPr>
+          <w:rFonts w:ascii="Times New Roman" w:hAnsi="Times New Roman" w:cs="Times New Roman"/>
+          <w:u w:val="single"/>
+        </w:rPr>
+        <w:t>S2</w:t>
+      </w:r>
+      <w:proofErr w:type="spellEnd"/>
+      <w:r>
+        <w:rPr>
+          <w:rFonts w:ascii="Times New Roman" w:hAnsi="Times New Roman" w:cs="Times New Roman"/>
+          <w:u w:val="single"/>
+        </w:rPr>
+        <w:t xml:space="preserve">: </w:t>
       </w:r>
       <w:r>
         <w:rPr>
@@ -6015,6 +6320,7 @@
         </w:rPr>
         <w:t xml:space="preserve">In this equation, </w:t>
       </w:r>
+      <w:proofErr w:type="spellStart"/>
       <w:r>
         <w:rPr>
           <w:rFonts w:ascii="Times New Roman" w:hAnsi="Times New Roman" w:cs="Times New Roman"/>
@@ -6029,11 +6335,19 @@
         </w:rPr>
         <w:t>CYP79D15</w:t>
       </w:r>
-      <w:r>
-        <w:rPr>
-          <w:rFonts w:ascii="Times New Roman" w:hAnsi="Times New Roman" w:cs="Times New Roman"/>
-        </w:rPr>
-        <w:t>, q</w:t>
+      <w:proofErr w:type="spellEnd"/>
+      <w:r>
+        <w:rPr>
+          <w:rFonts w:ascii="Times New Roman" w:hAnsi="Times New Roman" w:cs="Times New Roman"/>
+        </w:rPr>
+        <w:t xml:space="preserve">, </w:t>
+      </w:r>
+      <w:proofErr w:type="spellStart"/>
+      <w:r>
+        <w:rPr>
+          <w:rFonts w:ascii="Times New Roman" w:hAnsi="Times New Roman" w:cs="Times New Roman"/>
+        </w:rPr>
+        <w:t>q</w:t>
       </w:r>
       <w:r>
         <w:rPr>
@@ -6043,11 +6357,19 @@
         </w:rPr>
         <w:t>CYP79D15</w:t>
       </w:r>
-      <w:r>
-        <w:rPr>
-          <w:rFonts w:ascii="Times New Roman" w:hAnsi="Times New Roman" w:cs="Times New Roman"/>
-        </w:rPr>
-        <w:t>, p</w:t>
+      <w:proofErr w:type="spellEnd"/>
+      <w:r>
+        <w:rPr>
+          <w:rFonts w:ascii="Times New Roman" w:hAnsi="Times New Roman" w:cs="Times New Roman"/>
+        </w:rPr>
+        <w:t xml:space="preserve">, </w:t>
+      </w:r>
+      <w:proofErr w:type="spellStart"/>
+      <w:r>
+        <w:rPr>
+          <w:rFonts w:ascii="Times New Roman" w:hAnsi="Times New Roman" w:cs="Times New Roman"/>
+        </w:rPr>
+        <w:t>p</w:t>
       </w:r>
       <w:r>
         <w:rPr>
@@ -6056,18 +6378,34 @@
         </w:rPr>
         <w:t>Li</w:t>
       </w:r>
-      <w:r>
-        <w:rPr>
-          <w:rFonts w:ascii="Times New Roman" w:hAnsi="Times New Roman" w:cs="Times New Roman"/>
-        </w:rPr>
-        <w:t>, and q</w:t>
+      <w:proofErr w:type="spellEnd"/>
+      <w:r>
+        <w:rPr>
+          <w:rFonts w:ascii="Times New Roman" w:hAnsi="Times New Roman" w:cs="Times New Roman"/>
+        </w:rPr>
+        <w:t xml:space="preserve">, and </w:t>
+      </w:r>
+      <w:proofErr w:type="spellStart"/>
+      <w:r>
+        <w:rPr>
+          <w:rFonts w:ascii="Times New Roman" w:hAnsi="Times New Roman" w:cs="Times New Roman"/>
+        </w:rPr>
+        <w:t>q</w:t>
       </w:r>
       <w:r>
         <w:rPr>
           <w:rFonts w:ascii="Times New Roman" w:hAnsi="Times New Roman" w:cs="Times New Roman"/>
           <w:vertAlign w:val="subscript"/>
         </w:rPr>
-        <w:t xml:space="preserve">Li </w:t>
+        <w:t>Li</w:t>
+      </w:r>
+      <w:proofErr w:type="spellEnd"/>
+      <w:r>
+        <w:rPr>
+          <w:rFonts w:ascii="Times New Roman" w:hAnsi="Times New Roman" w:cs="Times New Roman"/>
+          <w:vertAlign w:val="subscript"/>
+        </w:rPr>
+        <w:t xml:space="preserve"> </w:t>
       </w:r>
       <w:r>
         <w:rPr>
@@ -6484,13 +6822,7 @@
               <w:rPr>
                 <w:rFonts w:ascii="Cambria Math" w:hAnsi="Cambria Math" w:cs="Times New Roman"/>
               </w:rPr>
-              <m:t>12</m:t>
-            </m:r>
-            <m:r>
-              <w:rPr>
-                <w:rFonts w:ascii="Cambria Math" w:hAnsi="Cambria Math" w:cs="Times New Roman"/>
-              </w:rPr>
-              <m:t xml:space="preserve"> </m:t>
+              <m:t xml:space="preserve">12 </m:t>
             </m:r>
           </m:sub>
         </m:sSub>
@@ -6551,7 +6883,14 @@
         <w:rPr>
           <w:rFonts w:ascii="Times New Roman" w:hAnsi="Times New Roman" w:cs="Times New Roman"/>
         </w:rPr>
-        <w:t>Thus, r</w:t>
+        <w:t xml:space="preserve">Thus, </w:t>
+      </w:r>
+      <w:proofErr w:type="spellStart"/>
+      <w:r>
+        <w:rPr>
+          <w:rFonts w:ascii="Times New Roman" w:hAnsi="Times New Roman" w:cs="Times New Roman"/>
+        </w:rPr>
+        <w:t>r</w:t>
       </w:r>
       <w:r>
         <w:rPr>
@@ -6560,6 +6899,7 @@
         </w:rPr>
         <w:t>2</w:t>
       </w:r>
+      <w:proofErr w:type="spellEnd"/>
       <w:r>
         <w:rPr>
           <w:rFonts w:ascii="Times New Roman" w:hAnsi="Times New Roman" w:cs="Times New Roman"/>
@@ -6588,14 +6928,57 @@
         <w:rPr>
           <w:rFonts w:ascii="Times New Roman" w:hAnsi="Times New Roman" w:cs="Times New Roman"/>
         </w:rPr>
-        <w:t xml:space="preserve">equilibrium (i.e. independent of one another, </w:t>
+        <w:t>equilibrium (i.e. independent of one another,</w:t>
       </w:r>
       <w:r>
         <w:rPr>
           <w:rFonts w:ascii="Times New Roman" w:hAnsi="Times New Roman" w:cs="Times New Roman"/>
           <w:color w:val="FF0000"/>
         </w:rPr>
-        <w:t>REF</w:t>
+        <w:t xml:space="preserve"> </w:t>
+      </w:r>
+      <w:r>
+        <w:rPr>
+          <w:rFonts w:ascii="Times New Roman" w:hAnsi="Times New Roman" w:cs="Times New Roman"/>
+          <w:color w:val="000000" w:themeColor="text1"/>
+        </w:rPr>
+        <w:fldChar w:fldCharType="begin" w:fldLock="1"/>
+      </w:r>
+      <w:r>
+        <w:rPr>
+          <w:rFonts w:ascii="Times New Roman" w:hAnsi="Times New Roman" w:cs="Times New Roman"/>
+          <w:color w:val="000000" w:themeColor="text1"/>
+        </w:rPr>
+        <w:instrText>ADDIN CSL_CITATION { "citationItems" : [ { "id" : "ITEM-1", "itemData" : { "author" : [ { "dropping-particle" : "", "family" : "Hartl", "given" : "Daniel L", "non-dropping-particle" : "", "parse-names" : false, "suffix" : "" }, { "dropping-particle" : "", "family" : "Clark", "given" : "Andrew G", "non-dropping-particle" : "", "parse-names" : false, "suffix" : "" } ], "edition" : "Fourth", "editor" : [ { "dropping-particle" : "", "family" : "Sinauer", "given" : "Andrew D", "non-dropping-particle" : "", "parse-names" : false, "suffix" : "" } ], "id" : "ITEM-1", "issued" : { "date-parts" : [ [ "2007" ] ] }, "number-of-pages" : "652", "publisher" : "Sinauer Associates", "publisher-place" : "Sunderland, MA", "title" : "Principles of Population Genetics", "type" : "book" }, "uris" : [ "http://www.mendeley.com/documents/?uuid=42f89a6d-0df3-44b3-93a3-3b0ca8ac3747" ] } ], "mendeley" : { "formattedCitation" : "[2]", "plainTextFormattedCitation" : "[2]", "previouslyFormattedCitation" : "[2]" }, "properties" : {  }, "schema" : "https://github.com/citation-style-language/schema/raw/master/csl-citation.json" }</w:instrText>
+      </w:r>
+      <w:r>
+        <w:rPr>
+          <w:rFonts w:ascii="Times New Roman" w:hAnsi="Times New Roman" w:cs="Times New Roman"/>
+          <w:color w:val="000000" w:themeColor="text1"/>
+        </w:rPr>
+        <w:fldChar w:fldCharType="separate"/>
+      </w:r>
+      <w:r>
+        <w:rPr>
+          <w:rFonts w:ascii="Times New Roman" w:hAnsi="Times New Roman" w:cs="Times New Roman"/>
+          <w:noProof/>
+          <w:color w:val="000000" w:themeColor="text1"/>
+        </w:rPr>
+        <w:t>[2]</w:t>
+      </w:r>
+      <w:r>
+        <w:rPr>
+          <w:rFonts w:ascii="Times New Roman" w:hAnsi="Times New Roman" w:cs="Times New Roman"/>
+          <w:color w:val="000000" w:themeColor="text1"/>
+        </w:rPr>
+        <w:fldChar w:fldCharType="end"/>
+      </w:r>
+      <w:r>
+        <w:rPr>
+          <w:rFonts w:ascii="Times New Roman" w:hAnsi="Times New Roman" w:cs="Times New Roman"/>
+          <w:color w:val="000000" w:themeColor="text1"/>
+        </w:rPr>
+        <w:t xml:space="preserve"> pp. 81-85</w:t>
       </w:r>
       <w:r>
         <w:rPr>
@@ -6637,7 +7020,35 @@
         <w:rPr>
           <w:rFonts w:ascii="Times New Roman" w:hAnsi="Times New Roman" w:cs="Times New Roman"/>
         </w:rPr>
-        <w:t xml:space="preserve">s, allowing us to track the build-up of LD due to selection for cyanogenic and acyanogenic genotypes. </w:t>
+        <w:t>s, allowing us to track t</w:t>
+      </w:r>
+      <w:bookmarkStart w:id="0" w:name="_GoBack"/>
+      <w:r>
+        <w:rPr>
+          <w:rFonts w:ascii="Times New Roman" w:hAnsi="Times New Roman" w:cs="Times New Roman"/>
+        </w:rPr>
+        <w:t>h</w:t>
+      </w:r>
+      <w:bookmarkEnd w:id="0"/>
+      <w:r>
+        <w:rPr>
+          <w:rFonts w:ascii="Times New Roman" w:hAnsi="Times New Roman" w:cs="Times New Roman"/>
+        </w:rPr>
+        <w:t xml:space="preserve">e build-up of LD due to selection for cyanogenic and </w:t>
+      </w:r>
+      <w:proofErr w:type="spellStart"/>
+      <w:r>
+        <w:rPr>
+          <w:rFonts w:ascii="Times New Roman" w:hAnsi="Times New Roman" w:cs="Times New Roman"/>
+        </w:rPr>
+        <w:t>acyanogenic</w:t>
+      </w:r>
+      <w:proofErr w:type="spellEnd"/>
+      <w:r>
+        <w:rPr>
+          <w:rFonts w:ascii="Times New Roman" w:hAnsi="Times New Roman" w:cs="Times New Roman"/>
+        </w:rPr>
+        <w:t xml:space="preserve"> genotypes. </w:t>
       </w:r>
     </w:p>
     <w:p>
@@ -6662,20 +7073,43 @@
         <w:rPr>
           <w:rFonts w:ascii="Times New Roman" w:hAnsi="Times New Roman" w:cs="Times New Roman"/>
         </w:rPr>
-        <w:t xml:space="preserve"> over 500 generations (figure S2</w:t>
-      </w:r>
-      <w:r>
-        <w:rPr>
-          <w:rFonts w:ascii="Times New Roman" w:hAnsi="Times New Roman" w:cs="Times New Roman"/>
-        </w:rPr>
-        <w:t>). Even under strong selection (e.g. -0.1), r</w:t>
+        <w:t xml:space="preserve"> over 500 generations (figure </w:t>
+      </w:r>
+      <w:proofErr w:type="spellStart"/>
+      <w:r>
+        <w:rPr>
+          <w:rFonts w:ascii="Times New Roman" w:hAnsi="Times New Roman" w:cs="Times New Roman"/>
+        </w:rPr>
+        <w:t>S2</w:t>
+      </w:r>
+      <w:proofErr w:type="spellEnd"/>
+      <w:r>
+        <w:rPr>
+          <w:rFonts w:ascii="Times New Roman" w:hAnsi="Times New Roman" w:cs="Times New Roman"/>
+        </w:rPr>
+        <w:t xml:space="preserve">). Even under strong selection (e.g. -0.1), </w:t>
+      </w:r>
+      <w:proofErr w:type="spellStart"/>
+      <w:r>
+        <w:rPr>
+          <w:rFonts w:ascii="Times New Roman" w:hAnsi="Times New Roman" w:cs="Times New Roman"/>
+        </w:rPr>
+        <w:t>r</w:t>
       </w:r>
       <w:r>
         <w:rPr>
           <w:rFonts w:ascii="Times New Roman" w:hAnsi="Times New Roman" w:cs="Times New Roman"/>
           <w:vertAlign w:val="superscript"/>
         </w:rPr>
-        <w:t xml:space="preserve">2 </w:t>
+        <w:t>2</w:t>
+      </w:r>
+      <w:proofErr w:type="spellEnd"/>
+      <w:r>
+        <w:rPr>
+          <w:rFonts w:ascii="Times New Roman" w:hAnsi="Times New Roman" w:cs="Times New Roman"/>
+          <w:vertAlign w:val="superscript"/>
+        </w:rPr>
+        <w:t xml:space="preserve"> </w:t>
       </w:r>
       <w:r>
         <w:rPr>
@@ -6733,7 +7167,23 @@
           <w:u w:val="single"/>
         </w:rPr>
         <w:lastRenderedPageBreak/>
-        <w:t xml:space="preserve">Supplementary text S3: </w:t>
+        <w:t xml:space="preserve">Supplementary text </w:t>
+      </w:r>
+      <w:proofErr w:type="spellStart"/>
+      <w:r>
+        <w:rPr>
+          <w:rFonts w:ascii="Times New Roman" w:hAnsi="Times New Roman" w:cs="Times New Roman"/>
+          <w:u w:val="single"/>
+        </w:rPr>
+        <w:t>S3</w:t>
+      </w:r>
+      <w:proofErr w:type="spellEnd"/>
+      <w:r>
+        <w:rPr>
+          <w:rFonts w:ascii="Times New Roman" w:hAnsi="Times New Roman" w:cs="Times New Roman"/>
+          <w:u w:val="single"/>
+        </w:rPr>
+        <w:t xml:space="preserve">: </w:t>
       </w:r>
       <w:r>
         <w:rPr>
@@ -6802,7 +7252,21 @@
         <w:rPr>
           <w:rFonts w:ascii="Times New Roman" w:hAnsi="Times New Roman" w:cs="Times New Roman"/>
         </w:rPr>
-        <w:t xml:space="preserve">positive cyanogenesis clines. In the absence of founder events, increasing selection led to consistently stronger clines, independent of </w:t>
+        <w:t xml:space="preserve">positive </w:t>
+      </w:r>
+      <w:proofErr w:type="spellStart"/>
+      <w:r>
+        <w:rPr>
+          <w:rFonts w:ascii="Times New Roman" w:hAnsi="Times New Roman" w:cs="Times New Roman"/>
+        </w:rPr>
+        <w:t>cyanogenesis</w:t>
+      </w:r>
+      <w:proofErr w:type="spellEnd"/>
+      <w:r>
+        <w:rPr>
+          <w:rFonts w:ascii="Times New Roman" w:hAnsi="Times New Roman" w:cs="Times New Roman"/>
+        </w:rPr>
+        <w:t xml:space="preserve"> clines. In the absence of founder events, increasing selection led to consistently stronger clines, independent of </w:t>
       </w:r>
       <w:r>
         <w:rPr>
@@ -6814,7 +7278,14 @@
         <w:rPr>
           <w:rFonts w:ascii="Times New Roman" w:hAnsi="Times New Roman" w:cs="Times New Roman"/>
         </w:rPr>
-        <w:t xml:space="preserve"> (figure S3</w:t>
+        <w:t xml:space="preserve"> (figure </w:t>
+      </w:r>
+      <w:proofErr w:type="spellStart"/>
+      <w:r>
+        <w:rPr>
+          <w:rFonts w:ascii="Times New Roman" w:hAnsi="Times New Roman" w:cs="Times New Roman"/>
+        </w:rPr>
+        <w:t>S3</w:t>
       </w:r>
       <w:r>
         <w:rPr>
@@ -6823,6 +7294,7 @@
         </w:rPr>
         <w:t>a</w:t>
       </w:r>
+      <w:proofErr w:type="spellEnd"/>
       <w:r>
         <w:rPr>
           <w:rFonts w:ascii="Times New Roman" w:hAnsi="Times New Roman" w:cs="Times New Roman"/>
@@ -6852,7 +7324,14 @@
         <w:rPr>
           <w:rFonts w:ascii="Times New Roman" w:hAnsi="Times New Roman" w:cs="Times New Roman"/>
         </w:rPr>
-        <w:t>&lt; 0.025 (figure S3</w:t>
+        <w:t xml:space="preserve">&lt; 0.025 (figure </w:t>
+      </w:r>
+      <w:proofErr w:type="spellStart"/>
+      <w:r>
+        <w:rPr>
+          <w:rFonts w:ascii="Times New Roman" w:hAnsi="Times New Roman" w:cs="Times New Roman"/>
+        </w:rPr>
+        <w:t>S3</w:t>
       </w:r>
       <w:r>
         <w:rPr>
@@ -6861,6 +7340,7 @@
         </w:rPr>
         <w:t>b</w:t>
       </w:r>
+      <w:proofErr w:type="spellEnd"/>
       <w:r>
         <w:rPr>
           <w:rFonts w:ascii="Times New Roman" w:hAnsi="Times New Roman" w:cs="Times New Roman"/>
@@ -6890,7 +7370,14 @@
         <w:rPr>
           <w:rFonts w:ascii="Times New Roman" w:hAnsi="Times New Roman" w:cs="Times New Roman"/>
         </w:rPr>
-        <w:t xml:space="preserve"> which negative clines were formed by selection (figure 3</w:t>
+        <w:t xml:space="preserve"> which negative clines were formed by selection (figure </w:t>
+      </w:r>
+      <w:proofErr w:type="spellStart"/>
+      <w:r>
+        <w:rPr>
+          <w:rFonts w:ascii="Times New Roman" w:hAnsi="Times New Roman" w:cs="Times New Roman"/>
+        </w:rPr>
+        <w:t>3</w:t>
       </w:r>
       <w:r>
         <w:rPr>
@@ -6899,6 +7386,7 @@
         </w:rPr>
         <w:t>b</w:t>
       </w:r>
+      <w:proofErr w:type="spellEnd"/>
       <w:r>
         <w:rPr>
           <w:rFonts w:ascii="Times New Roman" w:hAnsi="Times New Roman" w:cs="Times New Roman"/>
@@ -7021,7 +7509,14 @@
         <w:rPr>
           <w:rFonts w:ascii="Times New Roman" w:hAnsi="Times New Roman" w:cs="Times New Roman"/>
         </w:rPr>
-        <w:t>, respectively (figure S3</w:t>
+        <w:t xml:space="preserve">, respectively (figure </w:t>
+      </w:r>
+      <w:proofErr w:type="spellStart"/>
+      <w:r>
+        <w:rPr>
+          <w:rFonts w:ascii="Times New Roman" w:hAnsi="Times New Roman" w:cs="Times New Roman"/>
+        </w:rPr>
+        <w:t>S3</w:t>
       </w:r>
       <w:r>
         <w:rPr>
@@ -7030,6 +7525,7 @@
         </w:rPr>
         <w:t>c</w:t>
       </w:r>
+      <w:proofErr w:type="spellEnd"/>
       <w:r>
         <w:rPr>
           <w:rFonts w:ascii="Times New Roman" w:hAnsi="Times New Roman" w:cs="Times New Roman"/>
@@ -7078,7 +7574,21 @@
           <w:rFonts w:ascii="Times New Roman" w:hAnsi="Times New Roman" w:cs="Times New Roman"/>
         </w:rPr>
         <w:tab/>
-        <w:t>Serial founder events also influenced the extent to which selection generated positive and negative cyanogenesis clines. In the absence of founder events</w:t>
+        <w:t xml:space="preserve">Serial founder events also influenced the extent to which selection generated positive and negative </w:t>
+      </w:r>
+      <w:proofErr w:type="spellStart"/>
+      <w:r>
+        <w:rPr>
+          <w:rFonts w:ascii="Times New Roman" w:hAnsi="Times New Roman" w:cs="Times New Roman"/>
+        </w:rPr>
+        <w:t>cyanogenesis</w:t>
+      </w:r>
+      <w:proofErr w:type="spellEnd"/>
+      <w:r>
+        <w:rPr>
+          <w:rFonts w:ascii="Times New Roman" w:hAnsi="Times New Roman" w:cs="Times New Roman"/>
+        </w:rPr>
+        <w:t xml:space="preserve"> clines. In the absence of founder events</w:t>
       </w:r>
       <w:r>
         <w:rPr>
@@ -7090,7 +7600,14 @@
         <w:rPr>
           <w:rFonts w:ascii="Times New Roman" w:hAnsi="Times New Roman" w:cs="Times New Roman"/>
         </w:rPr>
-        <w:t xml:space="preserve"> and when selection is less than 0.005, both positive and negative clines occur with approximately 30% frequency (figure S3</w:t>
+        <w:t xml:space="preserve"> and when selection is less than 0.005, both positive and negative clines occur with approximately 30% frequency (figure </w:t>
+      </w:r>
+      <w:proofErr w:type="spellStart"/>
+      <w:r>
+        <w:rPr>
+          <w:rFonts w:ascii="Times New Roman" w:hAnsi="Times New Roman" w:cs="Times New Roman"/>
+        </w:rPr>
+        <w:t>S3</w:t>
       </w:r>
       <w:r>
         <w:rPr>
@@ -7099,6 +7616,7 @@
         </w:rPr>
         <w:t>d</w:t>
       </w:r>
+      <w:proofErr w:type="spellEnd"/>
       <w:r>
         <w:rPr>
           <w:rFonts w:ascii="Times New Roman" w:hAnsi="Times New Roman" w:cs="Times New Roman"/>
@@ -7128,7 +7646,14 @@
         <w:rPr>
           <w:rFonts w:ascii="Times New Roman" w:hAnsi="Times New Roman" w:cs="Times New Roman"/>
         </w:rPr>
-        <w:t>negative clines declines to 0% (figure S3</w:t>
+        <w:t xml:space="preserve">negative clines declines to 0% (figure </w:t>
+      </w:r>
+      <w:proofErr w:type="spellStart"/>
+      <w:r>
+        <w:rPr>
+          <w:rFonts w:ascii="Times New Roman" w:hAnsi="Times New Roman" w:cs="Times New Roman"/>
+        </w:rPr>
+        <w:t>S3</w:t>
       </w:r>
       <w:r>
         <w:rPr>
@@ -7137,6 +7662,7 @@
         </w:rPr>
         <w:t>d</w:t>
       </w:r>
+      <w:proofErr w:type="spellEnd"/>
       <w:r>
         <w:rPr>
           <w:rFonts w:ascii="Times New Roman" w:hAnsi="Times New Roman" w:cs="Times New Roman"/>
@@ -7173,7 +7699,14 @@
         <w:rPr>
           <w:rFonts w:ascii="Times New Roman" w:hAnsi="Times New Roman" w:cs="Times New Roman"/>
         </w:rPr>
-        <w:t xml:space="preserve"> ≥ 0.1, both positive and negative clines occur at less than 10% frequency (figure S3</w:t>
+        <w:t xml:space="preserve"> ≥ 0.1, both positive and negative clines occur at less than 10% frequency (figure </w:t>
+      </w:r>
+      <w:proofErr w:type="spellStart"/>
+      <w:r>
+        <w:rPr>
+          <w:rFonts w:ascii="Times New Roman" w:hAnsi="Times New Roman" w:cs="Times New Roman"/>
+        </w:rPr>
+        <w:t>S3</w:t>
       </w:r>
       <w:r>
         <w:rPr>
@@ -7182,6 +7715,7 @@
         </w:rPr>
         <w:t>e</w:t>
       </w:r>
+      <w:proofErr w:type="spellEnd"/>
       <w:r>
         <w:rPr>
           <w:rFonts w:ascii="Times New Roman" w:hAnsi="Times New Roman" w:cs="Times New Roman"/>
@@ -7230,7 +7764,14 @@
         <w:rPr>
           <w:rFonts w:ascii="Times New Roman" w:hAnsi="Times New Roman" w:cs="Times New Roman"/>
         </w:rPr>
-        <w:t>figure S3</w:t>
+        <w:t xml:space="preserve">figure </w:t>
+      </w:r>
+      <w:proofErr w:type="spellStart"/>
+      <w:r>
+        <w:rPr>
+          <w:rFonts w:ascii="Times New Roman" w:hAnsi="Times New Roman" w:cs="Times New Roman"/>
+        </w:rPr>
+        <w:t>S3</w:t>
       </w:r>
       <w:r>
         <w:rPr>
@@ -7239,6 +7780,7 @@
         </w:rPr>
         <w:t>f</w:t>
       </w:r>
+      <w:proofErr w:type="spellEnd"/>
       <w:r>
         <w:rPr>
           <w:rFonts w:ascii="Times New Roman" w:hAnsi="Times New Roman" w:cs="Times New Roman"/>
@@ -7281,7 +7823,14 @@
         <w:rPr>
           <w:rFonts w:ascii="Times New Roman" w:hAnsi="Times New Roman" w:cs="Times New Roman"/>
         </w:rPr>
-        <w:t>≥ 0.005 (figure S3</w:t>
+        <w:t xml:space="preserve">≥ 0.005 (figure </w:t>
+      </w:r>
+      <w:proofErr w:type="spellStart"/>
+      <w:r>
+        <w:rPr>
+          <w:rFonts w:ascii="Times New Roman" w:hAnsi="Times New Roman" w:cs="Times New Roman"/>
+        </w:rPr>
+        <w:t>S3</w:t>
       </w:r>
       <w:r>
         <w:rPr>
@@ -7290,6 +7839,7 @@
         </w:rPr>
         <w:t>f</w:t>
       </w:r>
+      <w:proofErr w:type="spellEnd"/>
       <w:r>
         <w:rPr>
           <w:rFonts w:ascii="Times New Roman" w:hAnsi="Times New Roman" w:cs="Times New Roman"/>
@@ -7333,7 +7883,23 @@
           <w:u w:val="single"/>
         </w:rPr>
         <w:lastRenderedPageBreak/>
-        <w:t xml:space="preserve">Supplementary text S4: </w:t>
+        <w:t xml:space="preserve">Supplementary text </w:t>
+      </w:r>
+      <w:proofErr w:type="spellStart"/>
+      <w:r>
+        <w:rPr>
+          <w:rFonts w:ascii="Times New Roman" w:hAnsi="Times New Roman" w:cs="Times New Roman"/>
+          <w:u w:val="single"/>
+        </w:rPr>
+        <w:t>S4</w:t>
+      </w:r>
+      <w:proofErr w:type="spellEnd"/>
+      <w:r>
+        <w:rPr>
+          <w:rFonts w:ascii="Times New Roman" w:hAnsi="Times New Roman" w:cs="Times New Roman"/>
+          <w:u w:val="single"/>
+        </w:rPr>
+        <w:t xml:space="preserve">: </w:t>
       </w:r>
       <w:r>
         <w:rPr>
@@ -7412,7 +7978,14 @@
         <w:rPr>
           <w:rFonts w:ascii="Times New Roman" w:hAnsi="Times New Roman" w:cs="Times New Roman"/>
         </w:rPr>
-        <w:t>differences in the mean strength of clines across varying levels of gene flow remain consistent, independent of generation (figure S4</w:t>
+        <w:t xml:space="preserve">differences in the mean strength of clines across varying levels of gene flow remain consistent, independent of generation (figure </w:t>
+      </w:r>
+      <w:proofErr w:type="spellStart"/>
+      <w:r>
+        <w:rPr>
+          <w:rFonts w:ascii="Times New Roman" w:hAnsi="Times New Roman" w:cs="Times New Roman"/>
+        </w:rPr>
+        <w:t>S4</w:t>
       </w:r>
       <w:r>
         <w:rPr>
@@ -7421,6 +7994,7 @@
         </w:rPr>
         <w:t>a</w:t>
       </w:r>
+      <w:proofErr w:type="spellEnd"/>
       <w:r>
         <w:rPr>
           <w:rFonts w:ascii="Times New Roman" w:hAnsi="Times New Roman" w:cs="Times New Roman"/>
@@ -7443,7 +8017,14 @@
         <w:rPr>
           <w:rFonts w:ascii="Times New Roman" w:hAnsi="Times New Roman" w:cs="Times New Roman"/>
         </w:rPr>
-        <w:t>, resulting in weaker clines at generation 500 than is evident at generation 250 (figure S4</w:t>
+        <w:t xml:space="preserve">, resulting in weaker clines at generation 500 than is evident at generation 250 (figure </w:t>
+      </w:r>
+      <w:proofErr w:type="spellStart"/>
+      <w:r>
+        <w:rPr>
+          <w:rFonts w:ascii="Times New Roman" w:hAnsi="Times New Roman" w:cs="Times New Roman"/>
+        </w:rPr>
+        <w:t>S4</w:t>
       </w:r>
       <w:r>
         <w:rPr>
@@ -7452,11 +8033,19 @@
         </w:rPr>
         <w:t>a</w:t>
       </w:r>
-      <w:r>
-        <w:rPr>
-          <w:rFonts w:ascii="Times New Roman" w:hAnsi="Times New Roman" w:cs="Times New Roman"/>
-        </w:rPr>
-        <w:t>). Nonetheless, this has no effects on our interpretation that increasing the amount of gene flow reduces the mean strength of clines (see main text figure 4</w:t>
+      <w:proofErr w:type="spellEnd"/>
+      <w:r>
+        <w:rPr>
+          <w:rFonts w:ascii="Times New Roman" w:hAnsi="Times New Roman" w:cs="Times New Roman"/>
+        </w:rPr>
+        <w:t xml:space="preserve">). Nonetheless, this has no effects on our interpretation that increasing the amount of gene flow reduces the mean strength of clines (see main text figure </w:t>
+      </w:r>
+      <w:proofErr w:type="spellStart"/>
+      <w:r>
+        <w:rPr>
+          <w:rFonts w:ascii="Times New Roman" w:hAnsi="Times New Roman" w:cs="Times New Roman"/>
+        </w:rPr>
+        <w:t>4</w:t>
       </w:r>
       <w:r>
         <w:rPr>
@@ -7465,11 +8054,19 @@
         </w:rPr>
         <w:t>b</w:t>
       </w:r>
-      <w:r>
-        <w:rPr>
-          <w:rFonts w:ascii="Times New Roman" w:hAnsi="Times New Roman" w:cs="Times New Roman"/>
-        </w:rPr>
-        <w:t>). Similarly, differences in the proportion of significantly positive clines remain qualitatively similar across generations (figure S4</w:t>
+      <w:proofErr w:type="spellEnd"/>
+      <w:r>
+        <w:rPr>
+          <w:rFonts w:ascii="Times New Roman" w:hAnsi="Times New Roman" w:cs="Times New Roman"/>
+        </w:rPr>
+        <w:t xml:space="preserve">). Similarly, differences in the proportion of significantly positive clines remain qualitatively similar across generations (figure </w:t>
+      </w:r>
+      <w:proofErr w:type="spellStart"/>
+      <w:r>
+        <w:rPr>
+          <w:rFonts w:ascii="Times New Roman" w:hAnsi="Times New Roman" w:cs="Times New Roman"/>
+        </w:rPr>
+        <w:t>S4</w:t>
       </w:r>
       <w:r>
         <w:rPr>
@@ -7478,11 +8075,26 @@
         </w:rPr>
         <w:t>b</w:t>
       </w:r>
-      <w:r>
-        <w:rPr>
-          <w:rFonts w:ascii="Times New Roman" w:hAnsi="Times New Roman" w:cs="Times New Roman"/>
-        </w:rPr>
-        <w:t xml:space="preserve">). Therefore, the generation chosen for analysis has no influence on our ability to interpret the role of migration in influencing the formation and strength of cyanogenesis clines formed via drift. </w:t>
+      <w:proofErr w:type="spellEnd"/>
+      <w:r>
+        <w:rPr>
+          <w:rFonts w:ascii="Times New Roman" w:hAnsi="Times New Roman" w:cs="Times New Roman"/>
+        </w:rPr>
+        <w:t xml:space="preserve">). Therefore, the generation chosen for analysis has no influence on our ability to interpret the role of migration in influencing the formation and strength of </w:t>
+      </w:r>
+      <w:proofErr w:type="spellStart"/>
+      <w:r>
+        <w:rPr>
+          <w:rFonts w:ascii="Times New Roman" w:hAnsi="Times New Roman" w:cs="Times New Roman"/>
+        </w:rPr>
+        <w:t>cyanogenesis</w:t>
+      </w:r>
+      <w:proofErr w:type="spellEnd"/>
+      <w:r>
+        <w:rPr>
+          <w:rFonts w:ascii="Times New Roman" w:hAnsi="Times New Roman" w:cs="Times New Roman"/>
+        </w:rPr>
+        <w:t xml:space="preserve"> clines formed via drift. </w:t>
       </w:r>
     </w:p>
     <w:p>
@@ -7521,14 +8133,46 @@
           <w:u w:val="single"/>
         </w:rPr>
         <w:lastRenderedPageBreak/>
-        <w:t xml:space="preserve">Supplementary text S5: </w:t>
-      </w:r>
+        <w:t xml:space="preserve">Supplementary text </w:t>
+      </w:r>
+      <w:proofErr w:type="spellStart"/>
       <w:r>
         <w:rPr>
           <w:rFonts w:ascii="Times New Roman" w:hAnsi="Times New Roman" w:cs="Times New Roman"/>
           <w:u w:val="single"/>
         </w:rPr>
-        <w:t>Comparison of simulated slopes to standardized slopes for cyanogenesis clines observed across urban-rural gradients</w:t>
+        <w:t>S5</w:t>
+      </w:r>
+      <w:proofErr w:type="spellEnd"/>
+      <w:r>
+        <w:rPr>
+          <w:rFonts w:ascii="Times New Roman" w:hAnsi="Times New Roman" w:cs="Times New Roman"/>
+          <w:u w:val="single"/>
+        </w:rPr>
+        <w:t xml:space="preserve">: </w:t>
+      </w:r>
+      <w:r>
+        <w:rPr>
+          <w:rFonts w:ascii="Times New Roman" w:hAnsi="Times New Roman" w:cs="Times New Roman"/>
+          <w:u w:val="single"/>
+        </w:rPr>
+        <w:t xml:space="preserve">Comparison of simulated slopes to standardized slopes for </w:t>
+      </w:r>
+      <w:proofErr w:type="spellStart"/>
+      <w:r>
+        <w:rPr>
+          <w:rFonts w:ascii="Times New Roman" w:hAnsi="Times New Roman" w:cs="Times New Roman"/>
+          <w:u w:val="single"/>
+        </w:rPr>
+        <w:t>cyanogenesis</w:t>
+      </w:r>
+      <w:proofErr w:type="spellEnd"/>
+      <w:r>
+        <w:rPr>
+          <w:rFonts w:ascii="Times New Roman" w:hAnsi="Times New Roman" w:cs="Times New Roman"/>
+          <w:u w:val="single"/>
+        </w:rPr>
+        <w:t xml:space="preserve"> clines observed across urban-rural gradients</w:t>
       </w:r>
     </w:p>
     <w:p>
@@ -7580,7 +8224,7 @@
         <w:rPr>
           <w:rFonts w:ascii="Times New Roman" w:hAnsi="Times New Roman" w:cs="Times New Roman"/>
         </w:rPr>
-        <w:instrText>ADDIN CSL_CITATION { "citationItems" : [ { "id" : "ITEM-1", "itemData" : { "DOI" : "10.1111/j.1574-6941.2012.01443.x", "ISBN" : "0031206905", "ISSN" : "0962-8452", "author" : [ { "dropping-particle" : "", "family" : "Thompson", "given" : "Ken A", "non-dropping-particle" : "", "parse-names" : false, "suffix" : "" }, { "dropping-particle" : "", "family" : "Renaudin", "given" : "Marie", "non-dropping-particle" : "", "parse-names" : false, "suffix" : "" }, { "dropping-particle" : "", "family" : "Johnson", "given" : "Marc T J", "non-dropping-particle" : "", "parse-names" : false, "suffix" : "" } ], "container-title" : "Proceedings of the Royal Society B: Biological Sciences", "id" : "ITEM-1", "issued" : { "date-parts" : [ [ "2016" ] ] }, "page" : "20162180", "title" : "Urbanization drives parallel adaptive clines in plant populations", "type" : "article-journal", "volume" : "283" }, "uris" : [ "http://www.mendeley.com/documents/?uuid=44385f2f-37c0-4179-a144-8e096ff0efa9" ] } ], "mendeley" : { "formattedCitation" : "[1]", "plainTextFormattedCitation" : "[1]", "previouslyFormattedCitation" : "[1]" }, "properties" : {  }, "schema" : "https://github.com/citation-style-language/schema/raw/master/csl-citation.json" }</w:instrText>
+        <w:instrText>ADDIN CSL_CITATION { "citationItems" : [ { "id" : "ITEM-1", "itemData" : { "DOI" : "10.1111/j.1574-6941.2012.01443.x", "ISBN" : "0031206905", "ISSN" : "0962-8452", "author" : [ { "dropping-particle" : "", "family" : "Thompson", "given" : "Ken A", "non-dropping-particle" : "", "parse-names" : false, "suffix" : "" }, { "dropping-particle" : "", "family" : "Renaudin", "given" : "Marie", "non-dropping-particle" : "", "parse-names" : false, "suffix" : "" }, { "dropping-particle" : "", "family" : "Johnson", "given" : "Marc T J", "non-dropping-particle" : "", "parse-names" : false, "suffix" : "" } ], "container-title" : "Proceedings of the Royal Society B: Biological Sciences", "id" : "ITEM-1", "issued" : { "date-parts" : [ [ "2016" ] ] }, "page" : "20162180", "title" : "Urbanization drives parallel adaptive clines in plant populations", "type" : "article-journal", "volume" : "283" }, "uris" : [ "http://www.mendeley.com/documents/?uuid=44385f2f-37c0-4179-a144-8e096ff0efa9" ] } ], "mendeley" : { "formattedCitation" : "[3]", "plainTextFormattedCitation" : "[3]", "previouslyFormattedCitation" : "[3]" }, "properties" : {  }, "schema" : "https://github.com/citation-style-language/schema/raw/master/csl-citation.json" }</w:instrText>
       </w:r>
       <w:r>
         <w:rPr>
@@ -7593,7 +8237,7 @@
           <w:rFonts w:ascii="Times New Roman" w:hAnsi="Times New Roman" w:cs="Times New Roman"/>
           <w:noProof/>
         </w:rPr>
-        <w:t>[1]</w:t>
+        <w:t>[3]</w:t>
       </w:r>
       <w:r>
         <w:rPr>
@@ -7617,7 +8261,7 @@
         <w:rPr>
           <w:rFonts w:ascii="Times New Roman" w:hAnsi="Times New Roman" w:cs="Times New Roman"/>
         </w:rPr>
-        <w:instrText>ADDIN CSL_CITATION { "citationItems" : [ { "id" : "ITEM-1", "itemData" : { "author" : [ { "dropping-particle" : "", "family" : "Johnson", "given" : "Marc T J", "non-dropping-particle" : "", "parse-names" : false, "suffix" : "" }, { "dropping-particle" : "", "family" : "Prashad", "given" : "Cindy", "non-dropping-particle" : "", "parse-names" : false, "suffix" : "" }, { "dropping-particle" : "", "family" : "Nelson", "given" : "Amanda", "non-dropping-particle" : "", "parse-names" : false, "suffix" : "" }, { "dropping-particle" : "", "family" : "Lavoignat", "given" : "Melanie", "non-dropping-particle" : "", "parse-names" : false, "suffix" : "" }, { "dropping-particle" : "", "family" : "Saini", "given" : "Hargurdeep", "non-dropping-particle" : "", "parse-names" : false, "suffix" : "" } ], "container-title" : "Proceedings of the Royal Society B: Biological Sciences", "id" : "ITEM-1", "issued" : { "date-parts" : [ [ "2018" ] ] }, "title" : "Contrasting the effects of natural selection, genetic drift and gene flow on urban evolution in white clover (&lt;i&gt;Trifolium repens&lt;i/&gt;)", "type" : "article-journal" }, "uris" : [ "http://www.mendeley.com/documents/?uuid=c77999fd-09c0-4ff2-9ad8-2bf987f7100b" ] } ], "mendeley" : { "formattedCitation" : "[2]", "plainTextFormattedCitation" : "[2]", "previouslyFormattedCitation" : "[2]" }, "properties" : {  }, "schema" : "https://github.com/citation-style-language/schema/raw/master/csl-citation.json" }</w:instrText>
+        <w:instrText>ADDIN CSL_CITATION { "citationItems" : [ { "id" : "ITEM-1", "itemData" : { "author" : [ { "dropping-particle" : "", "family" : "Johnson", "given" : "Marc T J", "non-dropping-particle" : "", "parse-names" : false, "suffix" : "" }, { "dropping-particle" : "", "family" : "Prashad", "given" : "Cindy", "non-dropping-particle" : "", "parse-names" : false, "suffix" : "" }, { "dropping-particle" : "", "family" : "Nelson", "given" : "Amanda", "non-dropping-particle" : "", "parse-names" : false, "suffix" : "" }, { "dropping-particle" : "", "family" : "Lavoignat", "given" : "Melanie", "non-dropping-particle" : "", "parse-names" : false, "suffix" : "" }, { "dropping-particle" : "", "family" : "Saini", "given" : "Hargurdeep", "non-dropping-particle" : "", "parse-names" : false, "suffix" : "" } ], "container-title" : "Proceedings of the Royal Society B: Biological Sciences", "id" : "ITEM-1", "issued" : { "date-parts" : [ [ "2018" ] ] }, "title" : "Contrasting the effects of natural selection, genetic drift and gene flow on urban evolution in white clover (&lt;i&gt;Trifolium repens&lt;i/&gt;)", "type" : "article-journal" }, "uris" : [ "http://www.mendeley.com/documents/?uuid=c77999fd-09c0-4ff2-9ad8-2bf987f7100b" ] } ], "mendeley" : { "formattedCitation" : "[4]", "plainTextFormattedCitation" : "[4]", "previouslyFormattedCitation" : "[4]" }, "properties" : {  }, "schema" : "https://github.com/citation-style-language/schema/raw/master/csl-citation.json" }</w:instrText>
       </w:r>
       <w:r>
         <w:rPr>
@@ -7630,7 +8274,7 @@
           <w:rFonts w:ascii="Times New Roman" w:hAnsi="Times New Roman" w:cs="Times New Roman"/>
           <w:noProof/>
         </w:rPr>
-        <w:t>[2]</w:t>
+        <w:t>[4]</w:t>
       </w:r>
       <w:r>
         <w:rPr>
@@ -7700,7 +8344,14 @@
         <w:rPr>
           <w:rFonts w:ascii="Times New Roman" w:hAnsi="Times New Roman" w:cs="Times New Roman"/>
         </w:rPr>
-        <w:t xml:space="preserve"> &lt; 0.81, figure S5</w:t>
+        <w:t xml:space="preserve"> &lt; 0.81, figure </w:t>
+      </w:r>
+      <w:proofErr w:type="spellStart"/>
+      <w:r>
+        <w:rPr>
+          <w:rFonts w:ascii="Times New Roman" w:hAnsi="Times New Roman" w:cs="Times New Roman"/>
+        </w:rPr>
+        <w:t>S5</w:t>
       </w:r>
       <w:r>
         <w:rPr>
@@ -7709,11 +8360,19 @@
         </w:rPr>
         <w:t>a</w:t>
       </w:r>
-      <w:r>
-        <w:rPr>
-          <w:rFonts w:ascii="Times New Roman" w:hAnsi="Times New Roman" w:cs="Times New Roman"/>
-        </w:rPr>
-        <w:t>). Increasing the amount of gene flow or decreasing the strength of the gradient in drift reduced the maximum strength of clines (figure S5</w:t>
+      <w:proofErr w:type="spellEnd"/>
+      <w:r>
+        <w:rPr>
+          <w:rFonts w:ascii="Times New Roman" w:hAnsi="Times New Roman" w:cs="Times New Roman"/>
+        </w:rPr>
+        <w:t xml:space="preserve">). Increasing the amount of gene flow or decreasing the strength of the gradient in drift reduced the maximum strength of clines (figure </w:t>
+      </w:r>
+      <w:proofErr w:type="spellStart"/>
+      <w:r>
+        <w:rPr>
+          <w:rFonts w:ascii="Times New Roman" w:hAnsi="Times New Roman" w:cs="Times New Roman"/>
+        </w:rPr>
+        <w:t>S5</w:t>
       </w:r>
       <w:r>
         <w:rPr>
@@ -7722,11 +8381,19 @@
         </w:rPr>
         <w:t>b</w:t>
       </w:r>
-      <w:r>
-        <w:rPr>
-          <w:rFonts w:ascii="Times New Roman" w:hAnsi="Times New Roman" w:cs="Times New Roman"/>
-        </w:rPr>
-        <w:t xml:space="preserve"> through S5</w:t>
+      <w:proofErr w:type="spellEnd"/>
+      <w:r>
+        <w:rPr>
+          <w:rFonts w:ascii="Times New Roman" w:hAnsi="Times New Roman" w:cs="Times New Roman"/>
+        </w:rPr>
+        <w:t xml:space="preserve"> through </w:t>
+      </w:r>
+      <w:proofErr w:type="spellStart"/>
+      <w:r>
+        <w:rPr>
+          <w:rFonts w:ascii="Times New Roman" w:hAnsi="Times New Roman" w:cs="Times New Roman"/>
+        </w:rPr>
+        <w:t>S5</w:t>
       </w:r>
       <w:r>
         <w:rPr>
@@ -7735,6 +8402,7 @@
         </w:rPr>
         <w:t>d</w:t>
       </w:r>
+      <w:proofErr w:type="spellEnd"/>
       <w:r>
         <w:rPr>
           <w:rFonts w:ascii="Times New Roman" w:hAnsi="Times New Roman" w:cs="Times New Roman"/>
@@ -7752,7 +8420,14 @@
         <w:rPr>
           <w:rFonts w:ascii="Times New Roman" w:hAnsi="Times New Roman" w:cs="Times New Roman"/>
         </w:rPr>
-        <w:t xml:space="preserve"> &lt; 0.27, figure S5</w:t>
+        <w:t xml:space="preserve"> &lt; 0.27, figure </w:t>
+      </w:r>
+      <w:proofErr w:type="spellStart"/>
+      <w:r>
+        <w:rPr>
+          <w:rFonts w:ascii="Times New Roman" w:hAnsi="Times New Roman" w:cs="Times New Roman"/>
+        </w:rPr>
+        <w:t>S5</w:t>
       </w:r>
       <w:r>
         <w:rPr>
@@ -7761,11 +8436,19 @@
         </w:rPr>
         <w:t>d</w:t>
       </w:r>
-      <w:r>
-        <w:rPr>
-          <w:rFonts w:ascii="Times New Roman" w:hAnsi="Times New Roman" w:cs="Times New Roman"/>
-        </w:rPr>
-        <w:t>). The strength of observed clines ranged from –0.08 to 0.3 (figure S5</w:t>
+      <w:proofErr w:type="spellEnd"/>
+      <w:r>
+        <w:rPr>
+          <w:rFonts w:ascii="Times New Roman" w:hAnsi="Times New Roman" w:cs="Times New Roman"/>
+        </w:rPr>
+        <w:t xml:space="preserve">). The strength of observed clines ranged from –0.08 to 0.3 (figure </w:t>
+      </w:r>
+      <w:proofErr w:type="spellStart"/>
+      <w:r>
+        <w:rPr>
+          <w:rFonts w:ascii="Times New Roman" w:hAnsi="Times New Roman" w:cs="Times New Roman"/>
+        </w:rPr>
+        <w:t>S5</w:t>
       </w:r>
       <w:r>
         <w:rPr>
@@ -7774,6 +8457,7 @@
         </w:rPr>
         <w:t>e</w:t>
       </w:r>
+      <w:proofErr w:type="spellEnd"/>
       <w:r>
         <w:rPr>
           <w:rFonts w:ascii="Times New Roman" w:hAnsi="Times New Roman" w:cs="Times New Roman"/>
@@ -7855,6 +8539,11 @@
         <w:docPartUnique/>
       </w:docPartObj>
     </w:sdtPr>
+    <w:sdtEndPr>
+      <w:rPr>
+        <w:rStyle w:val="PageNumber"/>
+      </w:rPr>
+    </w:sdtEndPr>
     <w:sdtContent>
       <w:p>
         <w:pPr>
@@ -7906,6 +8595,11 @@
         <w:docPartUnique/>
       </w:docPartObj>
     </w:sdtPr>
+    <w:sdtEndPr>
+      <w:rPr>
+        <w:rStyle w:val="PageNumber"/>
+      </w:rPr>
+    </w:sdtEndPr>
     <w:sdtContent>
       <w:p>
         <w:pPr>
@@ -8495,6 +9189,7 @@
   <w:style w:type="character" w:default="1" w:styleId="DefaultParagraphFont">
     <w:name w:val="Default Paragraph Font"/>
     <w:uiPriority w:val="1"/>
+    <w:semiHidden/>
     <w:unhideWhenUsed/>
   </w:style>
   <w:style w:type="table" w:default="1" w:styleId="TableNormal">
@@ -8671,544 +9366,6 @@
     </w:rPr>
   </w:style>
 </w:styles>
-</file>
-
-<file path=word/glossary/document.xml><?xml version="1.0" encoding="utf-8"?>
-<w:glossaryDocument xmlns:wpc="http://schemas.microsoft.com/office/word/2010/wordprocessingCanvas" xmlns:cx="http://schemas.microsoft.com/office/drawing/2014/chartex" xmlns:cx1="http://schemas.microsoft.com/office/drawing/2015/9/8/chartex" xmlns:cx2="http://schemas.microsoft.com/office/drawing/2015/10/21/chartex" xmlns:cx3="http://schemas.microsoft.com/office/drawing/2016/5/9/chartex" xmlns:cx4="http://schemas.microsoft.com/office/drawing/2016/5/10/chartex" xmlns:cx5="http://schemas.microsoft.com/office/drawing/2016/5/11/chartex" xmlns:cx6="http://schemas.microsoft.com/office/drawing/2016/5/12/chartex" xmlns:cx7="http://schemas.microsoft.com/office/drawing/2016/5/13/chartex" xmlns:cx8="http://schemas.microsoft.com/office/drawing/2016/5/14/chartex" xmlns:mc="http://schemas.openxmlformats.org/markup-compatibility/2006" xmlns:aink="http://schemas.microsoft.com/office/drawing/2016/ink" xmlns:am3d="http://schemas.microsoft.com/office/drawing/2017/model3d" xmlns:o="urn:schemas-microsoft-com:office:office" xmlns:r="http://schemas.openxmlformats.org/officeDocument/2006/relationships" xmlns:m="http://schemas.openxmlformats.org/officeDocument/2006/math" xmlns:v="urn:schemas-microsoft-com:vml" xmlns:wp14="http://schemas.microsoft.com/office/word/2010/wordprocessingDrawing" xmlns:wp="http://schemas.openxmlformats.org/drawingml/2006/wordprocessingDrawing" xmlns:w10="urn:schemas-microsoft-com:office:word" xmlns:w="http://schemas.openxmlformats.org/wordprocessingml/2006/main" xmlns:w14="http://schemas.microsoft.com/office/word/2010/wordml" xmlns:w15="http://schemas.microsoft.com/office/word/2012/wordml" xmlns:w16cid="http://schemas.microsoft.com/office/word/2016/wordml/cid" xmlns:w16se="http://schemas.microsoft.com/office/word/2015/wordml/symex" xmlns:wpg="http://schemas.microsoft.com/office/word/2010/wordprocessingGroup" xmlns:wpi="http://schemas.microsoft.com/office/word/2010/wordprocessingInk" xmlns:wne="http://schemas.microsoft.com/office/word/2006/wordml" xmlns:wps="http://schemas.microsoft.com/office/word/2010/wordprocessingShape" mc:Ignorable="w14 w15 w16se w16cid wp14"/>
-</file>
-
-<file path=word/glossary/fontTable.xml><?xml version="1.0" encoding="utf-8"?>
-<w:fonts xmlns:mc="http://schemas.openxmlformats.org/markup-compatibility/2006" xmlns:r="http://schemas.openxmlformats.org/officeDocument/2006/relationships" xmlns:w="http://schemas.openxmlformats.org/wordprocessingml/2006/main" xmlns:w14="http://schemas.microsoft.com/office/word/2010/wordml" xmlns:w15="http://schemas.microsoft.com/office/word/2012/wordml" xmlns:w16cid="http://schemas.microsoft.com/office/word/2016/wordml/cid" xmlns:w16se="http://schemas.microsoft.com/office/word/2015/wordml/symex" mc:Ignorable="w14 w15 w16se w16cid">
-  <w:font w:name="Symbol">
-    <w:panose1 w:val="05050102010706020507"/>
-    <w:charset w:val="02"/>
-    <w:family w:val="decorative"/>
-    <w:pitch w:val="variable"/>
-    <w:sig w:usb0="00000000" w:usb1="10000000" w:usb2="00000000" w:usb3="00000000" w:csb0="80000000" w:csb1="00000000"/>
-  </w:font>
-  <w:font w:name="Times New Roman">
-    <w:panose1 w:val="02020603050405020304"/>
-    <w:charset w:val="00"/>
-    <w:family w:val="roman"/>
-    <w:pitch w:val="variable"/>
-    <w:sig w:usb0="E0002AEF" w:usb1="C0007841" w:usb2="00000009" w:usb3="00000000" w:csb0="000001FF" w:csb1="00000000"/>
-  </w:font>
-  <w:font w:name="Courier New">
-    <w:panose1 w:val="02070309020205020404"/>
-    <w:charset w:val="00"/>
-    <w:family w:val="modern"/>
-    <w:pitch w:val="fixed"/>
-    <w:sig w:usb0="E0002AFF" w:usb1="C0007843" w:usb2="00000009" w:usb3="00000000" w:csb0="000001FF" w:csb1="00000000"/>
-  </w:font>
-  <w:font w:name="Wingdings">
-    <w:panose1 w:val="05000000000000000000"/>
-    <w:charset w:val="02"/>
-    <w:family w:val="decorative"/>
-    <w:pitch w:val="variable"/>
-    <w:sig w:usb0="00000000" w:usb1="10000000" w:usb2="00000000" w:usb3="00000000" w:csb0="80000000" w:csb1="00000000"/>
-  </w:font>
-  <w:font w:name="Calibri">
-    <w:panose1 w:val="020F0502020204030204"/>
-    <w:charset w:val="00"/>
-    <w:family w:val="swiss"/>
-    <w:pitch w:val="variable"/>
-    <w:sig w:usb0="E0002AFF" w:usb1="C000247B" w:usb2="00000009" w:usb3="00000000" w:csb0="000001FF" w:csb1="00000000"/>
-  </w:font>
-  <w:font w:name="Cambria Math">
-    <w:panose1 w:val="02040503050406030204"/>
-    <w:charset w:val="00"/>
-    <w:family w:val="roman"/>
-    <w:pitch w:val="variable"/>
-    <w:sig w:usb0="E00002FF" w:usb1="420024FF" w:usb2="00000000" w:usb3="00000000" w:csb0="0000019F" w:csb1="00000000"/>
-  </w:font>
-  <w:font w:name="Calibri Light">
-    <w:panose1 w:val="020F0302020204030204"/>
-    <w:charset w:val="00"/>
-    <w:family w:val="swiss"/>
-    <w:pitch w:val="variable"/>
-    <w:sig w:usb0="E0002AFF" w:usb1="C000247B" w:usb2="00000009" w:usb3="00000000" w:csb0="000001FF" w:csb1="00000000"/>
-  </w:font>
-</w:fonts>
-</file>
-
-<file path=word/glossary/settings.xml><?xml version="1.0" encoding="utf-8"?>
-<w:settings xmlns:mc="http://schemas.openxmlformats.org/markup-compatibility/2006" xmlns:o="urn:schemas-microsoft-com:office:office" xmlns:r="http://schemas.openxmlformats.org/officeDocument/2006/relationships" xmlns:m="http://schemas.openxmlformats.org/officeDocument/2006/math" xmlns:v="urn:schemas-microsoft-com:vml" xmlns:w10="urn:schemas-microsoft-com:office:word" xmlns:w="http://schemas.openxmlformats.org/wordprocessingml/2006/main" xmlns:w14="http://schemas.microsoft.com/office/word/2010/wordml" xmlns:w15="http://schemas.microsoft.com/office/word/2012/wordml" xmlns:w16cid="http://schemas.microsoft.com/office/word/2016/wordml/cid" xmlns:w16se="http://schemas.microsoft.com/office/word/2015/wordml/symex" xmlns:sl="http://schemas.openxmlformats.org/schemaLibrary/2006/main" mc:Ignorable="w14 w15 w16se w16cid">
-  <w:view w:val="normal"/>
-  <w:defaultTabStop w:val="720"/>
-  <w:characterSpacingControl w:val="doNotCompress"/>
-  <w:compat>
-    <w:useFELayout/>
-    <w:compatSetting w:name="compatibilityMode" w:uri="http://schemas.microsoft.com/office/word" w:val="15"/>
-    <w:compatSetting w:name="overrideTableStyleFontSizeAndJustification" w:uri="http://schemas.microsoft.com/office/word" w:val="1"/>
-    <w:compatSetting w:name="enableOpenTypeFeatures" w:uri="http://schemas.microsoft.com/office/word" w:val="1"/>
-    <w:compatSetting w:name="doNotFlipMirrorIndents" w:uri="http://schemas.microsoft.com/office/word" w:val="1"/>
-    <w:compatSetting w:name="differentiateMultirowTableHeaders" w:uri="http://schemas.microsoft.com/office/word" w:val="1"/>
-    <w:compatSetting w:name="useWord2013TrackBottomHyphenation" w:uri="http://schemas.microsoft.com/office/word" w:val="0"/>
-  </w:compat>
-  <w:rsids>
-    <w:rsidRoot w:val="0058693D"/>
-    <w:rsid w:val="0058693D"/>
-  </w:rsids>
-  <m:mathPr>
-    <m:mathFont m:val="Cambria Math"/>
-    <m:brkBin m:val="before"/>
-    <m:brkBinSub m:val="--"/>
-    <m:smallFrac m:val="0"/>
-    <m:dispDef/>
-    <m:lMargin m:val="0"/>
-    <m:rMargin m:val="0"/>
-    <m:defJc m:val="centerGroup"/>
-    <m:wrapIndent m:val="1440"/>
-    <m:intLim m:val="subSup"/>
-    <m:naryLim m:val="undOvr"/>
-  </m:mathPr>
-  <w:themeFontLang w:val="en-CA"/>
-  <w:clrSchemeMapping w:bg1="light1" w:t1="dark1" w:bg2="light2" w:t2="dark2" w:accent1="accent1" w:accent2="accent2" w:accent3="accent3" w:accent4="accent4" w:accent5="accent5" w:accent6="accent6" w:hyperlink="hyperlink" w:followedHyperlink="followedHyperlink"/>
-  <w:decimalSymbol w:val="."/>
-  <w:listSeparator w:val=","/>
-  <w15:chartTrackingRefBased/>
-</w:settings>
-</file>
-
-<file path=word/glossary/styles.xml><?xml version="1.0" encoding="utf-8"?>
-<w:styles xmlns:mc="http://schemas.openxmlformats.org/markup-compatibility/2006" xmlns:r="http://schemas.openxmlformats.org/officeDocument/2006/relationships" xmlns:w="http://schemas.openxmlformats.org/wordprocessingml/2006/main" xmlns:w14="http://schemas.microsoft.com/office/word/2010/wordml" xmlns:w15="http://schemas.microsoft.com/office/word/2012/wordml" xmlns:w16cid="http://schemas.microsoft.com/office/word/2016/wordml/cid" xmlns:w16se="http://schemas.microsoft.com/office/word/2015/wordml/symex" mc:Ignorable="w14 w15 w16se w16cid">
-  <w:docDefaults>
-    <w:rPrDefault>
-      <w:rPr>
-        <w:rFonts w:asciiTheme="minorHAnsi" w:eastAsiaTheme="minorEastAsia" w:hAnsiTheme="minorHAnsi" w:cstheme="minorBidi"/>
-        <w:sz w:val="24"/>
-        <w:szCs w:val="24"/>
-        <w:lang w:val="en-CA" w:eastAsia="en-CA" w:bidi="ar-SA"/>
-      </w:rPr>
-    </w:rPrDefault>
-    <w:pPrDefault/>
-  </w:docDefaults>
-  <w:latentStyles w:defLockedState="0" w:defUIPriority="99" w:defSemiHidden="0" w:defUnhideWhenUsed="0" w:defQFormat="0" w:count="375">
-    <w:lsdException w:name="Normal" w:uiPriority="0" w:qFormat="1"/>
-    <w:lsdException w:name="heading 1" w:uiPriority="9" w:qFormat="1"/>
-    <w:lsdException w:name="heading 2" w:semiHidden="1" w:uiPriority="9" w:unhideWhenUsed="1" w:qFormat="1"/>
-    <w:lsdException w:name="heading 3" w:semiHidden="1" w:uiPriority="9" w:unhideWhenUsed="1" w:qFormat="1"/>
-    <w:lsdException w:name="heading 4" w:semiHidden="1" w:uiPriority="9" w:unhideWhenUsed="1" w:qFormat="1"/>
-    <w:lsdException w:name="heading 5" w:semiHidden="1" w:uiPriority="9" w:unhideWhenUsed="1" w:qFormat="1"/>
-    <w:lsdException w:name="heading 6" w:semiHidden="1" w:uiPriority="9" w:unhideWhenUsed="1" w:qFormat="1"/>
-    <w:lsdException w:name="heading 7" w:semiHidden="1" w:uiPriority="9" w:unhideWhenUsed="1" w:qFormat="1"/>
-    <w:lsdException w:name="heading 8" w:semiHidden="1" w:uiPriority="9" w:unhideWhenUsed="1" w:qFormat="1"/>
-    <w:lsdException w:name="heading 9" w:semiHidden="1" w:uiPriority="9" w:unhideWhenUsed="1" w:qFormat="1"/>
-    <w:lsdException w:name="index 1" w:semiHidden="1" w:unhideWhenUsed="1"/>
-    <w:lsdException w:name="index 2" w:semiHidden="1" w:unhideWhenUsed="1"/>
-    <w:lsdException w:name="index 3" w:semiHidden="1" w:unhideWhenUsed="1"/>
-    <w:lsdException w:name="index 4" w:semiHidden="1" w:unhideWhenUsed="1"/>
-    <w:lsdException w:name="index 5" w:semiHidden="1" w:unhideWhenUsed="1"/>
-    <w:lsdException w:name="index 6" w:semiHidden="1" w:unhideWhenUsed="1"/>
-    <w:lsdException w:name="index 7" w:semiHidden="1" w:unhideWhenUsed="1"/>
-    <w:lsdException w:name="index 8" w:semiHidden="1" w:unhideWhenUsed="1"/>
-    <w:lsdException w:name="index 9" w:semiHidden="1" w:unhideWhenUsed="1"/>
-    <w:lsdException w:name="toc 1" w:semiHidden="1" w:uiPriority="39" w:unhideWhenUsed="1"/>
-    <w:lsdException w:name="toc 2" w:semiHidden="1" w:uiPriority="39" w:unhideWhenUsed="1"/>
-    <w:lsdException w:name="toc 3" w:semiHidden="1" w:uiPriority="39" w:unhideWhenUsed="1"/>
-    <w:lsdException w:name="toc 4" w:semiHidden="1" w:uiPriority="39" w:unhideWhenUsed="1"/>
-    <w:lsdException w:name="toc 5" w:semiHidden="1" w:uiPriority="39" w:unhideWhenUsed="1"/>
-    <w:lsdException w:name="toc 6" w:semiHidden="1" w:uiPriority="39" w:unhideWhenUsed="1"/>
-    <w:lsdException w:name="toc 7" w:semiHidden="1" w:uiPriority="39" w:unhideWhenUsed="1"/>
-    <w:lsdException w:name="toc 8" w:semiHidden="1" w:uiPriority="39" w:unhideWhenUsed="1"/>
-    <w:lsdException w:name="toc 9" w:semiHidden="1" w:uiPriority="39" w:unhideWhenUsed="1"/>
-    <w:lsdException w:name="Normal Indent" w:semiHidden="1" w:unhideWhenUsed="1"/>
-    <w:lsdException w:name="footnote text" w:semiHidden="1" w:unhideWhenUsed="1"/>
-    <w:lsdException w:name="annotation text" w:semiHidden="1" w:unhideWhenUsed="1"/>
-    <w:lsdException w:name="header" w:semiHidden="1" w:unhideWhenUsed="1"/>
-    <w:lsdException w:name="footer" w:semiHidden="1" w:unhideWhenUsed="1"/>
-    <w:lsdException w:name="index heading" w:semiHidden="1" w:unhideWhenUsed="1"/>
-    <w:lsdException w:name="caption" w:semiHidden="1" w:uiPriority="35" w:unhideWhenUsed="1" w:qFormat="1"/>
-    <w:lsdException w:name="table of figures" w:semiHidden="1" w:unhideWhenUsed="1"/>
-    <w:lsdException w:name="envelope address" w:semiHidden="1" w:unhideWhenUsed="1"/>
-    <w:lsdException w:name="envelope return" w:semiHidden="1" w:unhideWhenUsed="1"/>
-    <w:lsdException w:name="footnote reference" w:semiHidden="1" w:unhideWhenUsed="1"/>
-    <w:lsdException w:name="annotation reference" w:semiHidden="1" w:unhideWhenUsed="1"/>
-    <w:lsdException w:name="line number" w:semiHidden="1" w:unhideWhenUsed="1"/>
-    <w:lsdException w:name="page number" w:semiHidden="1" w:unhideWhenUsed="1"/>
-    <w:lsdException w:name="endnote reference" w:semiHidden="1" w:unhideWhenUsed="1"/>
-    <w:lsdException w:name="endnote text" w:semiHidden="1" w:unhideWhenUsed="1"/>
-    <w:lsdException w:name="table of authorities" w:semiHidden="1" w:unhideWhenUsed="1"/>
-    <w:lsdException w:name="macro" w:semiHidden="1" w:unhideWhenUsed="1"/>
-    <w:lsdException w:name="toa heading" w:semiHidden="1" w:unhideWhenUsed="1"/>
-    <w:lsdException w:name="List" w:semiHidden="1" w:unhideWhenUsed="1"/>
-    <w:lsdException w:name="List Bullet" w:semiHidden="1" w:unhideWhenUsed="1"/>
-    <w:lsdException w:name="List Number" w:semiHidden="1" w:unhideWhenUsed="1"/>
-    <w:lsdException w:name="List 2" w:semiHidden="1" w:unhideWhenUsed="1"/>
-    <w:lsdException w:name="List 3" w:semiHidden="1" w:unhideWhenUsed="1"/>
-    <w:lsdException w:name="List 4" w:semiHidden="1" w:unhideWhenUsed="1"/>
-    <w:lsdException w:name="List 5" w:semiHidden="1" w:unhideWhenUsed="1"/>
-    <w:lsdException w:name="List Bullet 2" w:semiHidden="1" w:unhideWhenUsed="1"/>
-    <w:lsdException w:name="List Bullet 3" w:semiHidden="1" w:unhideWhenUsed="1"/>
-    <w:lsdException w:name="List Bullet 4" w:semiHidden="1" w:unhideWhenUsed="1"/>
-    <w:lsdException w:name="List Bullet 5" w:semiHidden="1" w:unhideWhenUsed="1"/>
-    <w:lsdException w:name="List Number 2" w:semiHidden="1" w:unhideWhenUsed="1"/>
-    <w:lsdException w:name="List Number 3" w:semiHidden="1" w:unhideWhenUsed="1"/>
-    <w:lsdException w:name="List Number 4" w:semiHidden="1" w:unhideWhenUsed="1"/>
-    <w:lsdException w:name="List Number 5" w:semiHidden="1" w:unhideWhenUsed="1"/>
-    <w:lsdException w:name="Title" w:uiPriority="10" w:qFormat="1"/>
-    <w:lsdException w:name="Closing" w:semiHidden="1" w:unhideWhenUsed="1"/>
-    <w:lsdException w:name="Signature" w:semiHidden="1" w:unhideWhenUsed="1"/>
-    <w:lsdException w:name="Default Paragraph Font" w:semiHidden="1" w:uiPriority="1" w:unhideWhenUsed="1"/>
-    <w:lsdException w:name="Body Text" w:semiHidden="1" w:unhideWhenUsed="1"/>
-    <w:lsdException w:name="Body Text Indent" w:semiHidden="1" w:unhideWhenUsed="1"/>
-    <w:lsdException w:name="List Continue" w:semiHidden="1" w:unhideWhenUsed="1"/>
-    <w:lsdException w:name="List Continue 2" w:semiHidden="1" w:unhideWhenUsed="1"/>
-    <w:lsdException w:name="List Continue 3" w:semiHidden="1" w:unhideWhenUsed="1"/>
-    <w:lsdException w:name="List Continue 4" w:semiHidden="1" w:unhideWhenUsed="1"/>
-    <w:lsdException w:name="List Continue 5" w:semiHidden="1" w:unhideWhenUsed="1"/>
-    <w:lsdException w:name="Message Header" w:semiHidden="1" w:unhideWhenUsed="1"/>
-    <w:lsdException w:name="Subtitle" w:uiPriority="11" w:qFormat="1"/>
-    <w:lsdException w:name="Salutation" w:semiHidden="1" w:unhideWhenUsed="1"/>
-    <w:lsdException w:name="Date" w:semiHidden="1" w:unhideWhenUsed="1"/>
-    <w:lsdException w:name="Body Text First Indent" w:semiHidden="1" w:unhideWhenUsed="1"/>
-    <w:lsdException w:name="Body Text First Indent 2" w:semiHidden="1" w:unhideWhenUsed="1"/>
-    <w:lsdException w:name="Note Heading" w:semiHidden="1" w:unhideWhenUsed="1"/>
-    <w:lsdException w:name="Body Text 2" w:semiHidden="1" w:unhideWhenUsed="1"/>
-    <w:lsdException w:name="Body Text 3" w:semiHidden="1" w:unhideWhenUsed="1"/>
-    <w:lsdException w:name="Body Text Indent 2" w:semiHidden="1" w:unhideWhenUsed="1"/>
-    <w:lsdException w:name="Body Text Indent 3" w:semiHidden="1" w:unhideWhenUsed="1"/>
-    <w:lsdException w:name="Block Text" w:semiHidden="1" w:unhideWhenUsed="1"/>
-    <w:lsdException w:name="Hyperlink" w:semiHidden="1" w:unhideWhenUsed="1"/>
-    <w:lsdException w:name="FollowedHyperlink" w:semiHidden="1" w:unhideWhenUsed="1"/>
-    <w:lsdException w:name="Strong" w:uiPriority="22" w:qFormat="1"/>
-    <w:lsdException w:name="Emphasis" w:uiPriority="20" w:qFormat="1"/>
-    <w:lsdException w:name="Document Map" w:semiHidden="1" w:unhideWhenUsed="1"/>
-    <w:lsdException w:name="Plain Text" w:semiHidden="1" w:unhideWhenUsed="1"/>
-    <w:lsdException w:name="E-mail Signature" w:semiHidden="1" w:unhideWhenUsed="1"/>
-    <w:lsdException w:name="HTML Top of Form" w:semiHidden="1" w:unhideWhenUsed="1"/>
-    <w:lsdException w:name="HTML Bottom of Form" w:semiHidden="1" w:unhideWhenUsed="1"/>
-    <w:lsdException w:name="Normal (Web)" w:semiHidden="1" w:unhideWhenUsed="1"/>
-    <w:lsdException w:name="HTML Acronym" w:semiHidden="1" w:unhideWhenUsed="1"/>
-    <w:lsdException w:name="HTML Address" w:semiHidden="1" w:unhideWhenUsed="1"/>
-    <w:lsdException w:name="HTML Cite" w:semiHidden="1" w:unhideWhenUsed="1"/>
-    <w:lsdException w:name="HTML Code" w:semiHidden="1" w:unhideWhenUsed="1"/>
-    <w:lsdException w:name="HTML Definition" w:semiHidden="1" w:unhideWhenUsed="1"/>
-    <w:lsdException w:name="HTML Keyboard" w:semiHidden="1" w:unhideWhenUsed="1"/>
-    <w:lsdException w:name="HTML Preformatted" w:semiHidden="1" w:unhideWhenUsed="1"/>
-    <w:lsdException w:name="HTML Sample" w:semiHidden="1" w:unhideWhenUsed="1"/>
-    <w:lsdException w:name="HTML Typewriter" w:semiHidden="1" w:unhideWhenUsed="1"/>
-    <w:lsdException w:name="HTML Variable" w:semiHidden="1" w:unhideWhenUsed="1"/>
-    <w:lsdException w:name="Normal Table" w:semiHidden="1" w:unhideWhenUsed="1"/>
-    <w:lsdException w:name="annotation subject" w:semiHidden="1" w:unhideWhenUsed="1"/>
-    <w:lsdException w:name="No List" w:semiHidden="1" w:unhideWhenUsed="1"/>
-    <w:lsdException w:name="Outline List 1" w:semiHidden="1" w:unhideWhenUsed="1"/>
-    <w:lsdException w:name="Outline List 2" w:semiHidden="1" w:unhideWhenUsed="1"/>
-    <w:lsdException w:name="Outline List 3" w:semiHidden="1" w:unhideWhenUsed="1"/>
-    <w:lsdException w:name="Table Simple 1" w:semiHidden="1" w:unhideWhenUsed="1"/>
-    <w:lsdException w:name="Table Simple 2" w:semiHidden="1" w:unhideWhenUsed="1"/>
-    <w:lsdException w:name="Table Simple 3" w:semiHidden="1" w:unhideWhenUsed="1"/>
-    <w:lsdException w:name="Table Classic 1" w:semiHidden="1" w:unhideWhenUsed="1"/>
-    <w:lsdException w:name="Table Classic 2" w:semiHidden="1" w:unhideWhenUsed="1"/>
-    <w:lsdException w:name="Table Classic 3" w:semiHidden="1" w:unhideWhenUsed="1"/>
-    <w:lsdException w:name="Table Classic 4" w:semiHidden="1" w:unhideWhenUsed="1"/>
-    <w:lsdException w:name="Table Colorful 1" w:semiHidden="1" w:unhideWhenUsed="1"/>
-    <w:lsdException w:name="Table Colorful 2" w:semiHidden="1" w:unhideWhenUsed="1"/>
-    <w:lsdException w:name="Table Colorful 3" w:semiHidden="1" w:unhideWhenUsed="1"/>
-    <w:lsdException w:name="Table Columns 1" w:semiHidden="1" w:unhideWhenUsed="1"/>
-    <w:lsdException w:name="Table Columns 2" w:semiHidden="1" w:unhideWhenUsed="1"/>
-    <w:lsdException w:name="Table Columns 3" w:semiHidden="1" w:unhideWhenUsed="1"/>
-    <w:lsdException w:name="Table Columns 4" w:semiHidden="1" w:unhideWhenUsed="1"/>
-    <w:lsdException w:name="Table Columns 5" w:semiHidden="1" w:unhideWhenUsed="1"/>
-    <w:lsdException w:name="Table Grid 1" w:semiHidden="1" w:unhideWhenUsed="1"/>
-    <w:lsdException w:name="Table Grid 2" w:semiHidden="1" w:unhideWhenUsed="1"/>
-    <w:lsdException w:name="Table Grid 3" w:semiHidden="1" w:unhideWhenUsed="1"/>
-    <w:lsdException w:name="Table Grid 4" w:semiHidden="1" w:unhideWhenUsed="1"/>
-    <w:lsdException w:name="Table Grid 5" w:semiHidden="1" w:unhideWhenUsed="1"/>
-    <w:lsdException w:name="Table Grid 6" w:semiHidden="1" w:unhideWhenUsed="1"/>
-    <w:lsdException w:name="Table Grid 7" w:semiHidden="1" w:unhideWhenUsed="1"/>
-    <w:lsdException w:name="Table Grid 8" w:semiHidden="1" w:unhideWhenUsed="1"/>
-    <w:lsdException w:name="Table List 1" w:semiHidden="1" w:unhideWhenUsed="1"/>
-    <w:lsdException w:name="Table List 2" w:semiHidden="1" w:unhideWhenUsed="1"/>
-    <w:lsdException w:name="Table List 3" w:semiHidden="1" w:unhideWhenUsed="1"/>
-    <w:lsdException w:name="Table List 4" w:semiHidden="1" w:unhideWhenUsed="1"/>
-    <w:lsdException w:name="Table List 5" w:semiHidden="1" w:unhideWhenUsed="1"/>
-    <w:lsdException w:name="Table List 6" w:semiHidden="1" w:unhideWhenUsed="1"/>
-    <w:lsdException w:name="Table List 7" w:semiHidden="1" w:unhideWhenUsed="1"/>
-    <w:lsdException w:name="Table List 8" w:semiHidden="1" w:unhideWhenUsed="1"/>
-    <w:lsdException w:name="Table 3D effects 1" w:semiHidden="1" w:unhideWhenUsed="1"/>
-    <w:lsdException w:name="Table 3D effects 2" w:semiHidden="1" w:unhideWhenUsed="1"/>
-    <w:lsdException w:name="Table 3D effects 3" w:semiHidden="1" w:unhideWhenUsed="1"/>
-    <w:lsdException w:name="Table Contemporary" w:semiHidden="1" w:unhideWhenUsed="1"/>
-    <w:lsdException w:name="Table Elegant" w:semiHidden="1" w:unhideWhenUsed="1"/>
-    <w:lsdException w:name="Table Professional" w:semiHidden="1" w:unhideWhenUsed="1"/>
-    <w:lsdException w:name="Table Subtle 1" w:semiHidden="1" w:unhideWhenUsed="1"/>
-    <w:lsdException w:name="Table Subtle 2" w:semiHidden="1" w:unhideWhenUsed="1"/>
-    <w:lsdException w:name="Table Web 1" w:semiHidden="1" w:unhideWhenUsed="1"/>
-    <w:lsdException w:name="Table Web 2" w:semiHidden="1" w:unhideWhenUsed="1"/>
-    <w:lsdException w:name="Table Web 3" w:semiHidden="1" w:unhideWhenUsed="1"/>
-    <w:lsdException w:name="Balloon Text" w:semiHidden="1" w:unhideWhenUsed="1"/>
-    <w:lsdException w:name="Table Grid" w:uiPriority="39"/>
-    <w:lsdException w:name="Table Theme" w:semiHidden="1" w:unhideWhenUsed="1"/>
-    <w:lsdException w:name="Placeholder Text" w:semiHidden="1"/>
-    <w:lsdException w:name="No Spacing" w:uiPriority="1" w:qFormat="1"/>
-    <w:lsdException w:name="Light Shading" w:uiPriority="60"/>
-    <w:lsdException w:name="Light List" w:uiPriority="61"/>
-    <w:lsdException w:name="Light Grid" w:uiPriority="62"/>
-    <w:lsdException w:name="Medium Shading 1" w:uiPriority="63"/>
-    <w:lsdException w:name="Medium Shading 2" w:uiPriority="64"/>
-    <w:lsdException w:name="Medium List 1" w:uiPriority="65"/>
-    <w:lsdException w:name="Medium List 2" w:uiPriority="66"/>
-    <w:lsdException w:name="Medium Grid 1" w:uiPriority="67"/>
-    <w:lsdException w:name="Medium Grid 2" w:uiPriority="68"/>
-    <w:lsdException w:name="Medium Grid 3" w:uiPriority="69"/>
-    <w:lsdException w:name="Dark List" w:uiPriority="70"/>
-    <w:lsdException w:name="Colorful Shading" w:uiPriority="71"/>
-    <w:lsdException w:name="Colorful List" w:uiPriority="72"/>
-    <w:lsdException w:name="Colorful Grid" w:uiPriority="73"/>
-    <w:lsdException w:name="Light Shading Accent 1" w:uiPriority="60"/>
-    <w:lsdException w:name="Light List Accent 1" w:uiPriority="61"/>
-    <w:lsdException w:name="Light Grid Accent 1" w:uiPriority="62"/>
-    <w:lsdException w:name="Medium Shading 1 Accent 1" w:uiPriority="63"/>
-    <w:lsdException w:name="Medium Shading 2 Accent 1" w:uiPriority="64"/>
-    <w:lsdException w:name="Medium List 1 Accent 1" w:uiPriority="65"/>
-    <w:lsdException w:name="Revision" w:semiHidden="1"/>
-    <w:lsdException w:name="List Paragraph" w:uiPriority="34" w:qFormat="1"/>
-    <w:lsdException w:name="Quote" w:uiPriority="29" w:qFormat="1"/>
-    <w:lsdException w:name="Intense Quote" w:uiPriority="30" w:qFormat="1"/>
-    <w:lsdException w:name="Medium List 2 Accent 1" w:uiPriority="66"/>
-    <w:lsdException w:name="Medium Grid 1 Accent 1" w:uiPriority="67"/>
-    <w:lsdException w:name="Medium Grid 2 Accent 1" w:uiPriority="68"/>
-    <w:lsdException w:name="Medium Grid 3 Accent 1" w:uiPriority="69"/>
-    <w:lsdException w:name="Dark List Accent 1" w:uiPriority="70"/>
-    <w:lsdException w:name="Colorful Shading Accent 1" w:uiPriority="71"/>
-    <w:lsdException w:name="Colorful List Accent 1" w:uiPriority="72"/>
-    <w:lsdException w:name="Colorful Grid Accent 1" w:uiPriority="73"/>
-    <w:lsdException w:name="Light Shading Accent 2" w:uiPriority="60"/>
-    <w:lsdException w:name="Light List Accent 2" w:uiPriority="61"/>
-    <w:lsdException w:name="Light Grid Accent 2" w:uiPriority="62"/>
-    <w:lsdException w:name="Medium Shading 1 Accent 2" w:uiPriority="63"/>
-    <w:lsdException w:name="Medium Shading 2 Accent 2" w:uiPriority="64"/>
-    <w:lsdException w:name="Medium List 1 Accent 2" w:uiPriority="65"/>
-    <w:lsdException w:name="Medium List 2 Accent 2" w:uiPriority="66"/>
-    <w:lsdException w:name="Medium Grid 1 Accent 2" w:uiPriority="67"/>
-    <w:lsdException w:name="Medium Grid 2 Accent 2" w:uiPriority="68"/>
-    <w:lsdException w:name="Medium Grid 3 Accent 2" w:uiPriority="69"/>
-    <w:lsdException w:name="Dark List Accent 2" w:uiPriority="70"/>
-    <w:lsdException w:name="Colorful Shading Accent 2" w:uiPriority="71"/>
-    <w:lsdException w:name="Colorful List Accent 2" w:uiPriority="72"/>
-    <w:lsdException w:name="Colorful Grid Accent 2" w:uiPriority="73"/>
-    <w:lsdException w:name="Light Shading Accent 3" w:uiPriority="60"/>
-    <w:lsdException w:name="Light List Accent 3" w:uiPriority="61"/>
-    <w:lsdException w:name="Light Grid Accent 3" w:uiPriority="62"/>
-    <w:lsdException w:name="Medium Shading 1 Accent 3" w:uiPriority="63"/>
-    <w:lsdException w:name="Medium Shading 2 Accent 3" w:uiPriority="64"/>
-    <w:lsdException w:name="Medium List 1 Accent 3" w:uiPriority="65"/>
-    <w:lsdException w:name="Medium List 2 Accent 3" w:uiPriority="66"/>
-    <w:lsdException w:name="Medium Grid 1 Accent 3" w:uiPriority="67"/>
-    <w:lsdException w:name="Medium Grid 2 Accent 3" w:uiPriority="68"/>
-    <w:lsdException w:name="Medium Grid 3 Accent 3" w:uiPriority="69"/>
-    <w:lsdException w:name="Dark List Accent 3" w:uiPriority="70"/>
-    <w:lsdException w:name="Colorful Shading Accent 3" w:uiPriority="71"/>
-    <w:lsdException w:name="Colorful List Accent 3" w:uiPriority="72"/>
-    <w:lsdException w:name="Colorful Grid Accent 3" w:uiPriority="73"/>
-    <w:lsdException w:name="Light Shading Accent 4" w:uiPriority="60"/>
-    <w:lsdException w:name="Light List Accent 4" w:uiPriority="61"/>
-    <w:lsdException w:name="Light Grid Accent 4" w:uiPriority="62"/>
-    <w:lsdException w:name="Medium Shading 1 Accent 4" w:uiPriority="63"/>
-    <w:lsdException w:name="Medium Shading 2 Accent 4" w:uiPriority="64"/>
-    <w:lsdException w:name="Medium List 1 Accent 4" w:uiPriority="65"/>
-    <w:lsdException w:name="Medium List 2 Accent 4" w:uiPriority="66"/>
-    <w:lsdException w:name="Medium Grid 1 Accent 4" w:uiPriority="67"/>
-    <w:lsdException w:name="Medium Grid 2 Accent 4" w:uiPriority="68"/>
-    <w:lsdException w:name="Medium Grid 3 Accent 4" w:uiPriority="69"/>
-    <w:lsdException w:name="Dark List Accent 4" w:uiPriority="70"/>
-    <w:lsdException w:name="Colorful Shading Accent 4" w:uiPriority="71"/>
-    <w:lsdException w:name="Colorful List Accent 4" w:uiPriority="72"/>
-    <w:lsdException w:name="Colorful Grid Accent 4" w:uiPriority="73"/>
-    <w:lsdException w:name="Light Shading Accent 5" w:uiPriority="60"/>
-    <w:lsdException w:name="Light List Accent 5" w:uiPriority="61"/>
-    <w:lsdException w:name="Light Grid Accent 5" w:uiPriority="62"/>
-    <w:lsdException w:name="Medium Shading 1 Accent 5" w:uiPriority="63"/>
-    <w:lsdException w:name="Medium Shading 2 Accent 5" w:uiPriority="64"/>
-    <w:lsdException w:name="Medium List 1 Accent 5" w:uiPriority="65"/>
-    <w:lsdException w:name="Medium List 2 Accent 5" w:uiPriority="66"/>
-    <w:lsdException w:name="Medium Grid 1 Accent 5" w:uiPriority="67"/>
-    <w:lsdException w:name="Medium Grid 2 Accent 5" w:uiPriority="68"/>
-    <w:lsdException w:name="Medium Grid 3 Accent 5" w:uiPriority="69"/>
-    <w:lsdException w:name="Dark List Accent 5" w:uiPriority="70"/>
-    <w:lsdException w:name="Colorful Shading Accent 5" w:uiPriority="71"/>
-    <w:lsdException w:name="Colorful List Accent 5" w:uiPriority="72"/>
-    <w:lsdException w:name="Colorful Grid Accent 5" w:uiPriority="73"/>
-    <w:lsdException w:name="Light Shading Accent 6" w:uiPriority="60"/>
-    <w:lsdException w:name="Light List Accent 6" w:uiPriority="61"/>
-    <w:lsdException w:name="Light Grid Accent 6" w:uiPriority="62"/>
-    <w:lsdException w:name="Medium Shading 1 Accent 6" w:uiPriority="63"/>
-    <w:lsdException w:name="Medium Shading 2 Accent 6" w:uiPriority="64"/>
-    <w:lsdException w:name="Medium List 1 Accent 6" w:uiPriority="65"/>
-    <w:lsdException w:name="Medium List 2 Accent 6" w:uiPriority="66"/>
-    <w:lsdException w:name="Medium Grid 1 Accent 6" w:uiPriority="67"/>
-    <w:lsdException w:name="Medium Grid 2 Accent 6" w:uiPriority="68"/>
-    <w:lsdException w:name="Medium Grid 3 Accent 6" w:uiPriority="69"/>
-    <w:lsdException w:name="Dark List Accent 6" w:uiPriority="70"/>
-    <w:lsdException w:name="Colorful Shading Accent 6" w:uiPriority="71"/>
-    <w:lsdException w:name="Colorful List Accent 6" w:uiPriority="72"/>
-    <w:lsdException w:name="Colorful Grid Accent 6" w:uiPriority="73"/>
-    <w:lsdException w:name="Subtle Emphasis" w:uiPriority="19" w:qFormat="1"/>
-    <w:lsdException w:name="Intense Emphasis" w:uiPriority="21" w:qFormat="1"/>
-    <w:lsdException w:name="Subtle Reference" w:uiPriority="31" w:qFormat="1"/>
-    <w:lsdException w:name="Intense Reference" w:uiPriority="32" w:qFormat="1"/>
-    <w:lsdException w:name="Book Title" w:uiPriority="33" w:qFormat="1"/>
-    <w:lsdException w:name="Bibliography" w:semiHidden="1" w:uiPriority="37" w:unhideWhenUsed="1"/>
-    <w:lsdException w:name="TOC Heading" w:semiHidden="1" w:uiPriority="39" w:unhideWhenUsed="1" w:qFormat="1"/>
-    <w:lsdException w:name="Plain Table 1" w:uiPriority="41"/>
-    <w:lsdException w:name="Plain Table 2" w:uiPriority="42"/>
-    <w:lsdException w:name="Plain Table 3" w:uiPriority="43"/>
-    <w:lsdException w:name="Plain Table 4" w:uiPriority="44"/>
-    <w:lsdException w:name="Plain Table 5" w:uiPriority="45"/>
-    <w:lsdException w:name="Grid Table Light" w:uiPriority="40"/>
-    <w:lsdException w:name="Grid Table 1 Light" w:uiPriority="46"/>
-    <w:lsdException w:name="Grid Table 2" w:uiPriority="47"/>
-    <w:lsdException w:name="Grid Table 3" w:uiPriority="48"/>
-    <w:lsdException w:name="Grid Table 4" w:uiPriority="49"/>
-    <w:lsdException w:name="Grid Table 5 Dark" w:uiPriority="50"/>
-    <w:lsdException w:name="Grid Table 6 Colorful" w:uiPriority="51"/>
-    <w:lsdException w:name="Grid Table 7 Colorful" w:uiPriority="52"/>
-    <w:lsdException w:name="Grid Table 1 Light Accent 1" w:uiPriority="46"/>
-    <w:lsdException w:name="Grid Table 2 Accent 1" w:uiPriority="47"/>
-    <w:lsdException w:name="Grid Table 3 Accent 1" w:uiPriority="48"/>
-    <w:lsdException w:name="Grid Table 4 Accent 1" w:uiPriority="49"/>
-    <w:lsdException w:name="Grid Table 5 Dark Accent 1" w:uiPriority="50"/>
-    <w:lsdException w:name="Grid Table 6 Colorful Accent 1" w:uiPriority="51"/>
-    <w:lsdException w:name="Grid Table 7 Colorful Accent 1" w:uiPriority="52"/>
-    <w:lsdException w:name="Grid Table 1 Light Accent 2" w:uiPriority="46"/>
-    <w:lsdException w:name="Grid Table 2 Accent 2" w:uiPriority="47"/>
-    <w:lsdException w:name="Grid Table 3 Accent 2" w:uiPriority="48"/>
-    <w:lsdException w:name="Grid Table 4 Accent 2" w:uiPriority="49"/>
-    <w:lsdException w:name="Grid Table 5 Dark Accent 2" w:uiPriority="50"/>
-    <w:lsdException w:name="Grid Table 6 Colorful Accent 2" w:uiPriority="51"/>
-    <w:lsdException w:name="Grid Table 7 Colorful Accent 2" w:uiPriority="52"/>
-    <w:lsdException w:name="Grid Table 1 Light Accent 3" w:uiPriority="46"/>
-    <w:lsdException w:name="Grid Table 2 Accent 3" w:uiPriority="47"/>
-    <w:lsdException w:name="Grid Table 3 Accent 3" w:uiPriority="48"/>
-    <w:lsdException w:name="Grid Table 4 Accent 3" w:uiPriority="49"/>
-    <w:lsdException w:name="Grid Table 5 Dark Accent 3" w:uiPriority="50"/>
-    <w:lsdException w:name="Grid Table 6 Colorful Accent 3" w:uiPriority="51"/>
-    <w:lsdException w:name="Grid Table 7 Colorful Accent 3" w:uiPriority="52"/>
-    <w:lsdException w:name="Grid Table 1 Light Accent 4" w:uiPriority="46"/>
-    <w:lsdException w:name="Grid Table 2 Accent 4" w:uiPriority="47"/>
-    <w:lsdException w:name="Grid Table 3 Accent 4" w:uiPriority="48"/>
-    <w:lsdException w:name="Grid Table 4 Accent 4" w:uiPriority="49"/>
-    <w:lsdException w:name="Grid Table 5 Dark Accent 4" w:uiPriority="50"/>
-    <w:lsdException w:name="Grid Table 6 Colorful Accent 4" w:uiPriority="51"/>
-    <w:lsdException w:name="Grid Table 7 Colorful Accent 4" w:uiPriority="52"/>
-    <w:lsdException w:name="Grid Table 1 Light Accent 5" w:uiPriority="46"/>
-    <w:lsdException w:name="Grid Table 2 Accent 5" w:uiPriority="47"/>
-    <w:lsdException w:name="Grid Table 3 Accent 5" w:uiPriority="48"/>
-    <w:lsdException w:name="Grid Table 4 Accent 5" w:uiPriority="49"/>
-    <w:lsdException w:name="Grid Table 5 Dark Accent 5" w:uiPriority="50"/>
-    <w:lsdException w:name="Grid Table 6 Colorful Accent 5" w:uiPriority="51"/>
-    <w:lsdException w:name="Grid Table 7 Colorful Accent 5" w:uiPriority="52"/>
-    <w:lsdException w:name="Grid Table 1 Light Accent 6" w:uiPriority="46"/>
-    <w:lsdException w:name="Grid Table 2 Accent 6" w:uiPriority="47"/>
-    <w:lsdException w:name="Grid Table 3 Accent 6" w:uiPriority="48"/>
-    <w:lsdException w:name="Grid Table 4 Accent 6" w:uiPriority="49"/>
-    <w:lsdException w:name="Grid Table 5 Dark Accent 6" w:uiPriority="50"/>
-    <w:lsdException w:name="Grid Table 6 Colorful Accent 6" w:uiPriority="51"/>
-    <w:lsdException w:name="Grid Table 7 Colorful Accent 6" w:uiPriority="52"/>
-    <w:lsdException w:name="List Table 1 Light" w:uiPriority="46"/>
-    <w:lsdException w:name="List Table 2" w:uiPriority="47"/>
-    <w:lsdException w:name="List Table 3" w:uiPriority="48"/>
-    <w:lsdException w:name="List Table 4" w:uiPriority="49"/>
-    <w:lsdException w:name="List Table 5 Dark" w:uiPriority="50"/>
-    <w:lsdException w:name="List Table 6 Colorful" w:uiPriority="51"/>
-    <w:lsdException w:name="List Table 7 Colorful" w:uiPriority="52"/>
-    <w:lsdException w:name="List Table 1 Light Accent 1" w:uiPriority="46"/>
-    <w:lsdException w:name="List Table 2 Accent 1" w:uiPriority="47"/>
-    <w:lsdException w:name="List Table 3 Accent 1" w:uiPriority="48"/>
-    <w:lsdException w:name="List Table 4 Accent 1" w:uiPriority="49"/>
-    <w:lsdException w:name="List Table 5 Dark Accent 1" w:uiPriority="50"/>
-    <w:lsdException w:name="List Table 6 Colorful Accent 1" w:uiPriority="51"/>
-    <w:lsdException w:name="List Table 7 Colorful Accent 1" w:uiPriority="52"/>
-    <w:lsdException w:name="List Table 1 Light Accent 2" w:uiPriority="46"/>
-    <w:lsdException w:name="List Table 2 Accent 2" w:uiPriority="47"/>
-    <w:lsdException w:name="List Table 3 Accent 2" w:uiPriority="48"/>
-    <w:lsdException w:name="List Table 4 Accent 2" w:uiPriority="49"/>
-    <w:lsdException w:name="List Table 5 Dark Accent 2" w:uiPriority="50"/>
-    <w:lsdException w:name="List Table 6 Colorful Accent 2" w:uiPriority="51"/>
-    <w:lsdException w:name="List Table 7 Colorful Accent 2" w:uiPriority="52"/>
-    <w:lsdException w:name="List Table 1 Light Accent 3" w:uiPriority="46"/>
-    <w:lsdException w:name="List Table 2 Accent 3" w:uiPriority="47"/>
-    <w:lsdException w:name="List Table 3 Accent 3" w:uiPriority="48"/>
-    <w:lsdException w:name="List Table 4 Accent 3" w:uiPriority="49"/>
-    <w:lsdException w:name="List Table 5 Dark Accent 3" w:uiPriority="50"/>
-    <w:lsdException w:name="List Table 6 Colorful Accent 3" w:uiPriority="51"/>
-    <w:lsdException w:name="List Table 7 Colorful Accent 3" w:uiPriority="52"/>
-    <w:lsdException w:name="List Table 1 Light Accent 4" w:uiPriority="46"/>
-    <w:lsdException w:name="List Table 2 Accent 4" w:uiPriority="47"/>
-    <w:lsdException w:name="List Table 3 Accent 4" w:uiPriority="48"/>
-    <w:lsdException w:name="List Table 4 Accent 4" w:uiPriority="49"/>
-    <w:lsdException w:name="List Table 5 Dark Accent 4" w:uiPriority="50"/>
-    <w:lsdException w:name="List Table 6 Colorful Accent 4" w:uiPriority="51"/>
-    <w:lsdException w:name="List Table 7 Colorful Accent 4" w:uiPriority="52"/>
-    <w:lsdException w:name="List Table 1 Light Accent 5" w:uiPriority="46"/>
-    <w:lsdException w:name="List Table 2 Accent 5" w:uiPriority="47"/>
-    <w:lsdException w:name="List Table 3 Accent 5" w:uiPriority="48"/>
-    <w:lsdException w:name="List Table 4 Accent 5" w:uiPriority="49"/>
-    <w:lsdException w:name="List Table 5 Dark Accent 5" w:uiPriority="50"/>
-    <w:lsdException w:name="List Table 6 Colorful Accent 5" w:uiPriority="51"/>
-    <w:lsdException w:name="List Table 7 Colorful Accent 5" w:uiPriority="52"/>
-    <w:lsdException w:name="List Table 1 Light Accent 6" w:uiPriority="46"/>
-    <w:lsdException w:name="List Table 2 Accent 6" w:uiPriority="47"/>
-    <w:lsdException w:name="List Table 3 Accent 6" w:uiPriority="48"/>
-    <w:lsdException w:name="List Table 4 Accent 6" w:uiPriority="49"/>
-    <w:lsdException w:name="List Table 5 Dark Accent 6" w:uiPriority="50"/>
-    <w:lsdException w:name="List Table 6 Colorful Accent 6" w:uiPriority="51"/>
-    <w:lsdException w:name="List Table 7 Colorful Accent 6" w:uiPriority="52"/>
-    <w:lsdException w:name="Mention" w:semiHidden="1" w:unhideWhenUsed="1"/>
-    <w:lsdException w:name="Smart Hyperlink" w:semiHidden="1" w:unhideWhenUsed="1"/>
-    <w:lsdException w:name="Hashtag" w:semiHidden="1" w:unhideWhenUsed="1"/>
-    <w:lsdException w:name="Unresolved Mention" w:semiHidden="1" w:unhideWhenUsed="1"/>
-  </w:latentStyles>
-  <w:style w:type="paragraph" w:default="1" w:styleId="Normal">
-    <w:name w:val="Normal"/>
-    <w:qFormat/>
-  </w:style>
-  <w:style w:type="character" w:default="1" w:styleId="DefaultParagraphFont">
-    <w:name w:val="Default Paragraph Font"/>
-    <w:uiPriority w:val="1"/>
-    <w:semiHidden/>
-    <w:unhideWhenUsed/>
-  </w:style>
-  <w:style w:type="table" w:default="1" w:styleId="TableNormal">
-    <w:name w:val="Normal Table"/>
-    <w:uiPriority w:val="99"/>
-    <w:semiHidden/>
-    <w:unhideWhenUsed/>
-    <w:tblPr>
-      <w:tblInd w:w="0" w:type="dxa"/>
-      <w:tblCellMar>
-        <w:top w:w="0" w:type="dxa"/>
-        <w:left w:w="108" w:type="dxa"/>
-        <w:bottom w:w="0" w:type="dxa"/>
-        <w:right w:w="108" w:type="dxa"/>
-      </w:tblCellMar>
-    </w:tblPr>
-  </w:style>
-  <w:style w:type="numbering" w:default="1" w:styleId="NoList">
-    <w:name w:val="No List"/>
-    <w:uiPriority w:val="99"/>
-    <w:semiHidden/>
-    <w:unhideWhenUsed/>
-  </w:style>
-  <w:style w:type="character" w:styleId="PlaceholderText">
-    <w:name w:val="Placeholder Text"/>
-    <w:basedOn w:val="DefaultParagraphFont"/>
-    <w:uiPriority w:val="99"/>
-    <w:semiHidden/>
-    <w:rsid w:val="0058693D"/>
-    <w:rPr>
-      <w:color w:val="808080"/>
-    </w:rPr>
-  </w:style>
-</w:styles>
-</file>
-
-<file path=word/glossary/webSettings.xml><?xml version="1.0" encoding="utf-8"?>
-<w:webSettings xmlns:mc="http://schemas.openxmlformats.org/markup-compatibility/2006" xmlns:r="http://schemas.openxmlformats.org/officeDocument/2006/relationships" xmlns:w="http://schemas.openxmlformats.org/wordprocessingml/2006/main" xmlns:w14="http://schemas.microsoft.com/office/word/2010/wordml" xmlns:w15="http://schemas.microsoft.com/office/word/2012/wordml" xmlns:w16cid="http://schemas.microsoft.com/office/word/2016/wordml/cid" xmlns:w16se="http://schemas.microsoft.com/office/word/2015/wordml/symex" mc:Ignorable="w14 w15 w16se w16cid">
-  <w:optimizeForBrowser/>
-  <w:allowPNG/>
-</w:webSettings>
 </file>
 
 <file path=word/theme/theme1.xml><?xml version="1.0" encoding="utf-8"?>
@@ -9477,7 +9634,7 @@
 </file>
 
 <file path=customXml/itemProps1.xml><?xml version="1.0" encoding="utf-8"?>
-<ds:datastoreItem xmlns:ds="http://schemas.openxmlformats.org/officeDocument/2006/customXml" ds:itemID="{3A80F97F-3762-AE4A-8486-6E49A2171D9B}">
+<ds:datastoreItem xmlns:ds="http://schemas.openxmlformats.org/officeDocument/2006/customXml" ds:itemID="{E61A1734-D3B8-3148-8E68-2F2156BBB350}">
   <ds:schemaRefs>
     <ds:schemaRef ds:uri="http://schemas.openxmlformats.org/officeDocument/2006/bibliography"/>
   </ds:schemaRefs>

</xml_diff>

<commit_message>
Moved table 2 to supplement for real this time
</commit_message>
<xml_diff>
--- a/SEC_Writings/SEC_Santangelo-et-al_Proc-B_2018_Supplementals.docx
+++ b/SEC_Writings/SEC_Santangelo-et-al_Proc-B_2018_Supplementals.docx
@@ -3794,8 +3794,10 @@
           <w:b/>
         </w:rPr>
         <w:lastRenderedPageBreak/>
-        <w:t>Table 1</w:t>
-      </w:r>
+        <w:t>Table S2</w:t>
+      </w:r>
+      <w:bookmarkStart w:id="0" w:name="_GoBack"/>
+      <w:bookmarkEnd w:id="0"/>
       <w:r>
         <w:rPr>
           <w:rFonts w:ascii="Times New Roman" w:hAnsi="Times New Roman" w:cs="Times New Roman"/>
@@ -6572,14 +6574,7 @@
           <w:rFonts w:ascii="Times New Roman" w:hAnsi="Times New Roman" w:cs="Times New Roman"/>
           <w:u w:val="single"/>
         </w:rPr>
-        <w:t>rift scenario 2:</w:t>
-      </w:r>
-      <w:r>
-        <w:rPr>
-          <w:rFonts w:ascii="Times New Roman" w:hAnsi="Times New Roman" w:cs="Times New Roman"/>
-          <w:u w:val="single"/>
-        </w:rPr>
-        <w:t xml:space="preserve"> Colonization and founder events</w:t>
+        <w:t>rift scenario 2: Colonization and founder events</w:t>
       </w:r>
     </w:p>
     <w:p>
@@ -6610,14 +6605,7 @@
           <w:rFonts w:ascii="Times New Roman" w:hAnsi="Times New Roman" w:cs="Times New Roman"/>
           <w:i/>
         </w:rPr>
-        <w:t xml:space="preserve"> — </w:t>
-      </w:r>
-      <w:r>
-        <w:rPr>
-          <w:rFonts w:ascii="Times New Roman" w:hAnsi="Times New Roman" w:cs="Times New Roman"/>
-          <w:i/>
-        </w:rPr>
-        <w:t xml:space="preserve">Question 1: </w:t>
+        <w:t xml:space="preserve"> — Question 1: </w:t>
       </w:r>
       <w:r>
         <w:rPr>
@@ -6960,14 +6948,7 @@
           <w:rFonts w:ascii="Times New Roman" w:hAnsi="Times New Roman" w:cs="Times New Roman"/>
           <w:i/>
         </w:rPr>
-        <w:t xml:space="preserve"> — </w:t>
-      </w:r>
-      <w:r>
-        <w:rPr>
-          <w:rFonts w:ascii="Times New Roman" w:hAnsi="Times New Roman" w:cs="Times New Roman"/>
-          <w:i/>
-        </w:rPr>
-        <w:t xml:space="preserve">Question 3: </w:t>
+        <w:t xml:space="preserve"> — Question 3: </w:t>
       </w:r>
       <w:r>
         <w:rPr>
@@ -7003,13 +6984,7 @@
         <w:rPr>
           <w:rFonts w:ascii="Times New Roman" w:hAnsi="Times New Roman" w:cs="Times New Roman"/>
         </w:rPr>
-        <w:t>We sought to understand the combined effects of drift, gene flow and selection on the formation of clines in HCN, and specifically the extent to which selection can counter the formation of clines under drift.</w:t>
-      </w:r>
-      <w:r>
-        <w:rPr>
-          <w:rFonts w:ascii="Times New Roman" w:hAnsi="Times New Roman" w:cs="Times New Roman"/>
-        </w:rPr>
-        <w:t xml:space="preserve"> In this scenario, we manipulated drift in the same way described above (text </w:t>
+        <w:t xml:space="preserve">We sought to understand the combined effects of drift, gene flow and selection on the formation of clines in HCN, and specifically the extent to which selection can counter the formation of clines under drift. In this scenario, we manipulated drift in the same way described above (text </w:t>
       </w:r>
       <w:proofErr w:type="spellStart"/>
       <w:r>
@@ -7056,13 +7031,7 @@
         <w:rPr>
           <w:rFonts w:ascii="Times New Roman" w:hAnsi="Times New Roman" w:cs="Times New Roman"/>
         </w:rPr>
-        <w:t xml:space="preserve">= 10) populations (rather than rural to urban as above). </w:t>
-      </w:r>
-      <w:r>
-        <w:rPr>
-          <w:rFonts w:ascii="Times New Roman" w:hAnsi="Times New Roman" w:cs="Times New Roman"/>
-        </w:rPr>
-        <w:t>W</w:t>
+        <w:t>= 10) populations (rather than rural to urban as above). W</w:t>
       </w:r>
       <w:r>
         <w:rPr>
@@ -7098,13 +7067,7 @@
         <w:rPr>
           <w:rFonts w:ascii="Times New Roman" w:hAnsi="Times New Roman" w:cs="Times New Roman"/>
         </w:rPr>
-        <w:t xml:space="preserve"> S</w:t>
-      </w:r>
-      <w:r>
-        <w:rPr>
-          <w:rFonts w:ascii="Times New Roman" w:hAnsi="Times New Roman" w:cs="Times New Roman"/>
-        </w:rPr>
-        <w:t xml:space="preserve">election favoured HCN+ genotypes in rural populations and HCN– genotypes in urban populations, as described above. As such, the stochastic loss of dominant alleles in smaller rural populations is countered by their higher fitness. We additionally included </w:t>
+        <w:t xml:space="preserve"> Selection favoured HCN+ genotypes in rural populations and HCN– genotypes in urban populations, as described above. As such, the stochastic loss of dominant alleles in smaller rural populations is countered by their higher fitness. We additionally included </w:t>
       </w:r>
       <w:r>
         <w:rPr>
@@ -7153,13 +7116,7 @@
         <w:rPr>
           <w:rFonts w:ascii="Times New Roman" w:hAnsi="Times New Roman" w:cs="Times New Roman"/>
         </w:rPr>
-        <w:t>.</w:t>
-      </w:r>
-      <w:r>
-        <w:rPr>
-          <w:rFonts w:ascii="Times New Roman" w:hAnsi="Times New Roman" w:cs="Times New Roman"/>
-        </w:rPr>
-        <w:t xml:space="preserve"> </w:t>
+        <w:t xml:space="preserve">. </w:t>
       </w:r>
       <w:r>
         <w:rPr>
@@ -7284,14 +7241,7 @@
           <w:rFonts w:ascii="Times New Roman" w:hAnsi="Times New Roman" w:cs="Times New Roman"/>
           <w:i/>
         </w:rPr>
-        <w:t>S2</w:t>
-      </w:r>
-      <w:r>
-        <w:rPr>
-          <w:rFonts w:ascii="Times New Roman" w:hAnsi="Times New Roman" w:cs="Times New Roman"/>
-          <w:i/>
-        </w:rPr>
-        <w:t>a</w:t>
+        <w:t>S2a</w:t>
       </w:r>
       <w:proofErr w:type="spellEnd"/>
       <w:r>
@@ -8079,14 +8029,7 @@
           <w:rFonts w:ascii="Times New Roman" w:hAnsi="Times New Roman" w:cs="Times New Roman"/>
           <w:i/>
         </w:rPr>
-        <w:t>S2</w:t>
-      </w:r>
-      <w:r>
-        <w:rPr>
-          <w:rFonts w:ascii="Times New Roman" w:hAnsi="Times New Roman" w:cs="Times New Roman"/>
-          <w:i/>
-        </w:rPr>
-        <w:t>b</w:t>
+        <w:t>S2b</w:t>
       </w:r>
       <w:proofErr w:type="spellEnd"/>
       <w:r>
@@ -13521,10 +13464,8 @@
           <w:rFonts w:ascii="Times New Roman" w:hAnsi="Times New Roman" w:cs="Times New Roman"/>
           <w:noProof/>
         </w:rPr>
-        <w:t xml:space="preserve">, 20162180. </w:t>
-      </w:r>
-      <w:bookmarkStart w:id="0" w:name="_GoBack"/>
-      <w:bookmarkEnd w:id="0"/>
+        <w:t>, 20162180. (doi:10.1111/j.1574-6941.2012.01443.x)</w:t>
+      </w:r>
     </w:p>
     <w:p>
       <w:pPr>
@@ -14754,7 +14695,7 @@
 </file>
 
 <file path=customXml/itemProps1.xml><?xml version="1.0" encoding="utf-8"?>
-<ds:datastoreItem xmlns:ds="http://schemas.openxmlformats.org/officeDocument/2006/customXml" ds:itemID="{1C88545D-CA21-4243-8E3B-55F9580AFD7A}">
+<ds:datastoreItem xmlns:ds="http://schemas.openxmlformats.org/officeDocument/2006/customXml" ds:itemID="{30F8BF88-24BF-A745-8320-F6CAE541EC2A}">
   <ds:schemaRefs>
     <ds:schemaRef ds:uri="http://schemas.openxmlformats.org/officeDocument/2006/bibliography"/>
   </ds:schemaRefs>

</xml_diff>

<commit_message>
Adding Rob's comments to manuscript and response letter
</commit_message>
<xml_diff>
--- a/SEC_Writings/SEC_Santangelo-et-al_Proc-B_2018_Supplementals.docx
+++ b/SEC_Writings/SEC_Santangelo-et-al_Proc-B_2018_Supplementals.docx
@@ -18,6 +18,8 @@
           <w:lang w:val="en-US"/>
         </w:rPr>
       </w:pPr>
+      <w:bookmarkStart w:id="0" w:name="_GoBack"/>
+      <w:bookmarkEnd w:id="0"/>
       <w:r>
         <w:rPr>
           <w:rFonts w:ascii="Times New Roman" w:hAnsi="Times New Roman" w:cs="Times New Roman"/>
@@ -84,7 +86,7 @@
     <w:p>
       <w:pPr>
         <w:rPr>
-          <w:ins w:id="0" w:author="James Santangelo" w:date="2018-03-14T15:44:00Z"/>
+          <w:ins w:id="1" w:author="James Santangelo" w:date="2018-03-14T15:44:00Z"/>
           <w:rFonts w:ascii="Times New Roman" w:hAnsi="Times New Roman" w:cs="Times New Roman"/>
           <w:b/>
         </w:rPr>
@@ -107,7 +109,7 @@
     <w:p>
       <w:pPr>
         <w:rPr>
-          <w:ins w:id="1" w:author="James Santangelo" w:date="2018-03-14T15:44:00Z"/>
+          <w:ins w:id="2" w:author="James Santangelo" w:date="2018-03-14T15:44:00Z"/>
           <w:rFonts w:ascii="Times New Roman" w:hAnsi="Times New Roman" w:cs="Times New Roman"/>
           <w:b/>
         </w:rPr>
@@ -120,7 +122,7 @@
           <w:b/>
         </w:rPr>
       </w:pPr>
-      <w:ins w:id="2" w:author="James Santangelo" w:date="2018-03-14T15:44:00Z">
+      <w:ins w:id="3" w:author="James Santangelo" w:date="2018-03-14T15:44:00Z">
         <w:r>
           <w:rPr>
             <w:rFonts w:ascii="Times New Roman" w:hAnsi="Times New Roman" w:cs="Times New Roman"/>
@@ -169,7 +171,7 @@
       <w:pPr>
         <w:rPr>
           <w:rFonts w:ascii="Times New Roman" w:hAnsi="Times New Roman" w:cs="Times New Roman"/>
-          <w:rPrChange w:id="3" w:author="James Santangelo" w:date="2018-03-14T15:47:00Z">
+          <w:rPrChange w:id="4" w:author="James Santangelo" w:date="2018-03-14T15:47:00Z">
             <w:rPr>
               <w:rFonts w:ascii="Times New Roman" w:hAnsi="Times New Roman" w:cs="Times New Roman"/>
               <w:b/>
@@ -177,29 +179,13 @@
           </w:rPrChange>
         </w:rPr>
       </w:pPr>
-      <w:ins w:id="4" w:author="James Santangelo" w:date="2018-03-14T15:45:00Z">
+      <w:ins w:id="5" w:author="James Santangelo" w:date="2018-03-14T15:45:00Z">
         <w:r>
           <w:rPr>
             <w:rFonts w:ascii="Times New Roman" w:hAnsi="Times New Roman" w:cs="Times New Roman"/>
             <w:b/>
           </w:rPr>
-          <w:t xml:space="preserve">Figure </w:t>
-        </w:r>
-        <w:proofErr w:type="spellStart"/>
-        <w:r>
-          <w:rPr>
-            <w:rFonts w:ascii="Times New Roman" w:hAnsi="Times New Roman" w:cs="Times New Roman"/>
-            <w:b/>
-          </w:rPr>
-          <w:t>S1</w:t>
-        </w:r>
-        <w:proofErr w:type="spellEnd"/>
-        <w:r>
-          <w:rPr>
-            <w:rFonts w:ascii="Times New Roman" w:hAnsi="Times New Roman" w:cs="Times New Roman"/>
-            <w:b/>
-          </w:rPr>
-          <w:t xml:space="preserve">: </w:t>
+          <w:t xml:space="preserve">Figure S1: </w:t>
         </w:r>
         <w:r>
           <w:rPr>
@@ -208,7 +194,7 @@
           <w:t xml:space="preserve">Distribution of slopes </w:t>
         </w:r>
       </w:ins>
-      <w:ins w:id="5" w:author="James Santangelo" w:date="2018-03-14T15:46:00Z">
+      <w:ins w:id="6" w:author="James Santangelo" w:date="2018-03-14T15:46:00Z">
         <w:r>
           <w:rPr>
             <w:rFonts w:ascii="Times New Roman" w:hAnsi="Times New Roman" w:cs="Times New Roman"/>
@@ -216,7 +202,7 @@
           <w:t xml:space="preserve">from 1000 simulations for drift scenario 1 (i.e. gradient in carrying capacity, red) and drift scenario 2 (i.e. serial founder events, blue). </w:t>
         </w:r>
       </w:ins>
-      <w:ins w:id="6" w:author="James Santangelo" w:date="2018-03-14T15:47:00Z">
+      <w:ins w:id="7" w:author="James Santangelo" w:date="2018-03-14T15:47:00Z">
         <w:r>
           <w:rPr>
             <w:rFonts w:ascii="Times New Roman" w:hAnsi="Times New Roman" w:cs="Times New Roman"/>
@@ -224,7 +210,7 @@
           <w:t xml:space="preserve">Slopes from </w:t>
         </w:r>
       </w:ins>
-      <w:ins w:id="7" w:author="James Santangelo" w:date="2018-03-14T15:48:00Z">
+      <w:ins w:id="8" w:author="James Santangelo" w:date="2018-03-14T15:48:00Z">
         <w:r>
           <w:rPr>
             <w:rFonts w:ascii="Times New Roman" w:hAnsi="Times New Roman" w:cs="Times New Roman"/>
@@ -232,7 +218,7 @@
           <w:t xml:space="preserve">both scenarios are plotted based on the parameter combinations that produced the strongest clines: slopes from </w:t>
         </w:r>
       </w:ins>
-      <w:ins w:id="8" w:author="James Santangelo" w:date="2018-03-14T15:47:00Z">
+      <w:ins w:id="9" w:author="James Santangelo" w:date="2018-03-14T15:47:00Z">
         <w:r>
           <w:rPr>
             <w:rFonts w:ascii="Times New Roman" w:hAnsi="Times New Roman" w:cs="Times New Roman"/>
@@ -266,7 +252,7 @@
           <w:t xml:space="preserve">= 10) while those from drift scenario 2 are from </w:t>
         </w:r>
       </w:ins>
-      <w:ins w:id="9" w:author="James Santangelo" w:date="2018-03-14T15:49:00Z">
+      <w:ins w:id="10" w:author="James Santangelo" w:date="2018-03-14T15:49:00Z">
         <w:r>
           <w:rPr>
             <w:rFonts w:ascii="Times New Roman" w:hAnsi="Times New Roman" w:cs="Times New Roman"/>
@@ -274,7 +260,7 @@
           <w:t>simulations involving intermediate founding proportions (proportion = 0.2). Slopes from both scenarios were simulated in the absence</w:t>
         </w:r>
       </w:ins>
-      <w:ins w:id="10" w:author="James Santangelo" w:date="2018-03-14T15:50:00Z">
+      <w:ins w:id="11" w:author="James Santangelo" w:date="2018-03-14T15:50:00Z">
         <w:r>
           <w:rPr>
             <w:rFonts w:ascii="Times New Roman" w:hAnsi="Times New Roman" w:cs="Times New Roman"/>
@@ -295,13 +281,47 @@
           <w:t xml:space="preserve">= 0). </w:t>
         </w:r>
       </w:ins>
-      <w:ins w:id="11" w:author="James Santangelo" w:date="2018-03-16T08:54:00Z">
-        <w:r>
-          <w:rPr>
-            <w:rFonts w:ascii="Times New Roman" w:hAnsi="Times New Roman" w:cs="Times New Roman"/>
-          </w:rPr>
-          <w:t>Black dashed line represents a slope of zero.</w:t>
-        </w:r>
+      <w:ins w:id="12" w:author="James Santangelo" w:date="2018-03-16T08:54:00Z">
+        <w:r>
+          <w:rPr>
+            <w:rFonts w:ascii="Times New Roman" w:hAnsi="Times New Roman" w:cs="Times New Roman"/>
+          </w:rPr>
+          <w:t xml:space="preserve">Black dashed line represents a slope of zero. </w:t>
+        </w:r>
+      </w:ins>
+      <w:ins w:id="13" w:author="James Santangelo" w:date="2018-03-14T15:50:00Z">
+        <w:r>
+          <w:rPr>
+            <w:rFonts w:ascii="Times New Roman" w:hAnsi="Times New Roman" w:cs="Times New Roman"/>
+          </w:rPr>
+          <w:t xml:space="preserve">While drift scenario 2 generated more negative clines and clines of more extreme magnitude, the </w:t>
+        </w:r>
+      </w:ins>
+      <w:ins w:id="14" w:author="James Santangelo" w:date="2018-03-14T15:52:00Z">
+        <w:r>
+          <w:rPr>
+            <w:rFonts w:ascii="Times New Roman" w:hAnsi="Times New Roman" w:cs="Times New Roman"/>
+          </w:rPr>
+          <w:t>distributions</w:t>
+        </w:r>
+      </w:ins>
+      <w:ins w:id="15" w:author="James Santangelo" w:date="2018-03-14T15:50:00Z">
+        <w:r>
+          <w:rPr>
+            <w:rFonts w:ascii="Times New Roman" w:hAnsi="Times New Roman" w:cs="Times New Roman"/>
+          </w:rPr>
+          <w:t xml:space="preserve"> are largely overlapping and there is little difference in mean slope across </w:t>
+        </w:r>
+      </w:ins>
+      <w:ins w:id="16" w:author="James Santangelo" w:date="2018-03-14T15:51:00Z">
+        <w:r>
+          <w:rPr>
+            <w:rFonts w:ascii="Times New Roman" w:hAnsi="Times New Roman" w:cs="Times New Roman"/>
+          </w:rPr>
+          <w:t>all</w:t>
+        </w:r>
+      </w:ins>
+      <w:ins w:id="17" w:author="James Santangelo" w:date="2018-03-14T15:50:00Z">
         <w:r>
           <w:rPr>
             <w:rFonts w:ascii="Times New Roman" w:hAnsi="Times New Roman" w:cs="Times New Roman"/>
@@ -309,91 +329,37 @@
           <w:t xml:space="preserve"> </w:t>
         </w:r>
       </w:ins>
-      <w:ins w:id="12" w:author="James Santangelo" w:date="2018-03-14T15:50:00Z">
-        <w:r>
-          <w:rPr>
-            <w:rFonts w:ascii="Times New Roman" w:hAnsi="Times New Roman" w:cs="Times New Roman"/>
-          </w:rPr>
-          <w:t xml:space="preserve">While drift scenario 2 generated more negative clines and clines of more extreme magnitude, the </w:t>
+      <w:ins w:id="18" w:author="James Santangelo" w:date="2018-03-14T15:51:00Z">
+        <w:r>
+          <w:rPr>
+            <w:rFonts w:ascii="Times New Roman" w:hAnsi="Times New Roman" w:cs="Times New Roman"/>
+          </w:rPr>
+          <w:t>1000 simulations for both scenari</w:t>
+        </w:r>
+        <w:r>
+          <w:rPr>
+            <w:rFonts w:ascii="Times New Roman" w:hAnsi="Times New Roman" w:cs="Times New Roman"/>
+          </w:rPr>
+          <w:t>os (red and blue dashed lines).</w:t>
         </w:r>
       </w:ins>
-      <w:ins w:id="13" w:author="James Santangelo" w:date="2018-03-14T15:52:00Z">
-        <w:r>
-          <w:rPr>
-            <w:rFonts w:ascii="Times New Roman" w:hAnsi="Times New Roman" w:cs="Times New Roman"/>
-          </w:rPr>
-          <w:t>distributions</w:t>
+      <w:ins w:id="19" w:author="James Santangelo" w:date="2018-03-14T15:52:00Z">
+        <w:r>
+          <w:rPr>
+            <w:rFonts w:ascii="Times New Roman" w:hAnsi="Times New Roman" w:cs="Times New Roman"/>
+          </w:rPr>
+          <w:t xml:space="preserve">Thus, </w:t>
         </w:r>
       </w:ins>
-      <w:ins w:id="14" w:author="James Santangelo" w:date="2018-03-14T15:50:00Z">
-        <w:r>
-          <w:rPr>
-            <w:rFonts w:ascii="Times New Roman" w:hAnsi="Times New Roman" w:cs="Times New Roman"/>
-          </w:rPr>
-          <w:t xml:space="preserve"> are largely overlapping and there is little difference in mean slope across </w:t>
+      <w:ins w:id="20" w:author="James Santangelo" w:date="2018-03-14T15:53:00Z">
+        <w:r>
+          <w:rPr>
+            <w:rFonts w:ascii="Times New Roman" w:hAnsi="Times New Roman" w:cs="Times New Roman"/>
+          </w:rPr>
+          <w:t xml:space="preserve">independent of drift scenario, our key result remains the same: gradients in the strength of drift lead to parallel clines in the frequency of HCN. </w:t>
         </w:r>
       </w:ins>
-      <w:ins w:id="15" w:author="James Santangelo" w:date="2018-03-14T15:51:00Z">
-        <w:r>
-          <w:rPr>
-            <w:rFonts w:ascii="Times New Roman" w:hAnsi="Times New Roman" w:cs="Times New Roman"/>
-          </w:rPr>
-          <w:t>all</w:t>
-        </w:r>
-      </w:ins>
-      <w:ins w:id="16" w:author="James Santangelo" w:date="2018-03-14T15:50:00Z">
-        <w:r>
-          <w:rPr>
-            <w:rFonts w:ascii="Times New Roman" w:hAnsi="Times New Roman" w:cs="Times New Roman"/>
-          </w:rPr>
-          <w:t xml:space="preserve"> </w:t>
-        </w:r>
-      </w:ins>
-      <w:ins w:id="17" w:author="James Santangelo" w:date="2018-03-14T15:51:00Z">
-        <w:r>
-          <w:rPr>
-            <w:rFonts w:ascii="Times New Roman" w:hAnsi="Times New Roman" w:cs="Times New Roman"/>
-          </w:rPr>
-          <w:t>1000 simulations for both scenari</w:t>
-        </w:r>
-        <w:r>
-          <w:rPr>
-            <w:rFonts w:ascii="Times New Roman" w:hAnsi="Times New Roman" w:cs="Times New Roman"/>
-          </w:rPr>
-          <w:t>os (red and blue dashed lines</w:t>
-        </w:r>
-        <w:proofErr w:type="gramStart"/>
-        <w:r>
-          <w:rPr>
-            <w:rFonts w:ascii="Times New Roman" w:hAnsi="Times New Roman" w:cs="Times New Roman"/>
-          </w:rPr>
-          <w:t>).</w:t>
-        </w:r>
-      </w:ins>
-      <w:ins w:id="18" w:author="James Santangelo" w:date="2018-03-14T15:52:00Z">
-        <w:r>
-          <w:rPr>
-            <w:rFonts w:ascii="Times New Roman" w:hAnsi="Times New Roman" w:cs="Times New Roman"/>
-          </w:rPr>
-          <w:t>Thus</w:t>
-        </w:r>
-        <w:proofErr w:type="gramEnd"/>
-        <w:r>
-          <w:rPr>
-            <w:rFonts w:ascii="Times New Roman" w:hAnsi="Times New Roman" w:cs="Times New Roman"/>
-          </w:rPr>
-          <w:t xml:space="preserve">, </w:t>
-        </w:r>
-      </w:ins>
-      <w:ins w:id="19" w:author="James Santangelo" w:date="2018-03-14T15:53:00Z">
-        <w:r>
-          <w:rPr>
-            <w:rFonts w:ascii="Times New Roman" w:hAnsi="Times New Roman" w:cs="Times New Roman"/>
-          </w:rPr>
-          <w:t xml:space="preserve">independent of drift scenario, our key result remains the same: gradients in the strength of drift lead to parallel clines in the frequency of HCN. </w:t>
-        </w:r>
-      </w:ins>
-      <w:ins w:id="20" w:author="James Santangelo" w:date="2018-03-14T15:49:00Z">
+      <w:ins w:id="21" w:author="James Santangelo" w:date="2018-03-14T15:49:00Z">
         <w:r>
           <w:rPr>
             <w:rFonts w:ascii="Times New Roman" w:hAnsi="Times New Roman" w:cs="Times New Roman"/>
@@ -409,7 +375,7 @@
           <w:b/>
         </w:rPr>
       </w:pPr>
-      <w:ins w:id="21" w:author="James Santangelo" w:date="2018-03-14T12:39:00Z">
+      <w:ins w:id="22" w:author="James Santangelo" w:date="2018-03-14T12:39:00Z">
         <w:r>
           <w:rPr>
             <w:rFonts w:ascii="Times New Roman" w:hAnsi="Times New Roman" w:cs="Times New Roman"/>
@@ -458,85 +424,127 @@
     <w:p>
       <w:pPr>
         <w:rPr>
-          <w:ins w:id="22" w:author="James Santangelo" w:date="2018-03-14T15:45:00Z"/>
+          <w:ins w:id="23" w:author="James Santangelo" w:date="2018-03-14T15:45:00Z"/>
           <w:rFonts w:ascii="Times New Roman" w:hAnsi="Times New Roman" w:cs="Times New Roman"/>
         </w:rPr>
       </w:pPr>
-      <w:ins w:id="23" w:author="James Santangelo" w:date="2018-03-14T12:14:00Z">
+      <w:ins w:id="24" w:author="James Santangelo" w:date="2018-03-14T12:14:00Z">
         <w:r>
           <w:rPr>
             <w:rFonts w:ascii="Times New Roman" w:hAnsi="Times New Roman" w:cs="Times New Roman"/>
             <w:b/>
           </w:rPr>
-          <w:t xml:space="preserve">Figure </w:t>
-        </w:r>
-        <w:proofErr w:type="spellStart"/>
+          <w:t>Figure S</w:t>
+        </w:r>
+      </w:ins>
+      <w:ins w:id="25" w:author="James Santangelo" w:date="2018-03-14T15:56:00Z">
         <w:r>
           <w:rPr>
             <w:rFonts w:ascii="Times New Roman" w:hAnsi="Times New Roman" w:cs="Times New Roman"/>
             <w:b/>
           </w:rPr>
-          <w:t>S</w:t>
+          <w:t>2</w:t>
         </w:r>
       </w:ins>
-      <w:ins w:id="24" w:author="James Santangelo" w:date="2018-03-14T15:56:00Z">
+      <w:ins w:id="26" w:author="James Santangelo" w:date="2018-03-14T12:14:00Z">
         <w:r>
           <w:rPr>
             <w:rFonts w:ascii="Times New Roman" w:hAnsi="Times New Roman" w:cs="Times New Roman"/>
             <w:b/>
           </w:rPr>
-          <w:t>2</w:t>
+          <w:t xml:space="preserve">: </w:t>
+        </w:r>
+        <w:r>
+          <w:rPr>
+            <w:rFonts w:ascii="Times New Roman" w:hAnsi="Times New Roman" w:cs="Times New Roman"/>
+          </w:rPr>
+          <w:t>Serial founder events</w:t>
         </w:r>
       </w:ins>
-      <w:proofErr w:type="spellEnd"/>
-      <w:ins w:id="25" w:author="James Santangelo" w:date="2018-03-14T12:14:00Z">
-        <w:r>
-          <w:rPr>
-            <w:rFonts w:ascii="Times New Roman" w:hAnsi="Times New Roman" w:cs="Times New Roman"/>
-            <w:b/>
-          </w:rPr>
-          <w:t xml:space="preserve">: </w:t>
-        </w:r>
-        <w:r>
-          <w:rPr>
-            <w:rFonts w:ascii="Times New Roman" w:hAnsi="Times New Roman" w:cs="Times New Roman"/>
-          </w:rPr>
-          <w:t>Serial founder events</w:t>
+      <w:r>
+        <w:rPr>
+          <w:rFonts w:ascii="Times New Roman" w:hAnsi="Times New Roman" w:cs="Times New Roman"/>
+        </w:rPr>
+        <w:t xml:space="preserve"> </w:t>
+      </w:r>
+      <w:ins w:id="27" w:author="James Santangelo" w:date="2018-03-14T17:26:00Z">
+        <w:r>
+          <w:rPr>
+            <w:rFonts w:ascii="Times New Roman" w:hAnsi="Times New Roman" w:cs="Times New Roman"/>
+          </w:rPr>
+          <w:t>(i.e. drift scenario 2)</w:t>
         </w:r>
       </w:ins>
-      <w:r>
-        <w:rPr>
-          <w:rFonts w:ascii="Times New Roman" w:hAnsi="Times New Roman" w:cs="Times New Roman"/>
-        </w:rPr>
-        <w:t xml:space="preserve"> </w:t>
-      </w:r>
-      <w:ins w:id="26" w:author="James Santangelo" w:date="2018-03-14T17:26:00Z">
-        <w:r>
-          <w:rPr>
-            <w:rFonts w:ascii="Times New Roman" w:hAnsi="Times New Roman" w:cs="Times New Roman"/>
-          </w:rPr>
-          <w:t>(i.e. drift scenario 2)</w:t>
+      <w:ins w:id="28" w:author="James Santangelo" w:date="2018-03-14T12:14:00Z">
+        <w:r>
+          <w:rPr>
+            <w:rFonts w:ascii="Times New Roman" w:hAnsi="Times New Roman" w:cs="Times New Roman"/>
+          </w:rPr>
+          <w:t xml:space="preserve"> influenced (</w:t>
+        </w:r>
+        <w:r>
+          <w:rPr>
+            <w:rFonts w:ascii="Times New Roman" w:hAnsi="Times New Roman" w:cs="Times New Roman"/>
+            <w:i/>
+          </w:rPr>
+          <w:t>a</w:t>
+        </w:r>
+        <w:r>
+          <w:rPr>
+            <w:rFonts w:ascii="Times New Roman" w:hAnsi="Times New Roman" w:cs="Times New Roman"/>
+          </w:rPr>
+          <w:t>) the number of generations require for the linear landscape to fill with populations and (</w:t>
+        </w:r>
+        <w:r>
+          <w:rPr>
+            <w:rFonts w:ascii="Times New Roman" w:hAnsi="Times New Roman" w:cs="Times New Roman"/>
+            <w:i/>
+          </w:rPr>
+          <w:t>b</w:t>
+        </w:r>
+        <w:r>
+          <w:rPr>
+            <w:rFonts w:ascii="Times New Roman" w:hAnsi="Times New Roman" w:cs="Times New Roman"/>
+          </w:rPr>
+          <w:t>) the number of generations required for the urban-most population to reach carrying capacity (</w:t>
         </w:r>
       </w:ins>
-      <w:ins w:id="27" w:author="James Santangelo" w:date="2018-03-14T12:14:00Z">
-        <w:r>
-          <w:rPr>
-            <w:rFonts w:ascii="Times New Roman" w:hAnsi="Times New Roman" w:cs="Times New Roman"/>
-          </w:rPr>
-          <w:t xml:space="preserve"> influenced (</w:t>
-        </w:r>
+      <w:ins w:id="29" w:author="James Santangelo" w:date="2018-03-14T12:15:00Z">
         <w:r>
           <w:rPr>
             <w:rFonts w:ascii="Times New Roman" w:hAnsi="Times New Roman" w:cs="Times New Roman"/>
             <w:i/>
           </w:rPr>
+          <w:t xml:space="preserve">K </w:t>
+        </w:r>
+        <w:r>
+          <w:rPr>
+            <w:rFonts w:ascii="Times New Roman" w:hAnsi="Times New Roman" w:cs="Times New Roman"/>
+          </w:rPr>
+          <w:t xml:space="preserve">= 1000) once it has been founded. </w:t>
+        </w:r>
+      </w:ins>
+      <w:ins w:id="30" w:author="James Santangelo" w:date="2018-03-14T12:16:00Z">
+        <w:r>
+          <w:rPr>
+            <w:rFonts w:ascii="Times New Roman" w:hAnsi="Times New Roman" w:cs="Times New Roman"/>
+          </w:rPr>
+          <w:t>Points in (</w:t>
+        </w:r>
+      </w:ins>
+      <w:ins w:id="31" w:author="James Santangelo" w:date="2018-03-14T12:17:00Z">
+        <w:r>
+          <w:rPr>
+            <w:rFonts w:ascii="Times New Roman" w:hAnsi="Times New Roman" w:cs="Times New Roman"/>
+            <w:i/>
+          </w:rPr>
           <w:t>a</w:t>
         </w:r>
         <w:r>
           <w:rPr>
             <w:rFonts w:ascii="Times New Roman" w:hAnsi="Times New Roman" w:cs="Times New Roman"/>
           </w:rPr>
-          <w:t>) the number of generations require for the linear landscape to fill with populations and (</w:t>
+          <w:t>) and (</w:t>
         </w:r>
         <w:r>
           <w:rPr>
@@ -549,75 +557,24 @@
           <w:rPr>
             <w:rFonts w:ascii="Times New Roman" w:hAnsi="Times New Roman" w:cs="Times New Roman"/>
           </w:rPr>
-          <w:t>) the number of generations required for the urban-most population to reach carrying capacity (</w:t>
+          <w:t xml:space="preserve">) represent the mean number of generations across 1000 simulations. </w:t>
+        </w:r>
+        <w:r>
+          <w:rPr>
+            <w:rFonts w:ascii="Times New Roman" w:hAnsi="Times New Roman" w:cs="Times New Roman"/>
+          </w:rPr>
+          <w:t xml:space="preserve">95% confidence intervals are plotted but are hidden by points due to minimal variation in the number of </w:t>
         </w:r>
       </w:ins>
-      <w:ins w:id="28" w:author="James Santangelo" w:date="2018-03-14T12:15:00Z">
-        <w:r>
-          <w:rPr>
-            <w:rFonts w:ascii="Times New Roman" w:hAnsi="Times New Roman" w:cs="Times New Roman"/>
-            <w:i/>
-          </w:rPr>
-          <w:t xml:space="preserve">K </w:t>
-        </w:r>
-        <w:r>
-          <w:rPr>
-            <w:rFonts w:ascii="Times New Roman" w:hAnsi="Times New Roman" w:cs="Times New Roman"/>
-          </w:rPr>
-          <w:t xml:space="preserve">= 1000) once it has been founded. </w:t>
+      <w:ins w:id="32" w:author="James Santangelo" w:date="2018-03-14T12:42:00Z">
+        <w:r>
+          <w:rPr>
+            <w:rFonts w:ascii="Times New Roman" w:hAnsi="Times New Roman" w:cs="Times New Roman"/>
+          </w:rPr>
+          <w:t>generations</w:t>
         </w:r>
       </w:ins>
-      <w:ins w:id="29" w:author="James Santangelo" w:date="2018-03-14T12:16:00Z">
-        <w:r>
-          <w:rPr>
-            <w:rFonts w:ascii="Times New Roman" w:hAnsi="Times New Roman" w:cs="Times New Roman"/>
-          </w:rPr>
-          <w:t>Points in (</w:t>
-        </w:r>
-      </w:ins>
-      <w:ins w:id="30" w:author="James Santangelo" w:date="2018-03-14T12:17:00Z">
-        <w:r>
-          <w:rPr>
-            <w:rFonts w:ascii="Times New Roman" w:hAnsi="Times New Roman" w:cs="Times New Roman"/>
-            <w:i/>
-          </w:rPr>
-          <w:t>a</w:t>
-        </w:r>
-        <w:r>
-          <w:rPr>
-            <w:rFonts w:ascii="Times New Roman" w:hAnsi="Times New Roman" w:cs="Times New Roman"/>
-          </w:rPr>
-          <w:t>) and (</w:t>
-        </w:r>
-        <w:r>
-          <w:rPr>
-            <w:rFonts w:ascii="Times New Roman" w:hAnsi="Times New Roman" w:cs="Times New Roman"/>
-            <w:i/>
-          </w:rPr>
-          <w:t>b</w:t>
-        </w:r>
-        <w:r>
-          <w:rPr>
-            <w:rFonts w:ascii="Times New Roman" w:hAnsi="Times New Roman" w:cs="Times New Roman"/>
-          </w:rPr>
-          <w:t xml:space="preserve">) represent the mean number of generations across 1000 simulations. </w:t>
-        </w:r>
-        <w:r>
-          <w:rPr>
-            <w:rFonts w:ascii="Times New Roman" w:hAnsi="Times New Roman" w:cs="Times New Roman"/>
-          </w:rPr>
-          <w:t xml:space="preserve">95% confidence intervals are plotted but are hidden by points due to minimal variation in the number of </w:t>
-        </w:r>
-      </w:ins>
-      <w:ins w:id="31" w:author="James Santangelo" w:date="2018-03-14T12:42:00Z">
-        <w:r>
-          <w:rPr>
-            <w:rFonts w:ascii="Times New Roman" w:hAnsi="Times New Roman" w:cs="Times New Roman"/>
-          </w:rPr>
-          <w:t>generations</w:t>
-        </w:r>
-      </w:ins>
-      <w:ins w:id="32" w:author="James Santangelo" w:date="2018-03-14T12:17:00Z">
+      <w:ins w:id="33" w:author="James Santangelo" w:date="2018-03-14T12:17:00Z">
         <w:r>
           <w:rPr>
             <w:rFonts w:ascii="Times New Roman" w:hAnsi="Times New Roman" w:cs="Times New Roman"/>
@@ -629,7 +586,7 @@
     <w:p>
       <w:pPr>
         <w:rPr>
-          <w:ins w:id="33" w:author="James Santangelo" w:date="2018-03-14T15:45:00Z"/>
+          <w:ins w:id="34" w:author="James Santangelo" w:date="2018-03-14T15:45:00Z"/>
           <w:rFonts w:ascii="Times New Roman" w:hAnsi="Times New Roman" w:cs="Times New Roman"/>
         </w:rPr>
         <w:sectPr>
@@ -707,111 +664,102 @@
           <w:rFonts w:ascii="Times New Roman" w:hAnsi="Times New Roman" w:cs="Times New Roman"/>
           <w:b/>
         </w:rPr>
-        <w:t xml:space="preserve">Figure </w:t>
-      </w:r>
-      <w:proofErr w:type="spellStart"/>
+        <w:t>Figure S</w:t>
+      </w:r>
+      <w:ins w:id="35" w:author="James Santangelo" w:date="2018-03-14T15:56:00Z">
+        <w:r>
+          <w:rPr>
+            <w:rFonts w:ascii="Times New Roman" w:hAnsi="Times New Roman" w:cs="Times New Roman"/>
+            <w:b/>
+          </w:rPr>
+          <w:t>3</w:t>
+        </w:r>
+      </w:ins>
+      <w:del w:id="36" w:author="James Santangelo" w:date="2018-03-14T12:18:00Z">
+        <w:r>
+          <w:rPr>
+            <w:rFonts w:ascii="Times New Roman" w:hAnsi="Times New Roman" w:cs="Times New Roman"/>
+            <w:b/>
+          </w:rPr>
+          <w:delText>1</w:delText>
+        </w:r>
+      </w:del>
       <w:r>
         <w:rPr>
           <w:rFonts w:ascii="Times New Roman" w:hAnsi="Times New Roman" w:cs="Times New Roman"/>
           <w:b/>
         </w:rPr>
-        <w:t>S</w:t>
-      </w:r>
-      <w:ins w:id="34" w:author="James Santangelo" w:date="2018-03-14T15:56:00Z">
-        <w:r>
-          <w:rPr>
-            <w:rFonts w:ascii="Times New Roman" w:hAnsi="Times New Roman" w:cs="Times New Roman"/>
-            <w:b/>
-          </w:rPr>
-          <w:t>3</w:t>
+        <w:t xml:space="preserve">: </w:t>
+      </w:r>
+      <w:r>
+        <w:rPr>
+          <w:rFonts w:ascii="Times New Roman" w:hAnsi="Times New Roman" w:cs="Times New Roman"/>
+        </w:rPr>
+        <w:t xml:space="preserve">Serial founder events </w:t>
+      </w:r>
+      <w:r>
+        <w:rPr>
+          <w:rFonts w:ascii="Times New Roman" w:hAnsi="Times New Roman" w:cs="Times New Roman"/>
+        </w:rPr>
+        <w:t>(</w:t>
+      </w:r>
+      <w:ins w:id="37" w:author="James Santangelo" w:date="2018-03-14T17:26:00Z">
+        <w:r>
+          <w:rPr>
+            <w:rFonts w:ascii="Times New Roman" w:hAnsi="Times New Roman" w:cs="Times New Roman"/>
+          </w:rPr>
+          <w:t xml:space="preserve">i.e. </w:t>
         </w:r>
       </w:ins>
-      <w:proofErr w:type="spellEnd"/>
-      <w:del w:id="35" w:author="James Santangelo" w:date="2018-03-14T12:18:00Z">
-        <w:r>
-          <w:rPr>
-            <w:rFonts w:ascii="Times New Roman" w:hAnsi="Times New Roman" w:cs="Times New Roman"/>
-            <w:b/>
-          </w:rPr>
-          <w:delText>1</w:delText>
+      <w:r>
+        <w:rPr>
+          <w:rFonts w:ascii="Times New Roman" w:hAnsi="Times New Roman" w:cs="Times New Roman"/>
+        </w:rPr>
+        <w:t xml:space="preserve">drift scenario 2) </w:t>
+      </w:r>
+      <w:r>
+        <w:rPr>
+          <w:rFonts w:ascii="Times New Roman" w:hAnsi="Times New Roman" w:cs="Times New Roman"/>
+        </w:rPr>
+        <w:t>influenced the mean strength of clines and the proportion of significa</w:t>
+      </w:r>
+      <w:del w:id="38" w:author="Unknown">
+        <w:r>
+          <w:rPr>
+            <w:rFonts w:ascii="Times New Roman" w:hAnsi="Times New Roman" w:cs="Times New Roman"/>
+          </w:rPr>
+          <w:delText>n</w:delText>
         </w:r>
       </w:del>
-      <w:r>
-        <w:rPr>
-          <w:rFonts w:ascii="Times New Roman" w:hAnsi="Times New Roman" w:cs="Times New Roman"/>
-          <w:b/>
-        </w:rPr>
-        <w:t xml:space="preserve">: </w:t>
-      </w:r>
-      <w:r>
-        <w:rPr>
-          <w:rFonts w:ascii="Times New Roman" w:hAnsi="Times New Roman" w:cs="Times New Roman"/>
-        </w:rPr>
-        <w:t xml:space="preserve">Serial founder events </w:t>
-      </w:r>
-      <w:r>
-        <w:rPr>
-          <w:rFonts w:ascii="Times New Roman" w:hAnsi="Times New Roman" w:cs="Times New Roman"/>
-        </w:rPr>
-        <w:t>(</w:t>
-      </w:r>
-      <w:ins w:id="36" w:author="James Santangelo" w:date="2018-03-14T17:26:00Z">
-        <w:r>
-          <w:rPr>
-            <w:rFonts w:ascii="Times New Roman" w:hAnsi="Times New Roman" w:cs="Times New Roman"/>
-          </w:rPr>
-          <w:t xml:space="preserve">i.e. </w:t>
+      <w:ins w:id="39" w:author="James Santangelo" w:date="2018-03-14T15:45:00Z">
+        <w:r>
+          <w:rPr>
+            <w:rFonts w:ascii="Times New Roman" w:hAnsi="Times New Roman" w:cs="Times New Roman"/>
+          </w:rPr>
+          <w:t>t</w:t>
         </w:r>
       </w:ins>
       <w:r>
         <w:rPr>
           <w:rFonts w:ascii="Times New Roman" w:hAnsi="Times New Roman" w:cs="Times New Roman"/>
         </w:rPr>
-        <w:t xml:space="preserve">drift scenario 2) </w:t>
-      </w:r>
-      <w:r>
-        <w:rPr>
-          <w:rFonts w:ascii="Times New Roman" w:hAnsi="Times New Roman" w:cs="Times New Roman"/>
-        </w:rPr>
-        <w:t>influenced the mean strength of clines and the proportion of significa</w:t>
-      </w:r>
-      <w:del w:id="37" w:author="Unknown">
-        <w:r>
-          <w:rPr>
-            <w:rFonts w:ascii="Times New Roman" w:hAnsi="Times New Roman" w:cs="Times New Roman"/>
-          </w:rPr>
-          <w:delText>n</w:delText>
+        <w:t xml:space="preserve">ly </w:t>
+      </w:r>
+      <w:r>
+        <w:rPr>
+          <w:rFonts w:ascii="Times New Roman" w:hAnsi="Times New Roman" w:cs="Times New Roman"/>
+        </w:rPr>
+        <w:t xml:space="preserve">positive and negative clines. The strength of founder events </w:t>
+      </w:r>
+      <w:del w:id="40" w:author="James Santangelo" w:date="2018-03-14T17:26:00Z">
+        <w:r>
+          <w:rPr>
+            <w:rFonts w:ascii="Times New Roman" w:hAnsi="Times New Roman" w:cs="Times New Roman"/>
+          </w:rPr>
+          <w:delText xml:space="preserve">are </w:delText>
         </w:r>
       </w:del>
-      <w:ins w:id="38" w:author="James Santangelo" w:date="2018-03-14T15:45:00Z">
-        <w:r>
-          <w:rPr>
-            <w:rFonts w:ascii="Times New Roman" w:hAnsi="Times New Roman" w:cs="Times New Roman"/>
-          </w:rPr>
-          <w:t>t</w:t>
-        </w:r>
-      </w:ins>
-      <w:r>
-        <w:rPr>
-          <w:rFonts w:ascii="Times New Roman" w:hAnsi="Times New Roman" w:cs="Times New Roman"/>
-        </w:rPr>
-        <w:t xml:space="preserve">ly </w:t>
-      </w:r>
-      <w:r>
-        <w:rPr>
-          <w:rFonts w:ascii="Times New Roman" w:hAnsi="Times New Roman" w:cs="Times New Roman"/>
-        </w:rPr>
-        <w:t xml:space="preserve">positive and negative clines. The strength of founder events </w:t>
-      </w:r>
-      <w:del w:id="39" w:author="James Santangelo" w:date="2018-03-14T17:26:00Z">
-        <w:r>
-          <w:rPr>
-            <w:rFonts w:ascii="Times New Roman" w:hAnsi="Times New Roman" w:cs="Times New Roman"/>
-          </w:rPr>
-          <w:delText xml:space="preserve">are </w:delText>
-        </w:r>
-      </w:del>
-      <w:ins w:id="40" w:author="James Santangelo" w:date="2018-03-14T17:26:00Z">
+      <w:ins w:id="41" w:author="James Santangelo" w:date="2018-03-14T17:26:00Z">
         <w:r>
           <w:rPr>
             <w:rFonts w:ascii="Times New Roman" w:hAnsi="Times New Roman" w:cs="Times New Roman"/>
@@ -1141,56 +1089,47 @@
           <w:rFonts w:ascii="Times New Roman" w:hAnsi="Times New Roman" w:cs="Times New Roman"/>
           <w:b/>
         </w:rPr>
-        <w:t xml:space="preserve">Figure </w:t>
-      </w:r>
-      <w:proofErr w:type="spellStart"/>
+        <w:t>Figure S</w:t>
+      </w:r>
+      <w:ins w:id="42" w:author="James Santangelo" w:date="2018-03-14T15:56:00Z">
+        <w:r>
+          <w:rPr>
+            <w:rFonts w:ascii="Times New Roman" w:hAnsi="Times New Roman" w:cs="Times New Roman"/>
+            <w:b/>
+          </w:rPr>
+          <w:t>4</w:t>
+        </w:r>
+      </w:ins>
+      <w:del w:id="43" w:author="James Santangelo" w:date="2018-03-14T12:18:00Z">
+        <w:r>
+          <w:rPr>
+            <w:rFonts w:ascii="Times New Roman" w:hAnsi="Times New Roman" w:cs="Times New Roman"/>
+            <w:b/>
+          </w:rPr>
+          <w:delText>2</w:delText>
+        </w:r>
+      </w:del>
       <w:r>
         <w:rPr>
           <w:rFonts w:ascii="Times New Roman" w:hAnsi="Times New Roman" w:cs="Times New Roman"/>
           <w:b/>
         </w:rPr>
-        <w:t>S</w:t>
-      </w:r>
-      <w:ins w:id="41" w:author="James Santangelo" w:date="2018-03-14T15:56:00Z">
-        <w:r>
-          <w:rPr>
-            <w:rFonts w:ascii="Times New Roman" w:hAnsi="Times New Roman" w:cs="Times New Roman"/>
-            <w:b/>
-          </w:rPr>
-          <w:t>4</w:t>
+        <w:t>:</w:t>
+      </w:r>
+      <w:r>
+        <w:rPr>
+          <w:rFonts w:ascii="Times New Roman" w:hAnsi="Times New Roman" w:cs="Times New Roman"/>
+        </w:rPr>
+        <w:t xml:space="preserve"> The strength of founder events </w:t>
+      </w:r>
+      <w:ins w:id="44" w:author="James Santangelo" w:date="2018-03-14T17:26:00Z">
+        <w:r>
+          <w:rPr>
+            <w:rFonts w:ascii="Times New Roman" w:hAnsi="Times New Roman" w:cs="Times New Roman"/>
+          </w:rPr>
+          <w:t xml:space="preserve">(i.e. drift scenario 2) </w:t>
         </w:r>
       </w:ins>
-      <w:proofErr w:type="spellEnd"/>
-      <w:del w:id="42" w:author="James Santangelo" w:date="2018-03-14T12:18:00Z">
-        <w:r>
-          <w:rPr>
-            <w:rFonts w:ascii="Times New Roman" w:hAnsi="Times New Roman" w:cs="Times New Roman"/>
-            <w:b/>
-          </w:rPr>
-          <w:delText>2</w:delText>
-        </w:r>
-      </w:del>
-      <w:r>
-        <w:rPr>
-          <w:rFonts w:ascii="Times New Roman" w:hAnsi="Times New Roman" w:cs="Times New Roman"/>
-          <w:b/>
-        </w:rPr>
-        <w:t>:</w:t>
-      </w:r>
-      <w:r>
-        <w:rPr>
-          <w:rFonts w:ascii="Times New Roman" w:hAnsi="Times New Roman" w:cs="Times New Roman"/>
-        </w:rPr>
-        <w:t xml:space="preserve"> The strength of founder events </w:t>
-      </w:r>
-      <w:ins w:id="43" w:author="James Santangelo" w:date="2018-03-14T17:26:00Z">
-        <w:r>
-          <w:rPr>
-            <w:rFonts w:ascii="Times New Roman" w:hAnsi="Times New Roman" w:cs="Times New Roman"/>
-          </w:rPr>
-          <w:t xml:space="preserve">(i.e. drift scenario 2) </w:t>
-        </w:r>
-      </w:ins>
       <w:r>
         <w:rPr>
           <w:rFonts w:ascii="Times New Roman" w:hAnsi="Times New Roman" w:cs="Times New Roman"/>
@@ -1214,21 +1153,7 @@
         <w:rPr>
           <w:rFonts w:ascii="Times New Roman" w:hAnsi="Times New Roman" w:cs="Times New Roman"/>
         </w:rPr>
-        <w:t>) Proportion of 1000 simulations where HCN is lost (i.e. frequency = 0) for each population in the landscape (</w:t>
-      </w:r>
-      <w:proofErr w:type="spellStart"/>
-      <w:r>
-        <w:rPr>
-          <w:rFonts w:ascii="Times New Roman" w:hAnsi="Times New Roman" w:cs="Times New Roman"/>
-        </w:rPr>
-        <w:t>i.e.1</w:t>
-      </w:r>
-      <w:proofErr w:type="spellEnd"/>
-      <w:r>
-        <w:rPr>
-          <w:rFonts w:ascii="Times New Roman" w:hAnsi="Times New Roman" w:cs="Times New Roman"/>
-        </w:rPr>
-        <w:t xml:space="preserve"> to 40) under strong founder effects (proportion of founding alleles = 0.01, grey squares), intermediate founder effects (proportion = 0.2, black circles) and no founder effects (proportion = 1.0, open triangles). </w:t>
+        <w:t xml:space="preserve">) Proportion of 1000 simulations where HCN is lost (i.e. frequency = 0) for each population in the landscape (i.e.1 to 40) under strong founder effects (proportion of founding alleles = 0.01, grey squares), intermediate founder effects (proportion = 0.2, black circles) and no founder effects (proportion = 1.0, open triangles). </w:t>
       </w:r>
       <w:r>
         <w:rPr>
@@ -1320,14 +1245,7 @@
         <w:rPr>
           <w:rFonts w:ascii="Times New Roman" w:hAnsi="Times New Roman" w:cs="Times New Roman"/>
         </w:rPr>
-        <w:t xml:space="preserve">-values and </w:t>
-      </w:r>
-      <w:proofErr w:type="spellStart"/>
-      <w:r>
-        <w:rPr>
-          <w:rFonts w:ascii="Times New Roman" w:hAnsi="Times New Roman" w:cs="Times New Roman"/>
-        </w:rPr>
-        <w:t>R</w:t>
+        <w:t>-values and R</w:t>
       </w:r>
       <w:r>
         <w:rPr>
@@ -1336,7 +1254,6 @@
         </w:rPr>
         <w:t>2</w:t>
       </w:r>
-      <w:proofErr w:type="spellEnd"/>
       <w:r>
         <w:rPr>
           <w:rFonts w:ascii="Times New Roman" w:hAnsi="Times New Roman" w:cs="Times New Roman"/>
@@ -1433,115 +1350,106 @@
           <w:rFonts w:ascii="Times New Roman" w:hAnsi="Times New Roman" w:cs="Times New Roman"/>
           <w:b/>
         </w:rPr>
-        <w:t xml:space="preserve">Figure </w:t>
-      </w:r>
-      <w:proofErr w:type="spellStart"/>
+        <w:t>Figure S</w:t>
+      </w:r>
+      <w:ins w:id="45" w:author="James Santangelo" w:date="2018-03-14T15:56:00Z">
+        <w:r>
+          <w:rPr>
+            <w:rFonts w:ascii="Times New Roman" w:hAnsi="Times New Roman" w:cs="Times New Roman"/>
+            <w:b/>
+          </w:rPr>
+          <w:t>5</w:t>
+        </w:r>
+      </w:ins>
+      <w:del w:id="46" w:author="James Santangelo" w:date="2018-03-14T12:18:00Z">
+        <w:r>
+          <w:rPr>
+            <w:rFonts w:ascii="Times New Roman" w:hAnsi="Times New Roman" w:cs="Times New Roman"/>
+            <w:b/>
+          </w:rPr>
+          <w:delText>3</w:delText>
+        </w:r>
+      </w:del>
       <w:r>
         <w:rPr>
           <w:rFonts w:ascii="Times New Roman" w:hAnsi="Times New Roman" w:cs="Times New Roman"/>
           <w:b/>
         </w:rPr>
-        <w:t>S</w:t>
-      </w:r>
-      <w:ins w:id="44" w:author="James Santangelo" w:date="2018-03-14T15:56:00Z">
-        <w:r>
-          <w:rPr>
-            <w:rFonts w:ascii="Times New Roman" w:hAnsi="Times New Roman" w:cs="Times New Roman"/>
-            <w:b/>
-          </w:rPr>
-          <w:t>5</w:t>
+        <w:t xml:space="preserve">: </w:t>
+      </w:r>
+      <w:r>
+        <w:rPr>
+          <w:rFonts w:ascii="Times New Roman" w:hAnsi="Times New Roman" w:cs="Times New Roman"/>
+        </w:rPr>
+        <w:t xml:space="preserve">Serial founder events </w:t>
+      </w:r>
+      <w:ins w:id="47" w:author="James Santangelo" w:date="2018-03-14T17:27:00Z">
+        <w:r>
+          <w:rPr>
+            <w:rFonts w:ascii="Times New Roman" w:hAnsi="Times New Roman" w:cs="Times New Roman"/>
+          </w:rPr>
+          <w:t xml:space="preserve">(i.e. drift scenario 2) </w:t>
         </w:r>
       </w:ins>
-      <w:proofErr w:type="spellEnd"/>
-      <w:del w:id="45" w:author="James Santangelo" w:date="2018-03-14T12:18:00Z">
-        <w:r>
-          <w:rPr>
-            <w:rFonts w:ascii="Times New Roman" w:hAnsi="Times New Roman" w:cs="Times New Roman"/>
-            <w:b/>
-          </w:rPr>
-          <w:delText>3</w:delText>
-        </w:r>
-      </w:del>
-      <w:r>
-        <w:rPr>
-          <w:rFonts w:ascii="Times New Roman" w:hAnsi="Times New Roman" w:cs="Times New Roman"/>
-          <w:b/>
-        </w:rPr>
-        <w:t xml:space="preserve">: </w:t>
-      </w:r>
-      <w:r>
-        <w:rPr>
-          <w:rFonts w:ascii="Times New Roman" w:hAnsi="Times New Roman" w:cs="Times New Roman"/>
-        </w:rPr>
-        <w:t xml:space="preserve">Serial founder events </w:t>
-      </w:r>
-      <w:ins w:id="46" w:author="James Santangelo" w:date="2018-03-14T17:27:00Z">
-        <w:r>
-          <w:rPr>
-            <w:rFonts w:ascii="Times New Roman" w:hAnsi="Times New Roman" w:cs="Times New Roman"/>
-          </w:rPr>
-          <w:t xml:space="preserve">(i.e. drift scenario 2) </w:t>
+      <w:r>
+        <w:rPr>
+          <w:rFonts w:ascii="Times New Roman" w:hAnsi="Times New Roman" w:cs="Times New Roman"/>
+        </w:rPr>
+        <w:t>and selection interacted in the formation of spatial clines in HCN. Populations colonized from the urban-most population to the rural-most population. Selection favoured HCN+ genotypes in rural populations and HCN– genotypes in urban populations. (</w:t>
+      </w:r>
+      <w:r>
+        <w:rPr>
+          <w:rFonts w:ascii="Times New Roman" w:hAnsi="Times New Roman" w:cs="Times New Roman"/>
+          <w:i/>
+        </w:rPr>
+        <w:t>a – c</w:t>
+      </w:r>
+      <w:r>
+        <w:rPr>
+          <w:rFonts w:ascii="Times New Roman" w:hAnsi="Times New Roman" w:cs="Times New Roman"/>
+        </w:rPr>
+        <w:t>) The mean slope of clines in HCN across 1000 simulations under no gene flow (open circles with dotted line), low gene flow (grey square with dashed line), or high gene flow (black diamonds with solid line). (</w:t>
+      </w:r>
+      <w:r>
+        <w:rPr>
+          <w:rFonts w:ascii="Times New Roman" w:hAnsi="Times New Roman" w:cs="Times New Roman"/>
+          <w:i/>
+        </w:rPr>
+        <w:t xml:space="preserve">d </w:t>
+      </w:r>
+      <w:r>
+        <w:rPr>
+          <w:rFonts w:ascii="Times New Roman" w:hAnsi="Times New Roman" w:cs="Times New Roman"/>
+        </w:rPr>
+        <w:t xml:space="preserve">– </w:t>
+      </w:r>
+      <w:r>
+        <w:rPr>
+          <w:rFonts w:ascii="Times New Roman" w:hAnsi="Times New Roman" w:cs="Times New Roman"/>
+        </w:rPr>
+        <w:t>f</w:t>
+      </w:r>
+      <w:r>
+        <w:rPr>
+          <w:rFonts w:ascii="Times New Roman" w:hAnsi="Times New Roman" w:cs="Times New Roman"/>
+        </w:rPr>
+        <w:t>) The proportion of significantly positive (open triangles</w:t>
+      </w:r>
+      <w:ins w:id="48" w:author="James Santangelo" w:date="2018-03-14T17:27:00Z">
+        <w:r>
+          <w:rPr>
+            <w:rFonts w:ascii="Times New Roman" w:hAnsi="Times New Roman" w:cs="Times New Roman"/>
+          </w:rPr>
+          <w:t xml:space="preserve"> with dashed line</w:t>
         </w:r>
       </w:ins>
       <w:r>
         <w:rPr>
           <w:rFonts w:ascii="Times New Roman" w:hAnsi="Times New Roman" w:cs="Times New Roman"/>
         </w:rPr>
-        <w:t>and selection interacted in the formation of spatial clines in HCN. Populations colonized from the urban-most population to the rural-most population. Selection favoured HCN+ genotypes in rural populations and HCN– genotypes in urban populations. (</w:t>
-      </w:r>
-      <w:r>
-        <w:rPr>
-          <w:rFonts w:ascii="Times New Roman" w:hAnsi="Times New Roman" w:cs="Times New Roman"/>
-          <w:i/>
-        </w:rPr>
-        <w:t>a – c</w:t>
-      </w:r>
-      <w:r>
-        <w:rPr>
-          <w:rFonts w:ascii="Times New Roman" w:hAnsi="Times New Roman" w:cs="Times New Roman"/>
-        </w:rPr>
-        <w:t>) The mean slope of clines in HCN across 1000 simulations under no gene flow (open circles with dotted line), low gene flow (grey square with dashed line), or high gene flow (black diamonds with solid line). (</w:t>
-      </w:r>
-      <w:r>
-        <w:rPr>
-          <w:rFonts w:ascii="Times New Roman" w:hAnsi="Times New Roman" w:cs="Times New Roman"/>
-          <w:i/>
-        </w:rPr>
-        <w:t xml:space="preserve">d </w:t>
-      </w:r>
-      <w:r>
-        <w:rPr>
-          <w:rFonts w:ascii="Times New Roman" w:hAnsi="Times New Roman" w:cs="Times New Roman"/>
-        </w:rPr>
-        <w:t xml:space="preserve">– </w:t>
-      </w:r>
-      <w:r>
-        <w:rPr>
-          <w:rFonts w:ascii="Times New Roman" w:hAnsi="Times New Roman" w:cs="Times New Roman"/>
-        </w:rPr>
-        <w:t>f</w:t>
-      </w:r>
-      <w:r>
-        <w:rPr>
-          <w:rFonts w:ascii="Times New Roman" w:hAnsi="Times New Roman" w:cs="Times New Roman"/>
-        </w:rPr>
-        <w:t>) The proportion of significantly positive (open triangles</w:t>
-      </w:r>
-      <w:ins w:id="47" w:author="James Santangelo" w:date="2018-03-14T17:27:00Z">
-        <w:r>
-          <w:rPr>
-            <w:rFonts w:ascii="Times New Roman" w:hAnsi="Times New Roman" w:cs="Times New Roman"/>
-          </w:rPr>
-          <w:t xml:space="preserve"> with dashed line</w:t>
-        </w:r>
-      </w:ins>
-      <w:r>
-        <w:rPr>
-          <w:rFonts w:ascii="Times New Roman" w:hAnsi="Times New Roman" w:cs="Times New Roman"/>
-        </w:rPr>
         <w:t>) and negative (black inverted triangle</w:t>
       </w:r>
-      <w:ins w:id="48" w:author="James Santangelo" w:date="2018-03-14T17:27:00Z">
+      <w:ins w:id="49" w:author="James Santangelo" w:date="2018-03-14T17:27:00Z">
         <w:r>
           <w:rPr>
             <w:rFonts w:ascii="Times New Roman" w:hAnsi="Times New Roman" w:cs="Times New Roman"/>
@@ -1740,17 +1648,9 @@
           <w:rFonts w:ascii="Times New Roman" w:hAnsi="Times New Roman" w:cs="Times New Roman"/>
           <w:b/>
         </w:rPr>
-        <w:t xml:space="preserve">Figure </w:t>
-      </w:r>
-      <w:proofErr w:type="spellStart"/>
-      <w:r>
-        <w:rPr>
-          <w:rFonts w:ascii="Times New Roman" w:hAnsi="Times New Roman" w:cs="Times New Roman"/>
-          <w:b/>
-        </w:rPr>
-        <w:t>S</w:t>
-      </w:r>
-      <w:ins w:id="49" w:author="James Santangelo" w:date="2018-03-14T15:56:00Z">
+        <w:t>Figure S</w:t>
+      </w:r>
+      <w:ins w:id="50" w:author="James Santangelo" w:date="2018-03-14T15:56:00Z">
         <w:r>
           <w:rPr>
             <w:rFonts w:ascii="Times New Roman" w:hAnsi="Times New Roman" w:cs="Times New Roman"/>
@@ -1759,8 +1659,7 @@
           <w:t>6</w:t>
         </w:r>
       </w:ins>
-      <w:proofErr w:type="spellEnd"/>
-      <w:del w:id="50" w:author="James Santangelo" w:date="2018-03-14T12:18:00Z">
+      <w:del w:id="51" w:author="James Santangelo" w:date="2018-03-14T12:18:00Z">
         <w:r>
           <w:rPr>
             <w:rFonts w:ascii="Times New Roman" w:hAnsi="Times New Roman" w:cs="Times New Roman"/>
@@ -2086,123 +1985,114 @@
           <w:rFonts w:ascii="Times New Roman" w:hAnsi="Times New Roman" w:cs="Times New Roman"/>
           <w:b/>
         </w:rPr>
-        <w:t xml:space="preserve">Figure </w:t>
-      </w:r>
-      <w:proofErr w:type="spellStart"/>
+        <w:t>Figure S</w:t>
+      </w:r>
+      <w:ins w:id="52" w:author="James Santangelo" w:date="2018-03-14T15:56:00Z">
+        <w:r>
+          <w:rPr>
+            <w:rFonts w:ascii="Times New Roman" w:hAnsi="Times New Roman" w:cs="Times New Roman"/>
+            <w:b/>
+          </w:rPr>
+          <w:t>7</w:t>
+        </w:r>
+      </w:ins>
+      <w:del w:id="53" w:author="James Santangelo" w:date="2018-03-14T12:18:00Z">
+        <w:r>
+          <w:rPr>
+            <w:rFonts w:ascii="Times New Roman" w:hAnsi="Times New Roman" w:cs="Times New Roman"/>
+            <w:b/>
+          </w:rPr>
+          <w:delText>5</w:delText>
+        </w:r>
+      </w:del>
       <w:r>
         <w:rPr>
           <w:rFonts w:ascii="Times New Roman" w:hAnsi="Times New Roman" w:cs="Times New Roman"/>
           <w:b/>
         </w:rPr>
-        <w:t>S</w:t>
-      </w:r>
-      <w:ins w:id="51" w:author="James Santangelo" w:date="2018-03-14T15:56:00Z">
-        <w:r>
-          <w:rPr>
-            <w:rFonts w:ascii="Times New Roman" w:hAnsi="Times New Roman" w:cs="Times New Roman"/>
-            <w:b/>
-          </w:rPr>
-          <w:t>7</w:t>
+        <w:t xml:space="preserve">: </w:t>
+      </w:r>
+      <w:r>
+        <w:rPr>
+          <w:rFonts w:ascii="Times New Roman" w:hAnsi="Times New Roman" w:cs="Times New Roman"/>
+        </w:rPr>
+        <w:t xml:space="preserve">Serial founder events </w:t>
+      </w:r>
+      <w:ins w:id="54" w:author="James Santangelo" w:date="2018-03-14T17:38:00Z">
+        <w:r>
+          <w:rPr>
+            <w:rFonts w:ascii="Times New Roman" w:hAnsi="Times New Roman" w:cs="Times New Roman"/>
+          </w:rPr>
+          <w:t xml:space="preserve">(i.e. drift scenario 2) </w:t>
         </w:r>
       </w:ins>
-      <w:proofErr w:type="spellEnd"/>
-      <w:del w:id="52" w:author="James Santangelo" w:date="2018-03-14T12:18:00Z">
-        <w:r>
-          <w:rPr>
-            <w:rFonts w:ascii="Times New Roman" w:hAnsi="Times New Roman" w:cs="Times New Roman"/>
-            <w:b/>
-          </w:rPr>
-          <w:delText>5</w:delText>
+      <w:del w:id="55" w:author="James Santangelo" w:date="2018-03-14T17:38:00Z">
+        <w:r>
+          <w:rPr>
+            <w:rFonts w:ascii="Times New Roman" w:hAnsi="Times New Roman" w:cs="Times New Roman"/>
+          </w:rPr>
+          <w:delText xml:space="preserve">(i.e. drift scenario 2) </w:delText>
         </w:r>
       </w:del>
       <w:r>
         <w:rPr>
           <w:rFonts w:ascii="Times New Roman" w:hAnsi="Times New Roman" w:cs="Times New Roman"/>
-          <w:b/>
-        </w:rPr>
-        <w:t xml:space="preserve">: </w:t>
-      </w:r>
-      <w:r>
-        <w:rPr>
-          <w:rFonts w:ascii="Times New Roman" w:hAnsi="Times New Roman" w:cs="Times New Roman"/>
-        </w:rPr>
-        <w:t xml:space="preserve">Serial founder events </w:t>
-      </w:r>
-      <w:ins w:id="53" w:author="James Santangelo" w:date="2018-03-14T17:38:00Z">
-        <w:r>
-          <w:rPr>
-            <w:rFonts w:ascii="Times New Roman" w:hAnsi="Times New Roman" w:cs="Times New Roman"/>
-          </w:rPr>
-          <w:t xml:space="preserve">(i.e. drift scenario 2) </w:t>
+        </w:rPr>
+        <w:t>and the initial frequency of the dominant alleles interacted in the formation of spatial clines in HCN. Populations colonized from the urban-most population to the rural-most population. (</w:t>
+      </w:r>
+      <w:r>
+        <w:rPr>
+          <w:rFonts w:ascii="Times New Roman" w:hAnsi="Times New Roman" w:cs="Times New Roman"/>
+          <w:i/>
+        </w:rPr>
+        <w:t>a – c</w:t>
+      </w:r>
+      <w:r>
+        <w:rPr>
+          <w:rFonts w:ascii="Times New Roman" w:hAnsi="Times New Roman" w:cs="Times New Roman"/>
+        </w:rPr>
+        <w:t>) The mean slope of clines in HCN across 1000 simulations under no gene flow (open circles with dotted line), low gene flow (grey square with dashed line), or high gene flow (black diamonds with solid line). (</w:t>
+      </w:r>
+      <w:r>
+        <w:rPr>
+          <w:rFonts w:ascii="Times New Roman" w:hAnsi="Times New Roman" w:cs="Times New Roman"/>
+          <w:i/>
+        </w:rPr>
+        <w:t xml:space="preserve">d </w:t>
+      </w:r>
+      <w:r>
+        <w:rPr>
+          <w:rFonts w:ascii="Times New Roman" w:hAnsi="Times New Roman" w:cs="Times New Roman"/>
+        </w:rPr>
+        <w:t xml:space="preserve">– </w:t>
+      </w:r>
+      <w:r>
+        <w:rPr>
+          <w:rFonts w:ascii="Times New Roman" w:hAnsi="Times New Roman" w:cs="Times New Roman"/>
+        </w:rPr>
+        <w:t>f</w:t>
+      </w:r>
+      <w:r>
+        <w:rPr>
+          <w:rFonts w:ascii="Times New Roman" w:hAnsi="Times New Roman" w:cs="Times New Roman"/>
+        </w:rPr>
+        <w:t>) The proportion of significantly positive (open triangles</w:t>
+      </w:r>
+      <w:ins w:id="56" w:author="James Santangelo" w:date="2018-03-14T17:39:00Z">
+        <w:r>
+          <w:rPr>
+            <w:rFonts w:ascii="Times New Roman" w:hAnsi="Times New Roman" w:cs="Times New Roman"/>
+          </w:rPr>
+          <w:t xml:space="preserve"> with dashed line</w:t>
         </w:r>
       </w:ins>
-      <w:del w:id="54" w:author="James Santangelo" w:date="2018-03-14T17:38:00Z">
-        <w:r>
-          <w:rPr>
-            <w:rFonts w:ascii="Times New Roman" w:hAnsi="Times New Roman" w:cs="Times New Roman"/>
-          </w:rPr>
-          <w:delText xml:space="preserve">(i.e. drift scenario 2) </w:delText>
-        </w:r>
-      </w:del>
-      <w:r>
-        <w:rPr>
-          <w:rFonts w:ascii="Times New Roman" w:hAnsi="Times New Roman" w:cs="Times New Roman"/>
-        </w:rPr>
-        <w:t>and the initial frequency of the dominant alleles interacted in the formation of spatial clines in HCN. Populations colonized from the urban-most population to the rural-most population. (</w:t>
-      </w:r>
-      <w:r>
-        <w:rPr>
-          <w:rFonts w:ascii="Times New Roman" w:hAnsi="Times New Roman" w:cs="Times New Roman"/>
-          <w:i/>
-        </w:rPr>
-        <w:t>a – c</w:t>
-      </w:r>
-      <w:r>
-        <w:rPr>
-          <w:rFonts w:ascii="Times New Roman" w:hAnsi="Times New Roman" w:cs="Times New Roman"/>
-        </w:rPr>
-        <w:t>) The mean slope of clines in HCN across 1000 simulations under no gene flow (open circles with dotted line), low gene flow (grey square with dashed line), or high gene flow (black diamonds with solid line). (</w:t>
-      </w:r>
-      <w:r>
-        <w:rPr>
-          <w:rFonts w:ascii="Times New Roman" w:hAnsi="Times New Roman" w:cs="Times New Roman"/>
-          <w:i/>
-        </w:rPr>
-        <w:t xml:space="preserve">d </w:t>
-      </w:r>
-      <w:r>
-        <w:rPr>
-          <w:rFonts w:ascii="Times New Roman" w:hAnsi="Times New Roman" w:cs="Times New Roman"/>
-        </w:rPr>
-        <w:t xml:space="preserve">– </w:t>
-      </w:r>
-      <w:r>
-        <w:rPr>
-          <w:rFonts w:ascii="Times New Roman" w:hAnsi="Times New Roman" w:cs="Times New Roman"/>
-        </w:rPr>
-        <w:t>f</w:t>
-      </w:r>
-      <w:r>
-        <w:rPr>
-          <w:rFonts w:ascii="Times New Roman" w:hAnsi="Times New Roman" w:cs="Times New Roman"/>
-        </w:rPr>
-        <w:t>) The proportion of significantly positive (open triangles</w:t>
-      </w:r>
-      <w:ins w:id="55" w:author="James Santangelo" w:date="2018-03-14T17:39:00Z">
-        <w:r>
-          <w:rPr>
-            <w:rFonts w:ascii="Times New Roman" w:hAnsi="Times New Roman" w:cs="Times New Roman"/>
-          </w:rPr>
-          <w:t xml:space="preserve"> with dashed line</w:t>
-        </w:r>
-      </w:ins>
       <w:r>
         <w:rPr>
           <w:rFonts w:ascii="Times New Roman" w:hAnsi="Times New Roman" w:cs="Times New Roman"/>
         </w:rPr>
         <w:t>) and negative (black inverted triangle</w:t>
       </w:r>
-      <w:ins w:id="56" w:author="James Santangelo" w:date="2018-03-14T17:39:00Z">
+      <w:ins w:id="57" w:author="James Santangelo" w:date="2018-03-14T17:39:00Z">
         <w:r>
           <w:rPr>
             <w:rFonts w:ascii="Times New Roman" w:hAnsi="Times New Roman" w:cs="Times New Roman"/>
@@ -2385,7 +2275,6 @@
         </w:rPr>
         <w:t xml:space="preserve">Figure </w:t>
       </w:r>
-      <w:proofErr w:type="spellStart"/>
       <w:r>
         <w:rPr>
           <w:rFonts w:ascii="Times New Roman" w:hAnsi="Times New Roman" w:cs="Times New Roman"/>
@@ -2393,7 +2282,7 @@
         </w:rPr>
         <w:t>S</w:t>
       </w:r>
-      <w:ins w:id="57" w:author="James Santangelo" w:date="2018-03-14T15:56:00Z">
+      <w:ins w:id="58" w:author="James Santangelo" w:date="2018-03-14T15:56:00Z">
         <w:r>
           <w:rPr>
             <w:rFonts w:ascii="Times New Roman" w:hAnsi="Times New Roman" w:cs="Times New Roman"/>
@@ -2402,8 +2291,7 @@
           <w:t>8</w:t>
         </w:r>
       </w:ins>
-      <w:proofErr w:type="spellEnd"/>
-      <w:del w:id="58" w:author="James Santangelo" w:date="2018-03-14T12:18:00Z">
+      <w:del w:id="59" w:author="James Santangelo" w:date="2018-03-14T12:18:00Z">
         <w:r>
           <w:rPr>
             <w:rFonts w:ascii="Times New Roman" w:hAnsi="Times New Roman" w:cs="Times New Roman"/>
@@ -2542,8 +2430,7 @@
         </w:rPr>
         <w:t xml:space="preserve"> each population. For most simulations (see Table </w:t>
       </w:r>
-      <w:proofErr w:type="spellStart"/>
-      <w:ins w:id="59" w:author="James Santangelo" w:date="2018-03-13T09:30:00Z">
+      <w:ins w:id="60" w:author="James Santangelo" w:date="2018-03-13T09:30:00Z">
         <w:r>
           <w:rPr>
             <w:rFonts w:ascii="Times New Roman" w:hAnsi="Times New Roman" w:cs="Times New Roman"/>
@@ -2555,14 +2442,7 @@
         <w:rPr>
           <w:rFonts w:ascii="Times New Roman" w:hAnsi="Times New Roman" w:cs="Times New Roman"/>
         </w:rPr>
-        <w:t>2</w:t>
-      </w:r>
-      <w:proofErr w:type="spellEnd"/>
-      <w:r>
-        <w:rPr>
-          <w:rFonts w:ascii="Times New Roman" w:hAnsi="Times New Roman" w:cs="Times New Roman"/>
-        </w:rPr>
-        <w:t>), population size was greatest in the rural-most population (</w:t>
+        <w:t>2), population size was greatest in the rural-most population (</w:t>
       </w:r>
       <w:r>
         <w:rPr>
@@ -2683,7 +2563,7 @@
         </w:rPr>
         <w:t>gene flow</w:t>
       </w:r>
-      <w:ins w:id="60" w:author="James Santangelo" w:date="2018-03-13T09:33:00Z">
+      <w:ins w:id="61" w:author="James Santangelo" w:date="2018-03-13T09:33:00Z">
         <w:r>
           <w:rPr>
             <w:rFonts w:ascii="Times New Roman" w:hAnsi="Times New Roman" w:cs="Times New Roman"/>
@@ -2843,61 +2723,38 @@
           <w:rFonts w:ascii="Times New Roman" w:hAnsi="Times New Roman" w:cs="Times New Roman"/>
           <w:b/>
         </w:rPr>
-        <w:t xml:space="preserve">Figure </w:t>
-      </w:r>
-      <w:proofErr w:type="spellStart"/>
+        <w:t>Figure S</w:t>
+      </w:r>
+      <w:ins w:id="62" w:author="James Santangelo" w:date="2018-03-14T15:56:00Z">
+        <w:r>
+          <w:rPr>
+            <w:rFonts w:ascii="Times New Roman" w:hAnsi="Times New Roman" w:cs="Times New Roman"/>
+            <w:b/>
+          </w:rPr>
+          <w:t>9</w:t>
+        </w:r>
+      </w:ins>
+      <w:del w:id="63" w:author="James Santangelo" w:date="2018-03-14T12:18:00Z">
+        <w:r>
+          <w:rPr>
+            <w:rFonts w:ascii="Times New Roman" w:hAnsi="Times New Roman" w:cs="Times New Roman"/>
+            <w:b/>
+          </w:rPr>
+          <w:delText>7</w:delText>
+        </w:r>
+      </w:del>
       <w:r>
         <w:rPr>
           <w:rFonts w:ascii="Times New Roman" w:hAnsi="Times New Roman" w:cs="Times New Roman"/>
           <w:b/>
         </w:rPr>
-        <w:t>S</w:t>
-      </w:r>
-      <w:ins w:id="61" w:author="James Santangelo" w:date="2018-03-14T15:56:00Z">
-        <w:r>
-          <w:rPr>
-            <w:rFonts w:ascii="Times New Roman" w:hAnsi="Times New Roman" w:cs="Times New Roman"/>
-            <w:b/>
-          </w:rPr>
-          <w:t>9</w:t>
-        </w:r>
-      </w:ins>
-      <w:proofErr w:type="spellEnd"/>
-      <w:del w:id="62" w:author="James Santangelo" w:date="2018-03-14T12:18:00Z">
-        <w:r>
-          <w:rPr>
-            <w:rFonts w:ascii="Times New Roman" w:hAnsi="Times New Roman" w:cs="Times New Roman"/>
-            <w:b/>
-          </w:rPr>
-          <w:delText>7</w:delText>
-        </w:r>
-      </w:del>
-      <w:r>
-        <w:rPr>
-          <w:rFonts w:ascii="Times New Roman" w:hAnsi="Times New Roman" w:cs="Times New Roman"/>
-          <w:b/>
-        </w:rPr>
         <w:t xml:space="preserve">: </w:t>
       </w:r>
       <w:r>
         <w:rPr>
           <w:rFonts w:ascii="Times New Roman" w:hAnsi="Times New Roman" w:cs="Times New Roman"/>
         </w:rPr>
-        <w:t xml:space="preserve">The strength of selecting favoring cyanogenic (i.e. HCN+) or </w:t>
-      </w:r>
-      <w:proofErr w:type="spellStart"/>
-      <w:r>
-        <w:rPr>
-          <w:rFonts w:ascii="Times New Roman" w:hAnsi="Times New Roman" w:cs="Times New Roman"/>
-        </w:rPr>
-        <w:t>acyanogenic</w:t>
-      </w:r>
-      <w:proofErr w:type="spellEnd"/>
-      <w:r>
-        <w:rPr>
-          <w:rFonts w:ascii="Times New Roman" w:hAnsi="Times New Roman" w:cs="Times New Roman"/>
-        </w:rPr>
-        <w:t xml:space="preserve"> (i.e. HCN–) genotypes depended on the population’s position on the landscape. We first defined a maximum selection coefficient (-</w:t>
+        <w:t>The strength of selecting favoring cyanogenic (i.e. HCN+) or acyanogenic (i.e. HCN–) genotypes depended on the population’s position on the landscape. We first defined a maximum selection coefficient (-</w:t>
       </w:r>
       <w:r>
         <w:rPr>
@@ -3058,40 +2915,31 @@
           <w:rFonts w:ascii="Times New Roman" w:hAnsi="Times New Roman" w:cs="Times New Roman"/>
           <w:b/>
         </w:rPr>
-        <w:t xml:space="preserve">Figure </w:t>
-      </w:r>
-      <w:proofErr w:type="spellStart"/>
+        <w:t>Figure S</w:t>
+      </w:r>
+      <w:ins w:id="64" w:author="James Santangelo" w:date="2018-03-14T15:56:00Z">
+        <w:r>
+          <w:rPr>
+            <w:rFonts w:ascii="Times New Roman" w:hAnsi="Times New Roman" w:cs="Times New Roman"/>
+            <w:b/>
+          </w:rPr>
+          <w:t>10</w:t>
+        </w:r>
+      </w:ins>
+      <w:del w:id="65" w:author="James Santangelo" w:date="2018-03-14T12:18:00Z">
+        <w:r>
+          <w:rPr>
+            <w:rFonts w:ascii="Times New Roman" w:hAnsi="Times New Roman" w:cs="Times New Roman"/>
+            <w:b/>
+          </w:rPr>
+          <w:delText>8</w:delText>
+        </w:r>
+      </w:del>
       <w:r>
         <w:rPr>
           <w:rFonts w:ascii="Times New Roman" w:hAnsi="Times New Roman" w:cs="Times New Roman"/>
           <w:b/>
         </w:rPr>
-        <w:t>S</w:t>
-      </w:r>
-      <w:ins w:id="63" w:author="James Santangelo" w:date="2018-03-14T15:56:00Z">
-        <w:r>
-          <w:rPr>
-            <w:rFonts w:ascii="Times New Roman" w:hAnsi="Times New Roman" w:cs="Times New Roman"/>
-            <w:b/>
-          </w:rPr>
-          <w:t>10</w:t>
-        </w:r>
-      </w:ins>
-      <w:proofErr w:type="spellEnd"/>
-      <w:del w:id="64" w:author="James Santangelo" w:date="2018-03-14T12:18:00Z">
-        <w:r>
-          <w:rPr>
-            <w:rFonts w:ascii="Times New Roman" w:hAnsi="Times New Roman" w:cs="Times New Roman"/>
-            <w:b/>
-          </w:rPr>
-          <w:delText>8</w:delText>
-        </w:r>
-      </w:del>
-      <w:r>
-        <w:rPr>
-          <w:rFonts w:ascii="Times New Roman" w:hAnsi="Times New Roman" w:cs="Times New Roman"/>
-          <w:b/>
-        </w:rPr>
         <w:t xml:space="preserve">: </w:t>
       </w:r>
       <w:r>
@@ -3124,21 +2972,7 @@
         <w:rPr>
           <w:rFonts w:ascii="Times New Roman" w:hAnsi="Times New Roman" w:cs="Times New Roman"/>
         </w:rPr>
-        <w:t xml:space="preserve">due to selection acting on cyanogenic white clover genotypes. Negative selection coefficients represent selection acting against cyanogenic clover genotypes while positive coefficients represent selection favouring </w:t>
-      </w:r>
-      <w:proofErr w:type="spellStart"/>
-      <w:r>
-        <w:rPr>
-          <w:rFonts w:ascii="Times New Roman" w:hAnsi="Times New Roman" w:cs="Times New Roman"/>
-        </w:rPr>
-        <w:t>cyanogenesis</w:t>
-      </w:r>
-      <w:proofErr w:type="spellEnd"/>
-      <w:r>
-        <w:rPr>
-          <w:rFonts w:ascii="Times New Roman" w:hAnsi="Times New Roman" w:cs="Times New Roman"/>
-        </w:rPr>
-        <w:t xml:space="preserve">. Selection causes minimal build-up of LD between </w:t>
+        <w:t xml:space="preserve">due to selection acting on cyanogenic white clover genotypes. Negative selection coefficients represent selection acting against cyanogenic clover genotypes while positive coefficients represent selection favouring cyanogenesis. Selection causes minimal build-up of LD between </w:t>
       </w:r>
       <w:r>
         <w:rPr>
@@ -3251,268 +3085,248 @@
           <w:rFonts w:ascii="Times New Roman" w:hAnsi="Times New Roman" w:cs="Times New Roman"/>
           <w:b/>
         </w:rPr>
-        <w:t xml:space="preserve">Figure </w:t>
-      </w:r>
-      <w:proofErr w:type="spellStart"/>
+        <w:t>Figure S</w:t>
+      </w:r>
+      <w:ins w:id="66" w:author="James Santangelo" w:date="2018-03-14T12:19:00Z">
+        <w:r>
+          <w:rPr>
+            <w:rFonts w:ascii="Times New Roman" w:hAnsi="Times New Roman" w:cs="Times New Roman"/>
+            <w:b/>
+          </w:rPr>
+          <w:t>1</w:t>
+        </w:r>
+      </w:ins>
+      <w:ins w:id="67" w:author="James Santangelo" w:date="2018-03-14T15:57:00Z">
+        <w:r>
+          <w:rPr>
+            <w:rFonts w:ascii="Times New Roman" w:hAnsi="Times New Roman" w:cs="Times New Roman"/>
+            <w:b/>
+          </w:rPr>
+          <w:t>1</w:t>
+        </w:r>
+      </w:ins>
+      <w:del w:id="68" w:author="James Santangelo" w:date="2018-03-14T12:19:00Z">
+        <w:r>
+          <w:rPr>
+            <w:rFonts w:ascii="Times New Roman" w:hAnsi="Times New Roman" w:cs="Times New Roman"/>
+            <w:b/>
+          </w:rPr>
+          <w:delText>9</w:delText>
+        </w:r>
+      </w:del>
       <w:r>
         <w:rPr>
           <w:rFonts w:ascii="Times New Roman" w:hAnsi="Times New Roman" w:cs="Times New Roman"/>
           <w:b/>
         </w:rPr>
-        <w:t>S</w:t>
-      </w:r>
-      <w:ins w:id="65" w:author="James Santangelo" w:date="2018-03-14T12:19:00Z">
-        <w:r>
-          <w:rPr>
-            <w:rFonts w:ascii="Times New Roman" w:hAnsi="Times New Roman" w:cs="Times New Roman"/>
-            <w:b/>
-          </w:rPr>
-          <w:t>1</w:t>
+        <w:t xml:space="preserve">: </w:t>
+      </w:r>
+      <w:r>
+        <w:rPr>
+          <w:rFonts w:ascii="Times New Roman" w:hAnsi="Times New Roman" w:cs="Times New Roman"/>
+        </w:rPr>
+        <w:t xml:space="preserve">Differences in </w:t>
+      </w:r>
+      <w:ins w:id="69" w:author="James Santangelo" w:date="2018-03-14T15:57:00Z">
+        <w:r>
+          <w:rPr>
+            <w:rFonts w:ascii="Times New Roman" w:hAnsi="Times New Roman" w:cs="Times New Roman"/>
+          </w:rPr>
+          <w:t>(</w:t>
+        </w:r>
+        <w:r>
+          <w:rPr>
+            <w:rFonts w:ascii="Times New Roman" w:hAnsi="Times New Roman" w:cs="Times New Roman"/>
+            <w:i/>
+          </w:rPr>
+          <w:t>a</w:t>
+        </w:r>
+        <w:r>
+          <w:rPr>
+            <w:rFonts w:ascii="Times New Roman" w:hAnsi="Times New Roman" w:cs="Times New Roman"/>
+          </w:rPr>
+          <w:t xml:space="preserve">) </w:t>
         </w:r>
       </w:ins>
-      <w:ins w:id="66" w:author="James Santangelo" w:date="2018-03-14T15:57:00Z">
-        <w:r>
-          <w:rPr>
-            <w:rFonts w:ascii="Times New Roman" w:hAnsi="Times New Roman" w:cs="Times New Roman"/>
-            <w:b/>
-          </w:rPr>
-          <w:t>1</w:t>
+      <w:r>
+        <w:rPr>
+          <w:rFonts w:ascii="Times New Roman" w:hAnsi="Times New Roman" w:cs="Times New Roman"/>
+        </w:rPr>
+        <w:t xml:space="preserve">the mean strength of clines </w:t>
+      </w:r>
+      <w:del w:id="70" w:author="James Santangelo" w:date="2018-03-14T15:57:00Z">
+        <w:r>
+          <w:rPr>
+            <w:rFonts w:ascii="Times New Roman" w:hAnsi="Times New Roman" w:cs="Times New Roman"/>
+          </w:rPr>
+          <w:delText>(</w:delText>
+        </w:r>
+        <w:r>
+          <w:rPr>
+            <w:rFonts w:ascii="Times New Roman" w:hAnsi="Times New Roman" w:cs="Times New Roman"/>
+            <w:i/>
+          </w:rPr>
+          <w:delText>a</w:delText>
+        </w:r>
+        <w:r>
+          <w:rPr>
+            <w:rFonts w:ascii="Times New Roman" w:hAnsi="Times New Roman" w:cs="Times New Roman"/>
+          </w:rPr>
+          <w:delText xml:space="preserve">) </w:delText>
+        </w:r>
+      </w:del>
+      <w:r>
+        <w:rPr>
+          <w:rFonts w:ascii="Times New Roman" w:hAnsi="Times New Roman" w:cs="Times New Roman"/>
+        </w:rPr>
+        <w:t xml:space="preserve">and </w:t>
+      </w:r>
+      <w:ins w:id="71" w:author="James Santangelo" w:date="2018-03-14T15:57:00Z">
+        <w:r>
+          <w:rPr>
+            <w:rFonts w:ascii="Times New Roman" w:hAnsi="Times New Roman" w:cs="Times New Roman"/>
+          </w:rPr>
+          <w:t>(</w:t>
+        </w:r>
+        <w:r>
+          <w:rPr>
+            <w:rFonts w:ascii="Times New Roman" w:hAnsi="Times New Roman" w:cs="Times New Roman"/>
+            <w:i/>
+          </w:rPr>
+          <w:t>b</w:t>
+        </w:r>
+        <w:r>
+          <w:rPr>
+            <w:rFonts w:ascii="Times New Roman" w:hAnsi="Times New Roman" w:cs="Times New Roman"/>
+          </w:rPr>
+          <w:t xml:space="preserve">) </w:t>
         </w:r>
       </w:ins>
-      <w:proofErr w:type="spellEnd"/>
-      <w:del w:id="67" w:author="James Santangelo" w:date="2018-03-14T12:19:00Z">
-        <w:r>
-          <w:rPr>
-            <w:rFonts w:ascii="Times New Roman" w:hAnsi="Times New Roman" w:cs="Times New Roman"/>
-            <w:b/>
-          </w:rPr>
-          <w:delText>9</w:delText>
+      <w:r>
+        <w:rPr>
+          <w:rFonts w:ascii="Times New Roman" w:hAnsi="Times New Roman" w:cs="Times New Roman"/>
+        </w:rPr>
+        <w:t xml:space="preserve">the proportion of significantly positive clines </w:t>
+      </w:r>
+      <w:del w:id="72" w:author="James Santangelo" w:date="2018-03-14T15:57:00Z">
+        <w:r>
+          <w:rPr>
+            <w:rFonts w:ascii="Times New Roman" w:hAnsi="Times New Roman" w:cs="Times New Roman"/>
+          </w:rPr>
+          <w:delText>(</w:delText>
+        </w:r>
+        <w:r>
+          <w:rPr>
+            <w:rFonts w:ascii="Times New Roman" w:hAnsi="Times New Roman" w:cs="Times New Roman"/>
+            <w:i/>
+          </w:rPr>
+          <w:delText>b</w:delText>
+        </w:r>
+        <w:r>
+          <w:rPr>
+            <w:rFonts w:ascii="Times New Roman" w:hAnsi="Times New Roman" w:cs="Times New Roman"/>
+          </w:rPr>
+          <w:delText xml:space="preserve">) </w:delText>
         </w:r>
       </w:del>
       <w:r>
         <w:rPr>
           <w:rFonts w:ascii="Times New Roman" w:hAnsi="Times New Roman" w:cs="Times New Roman"/>
-          <w:b/>
-        </w:rPr>
-        <w:t xml:space="preserve">: </w:t>
-      </w:r>
-      <w:r>
-        <w:rPr>
-          <w:rFonts w:ascii="Times New Roman" w:hAnsi="Times New Roman" w:cs="Times New Roman"/>
-        </w:rPr>
-        <w:t xml:space="preserve">Differences in </w:t>
-      </w:r>
-      <w:ins w:id="68" w:author="James Santangelo" w:date="2018-03-14T15:57:00Z">
-        <w:r>
-          <w:rPr>
-            <w:rFonts w:ascii="Times New Roman" w:hAnsi="Times New Roman" w:cs="Times New Roman"/>
-          </w:rPr>
-          <w:t>(</w:t>
-        </w:r>
-        <w:r>
-          <w:rPr>
-            <w:rFonts w:ascii="Times New Roman" w:hAnsi="Times New Roman" w:cs="Times New Roman"/>
-            <w:i/>
-          </w:rPr>
-          <w:t>a</w:t>
-        </w:r>
-        <w:r>
-          <w:rPr>
-            <w:rFonts w:ascii="Times New Roman" w:hAnsi="Times New Roman" w:cs="Times New Roman"/>
-          </w:rPr>
-          <w:t xml:space="preserve">) </w:t>
+        </w:rPr>
+        <w:t>remain qualitatively similar regardless of which generation is chosen for analysis. (</w:t>
+      </w:r>
+      <w:r>
+        <w:rPr>
+          <w:rFonts w:ascii="Times New Roman" w:hAnsi="Times New Roman" w:cs="Times New Roman"/>
+          <w:i/>
+        </w:rPr>
+        <w:t>a</w:t>
+      </w:r>
+      <w:r>
+        <w:rPr>
+          <w:rFonts w:ascii="Times New Roman" w:hAnsi="Times New Roman" w:cs="Times New Roman"/>
+        </w:rPr>
+        <w:t>) The mean strength of clines across 1000 simulations every generation from 1 to 500 under varying levels of gene flow. (</w:t>
+      </w:r>
+      <w:r>
+        <w:rPr>
+          <w:rFonts w:ascii="Times New Roman" w:hAnsi="Times New Roman" w:cs="Times New Roman"/>
+          <w:i/>
+        </w:rPr>
+        <w:t>b</w:t>
+      </w:r>
+      <w:r>
+        <w:rPr>
+          <w:rFonts w:ascii="Times New Roman" w:hAnsi="Times New Roman" w:cs="Times New Roman"/>
+        </w:rPr>
+        <w:t xml:space="preserve">) The proportion of significantly positive clines across 1000 simulations every generation from 1 to 500 under varying levels of gene flow. Only levels of gene flow from 0 to 0.05 are shown to increase visibility of lines. Red bar at generation 250 represents the generation used in analyses and </w:t>
+      </w:r>
+      <w:ins w:id="73" w:author="James Santangelo" w:date="2018-03-14T15:58:00Z">
+        <w:r>
+          <w:rPr>
+            <w:rFonts w:ascii="Times New Roman" w:hAnsi="Times New Roman" w:cs="Times New Roman"/>
+          </w:rPr>
+          <w:t xml:space="preserve">the </w:t>
         </w:r>
       </w:ins>
       <w:r>
         <w:rPr>
           <w:rFonts w:ascii="Times New Roman" w:hAnsi="Times New Roman" w:cs="Times New Roman"/>
         </w:rPr>
-        <w:t xml:space="preserve">the mean strength of clines </w:t>
-      </w:r>
-      <w:del w:id="69" w:author="James Santangelo" w:date="2018-03-14T15:57:00Z">
-        <w:r>
-          <w:rPr>
-            <w:rFonts w:ascii="Times New Roman" w:hAnsi="Times New Roman" w:cs="Times New Roman"/>
-          </w:rPr>
-          <w:delText>(</w:delText>
-        </w:r>
-        <w:r>
-          <w:rPr>
-            <w:rFonts w:ascii="Times New Roman" w:hAnsi="Times New Roman" w:cs="Times New Roman"/>
-            <w:i/>
-          </w:rPr>
-          <w:delText>a</w:delText>
-        </w:r>
-        <w:r>
-          <w:rPr>
-            <w:rFonts w:ascii="Times New Roman" w:hAnsi="Times New Roman" w:cs="Times New Roman"/>
-          </w:rPr>
-          <w:delText xml:space="preserve">) </w:delText>
+        <w:t xml:space="preserve">results are shown in main text (figures </w:t>
+      </w:r>
+      <w:ins w:id="74" w:author="James Santangelo" w:date="2018-03-14T15:58:00Z">
+        <w:r>
+          <w:rPr>
+            <w:rFonts w:ascii="Times New Roman" w:hAnsi="Times New Roman" w:cs="Times New Roman"/>
+          </w:rPr>
+          <w:t>2</w:t>
+        </w:r>
+      </w:ins>
+      <w:del w:id="75" w:author="James Santangelo" w:date="2018-03-14T15:58:00Z">
+        <w:r>
+          <w:rPr>
+            <w:rFonts w:ascii="Times New Roman" w:hAnsi="Times New Roman" w:cs="Times New Roman"/>
+          </w:rPr>
+          <w:delText>4</w:delText>
         </w:r>
       </w:del>
       <w:r>
         <w:rPr>
           <w:rFonts w:ascii="Times New Roman" w:hAnsi="Times New Roman" w:cs="Times New Roman"/>
+          <w:i/>
+        </w:rPr>
+        <w:t xml:space="preserve">b </w:t>
+      </w:r>
+      <w:r>
+        <w:rPr>
+          <w:rFonts w:ascii="Times New Roman" w:hAnsi="Times New Roman" w:cs="Times New Roman"/>
         </w:rPr>
         <w:t xml:space="preserve">and </w:t>
       </w:r>
-      <w:ins w:id="70" w:author="James Santangelo" w:date="2018-03-14T15:57:00Z">
-        <w:r>
-          <w:rPr>
-            <w:rFonts w:ascii="Times New Roman" w:hAnsi="Times New Roman" w:cs="Times New Roman"/>
-          </w:rPr>
-          <w:t>(</w:t>
-        </w:r>
-        <w:r>
-          <w:rPr>
-            <w:rFonts w:ascii="Times New Roman" w:hAnsi="Times New Roman" w:cs="Times New Roman"/>
-            <w:i/>
-          </w:rPr>
-          <w:t>b</w:t>
-        </w:r>
-        <w:r>
-          <w:rPr>
-            <w:rFonts w:ascii="Times New Roman" w:hAnsi="Times New Roman" w:cs="Times New Roman"/>
-          </w:rPr>
-          <w:t xml:space="preserve">) </w:t>
+      <w:ins w:id="76" w:author="James Santangelo" w:date="2018-03-14T15:58:00Z">
+        <w:r>
+          <w:rPr>
+            <w:rFonts w:ascii="Times New Roman" w:hAnsi="Times New Roman" w:cs="Times New Roman"/>
+          </w:rPr>
+          <w:t>2</w:t>
         </w:r>
       </w:ins>
-      <w:r>
-        <w:rPr>
-          <w:rFonts w:ascii="Times New Roman" w:hAnsi="Times New Roman" w:cs="Times New Roman"/>
-        </w:rPr>
-        <w:t xml:space="preserve">the proportion of significantly positive clines </w:t>
-      </w:r>
-      <w:del w:id="71" w:author="James Santangelo" w:date="2018-03-14T15:57:00Z">
-        <w:r>
-          <w:rPr>
-            <w:rFonts w:ascii="Times New Roman" w:hAnsi="Times New Roman" w:cs="Times New Roman"/>
-          </w:rPr>
-          <w:delText>(</w:delText>
-        </w:r>
-        <w:r>
-          <w:rPr>
-            <w:rFonts w:ascii="Times New Roman" w:hAnsi="Times New Roman" w:cs="Times New Roman"/>
-            <w:i/>
-          </w:rPr>
-          <w:delText>b</w:delText>
-        </w:r>
-        <w:r>
-          <w:rPr>
-            <w:rFonts w:ascii="Times New Roman" w:hAnsi="Times New Roman" w:cs="Times New Roman"/>
-          </w:rPr>
-          <w:delText xml:space="preserve">) </w:delText>
+      <w:del w:id="77" w:author="James Santangelo" w:date="2018-03-14T15:58:00Z">
+        <w:r>
+          <w:rPr>
+            <w:rFonts w:ascii="Times New Roman" w:hAnsi="Times New Roman" w:cs="Times New Roman"/>
+          </w:rPr>
+          <w:delText>4</w:delText>
         </w:r>
       </w:del>
       <w:r>
         <w:rPr>
           <w:rFonts w:ascii="Times New Roman" w:hAnsi="Times New Roman" w:cs="Times New Roman"/>
-        </w:rPr>
-        <w:t>remain qualitatively similar regardless of which generation is chosen for analysis. (</w:t>
-      </w:r>
-      <w:r>
-        <w:rPr>
-          <w:rFonts w:ascii="Times New Roman" w:hAnsi="Times New Roman" w:cs="Times New Roman"/>
-          <w:i/>
-        </w:rPr>
-        <w:t>a</w:t>
-      </w:r>
-      <w:r>
-        <w:rPr>
-          <w:rFonts w:ascii="Times New Roman" w:hAnsi="Times New Roman" w:cs="Times New Roman"/>
-        </w:rPr>
-        <w:t>) The mean strength of clines across 1000 simulations every generation from 1 to 500 under varying levels of gene flow. (</w:t>
-      </w:r>
-      <w:r>
-        <w:rPr>
-          <w:rFonts w:ascii="Times New Roman" w:hAnsi="Times New Roman" w:cs="Times New Roman"/>
-          <w:i/>
-        </w:rPr>
-        <w:t>b</w:t>
-      </w:r>
-      <w:r>
-        <w:rPr>
-          <w:rFonts w:ascii="Times New Roman" w:hAnsi="Times New Roman" w:cs="Times New Roman"/>
-        </w:rPr>
-        <w:t xml:space="preserve">) The proportion of significantly positive clines across 1000 simulations every generation from 1 to 500 under varying levels of gene flow. Only levels of gene flow from 0 to 0.05 are shown to increase visibility of lines. Red bar at generation 250 represents the generation used in analyses and </w:t>
-      </w:r>
-      <w:ins w:id="72" w:author="James Santangelo" w:date="2018-03-14T15:58:00Z">
-        <w:r>
-          <w:rPr>
-            <w:rFonts w:ascii="Times New Roman" w:hAnsi="Times New Roman" w:cs="Times New Roman"/>
-          </w:rPr>
-          <w:t xml:space="preserve">the </w:t>
-        </w:r>
-      </w:ins>
-      <w:r>
-        <w:rPr>
-          <w:rFonts w:ascii="Times New Roman" w:hAnsi="Times New Roman" w:cs="Times New Roman"/>
-        </w:rPr>
-        <w:t xml:space="preserve">results are shown in main text (figures </w:t>
-      </w:r>
-      <w:proofErr w:type="spellStart"/>
-      <w:ins w:id="73" w:author="James Santangelo" w:date="2018-03-14T15:58:00Z">
-        <w:r>
-          <w:rPr>
-            <w:rFonts w:ascii="Times New Roman" w:hAnsi="Times New Roman" w:cs="Times New Roman"/>
-          </w:rPr>
-          <w:t>2</w:t>
-        </w:r>
-      </w:ins>
-      <w:del w:id="74" w:author="James Santangelo" w:date="2018-03-14T15:58:00Z">
-        <w:r>
-          <w:rPr>
-            <w:rFonts w:ascii="Times New Roman" w:hAnsi="Times New Roman" w:cs="Times New Roman"/>
-          </w:rPr>
-          <w:delText>4</w:delText>
-        </w:r>
-      </w:del>
-      <w:r>
-        <w:rPr>
-          <w:rFonts w:ascii="Times New Roman" w:hAnsi="Times New Roman" w:cs="Times New Roman"/>
-          <w:i/>
-        </w:rPr>
-        <w:t>b</w:t>
-      </w:r>
-      <w:proofErr w:type="spellEnd"/>
-      <w:r>
-        <w:rPr>
-          <w:rFonts w:ascii="Times New Roman" w:hAnsi="Times New Roman" w:cs="Times New Roman"/>
-          <w:i/>
-        </w:rPr>
-        <w:t xml:space="preserve"> </w:t>
-      </w:r>
-      <w:r>
-        <w:rPr>
-          <w:rFonts w:ascii="Times New Roman" w:hAnsi="Times New Roman" w:cs="Times New Roman"/>
-        </w:rPr>
-        <w:t xml:space="preserve">and </w:t>
-      </w:r>
-      <w:proofErr w:type="spellStart"/>
-      <w:ins w:id="75" w:author="James Santangelo" w:date="2018-03-14T15:58:00Z">
-        <w:r>
-          <w:rPr>
-            <w:rFonts w:ascii="Times New Roman" w:hAnsi="Times New Roman" w:cs="Times New Roman"/>
-          </w:rPr>
-          <w:t>2</w:t>
-        </w:r>
-      </w:ins>
-      <w:del w:id="76" w:author="James Santangelo" w:date="2018-03-14T15:58:00Z">
-        <w:r>
-          <w:rPr>
-            <w:rFonts w:ascii="Times New Roman" w:hAnsi="Times New Roman" w:cs="Times New Roman"/>
-          </w:rPr>
-          <w:delText>4</w:delText>
-        </w:r>
-      </w:del>
-      <w:r>
-        <w:rPr>
-          <w:rFonts w:ascii="Times New Roman" w:hAnsi="Times New Roman" w:cs="Times New Roman"/>
           <w:i/>
         </w:rPr>
         <w:t>d</w:t>
       </w:r>
-      <w:proofErr w:type="spellEnd"/>
       <w:r>
         <w:rPr>
           <w:rFonts w:ascii="Times New Roman" w:hAnsi="Times New Roman" w:cs="Times New Roman"/>
@@ -3539,11 +3353,11 @@
       <w:pPr>
         <w:spacing w:line="276" w:lineRule="auto"/>
         <w:rPr>
-          <w:ins w:id="77" w:author="James Santangelo" w:date="2018-03-13T16:33:00Z"/>
+          <w:ins w:id="78" w:author="James Santangelo" w:date="2018-03-13T16:33:00Z"/>
           <w:rFonts w:ascii="Times New Roman" w:hAnsi="Times New Roman" w:cs="Times New Roman"/>
         </w:rPr>
       </w:pPr>
-      <w:ins w:id="78" w:author="James Santangelo" w:date="2018-03-13T16:32:00Z">
+      <w:ins w:id="79" w:author="James Santangelo" w:date="2018-03-13T16:32:00Z">
         <w:r>
           <w:rPr>
             <w:rFonts w:ascii="Times New Roman" w:hAnsi="Times New Roman" w:cs="Times New Roman"/>
@@ -3595,199 +3409,190 @@
           <w:rFonts w:ascii="Times New Roman" w:hAnsi="Times New Roman" w:cs="Times New Roman"/>
         </w:rPr>
       </w:pPr>
-      <w:ins w:id="79" w:author="James Santangelo" w:date="2018-03-13T16:33:00Z">
+      <w:ins w:id="80" w:author="James Santangelo" w:date="2018-03-13T16:33:00Z">
         <w:r>
           <w:rPr>
             <w:rFonts w:ascii="Times New Roman" w:hAnsi="Times New Roman" w:cs="Times New Roman"/>
             <w:b/>
           </w:rPr>
-          <w:t xml:space="preserve">Figure </w:t>
-        </w:r>
-        <w:proofErr w:type="spellStart"/>
+          <w:t>Figure S</w:t>
+        </w:r>
+      </w:ins>
+      <w:ins w:id="81" w:author="James Santangelo" w:date="2018-03-14T15:58:00Z">
         <w:r>
           <w:rPr>
             <w:rFonts w:ascii="Times New Roman" w:hAnsi="Times New Roman" w:cs="Times New Roman"/>
             <w:b/>
           </w:rPr>
-          <w:t>S</w:t>
+          <w:t>1</w:t>
         </w:r>
       </w:ins>
-      <w:ins w:id="80" w:author="James Santangelo" w:date="2018-03-14T15:58:00Z">
+      <w:ins w:id="82" w:author="James Santangelo" w:date="2018-03-14T16:00:00Z">
         <w:r>
           <w:rPr>
             <w:rFonts w:ascii="Times New Roman" w:hAnsi="Times New Roman" w:cs="Times New Roman"/>
             <w:b/>
           </w:rPr>
-          <w:t>1</w:t>
+          <w:t>2</w:t>
         </w:r>
       </w:ins>
-      <w:ins w:id="81" w:author="James Santangelo" w:date="2018-03-14T16:00:00Z">
+      <w:ins w:id="83" w:author="James Santangelo" w:date="2018-03-13T16:33:00Z">
         <w:r>
           <w:rPr>
             <w:rFonts w:ascii="Times New Roman" w:hAnsi="Times New Roman" w:cs="Times New Roman"/>
             <w:b/>
           </w:rPr>
-          <w:t>2</w:t>
+          <w:t xml:space="preserve">: </w:t>
         </w:r>
       </w:ins>
-      <w:proofErr w:type="spellEnd"/>
-      <w:ins w:id="82" w:author="James Santangelo" w:date="2018-03-13T16:33:00Z">
-        <w:r>
-          <w:rPr>
-            <w:rFonts w:ascii="Times New Roman" w:hAnsi="Times New Roman" w:cs="Times New Roman"/>
-            <w:b/>
-          </w:rPr>
-          <w:t xml:space="preserve">: </w:t>
+      <w:ins w:id="84" w:author="James Santangelo" w:date="2018-03-13T16:37:00Z">
+        <w:r>
+          <w:rPr>
+            <w:rFonts w:ascii="Times New Roman" w:hAnsi="Times New Roman" w:cs="Times New Roman"/>
+          </w:rPr>
+          <w:t xml:space="preserve">Distribution </w:t>
         </w:r>
       </w:ins>
-      <w:ins w:id="83" w:author="James Santangelo" w:date="2018-03-13T16:37:00Z">
-        <w:r>
-          <w:rPr>
-            <w:rFonts w:ascii="Times New Roman" w:hAnsi="Times New Roman" w:cs="Times New Roman"/>
-          </w:rPr>
-          <w:t xml:space="preserve">Distribution </w:t>
+      <w:ins w:id="85" w:author="James Santangelo" w:date="2018-03-13T16:38:00Z">
+        <w:r>
+          <w:rPr>
+            <w:rFonts w:ascii="Times New Roman" w:hAnsi="Times New Roman" w:cs="Times New Roman"/>
+          </w:rPr>
+          <w:t xml:space="preserve">of slopes </w:t>
         </w:r>
       </w:ins>
-      <w:ins w:id="84" w:author="James Santangelo" w:date="2018-03-13T16:38:00Z">
-        <w:r>
-          <w:rPr>
-            <w:rFonts w:ascii="Times New Roman" w:hAnsi="Times New Roman" w:cs="Times New Roman"/>
-          </w:rPr>
-          <w:t xml:space="preserve">of slopes </w:t>
+      <w:ins w:id="86" w:author="James Santangelo" w:date="2018-03-13T16:37:00Z">
+        <w:r>
+          <w:rPr>
+            <w:rFonts w:ascii="Times New Roman" w:hAnsi="Times New Roman" w:cs="Times New Roman"/>
+          </w:rPr>
+          <w:t>for the</w:t>
         </w:r>
       </w:ins>
-      <w:ins w:id="85" w:author="James Santangelo" w:date="2018-03-13T16:37:00Z">
-        <w:r>
-          <w:rPr>
-            <w:rFonts w:ascii="Times New Roman" w:hAnsi="Times New Roman" w:cs="Times New Roman"/>
-          </w:rPr>
-          <w:t>for the</w:t>
+      <w:ins w:id="87" w:author="James Santangelo" w:date="2018-03-13T16:38:00Z">
+        <w:r>
+          <w:rPr>
+            <w:rFonts w:ascii="Times New Roman" w:hAnsi="Times New Roman" w:cs="Times New Roman"/>
+          </w:rPr>
+          <w:t xml:space="preserve"> (</w:t>
+        </w:r>
+        <w:r>
+          <w:rPr>
+            <w:rFonts w:ascii="Times New Roman" w:hAnsi="Times New Roman" w:cs="Times New Roman"/>
+            <w:i/>
+          </w:rPr>
+          <w:t>a</w:t>
+        </w:r>
+        <w:r>
+          <w:rPr>
+            <w:rFonts w:ascii="Times New Roman" w:hAnsi="Times New Roman" w:cs="Times New Roman"/>
+          </w:rPr>
+          <w:t>)</w:t>
         </w:r>
       </w:ins>
-      <w:ins w:id="86" w:author="James Santangelo" w:date="2018-03-13T16:38:00Z">
-        <w:r>
-          <w:rPr>
-            <w:rFonts w:ascii="Times New Roman" w:hAnsi="Times New Roman" w:cs="Times New Roman"/>
-          </w:rPr>
-          <w:t xml:space="preserve"> (</w:t>
-        </w:r>
+      <w:ins w:id="88" w:author="James Santangelo" w:date="2018-03-13T16:37:00Z">
+        <w:r>
+          <w:rPr>
+            <w:rFonts w:ascii="Times New Roman" w:hAnsi="Times New Roman" w:cs="Times New Roman"/>
+          </w:rPr>
+          <w:t xml:space="preserve"> </w:t>
+        </w:r>
+      </w:ins>
+      <w:ins w:id="89" w:author="James Santangelo" w:date="2018-03-13T16:38:00Z">
         <w:r>
           <w:rPr>
             <w:rFonts w:ascii="Times New Roman" w:hAnsi="Times New Roman" w:cs="Times New Roman"/>
             <w:i/>
           </w:rPr>
-          <w:t>a</w:t>
-        </w:r>
-        <w:r>
-          <w:rPr>
-            <w:rFonts w:ascii="Times New Roman" w:hAnsi="Times New Roman" w:cs="Times New Roman"/>
-          </w:rPr>
-          <w:t>)</w:t>
+          <w:t xml:space="preserve">CYP79D15 </w:t>
+        </w:r>
+        <w:r>
+          <w:rPr>
+            <w:rFonts w:ascii="Times New Roman" w:hAnsi="Times New Roman" w:cs="Times New Roman"/>
+          </w:rPr>
+          <w:t>locus and (</w:t>
+        </w:r>
+        <w:r>
+          <w:rPr>
+            <w:rFonts w:ascii="Times New Roman" w:hAnsi="Times New Roman" w:cs="Times New Roman"/>
+            <w:i/>
+          </w:rPr>
+          <w:t>b</w:t>
+        </w:r>
+        <w:r>
+          <w:rPr>
+            <w:rFonts w:ascii="Times New Roman" w:hAnsi="Times New Roman" w:cs="Times New Roman"/>
+          </w:rPr>
+          <w:t xml:space="preserve">) </w:t>
+        </w:r>
+        <w:r>
+          <w:rPr>
+            <w:rFonts w:ascii="Times New Roman" w:hAnsi="Times New Roman" w:cs="Times New Roman"/>
+            <w:i/>
+          </w:rPr>
+          <w:t xml:space="preserve">Li </w:t>
+        </w:r>
+        <w:r>
+          <w:rPr>
+            <w:rFonts w:ascii="Times New Roman" w:hAnsi="Times New Roman" w:cs="Times New Roman"/>
+          </w:rPr>
+          <w:t xml:space="preserve">locus underlying the production of HCN. </w:t>
         </w:r>
       </w:ins>
-      <w:ins w:id="87" w:author="James Santangelo" w:date="2018-03-13T16:37:00Z">
-        <w:r>
-          <w:rPr>
-            <w:rFonts w:ascii="Times New Roman" w:hAnsi="Times New Roman" w:cs="Times New Roman"/>
-          </w:rPr>
-          <w:t xml:space="preserve"> </w:t>
+      <w:ins w:id="90" w:author="James Santangelo" w:date="2018-03-13T16:39:00Z">
+        <w:r>
+          <w:rPr>
+            <w:rFonts w:ascii="Times New Roman" w:hAnsi="Times New Roman" w:cs="Times New Roman"/>
+          </w:rPr>
+          <w:t xml:space="preserve">Blue bars represent clines that are significant at </w:t>
+        </w:r>
+        <w:r>
+          <w:rPr>
+            <w:rFonts w:ascii="Times New Roman" w:hAnsi="Times New Roman" w:cs="Times New Roman"/>
+            <w:i/>
+          </w:rPr>
+          <w:t xml:space="preserve">P </w:t>
+        </w:r>
+        <w:r>
+          <w:rPr>
+            <w:rFonts w:ascii="Times New Roman" w:hAnsi="Times New Roman" w:cs="Times New Roman"/>
+          </w:rPr>
+          <w:t xml:space="preserve">&lt; 0.05. </w:t>
         </w:r>
       </w:ins>
-      <w:ins w:id="88" w:author="James Santangelo" w:date="2018-03-13T16:38:00Z">
-        <w:r>
-          <w:rPr>
-            <w:rFonts w:ascii="Times New Roman" w:hAnsi="Times New Roman" w:cs="Times New Roman"/>
-            <w:i/>
-          </w:rPr>
-          <w:t xml:space="preserve">CYP79D15 </w:t>
-        </w:r>
-        <w:r>
-          <w:rPr>
-            <w:rFonts w:ascii="Times New Roman" w:hAnsi="Times New Roman" w:cs="Times New Roman"/>
-          </w:rPr>
-          <w:t>locus and (</w:t>
-        </w:r>
-        <w:r>
-          <w:rPr>
-            <w:rFonts w:ascii="Times New Roman" w:hAnsi="Times New Roman" w:cs="Times New Roman"/>
-            <w:i/>
-          </w:rPr>
-          <w:t>b</w:t>
-        </w:r>
-        <w:r>
-          <w:rPr>
-            <w:rFonts w:ascii="Times New Roman" w:hAnsi="Times New Roman" w:cs="Times New Roman"/>
-          </w:rPr>
-          <w:t xml:space="preserve">) </w:t>
-        </w:r>
-        <w:r>
-          <w:rPr>
-            <w:rFonts w:ascii="Times New Roman" w:hAnsi="Times New Roman" w:cs="Times New Roman"/>
-            <w:i/>
-          </w:rPr>
-          <w:t xml:space="preserve">Li </w:t>
-        </w:r>
-        <w:r>
-          <w:rPr>
-            <w:rFonts w:ascii="Times New Roman" w:hAnsi="Times New Roman" w:cs="Times New Roman"/>
-          </w:rPr>
-          <w:t xml:space="preserve">locus underlying the production of HCN. </w:t>
+      <w:ins w:id="91" w:author="James Santangelo" w:date="2018-03-13T16:40:00Z">
+        <w:r>
+          <w:rPr>
+            <w:rFonts w:ascii="Times New Roman" w:hAnsi="Times New Roman" w:cs="Times New Roman"/>
+          </w:rPr>
+          <w:t>R</w:t>
         </w:r>
       </w:ins>
-      <w:ins w:id="89" w:author="James Santangelo" w:date="2018-03-13T16:39:00Z">
-        <w:r>
-          <w:rPr>
-            <w:rFonts w:ascii="Times New Roman" w:hAnsi="Times New Roman" w:cs="Times New Roman"/>
-          </w:rPr>
-          <w:t xml:space="preserve">Blue bars represent clines that are significant at </w:t>
-        </w:r>
-        <w:r>
-          <w:rPr>
-            <w:rFonts w:ascii="Times New Roman" w:hAnsi="Times New Roman" w:cs="Times New Roman"/>
-            <w:i/>
-          </w:rPr>
-          <w:t xml:space="preserve">P </w:t>
-        </w:r>
-        <w:r>
-          <w:rPr>
-            <w:rFonts w:ascii="Times New Roman" w:hAnsi="Times New Roman" w:cs="Times New Roman"/>
-          </w:rPr>
-          <w:t xml:space="preserve">&lt; 0.05. </w:t>
+      <w:ins w:id="92" w:author="James Santangelo" w:date="2018-03-13T16:39:00Z">
+        <w:r>
+          <w:rPr>
+            <w:rFonts w:ascii="Times New Roman" w:hAnsi="Times New Roman" w:cs="Times New Roman"/>
+          </w:rPr>
+          <w:t>ed dashed bar represents the mean slope.</w:t>
         </w:r>
       </w:ins>
-      <w:ins w:id="90" w:author="James Santangelo" w:date="2018-03-13T16:40:00Z">
-        <w:r>
-          <w:rPr>
-            <w:rFonts w:ascii="Times New Roman" w:hAnsi="Times New Roman" w:cs="Times New Roman"/>
-          </w:rPr>
-          <w:t>R</w:t>
+      <w:ins w:id="93" w:author="James Santangelo" w:date="2018-03-13T16:42:00Z">
+        <w:r>
+          <w:rPr>
+            <w:rFonts w:ascii="Times New Roman" w:hAnsi="Times New Roman" w:cs="Times New Roman"/>
+          </w:rPr>
+          <w:t xml:space="preserve"> We show only the distribution of slopes in the absence of gene </w:t>
         </w:r>
       </w:ins>
-      <w:ins w:id="91" w:author="James Santangelo" w:date="2018-03-13T16:39:00Z">
-        <w:r>
-          <w:rPr>
-            <w:rFonts w:ascii="Times New Roman" w:hAnsi="Times New Roman" w:cs="Times New Roman"/>
-          </w:rPr>
-          <w:t>ed dashed bar represents the mean slope.</w:t>
+      <w:ins w:id="94" w:author="James Santangelo" w:date="2018-03-14T15:58:00Z">
+        <w:r>
+          <w:rPr>
+            <w:rFonts w:ascii="Times New Roman" w:hAnsi="Times New Roman" w:cs="Times New Roman"/>
+          </w:rPr>
+          <w:t>flow,</w:t>
         </w:r>
       </w:ins>
-      <w:ins w:id="92" w:author="James Santangelo" w:date="2018-03-13T16:42:00Z">
-        <w:r>
-          <w:rPr>
-            <w:rFonts w:ascii="Times New Roman" w:hAnsi="Times New Roman" w:cs="Times New Roman"/>
-          </w:rPr>
-          <w:t xml:space="preserve"> We show only the distribution of slopes in the absence of gene </w:t>
-        </w:r>
-      </w:ins>
-      <w:ins w:id="93" w:author="James Santangelo" w:date="2018-03-14T15:58:00Z">
-        <w:r>
-          <w:rPr>
-            <w:rFonts w:ascii="Times New Roman" w:hAnsi="Times New Roman" w:cs="Times New Roman"/>
-          </w:rPr>
-          <w:t>flow,</w:t>
-        </w:r>
-      </w:ins>
-      <w:ins w:id="94" w:author="James Santangelo" w:date="2018-03-13T16:42:00Z">
+      <w:ins w:id="95" w:author="James Santangelo" w:date="2018-03-13T16:42:00Z">
         <w:r>
           <w:rPr>
             <w:rFonts w:ascii="Times New Roman" w:hAnsi="Times New Roman" w:cs="Times New Roman"/>
@@ -3886,40 +3691,31 @@
           <w:rFonts w:ascii="Times New Roman" w:hAnsi="Times New Roman" w:cs="Times New Roman"/>
           <w:b/>
         </w:rPr>
-        <w:t xml:space="preserve">Figure </w:t>
-      </w:r>
-      <w:proofErr w:type="spellStart"/>
+        <w:t>Figure S1</w:t>
+      </w:r>
+      <w:ins w:id="96" w:author="James Santangelo" w:date="2018-03-14T16:00:00Z">
+        <w:r>
+          <w:rPr>
+            <w:rFonts w:ascii="Times New Roman" w:hAnsi="Times New Roman" w:cs="Times New Roman"/>
+            <w:b/>
+          </w:rPr>
+          <w:t>3</w:t>
+        </w:r>
+      </w:ins>
+      <w:del w:id="97" w:author="James Santangelo" w:date="2018-03-13T16:16:00Z">
+        <w:r>
+          <w:rPr>
+            <w:rFonts w:ascii="Times New Roman" w:hAnsi="Times New Roman" w:cs="Times New Roman"/>
+            <w:b/>
+          </w:rPr>
+          <w:delText>0</w:delText>
+        </w:r>
+      </w:del>
       <w:r>
         <w:rPr>
           <w:rFonts w:ascii="Times New Roman" w:hAnsi="Times New Roman" w:cs="Times New Roman"/>
           <w:b/>
         </w:rPr>
-        <w:t>S1</w:t>
-      </w:r>
-      <w:ins w:id="95" w:author="James Santangelo" w:date="2018-03-14T16:00:00Z">
-        <w:r>
-          <w:rPr>
-            <w:rFonts w:ascii="Times New Roman" w:hAnsi="Times New Roman" w:cs="Times New Roman"/>
-            <w:b/>
-          </w:rPr>
-          <w:t>3</w:t>
-        </w:r>
-      </w:ins>
-      <w:proofErr w:type="spellEnd"/>
-      <w:del w:id="96" w:author="James Santangelo" w:date="2018-03-13T16:16:00Z">
-        <w:r>
-          <w:rPr>
-            <w:rFonts w:ascii="Times New Roman" w:hAnsi="Times New Roman" w:cs="Times New Roman"/>
-            <w:b/>
-          </w:rPr>
-          <w:delText>0</w:delText>
-        </w:r>
-      </w:del>
-      <w:r>
-        <w:rPr>
-          <w:rFonts w:ascii="Times New Roman" w:hAnsi="Times New Roman" w:cs="Times New Roman"/>
-          <w:b/>
-        </w:rPr>
         <w:t>:</w:t>
       </w:r>
       <w:r>
@@ -3977,14 +3773,12 @@
         </w:rPr>
         <w:t xml:space="preserve">) </w:t>
       </w:r>
-      <w:proofErr w:type="spellStart"/>
       <w:r>
         <w:rPr>
           <w:rFonts w:ascii="Times New Roman" w:hAnsi="Times New Roman" w:cs="Times New Roman"/>
         </w:rPr>
         <w:t>cyanogenesis</w:t>
       </w:r>
-      <w:proofErr w:type="spellEnd"/>
       <w:r>
         <w:rPr>
           <w:rFonts w:ascii="Times New Roman" w:hAnsi="Times New Roman" w:cs="Times New Roman"/>
@@ -4132,21 +3926,7 @@
         <w:rPr>
           <w:rFonts w:ascii="Times New Roman" w:hAnsi="Times New Roman" w:cs="Times New Roman"/>
         </w:rPr>
-        <w:t xml:space="preserve">) Distribution of slopes from urban-rural </w:t>
-      </w:r>
-      <w:proofErr w:type="spellStart"/>
-      <w:r>
-        <w:rPr>
-          <w:rFonts w:ascii="Times New Roman" w:hAnsi="Times New Roman" w:cs="Times New Roman"/>
-        </w:rPr>
-        <w:t>cyanogenesis</w:t>
-      </w:r>
-      <w:proofErr w:type="spellEnd"/>
-      <w:r>
-        <w:rPr>
-          <w:rFonts w:ascii="Times New Roman" w:hAnsi="Times New Roman" w:cs="Times New Roman"/>
-        </w:rPr>
-        <w:t xml:space="preserve"> clines observed across cities (n = 26) by Thompson et al. (2016) and Johnson et al. (2018). Blue bars represent clines that are significant at </w:t>
+        <w:t xml:space="preserve">) Distribution of slopes from urban-rural cyanogenesis clines observed across cities (n = 26) by Thompson et al. (2016) and Johnson et al. (2018). Blue bars represent clines that are significant at </w:t>
       </w:r>
       <w:r>
         <w:rPr>
@@ -4229,7 +4009,6 @@
         </w:rPr>
         <w:t xml:space="preserve"> </w:t>
       </w:r>
-      <w:proofErr w:type="spellStart"/>
       <w:r>
         <w:rPr>
           <w:rFonts w:ascii="Times New Roman" w:hAnsi="Times New Roman" w:cs="Times New Roman"/>
@@ -4242,15 +4021,7 @@
           <w:rFonts w:ascii="Times New Roman" w:hAnsi="Times New Roman" w:cs="Times New Roman"/>
           <w:b/>
         </w:rPr>
-        <w:t>1</w:t>
-      </w:r>
-      <w:proofErr w:type="spellEnd"/>
-      <w:r>
-        <w:rPr>
-          <w:rFonts w:ascii="Times New Roman" w:hAnsi="Times New Roman" w:cs="Times New Roman"/>
-          <w:b/>
-        </w:rPr>
-        <w:t>:</w:t>
+        <w:t>1:</w:t>
       </w:r>
       <w:r>
         <w:rPr>
@@ -4812,23 +4583,7 @@
                 <w:rFonts w:ascii="Times New Roman" w:eastAsia="Times New Roman" w:hAnsi="Times New Roman" w:cs="Times New Roman"/>
                 <w:color w:val="000000"/>
               </w:rPr>
-              <w:t xml:space="preserve">Maximum strength of selection acting on cyanogenic or </w:t>
-            </w:r>
-            <w:proofErr w:type="spellStart"/>
-            <w:r>
-              <w:rPr>
-                <w:rFonts w:ascii="Times New Roman" w:eastAsia="Times New Roman" w:hAnsi="Times New Roman" w:cs="Times New Roman"/>
-                <w:color w:val="000000"/>
-              </w:rPr>
-              <w:t>acyanogenic</w:t>
-            </w:r>
-            <w:proofErr w:type="spellEnd"/>
-            <w:r>
-              <w:rPr>
-                <w:rFonts w:ascii="Times New Roman" w:eastAsia="Times New Roman" w:hAnsi="Times New Roman" w:cs="Times New Roman"/>
-                <w:color w:val="000000"/>
-              </w:rPr>
-              <w:t xml:space="preserve"> genotypes. Actual strength of selection depends on a population's position in the landscape matrix. </w:t>
+              <w:t xml:space="preserve">Maximum strength of selection acting on cyanogenic or acyanogenic genotypes. Actual strength of selection depends on a population's position in the landscape matrix. </w:t>
             </w:r>
           </w:p>
         </w:tc>
@@ -5053,17 +4808,8 @@
                 <w:rFonts w:ascii="Times New Roman" w:eastAsia="Times New Roman" w:hAnsi="Times New Roman" w:cs="Times New Roman"/>
                 <w:color w:val="000000"/>
               </w:rPr>
-              <w:t xml:space="preserve">Intrinsic rate of population </w:t>
-            </w:r>
-            <w:proofErr w:type="gramStart"/>
-            <w:r>
-              <w:rPr>
-                <w:rFonts w:ascii="Times New Roman" w:eastAsia="Times New Roman" w:hAnsi="Times New Roman" w:cs="Times New Roman"/>
-                <w:color w:val="000000"/>
-              </w:rPr>
-              <w:t>increase</w:t>
-            </w:r>
-            <w:proofErr w:type="gramEnd"/>
+              <w:t>Intrinsic rate of population increase</w:t>
+            </w:r>
           </w:p>
         </w:tc>
         <w:tc>
@@ -5123,17 +4869,8 @@
           <w:b/>
         </w:rPr>
         <w:lastRenderedPageBreak/>
-        <w:t xml:space="preserve">Table </w:t>
-      </w:r>
-      <w:proofErr w:type="spellStart"/>
-      <w:r>
-        <w:rPr>
-          <w:rFonts w:ascii="Times New Roman" w:hAnsi="Times New Roman" w:cs="Times New Roman"/>
-          <w:b/>
-        </w:rPr>
-        <w:t>S2</w:t>
-      </w:r>
-      <w:proofErr w:type="spellEnd"/>
+        <w:t>Table S2</w:t>
+      </w:r>
       <w:r>
         <w:rPr>
           <w:rFonts w:ascii="Times New Roman" w:hAnsi="Times New Roman" w:cs="Times New Roman"/>
@@ -5475,7 +5212,6 @@
                 <w:color w:val="000000"/>
               </w:rPr>
             </w:pPr>
-            <w:proofErr w:type="spellStart"/>
             <w:r>
               <w:rPr>
                 <w:rFonts w:ascii="Times New Roman" w:eastAsia="Times New Roman" w:hAnsi="Times New Roman" w:cs="Times New Roman"/>
@@ -5489,16 +5225,7 @@
                 <w:i/>
                 <w:color w:val="000000"/>
               </w:rPr>
-              <w:t>a</w:t>
-            </w:r>
-            <w:proofErr w:type="spellEnd"/>
-            <w:r>
-              <w:rPr>
-                <w:rFonts w:ascii="Times New Roman" w:eastAsia="Times New Roman" w:hAnsi="Times New Roman" w:cs="Times New Roman"/>
-                <w:i/>
-                <w:color w:val="000000"/>
-              </w:rPr>
-              <w:t>, c</w:t>
+              <w:t>a, c</w:t>
             </w:r>
           </w:p>
         </w:tc>
@@ -5756,7 +5483,6 @@
                 <w:color w:val="000000"/>
               </w:rPr>
             </w:pPr>
-            <w:proofErr w:type="spellStart"/>
             <w:r>
               <w:rPr>
                 <w:rFonts w:ascii="Times New Roman" w:eastAsia="Times New Roman" w:hAnsi="Times New Roman" w:cs="Times New Roman"/>
@@ -5772,7 +5498,6 @@
               </w:rPr>
               <w:t>b</w:t>
             </w:r>
-            <w:proofErr w:type="spellEnd"/>
             <w:r>
               <w:rPr>
                 <w:rFonts w:ascii="Times New Roman" w:eastAsia="Times New Roman" w:hAnsi="Times New Roman" w:cs="Times New Roman"/>
@@ -6044,7 +5769,6 @@
                 <w:color w:val="000000"/>
               </w:rPr>
             </w:pPr>
-            <w:proofErr w:type="spellStart"/>
             <w:r>
               <w:rPr>
                 <w:rFonts w:ascii="Times New Roman" w:eastAsia="Times New Roman" w:hAnsi="Times New Roman" w:cs="Times New Roman"/>
@@ -6052,7 +5776,7 @@
               </w:rPr>
               <w:t>S</w:t>
             </w:r>
-            <w:ins w:id="97" w:author="James Santangelo" w:date="2018-03-16T08:57:00Z">
+            <w:ins w:id="98" w:author="James Santangelo" w:date="2018-03-16T08:57:00Z">
               <w:r>
                 <w:rPr>
                   <w:rFonts w:ascii="Times New Roman" w:eastAsia="Times New Roman" w:hAnsi="Times New Roman" w:cs="Times New Roman"/>
@@ -6061,8 +5785,7 @@
                 <w:t>6</w:t>
               </w:r>
             </w:ins>
-            <w:proofErr w:type="spellEnd"/>
-            <w:del w:id="98" w:author="James Santangelo" w:date="2018-03-14T12:19:00Z">
+            <w:del w:id="99" w:author="James Santangelo" w:date="2018-03-14T12:19:00Z">
               <w:r>
                 <w:rPr>
                   <w:rFonts w:ascii="Times New Roman" w:eastAsia="Times New Roman" w:hAnsi="Times New Roman" w:cs="Times New Roman"/>
@@ -6346,7 +6069,6 @@
                 <w:color w:val="000000"/>
               </w:rPr>
             </w:pPr>
-            <w:proofErr w:type="spellStart"/>
             <w:r>
               <w:rPr>
                 <w:rFonts w:ascii="Times New Roman" w:eastAsia="Times New Roman" w:hAnsi="Times New Roman" w:cs="Times New Roman"/>
@@ -6360,16 +6082,7 @@
                 <w:i/>
                 <w:color w:val="000000"/>
               </w:rPr>
-              <w:t>c</w:t>
-            </w:r>
-            <w:proofErr w:type="spellEnd"/>
-            <w:r>
-              <w:rPr>
-                <w:rFonts w:ascii="Times New Roman" w:eastAsia="Times New Roman" w:hAnsi="Times New Roman" w:cs="Times New Roman"/>
-                <w:i/>
-                <w:color w:val="000000"/>
-              </w:rPr>
-              <w:t>, d</w:t>
+              <w:t>c, d</w:t>
             </w:r>
           </w:p>
         </w:tc>
@@ -6672,7 +6385,6 @@
                 <w:color w:val="000000"/>
               </w:rPr>
             </w:pPr>
-            <w:proofErr w:type="spellStart"/>
             <w:r>
               <w:rPr>
                 <w:rFonts w:ascii="Times New Roman" w:eastAsia="Times New Roman" w:hAnsi="Times New Roman" w:cs="Times New Roman"/>
@@ -6680,7 +6392,7 @@
               </w:rPr>
               <w:t>S</w:t>
             </w:r>
-            <w:ins w:id="99" w:author="James Santangelo" w:date="2018-03-16T08:58:00Z">
+            <w:ins w:id="100" w:author="James Santangelo" w:date="2018-03-16T08:58:00Z">
               <w:r>
                 <w:rPr>
                   <w:rFonts w:ascii="Times New Roman" w:eastAsia="Times New Roman" w:hAnsi="Times New Roman" w:cs="Times New Roman"/>
@@ -6689,7 +6401,7 @@
                 <w:t>3</w:t>
               </w:r>
             </w:ins>
-            <w:del w:id="100" w:author="James Santangelo" w:date="2018-03-14T12:19:00Z">
+            <w:del w:id="101" w:author="James Santangelo" w:date="2018-03-14T12:19:00Z">
               <w:r>
                 <w:rPr>
                   <w:rFonts w:ascii="Times New Roman" w:eastAsia="Times New Roman" w:hAnsi="Times New Roman" w:cs="Times New Roman"/>
@@ -6704,33 +6416,16 @@
                 <w:i/>
                 <w:color w:val="000000"/>
               </w:rPr>
-              <w:t>a</w:t>
-            </w:r>
-            <w:proofErr w:type="spellEnd"/>
-            <w:r>
-              <w:rPr>
-                <w:rFonts w:ascii="Times New Roman" w:eastAsia="Times New Roman" w:hAnsi="Times New Roman" w:cs="Times New Roman"/>
-                <w:i/>
-                <w:color w:val="000000"/>
-              </w:rPr>
-              <w:t>, b</w:t>
-            </w:r>
-            <w:r>
-              <w:rPr>
-                <w:rFonts w:ascii="Times New Roman" w:eastAsia="Times New Roman" w:hAnsi="Times New Roman" w:cs="Times New Roman"/>
-                <w:color w:val="000000"/>
-              </w:rPr>
-              <w:t xml:space="preserve"> and </w:t>
-            </w:r>
-            <w:proofErr w:type="spellStart"/>
-            <w:r>
-              <w:rPr>
-                <w:rFonts w:ascii="Times New Roman" w:eastAsia="Times New Roman" w:hAnsi="Times New Roman" w:cs="Times New Roman"/>
-                <w:color w:val="000000"/>
-              </w:rPr>
-              <w:t>S</w:t>
-            </w:r>
-            <w:ins w:id="101" w:author="James Santangelo" w:date="2018-03-16T08:58:00Z">
+              <w:t>a, b</w:t>
+            </w:r>
+            <w:r>
+              <w:rPr>
+                <w:rFonts w:ascii="Times New Roman" w:eastAsia="Times New Roman" w:hAnsi="Times New Roman" w:cs="Times New Roman"/>
+                <w:color w:val="000000"/>
+              </w:rPr>
+              <w:t xml:space="preserve"> and S</w:t>
+            </w:r>
+            <w:ins w:id="102" w:author="James Santangelo" w:date="2018-03-16T08:58:00Z">
               <w:r>
                 <w:rPr>
                   <w:rFonts w:ascii="Times New Roman" w:eastAsia="Times New Roman" w:hAnsi="Times New Roman" w:cs="Times New Roman"/>
@@ -6739,8 +6434,7 @@
                 <w:t>4</w:t>
               </w:r>
             </w:ins>
-            <w:proofErr w:type="spellEnd"/>
-            <w:del w:id="102" w:author="James Santangelo" w:date="2018-03-14T12:19:00Z">
+            <w:del w:id="103" w:author="James Santangelo" w:date="2018-03-14T12:19:00Z">
               <w:r>
                 <w:rPr>
                   <w:rFonts w:ascii="Times New Roman" w:eastAsia="Times New Roman" w:hAnsi="Times New Roman" w:cs="Times New Roman"/>
@@ -6977,7 +6671,6 @@
                 <w:color w:val="000000"/>
               </w:rPr>
             </w:pPr>
-            <w:proofErr w:type="spellStart"/>
             <w:r>
               <w:rPr>
                 <w:rFonts w:ascii="Times New Roman" w:eastAsia="Times New Roman" w:hAnsi="Times New Roman" w:cs="Times New Roman"/>
@@ -6985,7 +6678,7 @@
               </w:rPr>
               <w:t>S</w:t>
             </w:r>
-            <w:ins w:id="103" w:author="James Santangelo" w:date="2018-03-16T08:58:00Z">
+            <w:ins w:id="104" w:author="James Santangelo" w:date="2018-03-16T08:58:00Z">
               <w:r>
                 <w:rPr>
                   <w:rFonts w:ascii="Times New Roman" w:eastAsia="Times New Roman" w:hAnsi="Times New Roman" w:cs="Times New Roman"/>
@@ -6994,8 +6687,7 @@
                 <w:t>7</w:t>
               </w:r>
             </w:ins>
-            <w:proofErr w:type="spellEnd"/>
-            <w:del w:id="104" w:author="James Santangelo" w:date="2018-03-14T12:19:00Z">
+            <w:del w:id="105" w:author="James Santangelo" w:date="2018-03-14T12:19:00Z">
               <w:r>
                 <w:rPr>
                   <w:rFonts w:ascii="Times New Roman" w:eastAsia="Times New Roman" w:hAnsi="Times New Roman" w:cs="Times New Roman"/>
@@ -7255,7 +6947,6 @@
                 <w:color w:val="000000"/>
               </w:rPr>
             </w:pPr>
-            <w:proofErr w:type="spellStart"/>
             <w:r>
               <w:rPr>
                 <w:rFonts w:ascii="Times New Roman" w:eastAsia="Times New Roman" w:hAnsi="Times New Roman" w:cs="Times New Roman"/>
@@ -7263,7 +6954,7 @@
               </w:rPr>
               <w:t>S</w:t>
             </w:r>
-            <w:ins w:id="105" w:author="James Santangelo" w:date="2018-03-16T08:58:00Z">
+            <w:ins w:id="106" w:author="James Santangelo" w:date="2018-03-16T08:58:00Z">
               <w:r>
                 <w:rPr>
                   <w:rFonts w:ascii="Times New Roman" w:eastAsia="Times New Roman" w:hAnsi="Times New Roman" w:cs="Times New Roman"/>
@@ -7272,8 +6963,7 @@
                 <w:t>5</w:t>
               </w:r>
             </w:ins>
-            <w:proofErr w:type="spellEnd"/>
-            <w:del w:id="106" w:author="James Santangelo" w:date="2018-03-14T12:19:00Z">
+            <w:del w:id="107" w:author="James Santangelo" w:date="2018-03-14T12:19:00Z">
               <w:r>
                 <w:rPr>
                   <w:rFonts w:ascii="Times New Roman" w:eastAsia="Times New Roman" w:hAnsi="Times New Roman" w:cs="Times New Roman"/>
@@ -7551,7 +7241,6 @@
                 <w:color w:val="000000"/>
               </w:rPr>
             </w:pPr>
-            <w:proofErr w:type="spellStart"/>
             <w:r>
               <w:rPr>
                 <w:rFonts w:ascii="Times New Roman" w:eastAsia="Times New Roman" w:hAnsi="Times New Roman" w:cs="Times New Roman"/>
@@ -7565,16 +7254,7 @@
                 <w:i/>
                 <w:color w:val="000000"/>
               </w:rPr>
-              <w:t>a</w:t>
-            </w:r>
-            <w:proofErr w:type="spellEnd"/>
-            <w:r>
-              <w:rPr>
-                <w:rFonts w:ascii="Times New Roman" w:eastAsia="Times New Roman" w:hAnsi="Times New Roman" w:cs="Times New Roman"/>
-                <w:i/>
-                <w:color w:val="000000"/>
-              </w:rPr>
-              <w:t>, b</w:t>
+              <w:t>a, b</w:t>
             </w:r>
           </w:p>
         </w:tc>
@@ -7845,21 +7525,7 @@
         <w:rPr>
           <w:rFonts w:ascii="Times New Roman" w:hAnsi="Times New Roman" w:cs="Times New Roman"/>
         </w:rPr>
-        <w:t xml:space="preserve">Allele frequencies crossed </w:t>
-      </w:r>
-      <w:proofErr w:type="spellStart"/>
-      <w:r>
-        <w:rPr>
-          <w:rFonts w:ascii="Times New Roman" w:hAnsi="Times New Roman" w:cs="Times New Roman"/>
-        </w:rPr>
-        <w:t>factorially</w:t>
-      </w:r>
-      <w:proofErr w:type="spellEnd"/>
-      <w:r>
-        <w:rPr>
-          <w:rFonts w:ascii="Times New Roman" w:hAnsi="Times New Roman" w:cs="Times New Roman"/>
-        </w:rPr>
-        <w:t>.</w:t>
+        <w:t>Allele frequencies crossed factorially.</w:t>
       </w:r>
     </w:p>
     <w:p>
@@ -7901,23 +7567,7 @@
           <w:rFonts w:ascii="Times New Roman" w:hAnsi="Times New Roman" w:cs="Times New Roman"/>
           <w:u w:val="single"/>
         </w:rPr>
-        <w:t xml:space="preserve">Supplementary text </w:t>
-      </w:r>
-      <w:proofErr w:type="spellStart"/>
-      <w:r>
-        <w:rPr>
-          <w:rFonts w:ascii="Times New Roman" w:hAnsi="Times New Roman" w:cs="Times New Roman"/>
-          <w:u w:val="single"/>
-        </w:rPr>
-        <w:t>S1</w:t>
-      </w:r>
-      <w:proofErr w:type="spellEnd"/>
-      <w:r>
-        <w:rPr>
-          <w:rFonts w:ascii="Times New Roman" w:hAnsi="Times New Roman" w:cs="Times New Roman"/>
-          <w:u w:val="single"/>
-        </w:rPr>
-        <w:t xml:space="preserve"> — </w:t>
+        <w:t xml:space="preserve">Supplementary text S1 — </w:t>
       </w:r>
       <w:r>
         <w:rPr>
@@ -7946,23 +7596,7 @@
           <w:rFonts w:ascii="Times New Roman" w:hAnsi="Times New Roman" w:cs="Times New Roman"/>
           <w:i/>
         </w:rPr>
-        <w:t xml:space="preserve">Text </w:t>
-      </w:r>
-      <w:proofErr w:type="spellStart"/>
-      <w:r>
-        <w:rPr>
-          <w:rFonts w:ascii="Times New Roman" w:hAnsi="Times New Roman" w:cs="Times New Roman"/>
-          <w:i/>
-        </w:rPr>
-        <w:t>S1a</w:t>
-      </w:r>
-      <w:proofErr w:type="spellEnd"/>
-      <w:r>
-        <w:rPr>
-          <w:rFonts w:ascii="Times New Roman" w:hAnsi="Times New Roman" w:cs="Times New Roman"/>
-          <w:i/>
-        </w:rPr>
-        <w:t xml:space="preserve"> — Question 1: </w:t>
+        <w:t xml:space="preserve">Text S1a — Question 1: </w:t>
       </w:r>
       <w:r>
         <w:rPr>
@@ -7976,7 +7610,7 @@
       <w:pPr>
         <w:spacing w:line="480" w:lineRule="auto"/>
         <w:rPr>
-          <w:ins w:id="107" w:author="James Santangelo" w:date="2018-03-13T08:54:00Z"/>
+          <w:ins w:id="108" w:author="James Santangelo" w:date="2018-03-13T08:54:00Z"/>
           <w:rFonts w:ascii="Times New Roman" w:hAnsi="Times New Roman" w:cs="Times New Roman"/>
         </w:rPr>
       </w:pPr>
@@ -7992,8 +7626,6 @@
         </w:rPr>
         <w:t>he simulations beg</w:t>
       </w:r>
-      <w:bookmarkStart w:id="108" w:name="_GoBack"/>
-      <w:bookmarkEnd w:id="108"/>
       <w:r>
         <w:rPr>
           <w:rFonts w:ascii="Times New Roman" w:hAnsi="Times New Roman" w:cs="Times New Roman"/>
@@ -8034,14 +7666,7 @@
         <w:rPr>
           <w:rFonts w:ascii="Times New Roman" w:hAnsi="Times New Roman" w:cs="Times New Roman"/>
         </w:rPr>
-        <w:t xml:space="preserve">figure </w:t>
-      </w:r>
-      <w:proofErr w:type="spellStart"/>
-      <w:r>
-        <w:rPr>
-          <w:rFonts w:ascii="Times New Roman" w:hAnsi="Times New Roman" w:cs="Times New Roman"/>
-        </w:rPr>
-        <w:t>S</w:t>
+        <w:t>figure S</w:t>
       </w:r>
       <w:ins w:id="109" w:author="James Santangelo" w:date="2018-03-14T16:00:00Z">
         <w:r>
@@ -8066,14 +7691,12 @@
         </w:rPr>
         <w:t>b</w:t>
       </w:r>
-      <w:proofErr w:type="spellEnd"/>
       <w:r>
         <w:rPr>
           <w:rFonts w:ascii="Times New Roman" w:hAnsi="Times New Roman" w:cs="Times New Roman"/>
         </w:rPr>
         <w:t xml:space="preserve"> and </w:t>
       </w:r>
-      <w:proofErr w:type="spellStart"/>
       <w:r>
         <w:rPr>
           <w:rFonts w:ascii="Times New Roman" w:hAnsi="Times New Roman" w:cs="Times New Roman"/>
@@ -8103,7 +7726,6 @@
         </w:rPr>
         <w:t>c</w:t>
       </w:r>
-      <w:proofErr w:type="spellEnd"/>
       <w:r>
         <w:rPr>
           <w:rFonts w:ascii="Times New Roman" w:hAnsi="Times New Roman" w:cs="Times New Roman"/>
@@ -8301,21 +7923,7 @@
           <w:rPr>
             <w:rFonts w:ascii="Times New Roman" w:hAnsi="Times New Roman" w:cs="Times New Roman"/>
           </w:rPr>
-          <w:t xml:space="preserve">influences the formation of phenotypic clines in HCN. In later simulations (text </w:t>
-        </w:r>
-        <w:proofErr w:type="spellStart"/>
-        <w:r>
-          <w:rPr>
-            <w:rFonts w:ascii="Times New Roman" w:hAnsi="Times New Roman" w:cs="Times New Roman"/>
-          </w:rPr>
-          <w:t>S1b</w:t>
-        </w:r>
-        <w:proofErr w:type="spellEnd"/>
-        <w:r>
-          <w:rPr>
-            <w:rFonts w:ascii="Times New Roman" w:hAnsi="Times New Roman" w:cs="Times New Roman"/>
-          </w:rPr>
-          <w:t xml:space="preserve"> below), we reverse this colonization scenario to examine the formation of clines when drift and selection are </w:t>
+          <w:t xml:space="preserve">influences the formation of phenotypic clines in HCN. In later simulations (text S1b below), we reverse this colonization scenario to examine the formation of clines when drift and selection are </w:t>
         </w:r>
       </w:ins>
       <w:ins w:id="131" w:author="James Santangelo" w:date="2018-03-13T08:54:00Z">
@@ -8542,14 +8150,7 @@
           <w:rPr>
             <w:rFonts w:ascii="Times New Roman" w:hAnsi="Times New Roman" w:cs="Times New Roman"/>
           </w:rPr>
-          <w:t xml:space="preserve">figure </w:t>
-        </w:r>
-        <w:proofErr w:type="spellStart"/>
-        <w:r>
-          <w:rPr>
-            <w:rFonts w:ascii="Times New Roman" w:hAnsi="Times New Roman" w:cs="Times New Roman"/>
-          </w:rPr>
-          <w:t>S</w:t>
+          <w:t>figure S</w:t>
         </w:r>
       </w:ins>
       <w:ins w:id="140" w:author="James Santangelo" w:date="2018-03-14T16:00:00Z">
@@ -8568,7 +8169,6 @@
           </w:rPr>
           <w:t>a</w:t>
         </w:r>
-        <w:proofErr w:type="spellEnd"/>
         <w:r>
           <w:rPr>
             <w:rFonts w:ascii="Times New Roman" w:hAnsi="Times New Roman" w:cs="Times New Roman"/>
@@ -8602,14 +8202,7 @@
           <w:rPr>
             <w:rFonts w:ascii="Times New Roman" w:hAnsi="Times New Roman" w:cs="Times New Roman"/>
           </w:rPr>
-          <w:t xml:space="preserve">1000) ranged from 0 with no founder events to ~30 with strong founder events (figure </w:t>
-        </w:r>
-        <w:proofErr w:type="spellStart"/>
-        <w:r>
-          <w:rPr>
-            <w:rFonts w:ascii="Times New Roman" w:hAnsi="Times New Roman" w:cs="Times New Roman"/>
-          </w:rPr>
-          <w:t>S</w:t>
+          <w:t>1000) ranged from 0 with no founder events to ~30 with strong founder events (figure S</w:t>
         </w:r>
       </w:ins>
       <w:ins w:id="144" w:author="James Santangelo" w:date="2018-03-14T16:00:00Z">
@@ -8628,7 +8221,6 @@
           </w:rPr>
           <w:t>b</w:t>
         </w:r>
-        <w:proofErr w:type="spellEnd"/>
         <w:r>
           <w:rPr>
             <w:rFonts w:ascii="Times New Roman" w:hAnsi="Times New Roman" w:cs="Times New Roman"/>
@@ -8703,23 +8295,7 @@
           <w:rFonts w:ascii="Times New Roman" w:hAnsi="Times New Roman" w:cs="Times New Roman"/>
           <w:i/>
         </w:rPr>
-        <w:t xml:space="preserve">Text </w:t>
-      </w:r>
-      <w:proofErr w:type="spellStart"/>
-      <w:r>
-        <w:rPr>
-          <w:rFonts w:ascii="Times New Roman" w:hAnsi="Times New Roman" w:cs="Times New Roman"/>
-          <w:i/>
-        </w:rPr>
-        <w:t>S1b</w:t>
-      </w:r>
-      <w:proofErr w:type="spellEnd"/>
-      <w:r>
-        <w:rPr>
-          <w:rFonts w:ascii="Times New Roman" w:hAnsi="Times New Roman" w:cs="Times New Roman"/>
-          <w:i/>
-        </w:rPr>
-        <w:t xml:space="preserve"> — Question 3: </w:t>
+        <w:t xml:space="preserve">Text S1b — Question 3: </w:t>
       </w:r>
       <w:r>
         <w:rPr>
@@ -8755,14 +8331,7 @@
         <w:rPr>
           <w:rFonts w:ascii="Times New Roman" w:hAnsi="Times New Roman" w:cs="Times New Roman"/>
         </w:rPr>
-        <w:t xml:space="preserve">We sought to understand the combined effects of drift, gene flow and selection on the formation of clines in HCN, and specifically the extent to which selection can counter the formation of clines under drift. In this scenario, we manipulated drift in the same way described above (text </w:t>
-      </w:r>
-      <w:proofErr w:type="spellStart"/>
-      <w:r>
-        <w:rPr>
-          <w:rFonts w:ascii="Times New Roman" w:hAnsi="Times New Roman" w:cs="Times New Roman"/>
-        </w:rPr>
-        <w:t>S1</w:t>
+        <w:t>We sought to understand the combined effects of drift, gene flow and selection on the formation of clines in HCN, and specifically the extent to which selection can counter the formation of clines under drift. In this scenario, we manipulated drift in the same way described above (text S1</w:t>
       </w:r>
       <w:r>
         <w:rPr>
@@ -8771,7 +8340,6 @@
         </w:rPr>
         <w:t>a</w:t>
       </w:r>
-      <w:proofErr w:type="spellEnd"/>
       <w:r>
         <w:rPr>
           <w:rFonts w:ascii="Times New Roman" w:hAnsi="Times New Roman" w:cs="Times New Roman"/>
@@ -8964,23 +8532,7 @@
           <w:rFonts w:ascii="Times New Roman" w:hAnsi="Times New Roman" w:cs="Times New Roman"/>
           <w:u w:val="single"/>
         </w:rPr>
-        <w:t xml:space="preserve">Supplementary text </w:t>
-      </w:r>
-      <w:proofErr w:type="spellStart"/>
-      <w:r>
-        <w:rPr>
-          <w:rFonts w:ascii="Times New Roman" w:hAnsi="Times New Roman" w:cs="Times New Roman"/>
-          <w:u w:val="single"/>
-        </w:rPr>
-        <w:t>S2</w:t>
-      </w:r>
-      <w:proofErr w:type="spellEnd"/>
-      <w:r>
-        <w:rPr>
-          <w:rFonts w:ascii="Times New Roman" w:hAnsi="Times New Roman" w:cs="Times New Roman"/>
-          <w:u w:val="single"/>
-        </w:rPr>
-        <w:t xml:space="preserve"> — Results for d</w:t>
+        <w:t>Supplementary text S2 — Results for d</w:t>
       </w:r>
       <w:r>
         <w:rPr>
@@ -9010,23 +8562,7 @@
           <w:rFonts w:ascii="Times New Roman" w:hAnsi="Times New Roman" w:cs="Times New Roman"/>
           <w:i/>
         </w:rPr>
-        <w:t xml:space="preserve">Text </w:t>
-      </w:r>
-      <w:proofErr w:type="spellStart"/>
-      <w:r>
-        <w:rPr>
-          <w:rFonts w:ascii="Times New Roman" w:hAnsi="Times New Roman" w:cs="Times New Roman"/>
-          <w:i/>
-        </w:rPr>
-        <w:t>S2a</w:t>
-      </w:r>
-      <w:proofErr w:type="spellEnd"/>
-      <w:r>
-        <w:rPr>
-          <w:rFonts w:ascii="Times New Roman" w:hAnsi="Times New Roman" w:cs="Times New Roman"/>
-          <w:i/>
-        </w:rPr>
-        <w:t xml:space="preserve"> — Question 1: </w:t>
+        <w:t xml:space="preserve">Text S2a — Question 1: </w:t>
       </w:r>
       <w:r>
         <w:rPr>
@@ -9157,7 +8693,6 @@
         </w:rPr>
         <w:t xml:space="preserve">figure </w:t>
       </w:r>
-      <w:proofErr w:type="spellStart"/>
       <w:r>
         <w:rPr>
           <w:rFonts w:ascii="Times New Roman" w:hAnsi="Times New Roman" w:cs="Times New Roman"/>
@@ -9187,7 +8722,6 @@
         </w:rPr>
         <w:t>a</w:t>
       </w:r>
-      <w:proofErr w:type="spellEnd"/>
       <w:r>
         <w:rPr>
           <w:rFonts w:ascii="Times New Roman" w:hAnsi="Times New Roman" w:cs="Times New Roman"/>
@@ -9240,14 +8774,7 @@
         <w:rPr>
           <w:rFonts w:ascii="Times New Roman" w:hAnsi="Times New Roman" w:cs="Times New Roman"/>
         </w:rPr>
-        <w:t xml:space="preserve">figure </w:t>
-      </w:r>
-      <w:proofErr w:type="spellStart"/>
-      <w:r>
-        <w:rPr>
-          <w:rFonts w:ascii="Times New Roman" w:hAnsi="Times New Roman" w:cs="Times New Roman"/>
-        </w:rPr>
-        <w:t>S</w:t>
+        <w:t>figure S</w:t>
       </w:r>
       <w:ins w:id="149" w:author="James Santangelo" w:date="2018-03-14T16:01:00Z">
         <w:r>
@@ -9272,7 +8799,6 @@
         </w:rPr>
         <w:t>a</w:t>
       </w:r>
-      <w:proofErr w:type="spellEnd"/>
       <w:r>
         <w:rPr>
           <w:rFonts w:ascii="Times New Roman" w:hAnsi="Times New Roman" w:cs="Times New Roman"/>
@@ -9301,21 +8827,7 @@
         <w:rPr>
           <w:rFonts w:ascii="Times New Roman" w:hAnsi="Times New Roman" w:cs="Times New Roman"/>
         </w:rPr>
-        <w:t xml:space="preserve">drift </w:t>
-      </w:r>
-      <w:proofErr w:type="gramStart"/>
-      <w:r>
-        <w:rPr>
-          <w:rFonts w:ascii="Times New Roman" w:hAnsi="Times New Roman" w:cs="Times New Roman"/>
-        </w:rPr>
-        <w:t>was</w:t>
-      </w:r>
-      <w:proofErr w:type="gramEnd"/>
-      <w:r>
-        <w:rPr>
-          <w:rFonts w:ascii="Times New Roman" w:hAnsi="Times New Roman" w:cs="Times New Roman"/>
-        </w:rPr>
-        <w:t xml:space="preserve"> strong (founder proportion = 0.1),</w:t>
+        <w:t>drift was strong (founder proportion = 0.1),</w:t>
       </w:r>
       <w:r>
         <w:rPr>
@@ -9336,7 +8848,6 @@
         </w:rPr>
         <w:t xml:space="preserve">figure </w:t>
       </w:r>
-      <w:proofErr w:type="spellStart"/>
       <w:r>
         <w:rPr>
           <w:rFonts w:ascii="Times New Roman" w:hAnsi="Times New Roman" w:cs="Times New Roman"/>
@@ -9366,7 +8877,6 @@
         </w:rPr>
         <w:t>b</w:t>
       </w:r>
-      <w:proofErr w:type="spellEnd"/>
       <w:r>
         <w:rPr>
           <w:rFonts w:ascii="Times New Roman" w:hAnsi="Times New Roman" w:cs="Times New Roman"/>
@@ -9431,14 +8941,7 @@
         <w:rPr>
           <w:rFonts w:ascii="Times New Roman" w:hAnsi="Times New Roman" w:cs="Times New Roman"/>
         </w:rPr>
-        <w:t xml:space="preserve">figure </w:t>
-      </w:r>
-      <w:proofErr w:type="spellStart"/>
-      <w:r>
-        <w:rPr>
-          <w:rFonts w:ascii="Times New Roman" w:hAnsi="Times New Roman" w:cs="Times New Roman"/>
-        </w:rPr>
-        <w:t>S</w:t>
+        <w:t>figure S</w:t>
       </w:r>
       <w:ins w:id="153" w:author="James Santangelo" w:date="2018-03-14T16:01:00Z">
         <w:r>
@@ -9463,7 +8966,6 @@
         </w:rPr>
         <w:t>b</w:t>
       </w:r>
-      <w:proofErr w:type="spellEnd"/>
       <w:r>
         <w:rPr>
           <w:rFonts w:ascii="Times New Roman" w:hAnsi="Times New Roman" w:cs="Times New Roman"/>
@@ -9557,7 +9059,6 @@
         </w:rPr>
         <w:t xml:space="preserve">figure </w:t>
       </w:r>
-      <w:proofErr w:type="spellStart"/>
       <w:r>
         <w:rPr>
           <w:rFonts w:ascii="Times New Roman" w:hAnsi="Times New Roman" w:cs="Times New Roman"/>
@@ -9587,7 +9088,6 @@
         </w:rPr>
         <w:t>a</w:t>
       </w:r>
-      <w:proofErr w:type="spellEnd"/>
       <w:r>
         <w:rPr>
           <w:rFonts w:ascii="Times New Roman" w:hAnsi="Times New Roman" w:cs="Times New Roman"/>
@@ -9624,7 +9124,6 @@
         </w:rPr>
         <w:t xml:space="preserve">dotted line in figure </w:t>
       </w:r>
-      <w:proofErr w:type="spellStart"/>
       <w:r>
         <w:rPr>
           <w:rFonts w:ascii="Times New Roman" w:hAnsi="Times New Roman" w:cs="Times New Roman"/>
@@ -9654,7 +9153,6 @@
         </w:rPr>
         <w:t>b</w:t>
       </w:r>
-      <w:proofErr w:type="spellEnd"/>
       <w:r>
         <w:rPr>
           <w:rFonts w:ascii="Times New Roman" w:hAnsi="Times New Roman" w:cs="Times New Roman"/>
@@ -9697,7 +9195,6 @@
         </w:rPr>
         <w:t xml:space="preserve">figure </w:t>
       </w:r>
-      <w:proofErr w:type="spellStart"/>
       <w:r>
         <w:rPr>
           <w:rFonts w:ascii="Times New Roman" w:hAnsi="Times New Roman" w:cs="Times New Roman"/>
@@ -9727,7 +9224,6 @@
         </w:rPr>
         <w:t>a</w:t>
       </w:r>
-      <w:proofErr w:type="spellEnd"/>
       <w:r>
         <w:rPr>
           <w:rFonts w:ascii="Times New Roman" w:hAnsi="Times New Roman" w:cs="Times New Roman"/>
@@ -9752,7 +9248,6 @@
         </w:rPr>
         <w:t xml:space="preserve">dashed line figure </w:t>
       </w:r>
-      <w:proofErr w:type="spellStart"/>
       <w:r>
         <w:rPr>
           <w:rFonts w:ascii="Times New Roman" w:hAnsi="Times New Roman" w:cs="Times New Roman"/>
@@ -9782,7 +9277,6 @@
         </w:rPr>
         <w:t>b</w:t>
       </w:r>
-      <w:proofErr w:type="spellEnd"/>
       <w:r>
         <w:rPr>
           <w:rFonts w:ascii="Times New Roman" w:hAnsi="Times New Roman" w:cs="Times New Roman"/>
@@ -9831,7 +9325,6 @@
         </w:rPr>
         <w:t xml:space="preserve">figure </w:t>
       </w:r>
-      <w:proofErr w:type="spellStart"/>
       <w:r>
         <w:rPr>
           <w:rFonts w:ascii="Times New Roman" w:hAnsi="Times New Roman" w:cs="Times New Roman"/>
@@ -9861,7 +9354,6 @@
         </w:rPr>
         <w:t>a</w:t>
       </w:r>
-      <w:proofErr w:type="spellEnd"/>
       <w:r>
         <w:rPr>
           <w:rFonts w:ascii="Times New Roman" w:hAnsi="Times New Roman" w:cs="Times New Roman"/>
@@ -9898,7 +9390,6 @@
         </w:rPr>
         <w:t xml:space="preserve">solid line in figure </w:t>
       </w:r>
-      <w:proofErr w:type="spellStart"/>
       <w:r>
         <w:rPr>
           <w:rFonts w:ascii="Times New Roman" w:hAnsi="Times New Roman" w:cs="Times New Roman"/>
@@ -9928,7 +9419,6 @@
         </w:rPr>
         <w:t>b</w:t>
       </w:r>
-      <w:proofErr w:type="spellEnd"/>
       <w:r>
         <w:rPr>
           <w:rFonts w:ascii="Times New Roman" w:hAnsi="Times New Roman" w:cs="Times New Roman"/>
@@ -9958,23 +9448,7 @@
           <w:rFonts w:ascii="Times New Roman" w:hAnsi="Times New Roman" w:cs="Times New Roman"/>
           <w:i/>
         </w:rPr>
-        <w:t xml:space="preserve">Text </w:t>
-      </w:r>
-      <w:proofErr w:type="spellStart"/>
-      <w:r>
-        <w:rPr>
-          <w:rFonts w:ascii="Times New Roman" w:hAnsi="Times New Roman" w:cs="Times New Roman"/>
-          <w:i/>
-        </w:rPr>
-        <w:t>S2b</w:t>
-      </w:r>
-      <w:proofErr w:type="spellEnd"/>
-      <w:r>
-        <w:rPr>
-          <w:rFonts w:ascii="Times New Roman" w:hAnsi="Times New Roman" w:cs="Times New Roman"/>
-          <w:i/>
-        </w:rPr>
-        <w:t xml:space="preserve"> — Question 3: </w:t>
+        <w:t xml:space="preserve">Text S2b — Question 3: </w:t>
       </w:r>
       <w:r>
         <w:rPr>
@@ -10013,28 +9487,7 @@
         <w:rPr>
           <w:rFonts w:ascii="Times New Roman" w:hAnsi="Times New Roman" w:cs="Times New Roman"/>
         </w:rPr>
-        <w:t xml:space="preserve">Serial founder events from urban to rural populations constrained the ability of selection to generate strongly positive </w:t>
-      </w:r>
-      <w:proofErr w:type="spellStart"/>
-      <w:r>
-        <w:rPr>
-          <w:rFonts w:ascii="Times New Roman" w:hAnsi="Times New Roman" w:cs="Times New Roman"/>
-        </w:rPr>
-        <w:t>cyanogenesis</w:t>
-      </w:r>
-      <w:proofErr w:type="spellEnd"/>
-      <w:r>
-        <w:rPr>
-          <w:rFonts w:ascii="Times New Roman" w:hAnsi="Times New Roman" w:cs="Times New Roman"/>
-        </w:rPr>
-        <w:t xml:space="preserve"> clines. In the absence of founder events, increasing selection led to consistently stronger clines, independent of the level of gene flow (figure </w:t>
-      </w:r>
-      <w:proofErr w:type="spellStart"/>
-      <w:r>
-        <w:rPr>
-          <w:rFonts w:ascii="Times New Roman" w:hAnsi="Times New Roman" w:cs="Times New Roman"/>
-        </w:rPr>
-        <w:t>S</w:t>
+        <w:t>Serial founder events from urban to rural populations constrained the ability of selection to generate strongly positive cyanogenesis clines. In the absence of founder events, increasing selection led to consistently stronger clines, independent of the level of gene flow (figure S</w:t>
       </w:r>
       <w:ins w:id="167" w:author="James Santangelo" w:date="2018-03-14T16:02:00Z">
         <w:r>
@@ -10059,7 +9512,6 @@
         </w:rPr>
         <w:t>a</w:t>
       </w:r>
-      <w:proofErr w:type="spellEnd"/>
       <w:r>
         <w:rPr>
           <w:rFonts w:ascii="Times New Roman" w:hAnsi="Times New Roman" w:cs="Times New Roman"/>
@@ -10077,14 +9529,7 @@
         <w:rPr>
           <w:rFonts w:ascii="Times New Roman" w:hAnsi="Times New Roman" w:cs="Times New Roman"/>
         </w:rPr>
-        <w:t xml:space="preserve">&lt; 0.025 (figure </w:t>
-      </w:r>
-      <w:proofErr w:type="spellStart"/>
-      <w:r>
-        <w:rPr>
-          <w:rFonts w:ascii="Times New Roman" w:hAnsi="Times New Roman" w:cs="Times New Roman"/>
-        </w:rPr>
-        <w:t>S</w:t>
+        <w:t>&lt; 0.025 (figure S</w:t>
       </w:r>
       <w:ins w:id="169" w:author="James Santangelo" w:date="2018-03-14T16:02:00Z">
         <w:r>
@@ -10109,7 +9554,6 @@
         </w:rPr>
         <w:t>b</w:t>
       </w:r>
-      <w:proofErr w:type="spellEnd"/>
       <w:r>
         <w:rPr>
           <w:rFonts w:ascii="Times New Roman" w:hAnsi="Times New Roman" w:cs="Times New Roman"/>
@@ -10136,7 +9580,6 @@
         <w:lastRenderedPageBreak/>
         <w:t xml:space="preserve">gene flow reduced the extent at which negative clines were formed by selection (figure </w:t>
       </w:r>
-      <w:proofErr w:type="spellStart"/>
       <w:ins w:id="171" w:author="James Santangelo" w:date="2018-03-14T12:20:00Z">
         <w:r>
           <w:rPr>
@@ -10168,7 +9611,6 @@
         </w:rPr>
         <w:t>b</w:t>
       </w:r>
-      <w:proofErr w:type="spellEnd"/>
       <w:r>
         <w:rPr>
           <w:rFonts w:ascii="Times New Roman" w:hAnsi="Times New Roman" w:cs="Times New Roman"/>
@@ -10225,14 +9667,7 @@
         <w:rPr>
           <w:rFonts w:ascii="Times New Roman" w:hAnsi="Times New Roman" w:cs="Times New Roman"/>
         </w:rPr>
-        <w:t xml:space="preserve">0.05), respectively (figure </w:t>
-      </w:r>
-      <w:proofErr w:type="spellStart"/>
-      <w:r>
-        <w:rPr>
-          <w:rFonts w:ascii="Times New Roman" w:hAnsi="Times New Roman" w:cs="Times New Roman"/>
-        </w:rPr>
-        <w:t>S</w:t>
+        <w:t>0.05), respectively (figure S</w:t>
       </w:r>
       <w:ins w:id="174" w:author="James Santangelo" w:date="2018-03-14T16:02:00Z">
         <w:r>
@@ -10257,7 +9692,6 @@
         </w:rPr>
         <w:t>c</w:t>
       </w:r>
-      <w:proofErr w:type="spellEnd"/>
       <w:r>
         <w:rPr>
           <w:rFonts w:ascii="Times New Roman" w:hAnsi="Times New Roman" w:cs="Times New Roman"/>
@@ -10294,28 +9728,7 @@
           <w:rFonts w:ascii="Times New Roman" w:hAnsi="Times New Roman" w:cs="Times New Roman"/>
         </w:rPr>
         <w:tab/>
-        <w:t xml:space="preserve">Serial founder events also influenced the extent to which selection generated positive and negative </w:t>
-      </w:r>
-      <w:proofErr w:type="spellStart"/>
-      <w:r>
-        <w:rPr>
-          <w:rFonts w:ascii="Times New Roman" w:hAnsi="Times New Roman" w:cs="Times New Roman"/>
-        </w:rPr>
-        <w:t>cyanogenesis</w:t>
-      </w:r>
-      <w:proofErr w:type="spellEnd"/>
-      <w:r>
-        <w:rPr>
-          <w:rFonts w:ascii="Times New Roman" w:hAnsi="Times New Roman" w:cs="Times New Roman"/>
-        </w:rPr>
-        <w:t xml:space="preserve"> clines. In the absence of founder events, and when selection is less than 0.005, both positive and negative clines occur with approximately 30% frequency (figure </w:t>
-      </w:r>
-      <w:proofErr w:type="spellStart"/>
-      <w:r>
-        <w:rPr>
-          <w:rFonts w:ascii="Times New Roman" w:hAnsi="Times New Roman" w:cs="Times New Roman"/>
-        </w:rPr>
-        <w:t>S</w:t>
+        <w:t>Serial founder events also influenced the extent to which selection generated positive and negative cyanogenesis clines. In the absence of founder events, and when selection is less than 0.005, both positive and negative clines occur with approximately 30% frequency (figure S</w:t>
       </w:r>
       <w:ins w:id="176" w:author="James Santangelo" w:date="2018-03-14T16:02:00Z">
         <w:r>
@@ -10340,7 +9753,6 @@
         </w:rPr>
         <w:t>d</w:t>
       </w:r>
-      <w:proofErr w:type="spellEnd"/>
       <w:r>
         <w:rPr>
           <w:rFonts w:ascii="Times New Roman" w:hAnsi="Times New Roman" w:cs="Times New Roman"/>
@@ -10358,14 +9770,7 @@
         <w:rPr>
           <w:rFonts w:ascii="Times New Roman" w:hAnsi="Times New Roman" w:cs="Times New Roman"/>
         </w:rPr>
-        <w:t xml:space="preserve">&gt; 0.005, the frequency of positive clines rapidly increases to 100%, whereas negative clines declines to 0% (figure </w:t>
-      </w:r>
-      <w:proofErr w:type="spellStart"/>
-      <w:r>
-        <w:rPr>
-          <w:rFonts w:ascii="Times New Roman" w:hAnsi="Times New Roman" w:cs="Times New Roman"/>
-        </w:rPr>
-        <w:t>S</w:t>
+        <w:t>&gt; 0.005, the frequency of positive clines rapidly increases to 100%, whereas negative clines declines to 0% (figure S</w:t>
       </w:r>
       <w:ins w:id="178" w:author="James Santangelo" w:date="2018-03-14T16:02:00Z">
         <w:r>
@@ -10390,7 +9795,6 @@
         </w:rPr>
         <w:t>d</w:t>
       </w:r>
-      <w:proofErr w:type="spellEnd"/>
       <w:r>
         <w:rPr>
           <w:rFonts w:ascii="Times New Roman" w:hAnsi="Times New Roman" w:cs="Times New Roman"/>
@@ -10421,14 +9825,7 @@
         <w:rPr>
           <w:rFonts w:ascii="Times New Roman" w:hAnsi="Times New Roman" w:cs="Times New Roman"/>
         </w:rPr>
-        <w:t xml:space="preserve"> ≥ 0.1, both positive and negative clines occur at less than 10% frequency (figure </w:t>
-      </w:r>
-      <w:proofErr w:type="spellStart"/>
-      <w:r>
-        <w:rPr>
-          <w:rFonts w:ascii="Times New Roman" w:hAnsi="Times New Roman" w:cs="Times New Roman"/>
-        </w:rPr>
-        <w:t>S</w:t>
+        <w:t xml:space="preserve"> ≥ 0.1, both positive and negative clines occur at less than 10% frequency (figure S</w:t>
       </w:r>
       <w:ins w:id="180" w:author="James Santangelo" w:date="2018-03-14T16:02:00Z">
         <w:r>
@@ -10453,7 +9850,6 @@
         </w:rPr>
         <w:t>e</w:t>
       </w:r>
-      <w:proofErr w:type="spellEnd"/>
       <w:r>
         <w:rPr>
           <w:rFonts w:ascii="Times New Roman" w:hAnsi="Times New Roman" w:cs="Times New Roman"/>
@@ -10471,14 +9867,7 @@
         <w:rPr>
           <w:rFonts w:ascii="Times New Roman" w:hAnsi="Times New Roman" w:cs="Times New Roman"/>
         </w:rPr>
-        <w:t xml:space="preserve">0.2, figure </w:t>
-      </w:r>
-      <w:proofErr w:type="spellStart"/>
-      <w:r>
-        <w:rPr>
-          <w:rFonts w:ascii="Times New Roman" w:hAnsi="Times New Roman" w:cs="Times New Roman"/>
-        </w:rPr>
-        <w:t>S</w:t>
+        <w:t>0.2, figure S</w:t>
       </w:r>
       <w:ins w:id="182" w:author="James Santangelo" w:date="2018-03-14T16:02:00Z">
         <w:r>
@@ -10503,7 +9892,6 @@
         </w:rPr>
         <w:t>f</w:t>
       </w:r>
-      <w:proofErr w:type="spellEnd"/>
       <w:r>
         <w:rPr>
           <w:rFonts w:ascii="Times New Roman" w:hAnsi="Times New Roman" w:cs="Times New Roman"/>
@@ -10534,14 +9922,7 @@
         <w:rPr>
           <w:rFonts w:ascii="Times New Roman" w:hAnsi="Times New Roman" w:cs="Times New Roman"/>
         </w:rPr>
-        <w:t xml:space="preserve">≥ 0.005 (figure </w:t>
-      </w:r>
-      <w:proofErr w:type="spellStart"/>
-      <w:r>
-        <w:rPr>
-          <w:rFonts w:ascii="Times New Roman" w:hAnsi="Times New Roman" w:cs="Times New Roman"/>
-        </w:rPr>
-        <w:t>S</w:t>
+        <w:t>≥ 0.005 (figure S</w:t>
       </w:r>
       <w:ins w:id="184" w:author="James Santangelo" w:date="2018-03-14T16:02:00Z">
         <w:r>
@@ -10566,7 +9947,6 @@
         </w:rPr>
         <w:t>f</w:t>
       </w:r>
-      <w:proofErr w:type="spellEnd"/>
       <w:r>
         <w:rPr>
           <w:rFonts w:ascii="Times New Roman" w:hAnsi="Times New Roman" w:cs="Times New Roman"/>
@@ -10604,46 +9984,21 @@
           <w:rFonts w:ascii="Times New Roman" w:hAnsi="Times New Roman" w:cs="Times New Roman"/>
           <w:u w:val="single"/>
         </w:rPr>
-        <w:t xml:space="preserve">ext </w:t>
-      </w:r>
-      <w:proofErr w:type="spellStart"/>
+        <w:t>ext S3</w:t>
+      </w:r>
       <w:r>
         <w:rPr>
           <w:rFonts w:ascii="Times New Roman" w:hAnsi="Times New Roman" w:cs="Times New Roman"/>
           <w:u w:val="single"/>
         </w:rPr>
-        <w:t>S3</w:t>
-      </w:r>
-      <w:proofErr w:type="spellEnd"/>
+        <w:t xml:space="preserve">: </w:t>
+      </w:r>
       <w:r>
         <w:rPr>
           <w:rFonts w:ascii="Times New Roman" w:hAnsi="Times New Roman" w:cs="Times New Roman"/>
           <w:u w:val="single"/>
         </w:rPr>
-        <w:t xml:space="preserve">: </w:t>
-      </w:r>
-      <w:r>
-        <w:rPr>
-          <w:rFonts w:ascii="Times New Roman" w:hAnsi="Times New Roman" w:cs="Times New Roman"/>
-          <w:u w:val="single"/>
-        </w:rPr>
-        <w:t xml:space="preserve">Effects of initial allele frequency variation on </w:t>
-      </w:r>
-      <w:proofErr w:type="spellStart"/>
-      <w:r>
-        <w:rPr>
-          <w:rFonts w:ascii="Times New Roman" w:hAnsi="Times New Roman" w:cs="Times New Roman"/>
-          <w:u w:val="single"/>
-        </w:rPr>
-        <w:t>cyanogenesis</w:t>
-      </w:r>
-      <w:proofErr w:type="spellEnd"/>
-      <w:r>
-        <w:rPr>
-          <w:rFonts w:ascii="Times New Roman" w:hAnsi="Times New Roman" w:cs="Times New Roman"/>
-          <w:u w:val="single"/>
-        </w:rPr>
-        <w:t xml:space="preserve"> cline formation</w:t>
+        <w:t>Effects of initial allele frequency variation on cyanogenesis cline formation</w:t>
       </w:r>
     </w:p>
     <w:p>
@@ -10660,30 +10015,14 @@
           <w:rFonts w:ascii="Times New Roman" w:hAnsi="Times New Roman" w:cs="Times New Roman"/>
           <w:i/>
         </w:rPr>
-        <w:t xml:space="preserve">Text </w:t>
-      </w:r>
-      <w:proofErr w:type="spellStart"/>
-      <w:r>
-        <w:rPr>
-          <w:rFonts w:ascii="Times New Roman" w:hAnsi="Times New Roman" w:cs="Times New Roman"/>
-          <w:i/>
-        </w:rPr>
-        <w:t>S3</w:t>
-      </w:r>
-      <w:r>
-        <w:rPr>
-          <w:rFonts w:ascii="Times New Roman" w:hAnsi="Times New Roman" w:cs="Times New Roman"/>
-          <w:i/>
-        </w:rPr>
-        <w:t>a</w:t>
-      </w:r>
-      <w:proofErr w:type="spellEnd"/>
-      <w:r>
-        <w:rPr>
-          <w:rFonts w:ascii="Times New Roman" w:hAnsi="Times New Roman" w:cs="Times New Roman"/>
-          <w:i/>
-        </w:rPr>
-        <w:t xml:space="preserve"> — </w:t>
+        <w:t>Text S3</w:t>
+      </w:r>
+      <w:r>
+        <w:rPr>
+          <w:rFonts w:ascii="Times New Roman" w:hAnsi="Times New Roman" w:cs="Times New Roman"/>
+          <w:i/>
+        </w:rPr>
+        <w:t xml:space="preserve">a — </w:t>
       </w:r>
       <w:r>
         <w:rPr>
@@ -10768,14 +10107,7 @@
         <w:rPr>
           <w:rFonts w:ascii="Times New Roman" w:hAnsi="Times New Roman" w:cs="Times New Roman"/>
         </w:rPr>
-        <w:t xml:space="preserve">) was 0.5 (figure </w:t>
-      </w:r>
-      <w:proofErr w:type="spellStart"/>
-      <w:r>
-        <w:rPr>
-          <w:rFonts w:ascii="Times New Roman" w:hAnsi="Times New Roman" w:cs="Times New Roman"/>
-        </w:rPr>
-        <w:t>S</w:t>
+        <w:t>) was 0.5 (figure S</w:t>
       </w:r>
       <w:ins w:id="186" w:author="James Santangelo" w:date="2018-03-14T16:02:00Z">
         <w:r>
@@ -10800,7 +10132,6 @@
         </w:rPr>
         <w:t>a</w:t>
       </w:r>
-      <w:proofErr w:type="spellEnd"/>
       <w:r>
         <w:rPr>
           <w:rFonts w:ascii="Times New Roman" w:hAnsi="Times New Roman" w:cs="Times New Roman"/>
@@ -10854,14 +10185,7 @@
         <w:rPr>
           <w:rFonts w:ascii="Times New Roman" w:hAnsi="Times New Roman" w:cs="Times New Roman"/>
         </w:rPr>
-        <w:t xml:space="preserve"> figure </w:t>
-      </w:r>
-      <w:proofErr w:type="spellStart"/>
-      <w:r>
-        <w:rPr>
-          <w:rFonts w:ascii="Times New Roman" w:hAnsi="Times New Roman" w:cs="Times New Roman"/>
-        </w:rPr>
-        <w:t>S</w:t>
+        <w:t xml:space="preserve"> figure S</w:t>
       </w:r>
       <w:ins w:id="188" w:author="James Santangelo" w:date="2018-03-14T12:20:00Z">
         <w:r>
@@ -10886,7 +10210,6 @@
         </w:rPr>
         <w:t>a</w:t>
       </w:r>
-      <w:proofErr w:type="spellEnd"/>
       <w:r>
         <w:rPr>
           <w:rFonts w:ascii="Times New Roman" w:hAnsi="Times New Roman" w:cs="Times New Roman"/>
@@ -10927,14 +10250,7 @@
         <w:rPr>
           <w:rFonts w:ascii="Times New Roman" w:hAnsi="Times New Roman" w:cs="Times New Roman"/>
         </w:rPr>
-        <w:t xml:space="preserve">al allele frequencies (figure </w:t>
-      </w:r>
-      <w:proofErr w:type="spellStart"/>
-      <w:r>
-        <w:rPr>
-          <w:rFonts w:ascii="Times New Roman" w:hAnsi="Times New Roman" w:cs="Times New Roman"/>
-        </w:rPr>
-        <w:t>S</w:t>
+        <w:t>al allele frequencies (figure S</w:t>
       </w:r>
       <w:ins w:id="190" w:author="James Santangelo" w:date="2018-03-14T16:02:00Z">
         <w:r>
@@ -10959,7 +10275,6 @@
         </w:rPr>
         <w:t>a</w:t>
       </w:r>
-      <w:proofErr w:type="spellEnd"/>
       <w:r>
         <w:rPr>
           <w:rFonts w:ascii="Times New Roman" w:hAnsi="Times New Roman" w:cs="Times New Roman"/>
@@ -11028,14 +10343,7 @@
         <w:rPr>
           <w:rFonts w:ascii="Times New Roman" w:hAnsi="Times New Roman" w:cs="Times New Roman"/>
         </w:rPr>
-        <w:t xml:space="preserve"> figure </w:t>
-      </w:r>
-      <w:proofErr w:type="spellStart"/>
-      <w:r>
-        <w:rPr>
-          <w:rFonts w:ascii="Times New Roman" w:hAnsi="Times New Roman" w:cs="Times New Roman"/>
-        </w:rPr>
-        <w:t>S</w:t>
+        <w:t xml:space="preserve"> figure S</w:t>
       </w:r>
       <w:ins w:id="192" w:author="James Santangelo" w:date="2018-03-14T16:02:00Z">
         <w:r>
@@ -11060,7 +10368,6 @@
         </w:rPr>
         <w:t>b</w:t>
       </w:r>
-      <w:proofErr w:type="spellEnd"/>
       <w:r>
         <w:rPr>
           <w:rFonts w:ascii="Times New Roman" w:hAnsi="Times New Roman" w:cs="Times New Roman"/>
@@ -11077,14 +10384,7 @@
         <w:rPr>
           <w:rFonts w:ascii="Times New Roman" w:hAnsi="Times New Roman" w:cs="Times New Roman"/>
         </w:rPr>
-        <w:t xml:space="preserve">nant alleles was high (figure </w:t>
-      </w:r>
-      <w:proofErr w:type="spellStart"/>
-      <w:r>
-        <w:rPr>
-          <w:rFonts w:ascii="Times New Roman" w:hAnsi="Times New Roman" w:cs="Times New Roman"/>
-        </w:rPr>
-        <w:t>S</w:t>
+        <w:t>nant alleles was high (figure S</w:t>
       </w:r>
       <w:ins w:id="194" w:author="James Santangelo" w:date="2018-03-14T16:02:00Z">
         <w:r>
@@ -11109,7 +10409,6 @@
         </w:rPr>
         <w:t>b</w:t>
       </w:r>
-      <w:proofErr w:type="spellEnd"/>
       <w:r>
         <w:rPr>
           <w:rFonts w:ascii="Times New Roman" w:hAnsi="Times New Roman" w:cs="Times New Roman"/>
@@ -11139,23 +10438,7 @@
           <w:rFonts w:ascii="Times New Roman" w:hAnsi="Times New Roman" w:cs="Times New Roman"/>
           <w:i/>
         </w:rPr>
-        <w:t xml:space="preserve">Text </w:t>
-      </w:r>
-      <w:proofErr w:type="spellStart"/>
-      <w:r>
-        <w:rPr>
-          <w:rFonts w:ascii="Times New Roman" w:hAnsi="Times New Roman" w:cs="Times New Roman"/>
-          <w:i/>
-        </w:rPr>
-        <w:t>S3b</w:t>
-      </w:r>
-      <w:proofErr w:type="spellEnd"/>
-      <w:r>
-        <w:rPr>
-          <w:rFonts w:ascii="Times New Roman" w:hAnsi="Times New Roman" w:cs="Times New Roman"/>
-          <w:i/>
-        </w:rPr>
-        <w:t xml:space="preserve"> — </w:t>
+        <w:t xml:space="preserve">Text S3b — </w:t>
       </w:r>
       <w:r>
         <w:rPr>
@@ -11199,14 +10482,7 @@
         <w:rPr>
           <w:rFonts w:ascii="Times New Roman" w:hAnsi="Times New Roman" w:cs="Times New Roman"/>
         </w:rPr>
-        <w:t xml:space="preserve">initial allele frequencies had little effect on the strength of clines, which were on average very weak and near zero (0.00002 &lt; β &lt; 0.0006), independent of migration rate (figure </w:t>
-      </w:r>
-      <w:proofErr w:type="spellStart"/>
-      <w:r>
-        <w:rPr>
-          <w:rFonts w:ascii="Times New Roman" w:hAnsi="Times New Roman" w:cs="Times New Roman"/>
-        </w:rPr>
-        <w:t>S</w:t>
+        <w:t>initial allele frequencies had little effect on the strength of clines, which were on average very weak and near zero (0.00002 &lt; β &lt; 0.0006), independent of migration rate (figure S</w:t>
       </w:r>
       <w:ins w:id="196" w:author="James Santangelo" w:date="2018-03-14T16:03:00Z">
         <w:r>
@@ -11229,15 +10505,7 @@
           <w:rFonts w:ascii="Times New Roman" w:hAnsi="Times New Roman" w:cs="Times New Roman"/>
           <w:i/>
         </w:rPr>
-        <w:t>a</w:t>
-      </w:r>
-      <w:proofErr w:type="spellEnd"/>
-      <w:r>
-        <w:rPr>
-          <w:rFonts w:ascii="Times New Roman" w:hAnsi="Times New Roman" w:cs="Times New Roman"/>
-          <w:i/>
-        </w:rPr>
-        <w:t xml:space="preserve">). </w:t>
+        <w:t xml:space="preserve">a). </w:t>
       </w:r>
       <w:r>
         <w:rPr>
@@ -11326,14 +10594,7 @@
         <w:rPr>
           <w:rFonts w:ascii="Times New Roman" w:hAnsi="Times New Roman" w:cs="Times New Roman"/>
         </w:rPr>
-        <w:t xml:space="preserve">0, figure </w:t>
-      </w:r>
-      <w:proofErr w:type="spellStart"/>
-      <w:r>
-        <w:rPr>
-          <w:rFonts w:ascii="Times New Roman" w:hAnsi="Times New Roman" w:cs="Times New Roman"/>
-        </w:rPr>
-        <w:t>S</w:t>
+        <w:t>0, figure S</w:t>
       </w:r>
       <w:ins w:id="199" w:author="James Santangelo" w:date="2018-03-14T16:03:00Z">
         <w:r>
@@ -11358,19 +10619,11 @@
         </w:rPr>
         <w:t>b</w:t>
       </w:r>
-      <w:proofErr w:type="spellEnd"/>
-      <w:r>
-        <w:rPr>
-          <w:rFonts w:ascii="Times New Roman" w:hAnsi="Times New Roman" w:cs="Times New Roman"/>
-        </w:rPr>
-        <w:t xml:space="preserve">). This result holds regardless of the level of gene flow (figure </w:t>
-      </w:r>
-      <w:proofErr w:type="spellStart"/>
-      <w:r>
-        <w:rPr>
-          <w:rFonts w:ascii="Times New Roman" w:hAnsi="Times New Roman" w:cs="Times New Roman"/>
-        </w:rPr>
-        <w:t>S</w:t>
+      <w:r>
+        <w:rPr>
+          <w:rFonts w:ascii="Times New Roman" w:hAnsi="Times New Roman" w:cs="Times New Roman"/>
+        </w:rPr>
+        <w:t>). This result holds regardless of the level of gene flow (figure S</w:t>
       </w:r>
       <w:ins w:id="201" w:author="James Santangelo" w:date="2018-03-14T16:03:00Z">
         <w:r>
@@ -11395,7 +10648,6 @@
         </w:rPr>
         <w:t>b</w:t>
       </w:r>
-      <w:proofErr w:type="spellEnd"/>
       <w:r>
         <w:rPr>
           <w:rFonts w:ascii="Times New Roman" w:hAnsi="Times New Roman" w:cs="Times New Roman"/>
@@ -11455,14 +10707,7 @@
         <w:rPr>
           <w:rFonts w:ascii="Times New Roman" w:hAnsi="Times New Roman" w:cs="Times New Roman"/>
         </w:rPr>
-        <w:t xml:space="preserve">, figure </w:t>
-      </w:r>
-      <w:proofErr w:type="spellStart"/>
-      <w:r>
-        <w:rPr>
-          <w:rFonts w:ascii="Times New Roman" w:hAnsi="Times New Roman" w:cs="Times New Roman"/>
-        </w:rPr>
-        <w:t>S</w:t>
+        <w:t>, figure S</w:t>
       </w:r>
       <w:ins w:id="203" w:author="James Santangelo" w:date="2018-03-14T16:03:00Z">
         <w:r>
@@ -11487,7 +10732,6 @@
         </w:rPr>
         <w:t>c</w:t>
       </w:r>
-      <w:proofErr w:type="spellEnd"/>
       <w:r>
         <w:rPr>
           <w:rFonts w:ascii="Times New Roman" w:hAnsi="Times New Roman" w:cs="Times New Roman"/>
@@ -11540,14 +10784,7 @@
         <w:rPr>
           <w:rFonts w:ascii="Times New Roman" w:hAnsi="Times New Roman" w:cs="Times New Roman"/>
         </w:rPr>
-        <w:t xml:space="preserve">In the absence of founder effects (founder proportion = 1.0), the frequency of positive clines peaked at 43% when the initial frequency of both dominant alleles was 0.1 and declined gradually to a frequency of 29% when both alleles began at 0.9 (figure </w:t>
-      </w:r>
-      <w:proofErr w:type="spellStart"/>
-      <w:r>
-        <w:rPr>
-          <w:rFonts w:ascii="Times New Roman" w:hAnsi="Times New Roman" w:cs="Times New Roman"/>
-        </w:rPr>
-        <w:t>S</w:t>
+        <w:t>In the absence of founder effects (founder proportion = 1.0), the frequency of positive clines peaked at 43% when the initial frequency of both dominant alleles was 0.1 and declined gradually to a frequency of 29% when both alleles began at 0.9 (figure S</w:t>
       </w:r>
       <w:ins w:id="205" w:author="James Santangelo" w:date="2018-03-14T16:03:00Z">
         <w:r>
@@ -11572,7 +10809,6 @@
         </w:rPr>
         <w:t>d</w:t>
       </w:r>
-      <w:proofErr w:type="spellEnd"/>
       <w:r>
         <w:rPr>
           <w:rFonts w:ascii="Times New Roman" w:hAnsi="Times New Roman" w:cs="Times New Roman"/>
@@ -11589,14 +10825,7 @@
         <w:rPr>
           <w:rFonts w:ascii="Times New Roman" w:hAnsi="Times New Roman" w:cs="Times New Roman"/>
         </w:rPr>
-        <w:t xml:space="preserve">more common than negative clines, with the exception of when both dominant alleles were at high frequency (i.e. 0.9 figure </w:t>
-      </w:r>
-      <w:proofErr w:type="spellStart"/>
-      <w:r>
-        <w:rPr>
-          <w:rFonts w:ascii="Times New Roman" w:hAnsi="Times New Roman" w:cs="Times New Roman"/>
-        </w:rPr>
-        <w:t>S</w:t>
+        <w:t>more common than negative clines, with the exception of when both dominant alleles were at high frequency (i.e. 0.9 figure S</w:t>
       </w:r>
       <w:ins w:id="207" w:author="James Santangelo" w:date="2018-03-14T16:03:00Z">
         <w:r>
@@ -11621,19 +10850,11 @@
         </w:rPr>
         <w:t>e</w:t>
       </w:r>
-      <w:proofErr w:type="spellEnd"/>
-      <w:r>
-        <w:rPr>
-          <w:rFonts w:ascii="Times New Roman" w:hAnsi="Times New Roman" w:cs="Times New Roman"/>
-        </w:rPr>
-        <w:t xml:space="preserve">). When founder effects were strong (founding proportion = 0.01), positive clines were again more common than negative clines, but a substantial difference between the two only occurred when one dominant alleles was at high frequency or when both began at a frequency of 0.5 (figure </w:t>
-      </w:r>
-      <w:proofErr w:type="spellStart"/>
-      <w:r>
-        <w:rPr>
-          <w:rFonts w:ascii="Times New Roman" w:hAnsi="Times New Roman" w:cs="Times New Roman"/>
-        </w:rPr>
-        <w:t>S</w:t>
+      <w:r>
+        <w:rPr>
+          <w:rFonts w:ascii="Times New Roman" w:hAnsi="Times New Roman" w:cs="Times New Roman"/>
+        </w:rPr>
+        <w:t>). When founder effects were strong (founding proportion = 0.01), positive clines were again more common than negative clines, but a substantial difference between the two only occurred when one dominant alleles was at high frequency or when both began at a frequency of 0.5 (figure S</w:t>
       </w:r>
       <w:ins w:id="209" w:author="James Santangelo" w:date="2018-03-14T16:03:00Z">
         <w:r>
@@ -11658,7 +10879,6 @@
         </w:rPr>
         <w:t>f</w:t>
       </w:r>
-      <w:proofErr w:type="spellEnd"/>
       <w:r>
         <w:rPr>
           <w:rFonts w:ascii="Times New Roman" w:hAnsi="Times New Roman" w:cs="Times New Roman"/>
@@ -11693,17 +10913,8 @@
           <w:rFonts w:ascii="Times New Roman" w:hAnsi="Times New Roman" w:cs="Times New Roman"/>
           <w:u w:val="single"/>
         </w:rPr>
-        <w:t xml:space="preserve">Supplementary text </w:t>
-      </w:r>
-      <w:proofErr w:type="spellStart"/>
-      <w:r>
-        <w:rPr>
-          <w:rFonts w:ascii="Times New Roman" w:hAnsi="Times New Roman" w:cs="Times New Roman"/>
-          <w:u w:val="single"/>
-        </w:rPr>
-        <w:t>S4</w:t>
-      </w:r>
-      <w:proofErr w:type="spellEnd"/>
+        <w:t>Supplementary text S4</w:t>
+      </w:r>
       <w:r>
         <w:rPr>
           <w:rFonts w:ascii="Times New Roman" w:hAnsi="Times New Roman" w:cs="Times New Roman"/>
@@ -11767,7 +10978,6 @@
         </w:rPr>
         <w:t xml:space="preserve">able </w:t>
       </w:r>
-      <w:proofErr w:type="spellStart"/>
       <w:ins w:id="211" w:author="James Santangelo" w:date="2018-03-14T12:22:00Z">
         <w:r>
           <w:rPr>
@@ -11780,14 +10990,7 @@
         <w:rPr>
           <w:rFonts w:ascii="Times New Roman" w:hAnsi="Times New Roman" w:cs="Times New Roman"/>
         </w:rPr>
-        <w:t>2</w:t>
-      </w:r>
-      <w:proofErr w:type="spellEnd"/>
-      <w:r>
-        <w:rPr>
-          <w:rFonts w:ascii="Times New Roman" w:hAnsi="Times New Roman" w:cs="Times New Roman"/>
-        </w:rPr>
-        <w:t xml:space="preserve">). We modelled </w:t>
+        <w:t xml:space="preserve">2). We modelled </w:t>
       </w:r>
       <w:r>
         <w:rPr>
@@ -13635,17 +12838,8 @@
           <w:rFonts w:ascii="Times New Roman" w:hAnsi="Times New Roman" w:cs="Times New Roman"/>
           <w:u w:val="single"/>
         </w:rPr>
-        <w:t xml:space="preserve">Supplementary text </w:t>
-      </w:r>
-      <w:proofErr w:type="spellStart"/>
-      <w:r>
-        <w:rPr>
-          <w:rFonts w:ascii="Times New Roman" w:hAnsi="Times New Roman" w:cs="Times New Roman"/>
-          <w:u w:val="single"/>
-        </w:rPr>
-        <w:t>S5</w:t>
-      </w:r>
-      <w:proofErr w:type="spellEnd"/>
+        <w:t>Supplementary text S5</w:t>
+      </w:r>
       <w:r>
         <w:rPr>
           <w:rFonts w:ascii="Times New Roman" w:hAnsi="Times New Roman" w:cs="Times New Roman"/>
@@ -14068,7 +13262,6 @@
         </w:rPr>
         <w:t xml:space="preserve">In this equation, </w:t>
       </w:r>
-      <w:proofErr w:type="spellStart"/>
       <w:r>
         <w:rPr>
           <w:rFonts w:ascii="Times New Roman" w:hAnsi="Times New Roman" w:cs="Times New Roman"/>
@@ -14083,19 +13276,11 @@
         </w:rPr>
         <w:t>CYP79D15</w:t>
       </w:r>
-      <w:proofErr w:type="spellEnd"/>
-      <w:r>
-        <w:rPr>
-          <w:rFonts w:ascii="Times New Roman" w:hAnsi="Times New Roman" w:cs="Times New Roman"/>
-        </w:rPr>
-        <w:t xml:space="preserve">, </w:t>
-      </w:r>
-      <w:proofErr w:type="spellStart"/>
-      <w:r>
-        <w:rPr>
-          <w:rFonts w:ascii="Times New Roman" w:hAnsi="Times New Roman" w:cs="Times New Roman"/>
-        </w:rPr>
-        <w:t>q</w:t>
+      <w:r>
+        <w:rPr>
+          <w:rFonts w:ascii="Times New Roman" w:hAnsi="Times New Roman" w:cs="Times New Roman"/>
+        </w:rPr>
+        <w:t>, q</w:t>
       </w:r>
       <w:r>
         <w:rPr>
@@ -14105,19 +13290,11 @@
         </w:rPr>
         <w:t>CYP79D15</w:t>
       </w:r>
-      <w:proofErr w:type="spellEnd"/>
-      <w:r>
-        <w:rPr>
-          <w:rFonts w:ascii="Times New Roman" w:hAnsi="Times New Roman" w:cs="Times New Roman"/>
-        </w:rPr>
-        <w:t xml:space="preserve">, </w:t>
-      </w:r>
-      <w:proofErr w:type="spellStart"/>
-      <w:r>
-        <w:rPr>
-          <w:rFonts w:ascii="Times New Roman" w:hAnsi="Times New Roman" w:cs="Times New Roman"/>
-        </w:rPr>
-        <w:t>p</w:t>
+      <w:r>
+        <w:rPr>
+          <w:rFonts w:ascii="Times New Roman" w:hAnsi="Times New Roman" w:cs="Times New Roman"/>
+        </w:rPr>
+        <w:t>, p</w:t>
       </w:r>
       <w:r>
         <w:rPr>
@@ -14126,34 +13303,18 @@
         </w:rPr>
         <w:t>Li</w:t>
       </w:r>
-      <w:proofErr w:type="spellEnd"/>
-      <w:r>
-        <w:rPr>
-          <w:rFonts w:ascii="Times New Roman" w:hAnsi="Times New Roman" w:cs="Times New Roman"/>
-        </w:rPr>
-        <w:t xml:space="preserve">, and </w:t>
-      </w:r>
-      <w:proofErr w:type="spellStart"/>
-      <w:r>
-        <w:rPr>
-          <w:rFonts w:ascii="Times New Roman" w:hAnsi="Times New Roman" w:cs="Times New Roman"/>
-        </w:rPr>
-        <w:t>q</w:t>
+      <w:r>
+        <w:rPr>
+          <w:rFonts w:ascii="Times New Roman" w:hAnsi="Times New Roman" w:cs="Times New Roman"/>
+        </w:rPr>
+        <w:t>, and q</w:t>
       </w:r>
       <w:r>
         <w:rPr>
           <w:rFonts w:ascii="Times New Roman" w:hAnsi="Times New Roman" w:cs="Times New Roman"/>
           <w:vertAlign w:val="subscript"/>
         </w:rPr>
-        <w:t>Li</w:t>
-      </w:r>
-      <w:proofErr w:type="spellEnd"/>
-      <w:r>
-        <w:rPr>
-          <w:rFonts w:ascii="Times New Roman" w:hAnsi="Times New Roman" w:cs="Times New Roman"/>
-          <w:vertAlign w:val="subscript"/>
-        </w:rPr>
-        <w:t xml:space="preserve"> </w:t>
+        <w:t xml:space="preserve">Li </w:t>
       </w:r>
       <w:r>
         <w:rPr>
@@ -14643,14 +13804,7 @@
         <w:rPr>
           <w:rFonts w:ascii="Times New Roman" w:hAnsi="Times New Roman" w:cs="Times New Roman"/>
         </w:rPr>
-        <w:t xml:space="preserve">Thus, </w:t>
-      </w:r>
-      <w:proofErr w:type="spellStart"/>
-      <w:r>
-        <w:rPr>
-          <w:rFonts w:ascii="Times New Roman" w:hAnsi="Times New Roman" w:cs="Times New Roman"/>
-        </w:rPr>
-        <w:t>r</w:t>
+        <w:t>Thus, r</w:t>
       </w:r>
       <w:r>
         <w:rPr>
@@ -14659,7 +13813,6 @@
         </w:rPr>
         <w:t>2</w:t>
       </w:r>
-      <w:proofErr w:type="spellEnd"/>
       <w:r>
         <w:rPr>
           <w:rFonts w:ascii="Times New Roman" w:hAnsi="Times New Roman" w:cs="Times New Roman"/>
@@ -14780,21 +13933,7 @@
         <w:rPr>
           <w:rFonts w:ascii="Times New Roman" w:hAnsi="Times New Roman" w:cs="Times New Roman"/>
         </w:rPr>
-        <w:t xml:space="preserve">s, allowing us to track the build-up of LD due to selection for cyanogenic and </w:t>
-      </w:r>
-      <w:proofErr w:type="spellStart"/>
-      <w:r>
-        <w:rPr>
-          <w:rFonts w:ascii="Times New Roman" w:hAnsi="Times New Roman" w:cs="Times New Roman"/>
-        </w:rPr>
-        <w:t>acyanogenic</w:t>
-      </w:r>
-      <w:proofErr w:type="spellEnd"/>
-      <w:r>
-        <w:rPr>
-          <w:rFonts w:ascii="Times New Roman" w:hAnsi="Times New Roman" w:cs="Times New Roman"/>
-        </w:rPr>
-        <w:t xml:space="preserve"> genotypes. </w:t>
+        <w:t xml:space="preserve">s, allowing us to track the build-up of LD due to selection for cyanogenic and acyanogenic genotypes. </w:t>
       </w:r>
     </w:p>
     <w:p>
@@ -14819,14 +13958,7 @@
         <w:rPr>
           <w:rFonts w:ascii="Times New Roman" w:hAnsi="Times New Roman" w:cs="Times New Roman"/>
         </w:rPr>
-        <w:t xml:space="preserve"> over 500 generations (figure </w:t>
-      </w:r>
-      <w:proofErr w:type="spellStart"/>
-      <w:r>
-        <w:rPr>
-          <w:rFonts w:ascii="Times New Roman" w:hAnsi="Times New Roman" w:cs="Times New Roman"/>
-        </w:rPr>
-        <w:t>S</w:t>
+        <w:t xml:space="preserve"> over 500 generations (figure S</w:t>
       </w:r>
       <w:ins w:id="214" w:author="James Santangelo" w:date="2018-03-14T16:04:00Z">
         <w:r>
@@ -14836,7 +13968,6 @@
           <w:t>10</w:t>
         </w:r>
       </w:ins>
-      <w:proofErr w:type="spellEnd"/>
       <w:del w:id="215" w:author="James Santangelo" w:date="2018-03-14T12:22:00Z">
         <w:r>
           <w:rPr>
@@ -14849,29 +13980,14 @@
         <w:rPr>
           <w:rFonts w:ascii="Times New Roman" w:hAnsi="Times New Roman" w:cs="Times New Roman"/>
         </w:rPr>
-        <w:t xml:space="preserve">). Even under strong selection (e.g. -0.1), </w:t>
-      </w:r>
-      <w:proofErr w:type="spellStart"/>
-      <w:r>
-        <w:rPr>
-          <w:rFonts w:ascii="Times New Roman" w:hAnsi="Times New Roman" w:cs="Times New Roman"/>
-        </w:rPr>
-        <w:t>r</w:t>
+        <w:t>). Even under strong selection (e.g. -0.1), r</w:t>
       </w:r>
       <w:r>
         <w:rPr>
           <w:rFonts w:ascii="Times New Roman" w:hAnsi="Times New Roman" w:cs="Times New Roman"/>
           <w:vertAlign w:val="superscript"/>
         </w:rPr>
-        <w:t>2</w:t>
-      </w:r>
-      <w:proofErr w:type="spellEnd"/>
-      <w:r>
-        <w:rPr>
-          <w:rFonts w:ascii="Times New Roman" w:hAnsi="Times New Roman" w:cs="Times New Roman"/>
-          <w:vertAlign w:val="superscript"/>
-        </w:rPr>
-        <w:t xml:space="preserve"> </w:t>
+        <w:t xml:space="preserve">2 </w:t>
       </w:r>
       <w:r>
         <w:rPr>
@@ -14922,17 +14038,8 @@
           <w:rFonts w:ascii="Times New Roman" w:hAnsi="Times New Roman" w:cs="Times New Roman"/>
           <w:u w:val="single"/>
         </w:rPr>
-        <w:t xml:space="preserve">Supplementary text </w:t>
-      </w:r>
-      <w:proofErr w:type="spellStart"/>
-      <w:r>
-        <w:rPr>
-          <w:rFonts w:ascii="Times New Roman" w:hAnsi="Times New Roman" w:cs="Times New Roman"/>
-          <w:u w:val="single"/>
-        </w:rPr>
-        <w:t>S6</w:t>
-      </w:r>
-      <w:proofErr w:type="spellEnd"/>
+        <w:t>Supplementary text S6</w:t>
+      </w:r>
       <w:r>
         <w:rPr>
           <w:rFonts w:ascii="Times New Roman" w:hAnsi="Times New Roman" w:cs="Times New Roman"/>
@@ -15009,14 +14116,7 @@
         <w:rPr>
           <w:rFonts w:ascii="Times New Roman" w:hAnsi="Times New Roman" w:cs="Times New Roman"/>
         </w:rPr>
-        <w:t xml:space="preserve">differences in the mean strength of clines across varying levels of gene flow remain consistent, independent of generation (figure </w:t>
-      </w:r>
-      <w:proofErr w:type="spellStart"/>
-      <w:r>
-        <w:rPr>
-          <w:rFonts w:ascii="Times New Roman" w:hAnsi="Times New Roman" w:cs="Times New Roman"/>
-        </w:rPr>
-        <w:t>S</w:t>
+        <w:t>differences in the mean strength of clines across varying levels of gene flow remain consistent, independent of generation (figure S</w:t>
       </w:r>
       <w:ins w:id="216" w:author="James Santangelo" w:date="2018-03-14T12:23:00Z">
         <w:r>
@@ -15049,7 +14149,6 @@
         </w:rPr>
         <w:t>a</w:t>
       </w:r>
-      <w:proofErr w:type="spellEnd"/>
       <w:r>
         <w:rPr>
           <w:rFonts w:ascii="Times New Roman" w:hAnsi="Times New Roman" w:cs="Times New Roman"/>
@@ -15072,14 +14171,7 @@
         <w:rPr>
           <w:rFonts w:ascii="Times New Roman" w:hAnsi="Times New Roman" w:cs="Times New Roman"/>
         </w:rPr>
-        <w:t xml:space="preserve">, resulting in weaker clines at generation 500 than is evident at generation 250 (figure </w:t>
-      </w:r>
-      <w:proofErr w:type="spellStart"/>
-      <w:r>
-        <w:rPr>
-          <w:rFonts w:ascii="Times New Roman" w:hAnsi="Times New Roman" w:cs="Times New Roman"/>
-        </w:rPr>
-        <w:t>S</w:t>
+        <w:t>, resulting in weaker clines at generation 500 than is evident at generation 250 (figure S</w:t>
       </w:r>
       <w:ins w:id="219" w:author="James Santangelo" w:date="2018-03-14T12:23:00Z">
         <w:r>
@@ -15112,14 +14204,12 @@
         </w:rPr>
         <w:t>a</w:t>
       </w:r>
-      <w:proofErr w:type="spellEnd"/>
       <w:r>
         <w:rPr>
           <w:rFonts w:ascii="Times New Roman" w:hAnsi="Times New Roman" w:cs="Times New Roman"/>
         </w:rPr>
         <w:t xml:space="preserve">). Nonetheless, this has no effects on our interpretation that increasing the amount of gene flow reduces the mean strength of clines (see main text figure </w:t>
       </w:r>
-      <w:proofErr w:type="spellStart"/>
       <w:r>
         <w:rPr>
           <w:rFonts w:ascii="Times New Roman" w:hAnsi="Times New Roman" w:cs="Times New Roman"/>
@@ -15133,19 +14223,11 @@
         </w:rPr>
         <w:t>b</w:t>
       </w:r>
-      <w:proofErr w:type="spellEnd"/>
-      <w:r>
-        <w:rPr>
-          <w:rFonts w:ascii="Times New Roman" w:hAnsi="Times New Roman" w:cs="Times New Roman"/>
-        </w:rPr>
-        <w:t xml:space="preserve">). Similarly, differences in the proportion of significantly positive clines remain qualitatively similar across generations (figure </w:t>
-      </w:r>
-      <w:proofErr w:type="spellStart"/>
-      <w:r>
-        <w:rPr>
-          <w:rFonts w:ascii="Times New Roman" w:hAnsi="Times New Roman" w:cs="Times New Roman"/>
-        </w:rPr>
-        <w:t>S</w:t>
+      <w:r>
+        <w:rPr>
+          <w:rFonts w:ascii="Times New Roman" w:hAnsi="Times New Roman" w:cs="Times New Roman"/>
+        </w:rPr>
+        <w:t>). Similarly, differences in the proportion of significantly positive clines remain qualitatively similar across generations (figure S</w:t>
       </w:r>
       <w:ins w:id="222" w:author="James Santangelo" w:date="2018-03-14T12:23:00Z">
         <w:r>
@@ -15178,26 +14260,11 @@
         </w:rPr>
         <w:t>b</w:t>
       </w:r>
-      <w:proofErr w:type="spellEnd"/>
-      <w:r>
-        <w:rPr>
-          <w:rFonts w:ascii="Times New Roman" w:hAnsi="Times New Roman" w:cs="Times New Roman"/>
-        </w:rPr>
-        <w:t xml:space="preserve">). Therefore, the generation chosen for analysis has no influence on our ability to interpret the role of migration in influencing the formation and strength of </w:t>
-      </w:r>
-      <w:proofErr w:type="spellStart"/>
-      <w:r>
-        <w:rPr>
-          <w:rFonts w:ascii="Times New Roman" w:hAnsi="Times New Roman" w:cs="Times New Roman"/>
-        </w:rPr>
-        <w:t>cyanogenesis</w:t>
-      </w:r>
-      <w:proofErr w:type="spellEnd"/>
-      <w:r>
-        <w:rPr>
-          <w:rFonts w:ascii="Times New Roman" w:hAnsi="Times New Roman" w:cs="Times New Roman"/>
-        </w:rPr>
-        <w:t xml:space="preserve"> clines formed via drift. </w:t>
+      <w:r>
+        <w:rPr>
+          <w:rFonts w:ascii="Times New Roman" w:hAnsi="Times New Roman" w:cs="Times New Roman"/>
+        </w:rPr>
+        <w:t xml:space="preserve">). Therefore, the generation chosen for analysis has no influence on our ability to interpret the role of migration in influencing the formation and strength of cyanogenesis clines formed via drift. </w:t>
       </w:r>
     </w:p>
     <w:p>
@@ -15222,46 +14289,21 @@
           <w:rFonts w:ascii="Times New Roman" w:hAnsi="Times New Roman" w:cs="Times New Roman"/>
           <w:u w:val="single"/>
         </w:rPr>
-        <w:t xml:space="preserve">Supplementary text </w:t>
-      </w:r>
-      <w:proofErr w:type="spellStart"/>
+        <w:t>Supplementary text S7</w:t>
+      </w:r>
       <w:r>
         <w:rPr>
           <w:rFonts w:ascii="Times New Roman" w:hAnsi="Times New Roman" w:cs="Times New Roman"/>
           <w:u w:val="single"/>
         </w:rPr>
-        <w:t>S7</w:t>
-      </w:r>
-      <w:proofErr w:type="spellEnd"/>
+        <w:t xml:space="preserve">: </w:t>
+      </w:r>
       <w:r>
         <w:rPr>
           <w:rFonts w:ascii="Times New Roman" w:hAnsi="Times New Roman" w:cs="Times New Roman"/>
           <w:u w:val="single"/>
         </w:rPr>
-        <w:t xml:space="preserve">: </w:t>
-      </w:r>
-      <w:r>
-        <w:rPr>
-          <w:rFonts w:ascii="Times New Roman" w:hAnsi="Times New Roman" w:cs="Times New Roman"/>
-          <w:u w:val="single"/>
-        </w:rPr>
-        <w:t xml:space="preserve">Comparison of simulated slopes to standardized slopes for </w:t>
-      </w:r>
-      <w:proofErr w:type="spellStart"/>
-      <w:r>
-        <w:rPr>
-          <w:rFonts w:ascii="Times New Roman" w:hAnsi="Times New Roman" w:cs="Times New Roman"/>
-          <w:u w:val="single"/>
-        </w:rPr>
-        <w:t>cyanogenesis</w:t>
-      </w:r>
-      <w:proofErr w:type="spellEnd"/>
-      <w:r>
-        <w:rPr>
-          <w:rFonts w:ascii="Times New Roman" w:hAnsi="Times New Roman" w:cs="Times New Roman"/>
-          <w:u w:val="single"/>
-        </w:rPr>
-        <w:t xml:space="preserve"> clines observed across urban-rural gradients</w:t>
+        <w:t>Comparison of simulated slopes to standardized slopes for cyanogenesis clines observed across urban-rural gradients</w:t>
       </w:r>
     </w:p>
     <w:p>
@@ -15432,14 +14474,7 @@
         <w:rPr>
           <w:rFonts w:ascii="Times New Roman" w:hAnsi="Times New Roman" w:cs="Times New Roman"/>
         </w:rPr>
-        <w:t xml:space="preserve"> &lt; 0.81, figure </w:t>
-      </w:r>
-      <w:proofErr w:type="spellStart"/>
-      <w:r>
-        <w:rPr>
-          <w:rFonts w:ascii="Times New Roman" w:hAnsi="Times New Roman" w:cs="Times New Roman"/>
-        </w:rPr>
-        <w:t>S</w:t>
+        <w:t xml:space="preserve"> &lt; 0.81, figure S</w:t>
       </w:r>
       <w:r>
         <w:rPr>
@@ -15470,19 +14505,11 @@
         </w:rPr>
         <w:t>a</w:t>
       </w:r>
-      <w:proofErr w:type="spellEnd"/>
-      <w:r>
-        <w:rPr>
-          <w:rFonts w:ascii="Times New Roman" w:hAnsi="Times New Roman" w:cs="Times New Roman"/>
-        </w:rPr>
-        <w:t xml:space="preserve">). Increasing the amount of gene flow or decreasing the strength of the gradient in drift reduced the maximum strength of clines (figure </w:t>
-      </w:r>
-      <w:proofErr w:type="spellStart"/>
-      <w:r>
-        <w:rPr>
-          <w:rFonts w:ascii="Times New Roman" w:hAnsi="Times New Roman" w:cs="Times New Roman"/>
-        </w:rPr>
-        <w:t>S</w:t>
+      <w:r>
+        <w:rPr>
+          <w:rFonts w:ascii="Times New Roman" w:hAnsi="Times New Roman" w:cs="Times New Roman"/>
+        </w:rPr>
+        <w:t>). Increasing the amount of gene flow or decreasing the strength of the gradient in drift reduced the maximum strength of clines (figure S</w:t>
       </w:r>
       <w:r>
         <w:rPr>
@@ -15513,19 +14540,11 @@
         </w:rPr>
         <w:t>b</w:t>
       </w:r>
-      <w:proofErr w:type="spellEnd"/>
-      <w:r>
-        <w:rPr>
-          <w:rFonts w:ascii="Times New Roman" w:hAnsi="Times New Roman" w:cs="Times New Roman"/>
-        </w:rPr>
-        <w:t xml:space="preserve"> through </w:t>
-      </w:r>
-      <w:proofErr w:type="spellStart"/>
-      <w:r>
-        <w:rPr>
-          <w:rFonts w:ascii="Times New Roman" w:hAnsi="Times New Roman" w:cs="Times New Roman"/>
-        </w:rPr>
-        <w:t>S</w:t>
+      <w:r>
+        <w:rPr>
+          <w:rFonts w:ascii="Times New Roman" w:hAnsi="Times New Roman" w:cs="Times New Roman"/>
+        </w:rPr>
+        <w:t xml:space="preserve"> through S</w:t>
       </w:r>
       <w:r>
         <w:rPr>
@@ -15556,7 +14575,6 @@
         </w:rPr>
         <w:t>d</w:t>
       </w:r>
-      <w:proofErr w:type="spellEnd"/>
       <w:r>
         <w:rPr>
           <w:rFonts w:ascii="Times New Roman" w:hAnsi="Times New Roman" w:cs="Times New Roman"/>
@@ -15574,14 +14592,7 @@
         <w:rPr>
           <w:rFonts w:ascii="Times New Roman" w:hAnsi="Times New Roman" w:cs="Times New Roman"/>
         </w:rPr>
-        <w:t xml:space="preserve"> &lt; 0.27, figure </w:t>
-      </w:r>
-      <w:proofErr w:type="spellStart"/>
-      <w:r>
-        <w:rPr>
-          <w:rFonts w:ascii="Times New Roman" w:hAnsi="Times New Roman" w:cs="Times New Roman"/>
-        </w:rPr>
-        <w:t>S</w:t>
+        <w:t xml:space="preserve"> &lt; 0.27, figure S</w:t>
       </w:r>
       <w:r>
         <w:rPr>
@@ -15612,19 +14623,11 @@
         </w:rPr>
         <w:t>d</w:t>
       </w:r>
-      <w:proofErr w:type="spellEnd"/>
-      <w:r>
-        <w:rPr>
-          <w:rFonts w:ascii="Times New Roman" w:hAnsi="Times New Roman" w:cs="Times New Roman"/>
-        </w:rPr>
-        <w:t xml:space="preserve">). The strength of observed clines ranged from –0.08 to 0.3 (figure </w:t>
-      </w:r>
-      <w:proofErr w:type="spellStart"/>
-      <w:r>
-        <w:rPr>
-          <w:rFonts w:ascii="Times New Roman" w:hAnsi="Times New Roman" w:cs="Times New Roman"/>
-        </w:rPr>
-        <w:t>S</w:t>
+      <w:r>
+        <w:rPr>
+          <w:rFonts w:ascii="Times New Roman" w:hAnsi="Times New Roman" w:cs="Times New Roman"/>
+        </w:rPr>
+        <w:t>). The strength of observed clines ranged from –0.08 to 0.3 (figure S</w:t>
       </w:r>
       <w:r>
         <w:rPr>
@@ -15655,7 +14658,6 @@
         </w:rPr>
         <w:t>e</w:t>
       </w:r>
-      <w:proofErr w:type="spellEnd"/>
       <w:r>
         <w:rPr>
           <w:rFonts w:ascii="Times New Roman" w:hAnsi="Times New Roman" w:cs="Times New Roman"/>
@@ -17267,7 +16269,7 @@
 </file>
 
 <file path=customXml/itemProps1.xml><?xml version="1.0" encoding="utf-8"?>
-<ds:datastoreItem xmlns:ds="http://schemas.openxmlformats.org/officeDocument/2006/customXml" ds:itemID="{1C204D8C-2E45-3445-961C-D3F0008373E7}">
+<ds:datastoreItem xmlns:ds="http://schemas.openxmlformats.org/officeDocument/2006/customXml" ds:itemID="{781826DD-A8EE-F947-9768-1BAB4F13AC32}">
   <ds:schemaRefs>
     <ds:schemaRef ds:uri="http://schemas.openxmlformats.org/officeDocument/2006/bibliography"/>
   </ds:schemaRefs>

</xml_diff>